<commit_message>
staff and customer for user guide is updated
</commit_message>
<xml_diff>
--- a/doc/user guide.docx
+++ b/doc/user guide.docx
@@ -4,7 +4,7 @@
   <w:body>
     <w:p>
       <w:pPr>
-        <w:pStyle w:val="Title"/>
+        <w:pStyle w:val="a3"/>
       </w:pPr>
       <w:r>
         <w:t>X-Reserve User Guide</w:t>
@@ -12,7 +12,7 @@
     </w:p>
     <w:p>
       <w:pPr>
-        <w:pStyle w:val="Subtitle"/>
+        <w:pStyle w:val="a5"/>
       </w:pPr>
       <w:r>
         <w:t>By Pod 1</w:t>
@@ -38,7 +38,7 @@
       <w:sdtContent>
         <w:p>
           <w:pPr>
-            <w:pStyle w:val="TOCHeading"/>
+            <w:pStyle w:val="a7"/>
           </w:pPr>
           <w:r>
             <w:t xml:space="preserve">Table of </w:t>
@@ -49,7 +49,7 @@
         </w:p>
         <w:p>
           <w:pPr>
-            <w:pStyle w:val="TOC1"/>
+            <w:pStyle w:val="11"/>
             <w:tabs>
               <w:tab w:val="right" w:leader="dot" w:pos="9350"/>
             </w:tabs>
@@ -69,7 +69,7 @@
           <w:hyperlink w:anchor="_Toc246257990" w:history="1">
             <w:r>
               <w:rPr>
-                <w:rStyle w:val="Hyperlink"/>
+                <w:rStyle w:val="a8"/>
                 <w:noProof/>
               </w:rPr>
               <w:t>Introduction</w:t>
@@ -126,7 +126,7 @@
         </w:p>
         <w:p>
           <w:pPr>
-            <w:pStyle w:val="TOC2"/>
+            <w:pStyle w:val="21"/>
             <w:tabs>
               <w:tab w:val="right" w:leader="dot" w:pos="9350"/>
             </w:tabs>
@@ -137,7 +137,7 @@
           <w:hyperlink w:anchor="_Toc246257991" w:history="1">
             <w:r>
               <w:rPr>
-                <w:rStyle w:val="Hyperlink"/>
+                <w:rStyle w:val="a8"/>
                 <w:noProof/>
               </w:rPr>
               <w:t>Purpose</w:t>
@@ -194,7 +194,7 @@
         </w:p>
         <w:p>
           <w:pPr>
-            <w:pStyle w:val="TOC2"/>
+            <w:pStyle w:val="21"/>
             <w:tabs>
               <w:tab w:val="right" w:leader="dot" w:pos="9350"/>
             </w:tabs>
@@ -205,7 +205,7 @@
           <w:hyperlink w:anchor="_Toc246257992" w:history="1">
             <w:r>
               <w:rPr>
-                <w:rStyle w:val="Hyperlink"/>
+                <w:rStyle w:val="a8"/>
                 <w:noProof/>
               </w:rPr>
               <w:t>Scope</w:t>
@@ -262,7 +262,7 @@
         </w:p>
         <w:p>
           <w:pPr>
-            <w:pStyle w:val="TOC1"/>
+            <w:pStyle w:val="11"/>
             <w:tabs>
               <w:tab w:val="right" w:leader="dot" w:pos="9350"/>
             </w:tabs>
@@ -273,7 +273,7 @@
           <w:hyperlink w:anchor="_Toc246257993" w:history="1">
             <w:r>
               <w:rPr>
-                <w:rStyle w:val="Hyperlink"/>
+                <w:rStyle w:val="a8"/>
                 <w:noProof/>
               </w:rPr>
               <w:t>System Description</w:t>
@@ -330,7 +330,7 @@
         </w:p>
         <w:p>
           <w:pPr>
-            <w:pStyle w:val="TOC2"/>
+            <w:pStyle w:val="21"/>
             <w:tabs>
               <w:tab w:val="right" w:leader="dot" w:pos="9350"/>
             </w:tabs>
@@ -341,7 +341,7 @@
           <w:hyperlink w:anchor="_Toc246257994" w:history="1">
             <w:r>
               <w:rPr>
-                <w:rStyle w:val="Hyperlink"/>
+                <w:rStyle w:val="a8"/>
                 <w:noProof/>
               </w:rPr>
               <w:t>Key Features</w:t>
@@ -398,7 +398,7 @@
         </w:p>
         <w:p>
           <w:pPr>
-            <w:pStyle w:val="TOC2"/>
+            <w:pStyle w:val="21"/>
             <w:tabs>
               <w:tab w:val="right" w:leader="dot" w:pos="9350"/>
             </w:tabs>
@@ -409,7 +409,7 @@
           <w:hyperlink w:anchor="_Toc246257995" w:history="1">
             <w:r>
               <w:rPr>
-                <w:rStyle w:val="Hyperlink"/>
+                <w:rStyle w:val="a8"/>
                 <w:noProof/>
               </w:rPr>
               <w:t>Environment</w:t>
@@ -466,7 +466,7 @@
         </w:p>
         <w:p>
           <w:pPr>
-            <w:pStyle w:val="TOC2"/>
+            <w:pStyle w:val="21"/>
             <w:tabs>
               <w:tab w:val="right" w:leader="dot" w:pos="9350"/>
             </w:tabs>
@@ -477,7 +477,7 @@
           <w:hyperlink w:anchor="_Toc246257996" w:history="1">
             <w:r>
               <w:rPr>
-                <w:rStyle w:val="Hyperlink"/>
+                <w:rStyle w:val="a8"/>
                 <w:noProof/>
               </w:rPr>
               <w:t>System Operations</w:t>
@@ -534,7 +534,7 @@
         </w:p>
         <w:p>
           <w:pPr>
-            <w:pStyle w:val="TOC1"/>
+            <w:pStyle w:val="11"/>
             <w:tabs>
               <w:tab w:val="right" w:leader="dot" w:pos="9350"/>
             </w:tabs>
@@ -545,7 +545,7 @@
           <w:hyperlink w:anchor="_Toc246257997" w:history="1">
             <w:r>
               <w:rPr>
-                <w:rStyle w:val="Hyperlink"/>
+                <w:rStyle w:val="a8"/>
                 <w:noProof/>
               </w:rPr>
               <w:t>Step by Step Instructions</w:t>
@@ -602,7 +602,7 @@
         </w:p>
         <w:p>
           <w:pPr>
-            <w:pStyle w:val="TOC2"/>
+            <w:pStyle w:val="21"/>
             <w:tabs>
               <w:tab w:val="right" w:leader="dot" w:pos="9350"/>
             </w:tabs>
@@ -613,7 +613,7 @@
           <w:hyperlink w:anchor="_Toc246257998" w:history="1">
             <w:r>
               <w:rPr>
-                <w:rStyle w:val="Hyperlink"/>
+                <w:rStyle w:val="a8"/>
                 <w:noProof/>
               </w:rPr>
               <w:t>Customers</w:t>
@@ -670,7 +670,7 @@
         </w:p>
         <w:p>
           <w:pPr>
-            <w:pStyle w:val="TOC3"/>
+            <w:pStyle w:val="31"/>
             <w:tabs>
               <w:tab w:val="right" w:leader="dot" w:pos="9350"/>
             </w:tabs>
@@ -681,7 +681,7 @@
           <w:hyperlink w:anchor="_Toc246257999" w:history="1">
             <w:r>
               <w:rPr>
-                <w:rStyle w:val="Hyperlink"/>
+                <w:rStyle w:val="a8"/>
                 <w:noProof/>
               </w:rPr>
               <w:t>Register new account</w:t>
@@ -738,7 +738,7 @@
         </w:p>
         <w:p>
           <w:pPr>
-            <w:pStyle w:val="TOC3"/>
+            <w:pStyle w:val="31"/>
             <w:tabs>
               <w:tab w:val="right" w:leader="dot" w:pos="9350"/>
             </w:tabs>
@@ -749,7 +749,7 @@
           <w:hyperlink w:anchor="_Toc246258000" w:history="1">
             <w:r>
               <w:rPr>
-                <w:rStyle w:val="Hyperlink"/>
+                <w:rStyle w:val="a8"/>
                 <w:noProof/>
               </w:rPr>
               <w:t>Edit profile</w:t>
@@ -806,7 +806,7 @@
         </w:p>
         <w:p>
           <w:pPr>
-            <w:pStyle w:val="TOC3"/>
+            <w:pStyle w:val="31"/>
             <w:tabs>
               <w:tab w:val="right" w:leader="dot" w:pos="9350"/>
             </w:tabs>
@@ -817,7 +817,7 @@
           <w:hyperlink w:anchor="_Toc246258001" w:history="1">
             <w:r>
               <w:rPr>
-                <w:rStyle w:val="Hyperlink"/>
+                <w:rStyle w:val="a8"/>
                 <w:noProof/>
               </w:rPr>
               <w:t>Search available rooms</w:t>
@@ -874,7 +874,7 @@
         </w:p>
         <w:p>
           <w:pPr>
-            <w:pStyle w:val="TOC3"/>
+            <w:pStyle w:val="31"/>
             <w:tabs>
               <w:tab w:val="right" w:leader="dot" w:pos="9350"/>
             </w:tabs>
@@ -885,7 +885,7 @@
           <w:hyperlink w:anchor="_Toc246258002" w:history="1">
             <w:r>
               <w:rPr>
-                <w:rStyle w:val="Hyperlink"/>
+                <w:rStyle w:val="a8"/>
                 <w:noProof/>
               </w:rPr>
               <w:t>Make reservation</w:t>
@@ -942,7 +942,7 @@
         </w:p>
         <w:p>
           <w:pPr>
-            <w:pStyle w:val="TOC2"/>
+            <w:pStyle w:val="21"/>
             <w:tabs>
               <w:tab w:val="right" w:leader="dot" w:pos="9350"/>
             </w:tabs>
@@ -953,7 +953,7 @@
           <w:hyperlink w:anchor="_Toc246258003" w:history="1">
             <w:r>
               <w:rPr>
-                <w:rStyle w:val="Hyperlink"/>
+                <w:rStyle w:val="a8"/>
                 <w:noProof/>
               </w:rPr>
               <w:t>Staff</w:t>
@@ -1010,7 +1010,7 @@
         </w:p>
         <w:p>
           <w:pPr>
-            <w:pStyle w:val="TOC3"/>
+            <w:pStyle w:val="31"/>
             <w:tabs>
               <w:tab w:val="right" w:leader="dot" w:pos="9350"/>
             </w:tabs>
@@ -1021,7 +1021,7 @@
           <w:hyperlink w:anchor="_Toc246258004" w:history="1">
             <w:r>
               <w:rPr>
-                <w:rStyle w:val="Hyperlink"/>
+                <w:rStyle w:val="a8"/>
                 <w:noProof/>
               </w:rPr>
               <w:t>Check in</w:t>
@@ -1078,7 +1078,7 @@
         </w:p>
         <w:p>
           <w:pPr>
-            <w:pStyle w:val="TOC3"/>
+            <w:pStyle w:val="31"/>
             <w:tabs>
               <w:tab w:val="right" w:leader="dot" w:pos="9350"/>
             </w:tabs>
@@ -1089,7 +1089,7 @@
           <w:hyperlink w:anchor="_Toc246258005" w:history="1">
             <w:r>
               <w:rPr>
-                <w:rStyle w:val="Hyperlink"/>
+                <w:rStyle w:val="a8"/>
                 <w:noProof/>
               </w:rPr>
               <w:t>Check out</w:t>
@@ -1146,7 +1146,7 @@
         </w:p>
         <w:p>
           <w:pPr>
-            <w:pStyle w:val="TOC2"/>
+            <w:pStyle w:val="21"/>
             <w:tabs>
               <w:tab w:val="right" w:leader="dot" w:pos="9350"/>
             </w:tabs>
@@ -1157,7 +1157,7 @@
           <w:hyperlink w:anchor="_Toc246258006" w:history="1">
             <w:r>
               <w:rPr>
-                <w:rStyle w:val="Hyperlink"/>
+                <w:rStyle w:val="a8"/>
                 <w:noProof/>
               </w:rPr>
               <w:t>Admin</w:t>
@@ -1214,7 +1214,7 @@
         </w:p>
         <w:p>
           <w:pPr>
-            <w:pStyle w:val="TOC3"/>
+            <w:pStyle w:val="31"/>
             <w:tabs>
               <w:tab w:val="right" w:leader="dot" w:pos="9350"/>
             </w:tabs>
@@ -1225,7 +1225,7 @@
           <w:hyperlink w:anchor="_Toc246258007" w:history="1">
             <w:r>
               <w:rPr>
-                <w:rStyle w:val="Hyperlink"/>
+                <w:rStyle w:val="a8"/>
                 <w:noProof/>
               </w:rPr>
               <w:t>Manage room type</w:t>
@@ -1282,7 +1282,7 @@
         </w:p>
         <w:p>
           <w:pPr>
-            <w:pStyle w:val="TOC3"/>
+            <w:pStyle w:val="31"/>
             <w:tabs>
               <w:tab w:val="right" w:leader="dot" w:pos="9350"/>
             </w:tabs>
@@ -1293,7 +1293,7 @@
           <w:hyperlink w:anchor="_Toc246258008" w:history="1">
             <w:r>
               <w:rPr>
-                <w:rStyle w:val="Hyperlink"/>
+                <w:rStyle w:val="a8"/>
                 <w:noProof/>
               </w:rPr>
               <w:t>Manage room</w:t>
@@ -1350,7 +1350,7 @@
         </w:p>
         <w:p>
           <w:pPr>
-            <w:pStyle w:val="TOC3"/>
+            <w:pStyle w:val="31"/>
             <w:tabs>
               <w:tab w:val="right" w:leader="dot" w:pos="9350"/>
             </w:tabs>
@@ -1361,7 +1361,7 @@
           <w:hyperlink w:anchor="_Toc246258009" w:history="1">
             <w:r>
               <w:rPr>
-                <w:rStyle w:val="Hyperlink"/>
+                <w:rStyle w:val="a8"/>
                 <w:noProof/>
               </w:rPr>
               <w:t>Manage user</w:t>
@@ -1418,7 +1418,7 @@
         </w:p>
         <w:p>
           <w:pPr>
-            <w:pStyle w:val="TOC3"/>
+            <w:pStyle w:val="31"/>
             <w:tabs>
               <w:tab w:val="right" w:leader="dot" w:pos="9350"/>
             </w:tabs>
@@ -1429,7 +1429,7 @@
           <w:hyperlink w:anchor="_Toc246258010" w:history="1">
             <w:r>
               <w:rPr>
-                <w:rStyle w:val="Hyperlink"/>
+                <w:rStyle w:val="a8"/>
                 <w:noProof/>
               </w:rPr>
               <w:t>Manage chargeable items</w:t>
@@ -1486,7 +1486,7 @@
         </w:p>
         <w:p>
           <w:pPr>
-            <w:pStyle w:val="TOC3"/>
+            <w:pStyle w:val="31"/>
             <w:tabs>
               <w:tab w:val="right" w:leader="dot" w:pos="9350"/>
             </w:tabs>
@@ -1497,7 +1497,7 @@
           <w:hyperlink w:anchor="_Toc246258011" w:history="1">
             <w:r>
               <w:rPr>
-                <w:rStyle w:val="Hyperlink"/>
+                <w:rStyle w:val="a8"/>
                 <w:noProof/>
               </w:rPr>
               <w:t>View reports</w:t>
@@ -1564,7 +1564,7 @@
     </w:p>
     <w:p>
       <w:pPr>
-        <w:pStyle w:val="Heading1"/>
+        <w:pStyle w:val="1"/>
         <w:numPr>
           <w:ilvl w:val="0"/>
           <w:numId w:val="1"/>
@@ -1572,6 +1572,7 @@
       </w:pPr>
       <w:bookmarkStart w:id="0" w:name="_Toc246257990"/>
       <w:r>
+        <w:lastRenderedPageBreak/>
         <w:t>Introduction</w:t>
       </w:r>
       <w:bookmarkEnd w:id="0"/>
@@ -1581,7 +1582,7 @@
     </w:p>
     <w:p>
       <w:pPr>
-        <w:pStyle w:val="Heading2"/>
+        <w:pStyle w:val="2"/>
       </w:pPr>
       <w:bookmarkStart w:id="1" w:name="_Toc246257991"/>
       <w:r>
@@ -1591,7 +1592,7 @@
     </w:p>
     <w:p>
       <w:pPr>
-        <w:pStyle w:val="Heading2"/>
+        <w:pStyle w:val="2"/>
       </w:pPr>
       <w:bookmarkStart w:id="2" w:name="_Toc246257992"/>
       <w:r>
@@ -1602,7 +1603,7 @@
     <w:p/>
     <w:p>
       <w:pPr>
-        <w:pStyle w:val="Heading1"/>
+        <w:pStyle w:val="1"/>
         <w:numPr>
           <w:ilvl w:val="0"/>
           <w:numId w:val="1"/>
@@ -1617,20 +1618,12 @@
       </w:r>
       <w:bookmarkEnd w:id="3"/>
       <w:r>
-        <w:t xml:space="preserve"> (</w:t>
-      </w:r>
-      <w:proofErr w:type="spellStart"/>
-      <w:r>
-        <w:t>Arash</w:t>
-      </w:r>
-      <w:proofErr w:type="spellEnd"/>
-      <w:r>
-        <w:t>)</w:t>
-      </w:r>
-    </w:p>
-    <w:p>
-      <w:pPr>
-        <w:pStyle w:val="Heading2"/>
+        <w:t xml:space="preserve"> (Arash)</w:t>
+      </w:r>
+    </w:p>
+    <w:p>
+      <w:pPr>
+        <w:pStyle w:val="2"/>
       </w:pPr>
       <w:bookmarkStart w:id="4" w:name="_Toc246257994"/>
       <w:r>
@@ -1646,7 +1639,7 @@
     </w:p>
     <w:p>
       <w:pPr>
-        <w:pStyle w:val="Heading2"/>
+        <w:pStyle w:val="2"/>
       </w:pPr>
       <w:bookmarkStart w:id="5" w:name="_Toc246257995"/>
       <w:r>
@@ -1665,7 +1658,7 @@
     </w:p>
     <w:p>
       <w:pPr>
-        <w:pStyle w:val="Heading2"/>
+        <w:pStyle w:val="2"/>
       </w:pPr>
       <w:bookmarkStart w:id="6" w:name="_Toc246257996"/>
       <w:r>
@@ -1679,28 +1672,12 @@
     <w:p>
       <w:r>
         <w:tab/>
-        <w:t>X-Reserve consists of different components or modules to allow scalability of this product. The system is made of three different layers which provide a consistent and reliable architecture. The Controller is responsible for handling requests from the presentation layer (</w:t>
-      </w:r>
-      <w:proofErr w:type="spellStart"/>
-      <w:r>
-        <w:t>eg</w:t>
-      </w:r>
-      <w:proofErr w:type="spellEnd"/>
-      <w:r>
-        <w:t xml:space="preserve">. login, view report, view room list). Theses request are passed to DAO (Data Access Object) which lies within the business layer. DAO generates queries based on the user or system request, executes them on the database, and returns the results to the Controller.  In addition to these main components, other parts such as security modules and </w:t>
-      </w:r>
-      <w:proofErr w:type="spellStart"/>
-      <w:r>
-        <w:t>validators</w:t>
-      </w:r>
-      <w:proofErr w:type="spellEnd"/>
-      <w:r>
-        <w:t xml:space="preserve"> provide confidentiality and integrity for the hotels’ data.</w:t>
-      </w:r>
-    </w:p>
-    <w:p>
-      <w:pPr>
-        <w:pStyle w:val="Heading1"/>
+        <w:t>X-Reserve consists of different components or modules to allow scalability of this product. The system is made of three different layers which provide a consistent and reliable architecture. The Controller is responsible for handling requests from the presentation layer (eg. login, view report, view room list). Theses request are passed to DAO (Data Access Object) which lies within the business layer. DAO generates queries based on the user or system request, executes them on the database, and returns the results to the Controller.  In addition to these main components, other parts such as security modules and validators provide confidentiality and integrity for the hotels’ data.</w:t>
+      </w:r>
+    </w:p>
+    <w:p>
+      <w:pPr>
+        <w:pStyle w:val="1"/>
         <w:numPr>
           <w:ilvl w:val="0"/>
           <w:numId w:val="1"/>
@@ -1708,6 +1685,7 @@
       </w:pPr>
       <w:bookmarkStart w:id="7" w:name="_Toc246257997"/>
       <w:r>
+        <w:lastRenderedPageBreak/>
         <w:t>Step by Step Instructions</w:t>
       </w:r>
       <w:bookmarkEnd w:id="7"/>
@@ -1717,7 +1695,7 @@
     </w:p>
     <w:p>
       <w:pPr>
-        <w:pStyle w:val="Heading2"/>
+        <w:pStyle w:val="2"/>
       </w:pPr>
       <w:bookmarkStart w:id="8" w:name="_Toc246257998"/>
       <w:r>
@@ -1730,7 +1708,11 @@
     </w:p>
     <w:p>
       <w:pPr>
-        <w:pStyle w:val="Heading3"/>
+        <w:pStyle w:val="3"/>
+        <w:rPr>
+          <w:rFonts w:hint="eastAsia"/>
+          <w:lang w:eastAsia="zh-TW"/>
+        </w:rPr>
       </w:pPr>
       <w:bookmarkStart w:id="9" w:name="_Toc246257999"/>
       <w:r>
@@ -1740,7 +1722,84 @@
     </w:p>
     <w:p>
       <w:pPr>
-        <w:pStyle w:val="Heading3"/>
+        <w:pStyle w:val="af"/>
+        <w:numPr>
+          <w:ilvl w:val="0"/>
+          <w:numId w:val="4"/>
+        </w:numPr>
+        <w:ind w:leftChars="0"/>
+        <w:rPr>
+          <w:rFonts w:hint="eastAsia"/>
+          <w:lang w:eastAsia="zh-TW"/>
+        </w:rPr>
+      </w:pPr>
+      <w:r>
+        <w:rPr>
+          <w:rFonts w:hint="eastAsia"/>
+          <w:lang w:eastAsia="zh-TW"/>
+        </w:rPr>
+        <w:t xml:space="preserve">Selects </w:t>
+      </w:r>
+      <w:r>
+        <w:rPr>
+          <w:lang w:eastAsia="zh-TW"/>
+        </w:rPr>
+        <w:t>“</w:t>
+      </w:r>
+      <w:r>
+        <w:rPr>
+          <w:rFonts w:hint="eastAsia"/>
+          <w:lang w:eastAsia="zh-TW"/>
+        </w:rPr>
+        <w:t>Register</w:t>
+      </w:r>
+      <w:r>
+        <w:rPr>
+          <w:lang w:eastAsia="zh-TW"/>
+        </w:rPr>
+        <w:t>”</w:t>
+      </w:r>
+    </w:p>
+    <w:p>
+      <w:pPr>
+        <w:pStyle w:val="af"/>
+        <w:numPr>
+          <w:ilvl w:val="0"/>
+          <w:numId w:val="4"/>
+        </w:numPr>
+        <w:ind w:leftChars="0"/>
+        <w:rPr>
+          <w:lang w:eastAsia="zh-TW"/>
+        </w:rPr>
+      </w:pPr>
+      <w:r>
+        <w:rPr>
+          <w:rFonts w:hint="eastAsia"/>
+          <w:lang w:eastAsia="zh-TW"/>
+        </w:rPr>
+        <w:t>Enters user</w:t>
+      </w:r>
+      <w:r>
+        <w:rPr>
+          <w:lang w:eastAsia="zh-TW"/>
+        </w:rPr>
+        <w:t>’</w:t>
+      </w:r>
+      <w:r>
+        <w:rPr>
+          <w:rFonts w:hint="eastAsia"/>
+          <w:lang w:eastAsia="zh-TW"/>
+        </w:rPr>
+        <w:t>s information.  Username and password must be prompted to register</w:t>
+      </w:r>
+    </w:p>
+    <w:p>
+      <w:pPr>
+        <w:pStyle w:val="3"/>
+        <w:rPr>
+          <w:rFonts w:hint="eastAsia"/>
+          <w:lang w:eastAsia="zh-TW"/>
+        </w:rPr>
       </w:pPr>
       <w:bookmarkStart w:id="10" w:name="_Toc246258000"/>
       <w:r>
@@ -1750,7 +1809,131 @@
     </w:p>
     <w:p>
       <w:pPr>
-        <w:pStyle w:val="Heading3"/>
+        <w:pStyle w:val="af"/>
+        <w:numPr>
+          <w:ilvl w:val="0"/>
+          <w:numId w:val="5"/>
+        </w:numPr>
+        <w:ind w:leftChars="0"/>
+        <w:rPr>
+          <w:rFonts w:hint="eastAsia"/>
+          <w:lang w:eastAsia="zh-TW"/>
+        </w:rPr>
+      </w:pPr>
+      <w:r>
+        <w:rPr>
+          <w:rFonts w:hint="eastAsia"/>
+          <w:lang w:eastAsia="zh-TW"/>
+        </w:rPr>
+        <w:t>Logs into your account</w:t>
+      </w:r>
+    </w:p>
+    <w:p>
+      <w:pPr>
+        <w:pStyle w:val="af"/>
+        <w:numPr>
+          <w:ilvl w:val="0"/>
+          <w:numId w:val="5"/>
+        </w:numPr>
+        <w:ind w:leftChars="0"/>
+        <w:rPr>
+          <w:rFonts w:hint="eastAsia"/>
+          <w:lang w:eastAsia="zh-TW"/>
+        </w:rPr>
+      </w:pPr>
+      <w:r>
+        <w:rPr>
+          <w:rFonts w:hint="eastAsia"/>
+          <w:lang w:eastAsia="zh-TW"/>
+        </w:rPr>
+        <w:t xml:space="preserve">Selects </w:t>
+      </w:r>
+      <w:r>
+        <w:rPr>
+          <w:lang w:eastAsia="zh-TW"/>
+        </w:rPr>
+        <w:t>“</w:t>
+      </w:r>
+      <w:r>
+        <w:rPr>
+          <w:rFonts w:hint="eastAsia"/>
+          <w:lang w:eastAsia="zh-TW"/>
+        </w:rPr>
+        <w:t>Edit Profile</w:t>
+      </w:r>
+      <w:r>
+        <w:rPr>
+          <w:lang w:eastAsia="zh-TW"/>
+        </w:rPr>
+        <w:t>”</w:t>
+      </w:r>
+    </w:p>
+    <w:p>
+      <w:pPr>
+        <w:pStyle w:val="af"/>
+        <w:numPr>
+          <w:ilvl w:val="0"/>
+          <w:numId w:val="5"/>
+        </w:numPr>
+        <w:ind w:leftChars="0"/>
+        <w:rPr>
+          <w:lang w:eastAsia="zh-TW"/>
+        </w:rPr>
+      </w:pPr>
+      <w:r>
+        <w:rPr>
+          <w:rFonts w:hint="eastAsia"/>
+          <w:lang w:eastAsia="zh-TW"/>
+        </w:rPr>
+        <w:t xml:space="preserve">Edits the profile and then selects </w:t>
+      </w:r>
+      <w:r>
+        <w:rPr>
+          <w:lang w:eastAsia="zh-TW"/>
+        </w:rPr>
+        <w:t>“</w:t>
+      </w:r>
+      <w:r>
+        <w:rPr>
+          <w:rFonts w:hint="eastAsia"/>
+          <w:lang w:eastAsia="zh-TW"/>
+        </w:rPr>
+        <w:t>Save</w:t>
+      </w:r>
+      <w:r>
+        <w:rPr>
+          <w:lang w:eastAsia="zh-TW"/>
+        </w:rPr>
+        <w:t>”</w:t>
+      </w:r>
+      <w:r>
+        <w:rPr>
+          <w:rFonts w:hint="eastAsia"/>
+          <w:lang w:eastAsia="zh-TW"/>
+        </w:rPr>
+        <w:t xml:space="preserve"> to update </w:t>
+      </w:r>
+      <w:r>
+        <w:rPr>
+          <w:lang w:eastAsia="zh-TW"/>
+        </w:rPr>
+        <w:t>the</w:t>
+      </w:r>
+      <w:r>
+        <w:rPr>
+          <w:rFonts w:hint="eastAsia"/>
+          <w:lang w:eastAsia="zh-TW"/>
+        </w:rPr>
+        <w:t xml:space="preserve"> modification</w:t>
+      </w:r>
+    </w:p>
+    <w:p>
+      <w:pPr>
+        <w:pStyle w:val="3"/>
+        <w:rPr>
+          <w:rFonts w:hint="eastAsia"/>
+          <w:lang w:eastAsia="zh-TW"/>
+        </w:rPr>
       </w:pPr>
       <w:bookmarkStart w:id="11" w:name="_Toc246258001"/>
       <w:r>
@@ -1763,7 +1946,141 @@
     </w:p>
     <w:p>
       <w:pPr>
-        <w:pStyle w:val="Heading3"/>
+        <w:pStyle w:val="af"/>
+        <w:numPr>
+          <w:ilvl w:val="0"/>
+          <w:numId w:val="6"/>
+        </w:numPr>
+        <w:ind w:leftChars="0"/>
+        <w:rPr>
+          <w:rFonts w:hint="eastAsia"/>
+          <w:lang w:eastAsia="zh-TW"/>
+        </w:rPr>
+      </w:pPr>
+      <w:r>
+        <w:rPr>
+          <w:rFonts w:hint="eastAsia"/>
+          <w:lang w:eastAsia="zh-TW"/>
+        </w:rPr>
+        <w:t>Pulls the ranch bar to indicates the price range</w:t>
+      </w:r>
+    </w:p>
+    <w:p>
+      <w:pPr>
+        <w:pStyle w:val="af"/>
+        <w:numPr>
+          <w:ilvl w:val="0"/>
+          <w:numId w:val="6"/>
+        </w:numPr>
+        <w:ind w:leftChars="0"/>
+        <w:rPr>
+          <w:rFonts w:hint="eastAsia"/>
+          <w:lang w:eastAsia="zh-TW"/>
+        </w:rPr>
+      </w:pPr>
+      <w:r>
+        <w:rPr>
+          <w:rFonts w:hint="eastAsia"/>
+          <w:lang w:eastAsia="zh-TW"/>
+        </w:rPr>
+        <w:t>Selects check-in and check-out date</w:t>
+      </w:r>
+    </w:p>
+    <w:p>
+      <w:pPr>
+        <w:pStyle w:val="af"/>
+        <w:numPr>
+          <w:ilvl w:val="0"/>
+          <w:numId w:val="6"/>
+        </w:numPr>
+        <w:ind w:leftChars="0"/>
+        <w:rPr>
+          <w:rFonts w:hint="eastAsia"/>
+          <w:lang w:eastAsia="zh-TW"/>
+        </w:rPr>
+      </w:pPr>
+      <w:r>
+        <w:rPr>
+          <w:rFonts w:hint="eastAsia"/>
+          <w:lang w:eastAsia="zh-TW"/>
+        </w:rPr>
+        <w:t>Selects number of guests are accompanied</w:t>
+      </w:r>
+    </w:p>
+    <w:p>
+      <w:pPr>
+        <w:pStyle w:val="af"/>
+        <w:numPr>
+          <w:ilvl w:val="0"/>
+          <w:numId w:val="6"/>
+        </w:numPr>
+        <w:ind w:leftChars="0"/>
+        <w:rPr>
+          <w:rFonts w:hint="eastAsia"/>
+          <w:lang w:eastAsia="zh-TW"/>
+        </w:rPr>
+      </w:pPr>
+      <w:r>
+        <w:rPr>
+          <w:rFonts w:hint="eastAsia"/>
+          <w:lang w:eastAsia="zh-TW"/>
+        </w:rPr>
+        <w:t>Enters attributes and uses comma to separate each attributes</w:t>
+      </w:r>
+    </w:p>
+    <w:p>
+      <w:pPr>
+        <w:pStyle w:val="af"/>
+        <w:numPr>
+          <w:ilvl w:val="0"/>
+          <w:numId w:val="6"/>
+        </w:numPr>
+        <w:ind w:leftChars="0"/>
+        <w:rPr>
+          <w:lang w:eastAsia="zh-TW"/>
+        </w:rPr>
+      </w:pPr>
+      <w:r>
+        <w:rPr>
+          <w:rFonts w:hint="eastAsia"/>
+          <w:lang w:eastAsia="zh-TW"/>
+        </w:rPr>
+        <w:t xml:space="preserve">Selects </w:t>
+      </w:r>
+      <w:r>
+        <w:rPr>
+          <w:lang w:eastAsia="zh-TW"/>
+        </w:rPr>
+        <w:t>“</w:t>
+      </w:r>
+      <w:r>
+        <w:rPr>
+          <w:rFonts w:hint="eastAsia"/>
+          <w:lang w:eastAsia="zh-TW"/>
+        </w:rPr>
+        <w:t>search</w:t>
+      </w:r>
+      <w:r>
+        <w:rPr>
+          <w:lang w:eastAsia="zh-TW"/>
+        </w:rPr>
+        <w:t>”</w:t>
+      </w:r>
+      <w:r>
+        <w:rPr>
+          <w:rFonts w:hint="eastAsia"/>
+          <w:lang w:eastAsia="zh-TW"/>
+        </w:rPr>
+        <w:t xml:space="preserve"> to operate the search function</w:t>
+      </w:r>
+    </w:p>
+    <w:p>
+      <w:pPr>
+        <w:pStyle w:val="3"/>
+        <w:rPr>
+          <w:rFonts w:hint="eastAsia"/>
+          <w:lang w:eastAsia="zh-TW"/>
+        </w:rPr>
       </w:pPr>
       <w:bookmarkStart w:id="12" w:name="_Toc246258002"/>
       <w:r>
@@ -1773,7 +2090,183 @@
     </w:p>
     <w:p>
       <w:pPr>
-        <w:pStyle w:val="Heading2"/>
+        <w:pStyle w:val="af"/>
+        <w:numPr>
+          <w:ilvl w:val="0"/>
+          <w:numId w:val="7"/>
+        </w:numPr>
+        <w:ind w:leftChars="0"/>
+        <w:rPr>
+          <w:rFonts w:hint="eastAsia"/>
+          <w:lang w:eastAsia="zh-TW"/>
+        </w:rPr>
+      </w:pPr>
+      <w:r>
+        <w:rPr>
+          <w:rFonts w:hint="eastAsia"/>
+          <w:lang w:eastAsia="zh-TW"/>
+        </w:rPr>
+        <w:t>Search available rooms by following the previous steps.</w:t>
+      </w:r>
+    </w:p>
+    <w:p>
+      <w:pPr>
+        <w:pStyle w:val="af"/>
+        <w:numPr>
+          <w:ilvl w:val="0"/>
+          <w:numId w:val="7"/>
+        </w:numPr>
+        <w:ind w:leftChars="0"/>
+        <w:rPr>
+          <w:rFonts w:hint="eastAsia"/>
+          <w:lang w:eastAsia="zh-TW"/>
+        </w:rPr>
+      </w:pPr>
+      <w:r>
+        <w:rPr>
+          <w:rFonts w:hint="eastAsia"/>
+          <w:lang w:eastAsia="zh-TW"/>
+        </w:rPr>
+        <w:t xml:space="preserve">Selects </w:t>
+      </w:r>
+      <w:r>
+        <w:rPr>
+          <w:lang w:eastAsia="zh-TW"/>
+        </w:rPr>
+        <w:t>“</w:t>
+      </w:r>
+      <w:r>
+        <w:rPr>
+          <w:rFonts w:hint="eastAsia"/>
+          <w:lang w:eastAsia="zh-TW"/>
+        </w:rPr>
+        <w:t>reserve</w:t>
+      </w:r>
+      <w:r>
+        <w:rPr>
+          <w:lang w:eastAsia="zh-TW"/>
+        </w:rPr>
+        <w:t>”</w:t>
+      </w:r>
+      <w:r>
+        <w:rPr>
+          <w:rFonts w:hint="eastAsia"/>
+          <w:lang w:eastAsia="zh-TW"/>
+        </w:rPr>
+        <w:t xml:space="preserve"> to reserve the available room</w:t>
+      </w:r>
+    </w:p>
+    <w:p>
+      <w:pPr>
+        <w:pStyle w:val="af"/>
+        <w:numPr>
+          <w:ilvl w:val="0"/>
+          <w:numId w:val="7"/>
+        </w:numPr>
+        <w:ind w:leftChars="0"/>
+        <w:rPr>
+          <w:rFonts w:hint="eastAsia"/>
+          <w:lang w:eastAsia="zh-TW"/>
+        </w:rPr>
+      </w:pPr>
+      <w:r>
+        <w:rPr>
+          <w:rFonts w:hint="eastAsia"/>
+          <w:lang w:eastAsia="zh-TW"/>
+        </w:rPr>
+        <w:t>Logs into the account</w:t>
+      </w:r>
+    </w:p>
+    <w:p>
+      <w:pPr>
+        <w:pStyle w:val="af"/>
+        <w:numPr>
+          <w:ilvl w:val="0"/>
+          <w:numId w:val="7"/>
+        </w:numPr>
+        <w:ind w:leftChars="0"/>
+        <w:rPr>
+          <w:rFonts w:hint="eastAsia"/>
+          <w:lang w:eastAsia="zh-TW"/>
+        </w:rPr>
+      </w:pPr>
+      <w:r>
+        <w:rPr>
+          <w:rFonts w:hint="eastAsia"/>
+          <w:lang w:eastAsia="zh-TW"/>
+        </w:rPr>
+        <w:t xml:space="preserve">Enters the payment information and then </w:t>
+      </w:r>
+      <w:r>
+        <w:rPr>
+          <w:lang w:eastAsia="zh-TW"/>
+        </w:rPr>
+        <w:t>selects “</w:t>
+      </w:r>
+      <w:r>
+        <w:rPr>
+          <w:rFonts w:hint="eastAsia"/>
+          <w:lang w:eastAsia="zh-TW"/>
+        </w:rPr>
+        <w:t>reserve</w:t>
+      </w:r>
+      <w:r>
+        <w:rPr>
+          <w:lang w:eastAsia="zh-TW"/>
+        </w:rPr>
+        <w:t>”</w:t>
+      </w:r>
+      <w:r>
+        <w:rPr>
+          <w:rFonts w:hint="eastAsia"/>
+          <w:lang w:eastAsia="zh-TW"/>
+        </w:rPr>
+        <w:t xml:space="preserve"> to reserve</w:t>
+      </w:r>
+    </w:p>
+    <w:p>
+      <w:pPr>
+        <w:pStyle w:val="af"/>
+        <w:numPr>
+          <w:ilvl w:val="0"/>
+          <w:numId w:val="7"/>
+        </w:numPr>
+        <w:ind w:leftChars="0"/>
+        <w:rPr>
+          <w:rFonts w:hint="eastAsia"/>
+          <w:lang w:eastAsia="zh-TW"/>
+        </w:rPr>
+      </w:pPr>
+      <w:r>
+        <w:rPr>
+          <w:rFonts w:hint="eastAsia"/>
+          <w:lang w:eastAsia="zh-TW"/>
+        </w:rPr>
+        <w:t xml:space="preserve">Confirms the reservation and then selects </w:t>
+      </w:r>
+      <w:r>
+        <w:rPr>
+          <w:lang w:eastAsia="zh-TW"/>
+        </w:rPr>
+        <w:t>“</w:t>
+      </w:r>
+      <w:r>
+        <w:rPr>
+          <w:rFonts w:hint="eastAsia"/>
+          <w:lang w:eastAsia="zh-TW"/>
+        </w:rPr>
+        <w:t>Reserve Room</w:t>
+      </w:r>
+      <w:r>
+        <w:rPr>
+          <w:lang w:eastAsia="zh-TW"/>
+        </w:rPr>
+        <w:t>”</w:t>
+      </w:r>
+    </w:p>
+    <w:p>
+      <w:pPr>
+        <w:pStyle w:val="2"/>
       </w:pPr>
       <w:bookmarkStart w:id="13" w:name="_Toc246258003"/>
       <w:r>
@@ -1792,7 +2285,11 @@
     </w:p>
     <w:p>
       <w:pPr>
-        <w:pStyle w:val="Heading3"/>
+        <w:pStyle w:val="3"/>
+        <w:rPr>
+          <w:rFonts w:hint="eastAsia"/>
+          <w:lang w:eastAsia="zh-TW"/>
+        </w:rPr>
       </w:pPr>
       <w:bookmarkStart w:id="14" w:name="_Toc246258004"/>
       <w:r>
@@ -1805,17 +2302,370 @@
     </w:p>
     <w:p>
       <w:pPr>
-        <w:pStyle w:val="Heading3"/>
+        <w:pStyle w:val="af"/>
+        <w:numPr>
+          <w:ilvl w:val="0"/>
+          <w:numId w:val="8"/>
+        </w:numPr>
+        <w:ind w:leftChars="0"/>
+        <w:rPr>
+          <w:rFonts w:hint="eastAsia"/>
+          <w:lang w:eastAsia="zh-TW"/>
+        </w:rPr>
+      </w:pPr>
+      <w:r>
+        <w:rPr>
+          <w:rFonts w:hint="eastAsia"/>
+          <w:lang w:eastAsia="zh-TW"/>
+        </w:rPr>
+        <w:t>Logs in as a staff</w:t>
+      </w:r>
+    </w:p>
+    <w:p>
+      <w:pPr>
+        <w:pStyle w:val="af"/>
+        <w:numPr>
+          <w:ilvl w:val="0"/>
+          <w:numId w:val="8"/>
+        </w:numPr>
+        <w:ind w:leftChars="0"/>
+        <w:rPr>
+          <w:rFonts w:hint="eastAsia"/>
+          <w:lang w:eastAsia="zh-TW"/>
+        </w:rPr>
+      </w:pPr>
+      <w:r>
+        <w:rPr>
+          <w:rFonts w:hint="eastAsia"/>
+          <w:lang w:eastAsia="zh-TW"/>
+        </w:rPr>
+        <w:t xml:space="preserve">Selects </w:t>
+      </w:r>
+      <w:r>
+        <w:rPr>
+          <w:lang w:eastAsia="zh-TW"/>
+        </w:rPr>
+        <w:t>“</w:t>
+      </w:r>
+      <w:r>
+        <w:rPr>
+          <w:rFonts w:hint="eastAsia"/>
+          <w:lang w:eastAsia="zh-TW"/>
+        </w:rPr>
+        <w:t>Reservations</w:t>
+      </w:r>
+      <w:r>
+        <w:rPr>
+          <w:lang w:eastAsia="zh-TW"/>
+        </w:rPr>
+        <w:t>”</w:t>
+      </w:r>
+      <w:r>
+        <w:rPr>
+          <w:rFonts w:hint="eastAsia"/>
+          <w:lang w:eastAsia="zh-TW"/>
+        </w:rPr>
+        <w:t xml:space="preserve"> to browse all the reservation information</w:t>
+      </w:r>
+    </w:p>
+    <w:p>
+      <w:pPr>
+        <w:pStyle w:val="af"/>
+        <w:numPr>
+          <w:ilvl w:val="0"/>
+          <w:numId w:val="8"/>
+        </w:numPr>
+        <w:ind w:leftChars="0"/>
+        <w:rPr>
+          <w:rFonts w:hint="eastAsia"/>
+          <w:lang w:eastAsia="zh-TW"/>
+        </w:rPr>
+      </w:pPr>
+      <w:r>
+        <w:rPr>
+          <w:rFonts w:hint="eastAsia"/>
+          <w:lang w:eastAsia="zh-TW"/>
+        </w:rPr>
+        <w:t xml:space="preserve">Selects </w:t>
+      </w:r>
+      <w:r>
+        <w:rPr>
+          <w:lang w:eastAsia="zh-TW"/>
+        </w:rPr>
+        <w:t>“</w:t>
+      </w:r>
+      <w:r>
+        <w:rPr>
+          <w:rFonts w:hint="eastAsia"/>
+          <w:lang w:eastAsia="zh-TW"/>
+        </w:rPr>
+        <w:t>Check In</w:t>
+      </w:r>
+      <w:r>
+        <w:rPr>
+          <w:lang w:eastAsia="zh-TW"/>
+        </w:rPr>
+        <w:t>”</w:t>
+      </w:r>
+      <w:r>
+        <w:rPr>
+          <w:rFonts w:hint="eastAsia"/>
+          <w:lang w:eastAsia="zh-TW"/>
+        </w:rPr>
+        <w:t xml:space="preserve">, and then enters the username and selects </w:t>
+      </w:r>
+      <w:r>
+        <w:rPr>
+          <w:lang w:eastAsia="zh-TW"/>
+        </w:rPr>
+        <w:t>“</w:t>
+      </w:r>
+      <w:r>
+        <w:rPr>
+          <w:rFonts w:hint="eastAsia"/>
+          <w:lang w:eastAsia="zh-TW"/>
+        </w:rPr>
+        <w:t>Next</w:t>
+      </w:r>
+      <w:r>
+        <w:rPr>
+          <w:lang w:eastAsia="zh-TW"/>
+        </w:rPr>
+        <w:t>”</w:t>
+      </w:r>
+      <w:r>
+        <w:rPr>
+          <w:rFonts w:hint="eastAsia"/>
+          <w:lang w:eastAsia="zh-TW"/>
+        </w:rPr>
+        <w:t xml:space="preserve"> to check-in</w:t>
+      </w:r>
+    </w:p>
+    <w:p>
+      <w:pPr>
+        <w:pStyle w:val="af"/>
+        <w:numPr>
+          <w:ilvl w:val="0"/>
+          <w:numId w:val="8"/>
+        </w:numPr>
+        <w:ind w:leftChars="0"/>
+        <w:rPr>
+          <w:lang w:eastAsia="zh-TW"/>
+        </w:rPr>
+      </w:pPr>
+      <w:r>
+        <w:rPr>
+          <w:rFonts w:hint="eastAsia"/>
+          <w:lang w:eastAsia="zh-TW"/>
+        </w:rPr>
+        <w:t xml:space="preserve">Selects the date </w:t>
+      </w:r>
+      <w:r>
+        <w:rPr>
+          <w:lang w:eastAsia="zh-TW"/>
+        </w:rPr>
+        <w:t>relevant</w:t>
+      </w:r>
+      <w:r>
+        <w:rPr>
+          <w:rFonts w:hint="eastAsia"/>
+          <w:lang w:eastAsia="zh-TW"/>
+        </w:rPr>
+        <w:t xml:space="preserve"> to the reservation to check in</w:t>
+      </w:r>
+    </w:p>
+    <w:p>
+      <w:pPr>
+        <w:pStyle w:val="3"/>
+        <w:rPr>
+          <w:rFonts w:hint="eastAsia"/>
+          <w:lang w:eastAsia="zh-TW"/>
+        </w:rPr>
       </w:pPr>
       <w:bookmarkStart w:id="15" w:name="_Toc246258005"/>
       <w:r>
+        <w:lastRenderedPageBreak/>
         <w:t>Check out</w:t>
       </w:r>
       <w:bookmarkEnd w:id="15"/>
     </w:p>
     <w:p>
       <w:pPr>
-        <w:pStyle w:val="Heading2"/>
+        <w:pStyle w:val="af"/>
+        <w:numPr>
+          <w:ilvl w:val="0"/>
+          <w:numId w:val="9"/>
+        </w:numPr>
+        <w:ind w:leftChars="0"/>
+        <w:rPr>
+          <w:rFonts w:hint="eastAsia"/>
+          <w:lang w:eastAsia="zh-TW"/>
+        </w:rPr>
+      </w:pPr>
+      <w:r>
+        <w:rPr>
+          <w:rFonts w:hint="eastAsia"/>
+          <w:lang w:eastAsia="zh-TW"/>
+        </w:rPr>
+        <w:t>Logs in as a staff</w:t>
+      </w:r>
+    </w:p>
+    <w:p>
+      <w:pPr>
+        <w:pStyle w:val="af"/>
+        <w:numPr>
+          <w:ilvl w:val="0"/>
+          <w:numId w:val="9"/>
+        </w:numPr>
+        <w:ind w:leftChars="0"/>
+        <w:rPr>
+          <w:rFonts w:hint="eastAsia"/>
+          <w:lang w:eastAsia="zh-TW"/>
+        </w:rPr>
+      </w:pPr>
+      <w:r>
+        <w:rPr>
+          <w:rFonts w:hint="eastAsia"/>
+          <w:lang w:eastAsia="zh-TW"/>
+        </w:rPr>
+        <w:t xml:space="preserve">Selects </w:t>
+      </w:r>
+      <w:r>
+        <w:rPr>
+          <w:lang w:eastAsia="zh-TW"/>
+        </w:rPr>
+        <w:t>“</w:t>
+      </w:r>
+      <w:r>
+        <w:rPr>
+          <w:rFonts w:hint="eastAsia"/>
+          <w:lang w:eastAsia="zh-TW"/>
+        </w:rPr>
+        <w:t>Reservations</w:t>
+      </w:r>
+      <w:r>
+        <w:rPr>
+          <w:lang w:eastAsia="zh-TW"/>
+        </w:rPr>
+        <w:t>”</w:t>
+      </w:r>
+      <w:r>
+        <w:rPr>
+          <w:rFonts w:hint="eastAsia"/>
+          <w:lang w:eastAsia="zh-TW"/>
+        </w:rPr>
+        <w:t xml:space="preserve"> to browse all the reservation information</w:t>
+      </w:r>
+    </w:p>
+    <w:p>
+      <w:pPr>
+        <w:pStyle w:val="af"/>
+        <w:numPr>
+          <w:ilvl w:val="0"/>
+          <w:numId w:val="9"/>
+        </w:numPr>
+        <w:ind w:leftChars="0"/>
+        <w:rPr>
+          <w:rFonts w:hint="eastAsia"/>
+          <w:lang w:eastAsia="zh-TW"/>
+        </w:rPr>
+      </w:pPr>
+      <w:r>
+        <w:rPr>
+          <w:rFonts w:hint="eastAsia"/>
+          <w:lang w:eastAsia="zh-TW"/>
+        </w:rPr>
+        <w:t xml:space="preserve">Selects </w:t>
+      </w:r>
+      <w:r>
+        <w:rPr>
+          <w:lang w:eastAsia="zh-TW"/>
+        </w:rPr>
+        <w:t>“</w:t>
+      </w:r>
+      <w:r>
+        <w:rPr>
+          <w:rFonts w:hint="eastAsia"/>
+          <w:lang w:eastAsia="zh-TW"/>
+        </w:rPr>
+        <w:t>Check Out</w:t>
+      </w:r>
+      <w:r>
+        <w:rPr>
+          <w:lang w:eastAsia="zh-TW"/>
+        </w:rPr>
+        <w:t>”</w:t>
+      </w:r>
+      <w:r>
+        <w:rPr>
+          <w:rFonts w:hint="eastAsia"/>
+          <w:lang w:eastAsia="zh-TW"/>
+        </w:rPr>
+        <w:t xml:space="preserve">, and then enters the username and selects </w:t>
+      </w:r>
+      <w:r>
+        <w:rPr>
+          <w:lang w:eastAsia="zh-TW"/>
+        </w:rPr>
+        <w:t>“</w:t>
+      </w:r>
+      <w:r>
+        <w:rPr>
+          <w:rFonts w:hint="eastAsia"/>
+          <w:lang w:eastAsia="zh-TW"/>
+        </w:rPr>
+        <w:t>Next</w:t>
+      </w:r>
+      <w:r>
+        <w:rPr>
+          <w:lang w:eastAsia="zh-TW"/>
+        </w:rPr>
+        <w:t>”</w:t>
+      </w:r>
+      <w:r>
+        <w:rPr>
+          <w:rFonts w:hint="eastAsia"/>
+          <w:lang w:eastAsia="zh-TW"/>
+        </w:rPr>
+        <w:t xml:space="preserve"> to check-out</w:t>
+      </w:r>
+    </w:p>
+    <w:p>
+      <w:pPr>
+        <w:pStyle w:val="af"/>
+        <w:numPr>
+          <w:ilvl w:val="0"/>
+          <w:numId w:val="9"/>
+        </w:numPr>
+        <w:ind w:leftChars="0"/>
+        <w:rPr>
+          <w:lang w:eastAsia="zh-TW"/>
+        </w:rPr>
+      </w:pPr>
+      <w:r>
+        <w:rPr>
+          <w:rFonts w:hint="eastAsia"/>
+          <w:lang w:eastAsia="zh-TW"/>
+        </w:rPr>
+        <w:t xml:space="preserve">Selects the date </w:t>
+      </w:r>
+      <w:r>
+        <w:rPr>
+          <w:lang w:eastAsia="zh-TW"/>
+        </w:rPr>
+        <w:t>relevant</w:t>
+      </w:r>
+      <w:r>
+        <w:rPr>
+          <w:rFonts w:hint="eastAsia"/>
+          <w:lang w:eastAsia="zh-TW"/>
+        </w:rPr>
+        <w:t xml:space="preserve"> to the reservation to check out</w:t>
+      </w:r>
+    </w:p>
+    <w:p>
+      <w:pPr>
+        <w:pStyle w:val="2"/>
       </w:pPr>
       <w:bookmarkStart w:id="16" w:name="_Toc246258006"/>
       <w:r>
@@ -1834,7 +2684,7 @@
     </w:p>
     <w:p>
       <w:pPr>
-        <w:pStyle w:val="Heading3"/>
+        <w:pStyle w:val="3"/>
       </w:pPr>
       <w:bookmarkStart w:id="17" w:name="_Toc246258007"/>
       <w:r>
@@ -1844,7 +2694,7 @@
     </w:p>
     <w:p>
       <w:pPr>
-        <w:pStyle w:val="Heading3"/>
+        <w:pStyle w:val="3"/>
       </w:pPr>
       <w:bookmarkStart w:id="18" w:name="_Toc246258008"/>
       <w:r>
@@ -1854,7 +2704,7 @@
     </w:p>
     <w:p>
       <w:pPr>
-        <w:pStyle w:val="Heading3"/>
+        <w:pStyle w:val="3"/>
       </w:pPr>
       <w:bookmarkStart w:id="19" w:name="_Toc246258009"/>
       <w:r>
@@ -1864,7 +2714,7 @@
     </w:p>
     <w:p>
       <w:pPr>
-        <w:pStyle w:val="Heading3"/>
+        <w:pStyle w:val="3"/>
       </w:pPr>
       <w:bookmarkStart w:id="20" w:name="_Toc246258010"/>
       <w:r>
@@ -1874,7 +2724,7 @@
     </w:p>
     <w:p>
       <w:pPr>
-        <w:pStyle w:val="Heading3"/>
+        <w:pStyle w:val="3"/>
       </w:pPr>
       <w:bookmarkStart w:id="21" w:name="_Toc246258011"/>
       <w:r>
@@ -1882,15 +2732,7 @@
       </w:r>
       <w:bookmarkEnd w:id="21"/>
       <w:r>
-        <w:t xml:space="preserve"> (</w:t>
-      </w:r>
-      <w:proofErr w:type="spellStart"/>
-      <w:r>
-        <w:t>Arash</w:t>
-      </w:r>
-      <w:proofErr w:type="spellEnd"/>
-      <w:r>
-        <w:t>)</w:t>
+        <w:t xml:space="preserve"> (Arash)</w:t>
       </w:r>
     </w:p>
     <w:sectPr>
@@ -1903,9 +2745,492 @@
 </w:document>
 </file>
 
+<file path=word/endnotes.xml><?xml version="1.0" encoding="utf-8"?>
+<w:endnotes xmlns:ve="http://schemas.openxmlformats.org/markup-compatibility/2006" xmlns:o="urn:schemas-microsoft-com:office:office" xmlns:r="http://schemas.openxmlformats.org/officeDocument/2006/relationships" xmlns:m="http://schemas.openxmlformats.org/officeDocument/2006/math" xmlns:v="urn:schemas-microsoft-com:vml" xmlns:wp="http://schemas.openxmlformats.org/drawingml/2006/wordprocessingDrawing" xmlns:w10="urn:schemas-microsoft-com:office:word" xmlns:w="http://schemas.openxmlformats.org/wordprocessingml/2006/main" xmlns:wne="http://schemas.microsoft.com/office/word/2006/wordml">
+  <w:endnote w:type="separator" w:id="0">
+    <w:p>
+      <w:pPr>
+        <w:spacing w:after="0" w:line="240" w:lineRule="auto"/>
+      </w:pPr>
+      <w:r>
+        <w:separator/>
+      </w:r>
+    </w:p>
+  </w:endnote>
+  <w:endnote w:type="continuationSeparator" w:id="1">
+    <w:p>
+      <w:pPr>
+        <w:spacing w:after="0" w:line="240" w:lineRule="auto"/>
+      </w:pPr>
+      <w:r>
+        <w:continuationSeparator/>
+      </w:r>
+    </w:p>
+  </w:endnote>
+</w:endnotes>
+</file>
+
+<file path=word/footnotes.xml><?xml version="1.0" encoding="utf-8"?>
+<w:footnotes xmlns:ve="http://schemas.openxmlformats.org/markup-compatibility/2006" xmlns:o="urn:schemas-microsoft-com:office:office" xmlns:r="http://schemas.openxmlformats.org/officeDocument/2006/relationships" xmlns:m="http://schemas.openxmlformats.org/officeDocument/2006/math" xmlns:v="urn:schemas-microsoft-com:vml" xmlns:wp="http://schemas.openxmlformats.org/drawingml/2006/wordprocessingDrawing" xmlns:w10="urn:schemas-microsoft-com:office:word" xmlns:w="http://schemas.openxmlformats.org/wordprocessingml/2006/main" xmlns:wne="http://schemas.microsoft.com/office/word/2006/wordml">
+  <w:footnote w:type="separator" w:id="0">
+    <w:p>
+      <w:pPr>
+        <w:spacing w:after="0" w:line="240" w:lineRule="auto"/>
+      </w:pPr>
+      <w:r>
+        <w:separator/>
+      </w:r>
+    </w:p>
+  </w:footnote>
+  <w:footnote w:type="continuationSeparator" w:id="1">
+    <w:p>
+      <w:pPr>
+        <w:spacing w:after="0" w:line="240" w:lineRule="auto"/>
+      </w:pPr>
+      <w:r>
+        <w:continuationSeparator/>
+      </w:r>
+    </w:p>
+  </w:footnote>
+</w:footnotes>
+</file>
+
 <file path=word/numbering.xml><?xml version="1.0" encoding="utf-8"?>
 <w:numbering xmlns:ve="http://schemas.openxmlformats.org/markup-compatibility/2006" xmlns:o="urn:schemas-microsoft-com:office:office" xmlns:r="http://schemas.openxmlformats.org/officeDocument/2006/relationships" xmlns:m="http://schemas.openxmlformats.org/officeDocument/2006/math" xmlns:v="urn:schemas-microsoft-com:vml" xmlns:wp="http://schemas.openxmlformats.org/drawingml/2006/wordprocessingDrawing" xmlns:w10="urn:schemas-microsoft-com:office:word" xmlns:w="http://schemas.openxmlformats.org/wordprocessingml/2006/main" xmlns:wne="http://schemas.microsoft.com/office/word/2006/wordml">
   <w:abstractNum w:abstractNumId="0">
+    <w:nsid w:val="03771866"/>
+    <w:multiLevelType w:val="hybridMultilevel"/>
+    <w:tmpl w:val="8774E7CC"/>
+    <w:lvl w:ilvl="0" w:tplc="0409000F">
+      <w:start w:val="1"/>
+      <w:numFmt w:val="decimal"/>
+      <w:lvlText w:val="%1."/>
+      <w:lvlJc w:val="left"/>
+      <w:pPr>
+        <w:ind w:left="480" w:hanging="480"/>
+      </w:pPr>
+    </w:lvl>
+    <w:lvl w:ilvl="1" w:tplc="04090019" w:tentative="1">
+      <w:start w:val="1"/>
+      <w:numFmt w:val="ideographTraditional"/>
+      <w:lvlText w:val="%2、"/>
+      <w:lvlJc w:val="left"/>
+      <w:pPr>
+        <w:ind w:left="960" w:hanging="480"/>
+      </w:pPr>
+    </w:lvl>
+    <w:lvl w:ilvl="2" w:tplc="0409001B" w:tentative="1">
+      <w:start w:val="1"/>
+      <w:numFmt w:val="lowerRoman"/>
+      <w:lvlText w:val="%3."/>
+      <w:lvlJc w:val="right"/>
+      <w:pPr>
+        <w:ind w:left="1440" w:hanging="480"/>
+      </w:pPr>
+    </w:lvl>
+    <w:lvl w:ilvl="3" w:tplc="0409000F" w:tentative="1">
+      <w:start w:val="1"/>
+      <w:numFmt w:val="decimal"/>
+      <w:lvlText w:val="%4."/>
+      <w:lvlJc w:val="left"/>
+      <w:pPr>
+        <w:ind w:left="1920" w:hanging="480"/>
+      </w:pPr>
+    </w:lvl>
+    <w:lvl w:ilvl="4" w:tplc="04090019" w:tentative="1">
+      <w:start w:val="1"/>
+      <w:numFmt w:val="ideographTraditional"/>
+      <w:lvlText w:val="%5、"/>
+      <w:lvlJc w:val="left"/>
+      <w:pPr>
+        <w:ind w:left="2400" w:hanging="480"/>
+      </w:pPr>
+    </w:lvl>
+    <w:lvl w:ilvl="5" w:tplc="0409001B" w:tentative="1">
+      <w:start w:val="1"/>
+      <w:numFmt w:val="lowerRoman"/>
+      <w:lvlText w:val="%6."/>
+      <w:lvlJc w:val="right"/>
+      <w:pPr>
+        <w:ind w:left="2880" w:hanging="480"/>
+      </w:pPr>
+    </w:lvl>
+    <w:lvl w:ilvl="6" w:tplc="0409000F" w:tentative="1">
+      <w:start w:val="1"/>
+      <w:numFmt w:val="decimal"/>
+      <w:lvlText w:val="%7."/>
+      <w:lvlJc w:val="left"/>
+      <w:pPr>
+        <w:ind w:left="3360" w:hanging="480"/>
+      </w:pPr>
+    </w:lvl>
+    <w:lvl w:ilvl="7" w:tplc="04090019" w:tentative="1">
+      <w:start w:val="1"/>
+      <w:numFmt w:val="ideographTraditional"/>
+      <w:lvlText w:val="%8、"/>
+      <w:lvlJc w:val="left"/>
+      <w:pPr>
+        <w:ind w:left="3840" w:hanging="480"/>
+      </w:pPr>
+    </w:lvl>
+    <w:lvl w:ilvl="8" w:tplc="0409001B" w:tentative="1">
+      <w:start w:val="1"/>
+      <w:numFmt w:val="lowerRoman"/>
+      <w:lvlText w:val="%9."/>
+      <w:lvlJc w:val="right"/>
+      <w:pPr>
+        <w:ind w:left="4320" w:hanging="480"/>
+      </w:pPr>
+    </w:lvl>
+  </w:abstractNum>
+  <w:abstractNum w:abstractNumId="1">
+    <w:nsid w:val="235363FE"/>
+    <w:multiLevelType w:val="hybridMultilevel"/>
+    <w:tmpl w:val="B9E65E9A"/>
+    <w:lvl w:ilvl="0" w:tplc="0409000F">
+      <w:start w:val="1"/>
+      <w:numFmt w:val="decimal"/>
+      <w:lvlText w:val="%1."/>
+      <w:lvlJc w:val="left"/>
+      <w:pPr>
+        <w:ind w:left="480" w:hanging="480"/>
+      </w:pPr>
+    </w:lvl>
+    <w:lvl w:ilvl="1" w:tplc="04090019" w:tentative="1">
+      <w:start w:val="1"/>
+      <w:numFmt w:val="ideographTraditional"/>
+      <w:lvlText w:val="%2、"/>
+      <w:lvlJc w:val="left"/>
+      <w:pPr>
+        <w:ind w:left="960" w:hanging="480"/>
+      </w:pPr>
+    </w:lvl>
+    <w:lvl w:ilvl="2" w:tplc="0409001B" w:tentative="1">
+      <w:start w:val="1"/>
+      <w:numFmt w:val="lowerRoman"/>
+      <w:lvlText w:val="%3."/>
+      <w:lvlJc w:val="right"/>
+      <w:pPr>
+        <w:ind w:left="1440" w:hanging="480"/>
+      </w:pPr>
+    </w:lvl>
+    <w:lvl w:ilvl="3" w:tplc="0409000F" w:tentative="1">
+      <w:start w:val="1"/>
+      <w:numFmt w:val="decimal"/>
+      <w:lvlText w:val="%4."/>
+      <w:lvlJc w:val="left"/>
+      <w:pPr>
+        <w:ind w:left="1920" w:hanging="480"/>
+      </w:pPr>
+    </w:lvl>
+    <w:lvl w:ilvl="4" w:tplc="04090019" w:tentative="1">
+      <w:start w:val="1"/>
+      <w:numFmt w:val="ideographTraditional"/>
+      <w:lvlText w:val="%5、"/>
+      <w:lvlJc w:val="left"/>
+      <w:pPr>
+        <w:ind w:left="2400" w:hanging="480"/>
+      </w:pPr>
+    </w:lvl>
+    <w:lvl w:ilvl="5" w:tplc="0409001B" w:tentative="1">
+      <w:start w:val="1"/>
+      <w:numFmt w:val="lowerRoman"/>
+      <w:lvlText w:val="%6."/>
+      <w:lvlJc w:val="right"/>
+      <w:pPr>
+        <w:ind w:left="2880" w:hanging="480"/>
+      </w:pPr>
+    </w:lvl>
+    <w:lvl w:ilvl="6" w:tplc="0409000F" w:tentative="1">
+      <w:start w:val="1"/>
+      <w:numFmt w:val="decimal"/>
+      <w:lvlText w:val="%7."/>
+      <w:lvlJc w:val="left"/>
+      <w:pPr>
+        <w:ind w:left="3360" w:hanging="480"/>
+      </w:pPr>
+    </w:lvl>
+    <w:lvl w:ilvl="7" w:tplc="04090019" w:tentative="1">
+      <w:start w:val="1"/>
+      <w:numFmt w:val="ideographTraditional"/>
+      <w:lvlText w:val="%8、"/>
+      <w:lvlJc w:val="left"/>
+      <w:pPr>
+        <w:ind w:left="3840" w:hanging="480"/>
+      </w:pPr>
+    </w:lvl>
+    <w:lvl w:ilvl="8" w:tplc="0409001B" w:tentative="1">
+      <w:start w:val="1"/>
+      <w:numFmt w:val="lowerRoman"/>
+      <w:lvlText w:val="%9."/>
+      <w:lvlJc w:val="right"/>
+      <w:pPr>
+        <w:ind w:left="4320" w:hanging="480"/>
+      </w:pPr>
+    </w:lvl>
+  </w:abstractNum>
+  <w:abstractNum w:abstractNumId="2">
+    <w:nsid w:val="25B70A58"/>
+    <w:multiLevelType w:val="hybridMultilevel"/>
+    <w:tmpl w:val="B052D71C"/>
+    <w:lvl w:ilvl="0" w:tplc="A6E8A7FA">
+      <w:start w:val="1"/>
+      <w:numFmt w:val="decimal"/>
+      <w:lvlText w:val="%1."/>
+      <w:lvlJc w:val="left"/>
+      <w:pPr>
+        <w:ind w:left="1080" w:hanging="360"/>
+      </w:pPr>
+      <w:rPr>
+        <w:rFonts w:hint="default"/>
+      </w:rPr>
+    </w:lvl>
+    <w:lvl w:ilvl="1" w:tplc="04090019" w:tentative="1">
+      <w:start w:val="1"/>
+      <w:numFmt w:val="ideographTraditional"/>
+      <w:lvlText w:val="%2、"/>
+      <w:lvlJc w:val="left"/>
+      <w:pPr>
+        <w:ind w:left="1680" w:hanging="480"/>
+      </w:pPr>
+    </w:lvl>
+    <w:lvl w:ilvl="2" w:tplc="0409001B" w:tentative="1">
+      <w:start w:val="1"/>
+      <w:numFmt w:val="lowerRoman"/>
+      <w:lvlText w:val="%3."/>
+      <w:lvlJc w:val="right"/>
+      <w:pPr>
+        <w:ind w:left="2160" w:hanging="480"/>
+      </w:pPr>
+    </w:lvl>
+    <w:lvl w:ilvl="3" w:tplc="0409000F" w:tentative="1">
+      <w:start w:val="1"/>
+      <w:numFmt w:val="decimal"/>
+      <w:lvlText w:val="%4."/>
+      <w:lvlJc w:val="left"/>
+      <w:pPr>
+        <w:ind w:left="2640" w:hanging="480"/>
+      </w:pPr>
+    </w:lvl>
+    <w:lvl w:ilvl="4" w:tplc="04090019" w:tentative="1">
+      <w:start w:val="1"/>
+      <w:numFmt w:val="ideographTraditional"/>
+      <w:lvlText w:val="%5、"/>
+      <w:lvlJc w:val="left"/>
+      <w:pPr>
+        <w:ind w:left="3120" w:hanging="480"/>
+      </w:pPr>
+    </w:lvl>
+    <w:lvl w:ilvl="5" w:tplc="0409001B" w:tentative="1">
+      <w:start w:val="1"/>
+      <w:numFmt w:val="lowerRoman"/>
+      <w:lvlText w:val="%6."/>
+      <w:lvlJc w:val="right"/>
+      <w:pPr>
+        <w:ind w:left="3600" w:hanging="480"/>
+      </w:pPr>
+    </w:lvl>
+    <w:lvl w:ilvl="6" w:tplc="0409000F" w:tentative="1">
+      <w:start w:val="1"/>
+      <w:numFmt w:val="decimal"/>
+      <w:lvlText w:val="%7."/>
+      <w:lvlJc w:val="left"/>
+      <w:pPr>
+        <w:ind w:left="4080" w:hanging="480"/>
+      </w:pPr>
+    </w:lvl>
+    <w:lvl w:ilvl="7" w:tplc="04090019" w:tentative="1">
+      <w:start w:val="1"/>
+      <w:numFmt w:val="ideographTraditional"/>
+      <w:lvlText w:val="%8、"/>
+      <w:lvlJc w:val="left"/>
+      <w:pPr>
+        <w:ind w:left="4560" w:hanging="480"/>
+      </w:pPr>
+    </w:lvl>
+    <w:lvl w:ilvl="8" w:tplc="0409001B" w:tentative="1">
+      <w:start w:val="1"/>
+      <w:numFmt w:val="lowerRoman"/>
+      <w:lvlText w:val="%9."/>
+      <w:lvlJc w:val="right"/>
+      <w:pPr>
+        <w:ind w:left="5040" w:hanging="480"/>
+      </w:pPr>
+    </w:lvl>
+  </w:abstractNum>
+  <w:abstractNum w:abstractNumId="3">
+    <w:nsid w:val="272501F4"/>
+    <w:multiLevelType w:val="hybridMultilevel"/>
+    <w:tmpl w:val="1A048C06"/>
+    <w:lvl w:ilvl="0" w:tplc="0409000F">
+      <w:start w:val="1"/>
+      <w:numFmt w:val="decimal"/>
+      <w:lvlText w:val="%1."/>
+      <w:lvlJc w:val="left"/>
+      <w:pPr>
+        <w:ind w:left="480" w:hanging="480"/>
+      </w:pPr>
+    </w:lvl>
+    <w:lvl w:ilvl="1" w:tplc="04090019" w:tentative="1">
+      <w:start w:val="1"/>
+      <w:numFmt w:val="ideographTraditional"/>
+      <w:lvlText w:val="%2、"/>
+      <w:lvlJc w:val="left"/>
+      <w:pPr>
+        <w:ind w:left="960" w:hanging="480"/>
+      </w:pPr>
+    </w:lvl>
+    <w:lvl w:ilvl="2" w:tplc="0409001B" w:tentative="1">
+      <w:start w:val="1"/>
+      <w:numFmt w:val="lowerRoman"/>
+      <w:lvlText w:val="%3."/>
+      <w:lvlJc w:val="right"/>
+      <w:pPr>
+        <w:ind w:left="1440" w:hanging="480"/>
+      </w:pPr>
+    </w:lvl>
+    <w:lvl w:ilvl="3" w:tplc="0409000F" w:tentative="1">
+      <w:start w:val="1"/>
+      <w:numFmt w:val="decimal"/>
+      <w:lvlText w:val="%4."/>
+      <w:lvlJc w:val="left"/>
+      <w:pPr>
+        <w:ind w:left="1920" w:hanging="480"/>
+      </w:pPr>
+    </w:lvl>
+    <w:lvl w:ilvl="4" w:tplc="04090019" w:tentative="1">
+      <w:start w:val="1"/>
+      <w:numFmt w:val="ideographTraditional"/>
+      <w:lvlText w:val="%5、"/>
+      <w:lvlJc w:val="left"/>
+      <w:pPr>
+        <w:ind w:left="2400" w:hanging="480"/>
+      </w:pPr>
+    </w:lvl>
+    <w:lvl w:ilvl="5" w:tplc="0409001B" w:tentative="1">
+      <w:start w:val="1"/>
+      <w:numFmt w:val="lowerRoman"/>
+      <w:lvlText w:val="%6."/>
+      <w:lvlJc w:val="right"/>
+      <w:pPr>
+        <w:ind w:left="2880" w:hanging="480"/>
+      </w:pPr>
+    </w:lvl>
+    <w:lvl w:ilvl="6" w:tplc="0409000F" w:tentative="1">
+      <w:start w:val="1"/>
+      <w:numFmt w:val="decimal"/>
+      <w:lvlText w:val="%7."/>
+      <w:lvlJc w:val="left"/>
+      <w:pPr>
+        <w:ind w:left="3360" w:hanging="480"/>
+      </w:pPr>
+    </w:lvl>
+    <w:lvl w:ilvl="7" w:tplc="04090019" w:tentative="1">
+      <w:start w:val="1"/>
+      <w:numFmt w:val="ideographTraditional"/>
+      <w:lvlText w:val="%8、"/>
+      <w:lvlJc w:val="left"/>
+      <w:pPr>
+        <w:ind w:left="3840" w:hanging="480"/>
+      </w:pPr>
+    </w:lvl>
+    <w:lvl w:ilvl="8" w:tplc="0409001B" w:tentative="1">
+      <w:start w:val="1"/>
+      <w:numFmt w:val="lowerRoman"/>
+      <w:lvlText w:val="%9."/>
+      <w:lvlJc w:val="right"/>
+      <w:pPr>
+        <w:ind w:left="4320" w:hanging="480"/>
+      </w:pPr>
+    </w:lvl>
+  </w:abstractNum>
+  <w:abstractNum w:abstractNumId="4">
+    <w:nsid w:val="28353AAB"/>
+    <w:multiLevelType w:val="hybridMultilevel"/>
+    <w:tmpl w:val="CEE6DE38"/>
+    <w:lvl w:ilvl="0" w:tplc="0409000F">
+      <w:start w:val="1"/>
+      <w:numFmt w:val="decimal"/>
+      <w:lvlText w:val="%1."/>
+      <w:lvlJc w:val="left"/>
+      <w:pPr>
+        <w:ind w:left="480" w:hanging="480"/>
+      </w:pPr>
+    </w:lvl>
+    <w:lvl w:ilvl="1" w:tplc="04090019" w:tentative="1">
+      <w:start w:val="1"/>
+      <w:numFmt w:val="ideographTraditional"/>
+      <w:lvlText w:val="%2、"/>
+      <w:lvlJc w:val="left"/>
+      <w:pPr>
+        <w:ind w:left="960" w:hanging="480"/>
+      </w:pPr>
+    </w:lvl>
+    <w:lvl w:ilvl="2" w:tplc="0409001B" w:tentative="1">
+      <w:start w:val="1"/>
+      <w:numFmt w:val="lowerRoman"/>
+      <w:lvlText w:val="%3."/>
+      <w:lvlJc w:val="right"/>
+      <w:pPr>
+        <w:ind w:left="1440" w:hanging="480"/>
+      </w:pPr>
+    </w:lvl>
+    <w:lvl w:ilvl="3" w:tplc="0409000F" w:tentative="1">
+      <w:start w:val="1"/>
+      <w:numFmt w:val="decimal"/>
+      <w:lvlText w:val="%4."/>
+      <w:lvlJc w:val="left"/>
+      <w:pPr>
+        <w:ind w:left="1920" w:hanging="480"/>
+      </w:pPr>
+    </w:lvl>
+    <w:lvl w:ilvl="4" w:tplc="04090019" w:tentative="1">
+      <w:start w:val="1"/>
+      <w:numFmt w:val="ideographTraditional"/>
+      <w:lvlText w:val="%5、"/>
+      <w:lvlJc w:val="left"/>
+      <w:pPr>
+        <w:ind w:left="2400" w:hanging="480"/>
+      </w:pPr>
+    </w:lvl>
+    <w:lvl w:ilvl="5" w:tplc="0409001B" w:tentative="1">
+      <w:start w:val="1"/>
+      <w:numFmt w:val="lowerRoman"/>
+      <w:lvlText w:val="%6."/>
+      <w:lvlJc w:val="right"/>
+      <w:pPr>
+        <w:ind w:left="2880" w:hanging="480"/>
+      </w:pPr>
+    </w:lvl>
+    <w:lvl w:ilvl="6" w:tplc="0409000F" w:tentative="1">
+      <w:start w:val="1"/>
+      <w:numFmt w:val="decimal"/>
+      <w:lvlText w:val="%7."/>
+      <w:lvlJc w:val="left"/>
+      <w:pPr>
+        <w:ind w:left="3360" w:hanging="480"/>
+      </w:pPr>
+    </w:lvl>
+    <w:lvl w:ilvl="7" w:tplc="04090019" w:tentative="1">
+      <w:start w:val="1"/>
+      <w:numFmt w:val="ideographTraditional"/>
+      <w:lvlText w:val="%8、"/>
+      <w:lvlJc w:val="left"/>
+      <w:pPr>
+        <w:ind w:left="3840" w:hanging="480"/>
+      </w:pPr>
+    </w:lvl>
+    <w:lvl w:ilvl="8" w:tplc="0409001B" w:tentative="1">
+      <w:start w:val="1"/>
+      <w:numFmt w:val="lowerRoman"/>
+      <w:lvlText w:val="%9."/>
+      <w:lvlJc w:val="right"/>
+      <w:pPr>
+        <w:ind w:left="4320" w:hanging="480"/>
+      </w:pPr>
+    </w:lvl>
+  </w:abstractNum>
+  <w:abstractNum w:abstractNumId="5">
     <w:nsid w:val="2C851626"/>
     <w:multiLevelType w:val="multilevel"/>
     <w:tmpl w:val="1009001F"/>
@@ -1991,7 +3316,295 @@
       </w:pPr>
     </w:lvl>
   </w:abstractNum>
+  <w:abstractNum w:abstractNumId="6">
+    <w:nsid w:val="386B0DDC"/>
+    <w:multiLevelType w:val="hybridMultilevel"/>
+    <w:tmpl w:val="E11EEA88"/>
+    <w:lvl w:ilvl="0" w:tplc="A6E8A7FA">
+      <w:start w:val="1"/>
+      <w:numFmt w:val="decimal"/>
+      <w:lvlText w:val="%1."/>
+      <w:lvlJc w:val="left"/>
+      <w:pPr>
+        <w:ind w:left="1800" w:hanging="360"/>
+      </w:pPr>
+      <w:rPr>
+        <w:rFonts w:hint="default"/>
+      </w:rPr>
+    </w:lvl>
+    <w:lvl w:ilvl="1" w:tplc="04090019">
+      <w:start w:val="1"/>
+      <w:numFmt w:val="ideographTraditional"/>
+      <w:lvlText w:val="%2、"/>
+      <w:lvlJc w:val="left"/>
+      <w:pPr>
+        <w:ind w:left="1680" w:hanging="480"/>
+      </w:pPr>
+    </w:lvl>
+    <w:lvl w:ilvl="2" w:tplc="0409001B" w:tentative="1">
+      <w:start w:val="1"/>
+      <w:numFmt w:val="lowerRoman"/>
+      <w:lvlText w:val="%3."/>
+      <w:lvlJc w:val="right"/>
+      <w:pPr>
+        <w:ind w:left="2160" w:hanging="480"/>
+      </w:pPr>
+    </w:lvl>
+    <w:lvl w:ilvl="3" w:tplc="0409000F" w:tentative="1">
+      <w:start w:val="1"/>
+      <w:numFmt w:val="decimal"/>
+      <w:lvlText w:val="%4."/>
+      <w:lvlJc w:val="left"/>
+      <w:pPr>
+        <w:ind w:left="2640" w:hanging="480"/>
+      </w:pPr>
+    </w:lvl>
+    <w:lvl w:ilvl="4" w:tplc="04090019" w:tentative="1">
+      <w:start w:val="1"/>
+      <w:numFmt w:val="ideographTraditional"/>
+      <w:lvlText w:val="%5、"/>
+      <w:lvlJc w:val="left"/>
+      <w:pPr>
+        <w:ind w:left="3120" w:hanging="480"/>
+      </w:pPr>
+    </w:lvl>
+    <w:lvl w:ilvl="5" w:tplc="0409001B" w:tentative="1">
+      <w:start w:val="1"/>
+      <w:numFmt w:val="lowerRoman"/>
+      <w:lvlText w:val="%6."/>
+      <w:lvlJc w:val="right"/>
+      <w:pPr>
+        <w:ind w:left="3600" w:hanging="480"/>
+      </w:pPr>
+    </w:lvl>
+    <w:lvl w:ilvl="6" w:tplc="0409000F" w:tentative="1">
+      <w:start w:val="1"/>
+      <w:numFmt w:val="decimal"/>
+      <w:lvlText w:val="%7."/>
+      <w:lvlJc w:val="left"/>
+      <w:pPr>
+        <w:ind w:left="4080" w:hanging="480"/>
+      </w:pPr>
+    </w:lvl>
+    <w:lvl w:ilvl="7" w:tplc="04090019" w:tentative="1">
+      <w:start w:val="1"/>
+      <w:numFmt w:val="ideographTraditional"/>
+      <w:lvlText w:val="%8、"/>
+      <w:lvlJc w:val="left"/>
+      <w:pPr>
+        <w:ind w:left="4560" w:hanging="480"/>
+      </w:pPr>
+    </w:lvl>
+    <w:lvl w:ilvl="8" w:tplc="0409001B" w:tentative="1">
+      <w:start w:val="1"/>
+      <w:numFmt w:val="lowerRoman"/>
+      <w:lvlText w:val="%9."/>
+      <w:lvlJc w:val="right"/>
+      <w:pPr>
+        <w:ind w:left="5040" w:hanging="480"/>
+      </w:pPr>
+    </w:lvl>
+  </w:abstractNum>
+  <w:abstractNum w:abstractNumId="7">
+    <w:nsid w:val="476F39BA"/>
+    <w:multiLevelType w:val="hybridMultilevel"/>
+    <w:tmpl w:val="83748B2C"/>
+    <w:lvl w:ilvl="0" w:tplc="0409000F">
+      <w:start w:val="1"/>
+      <w:numFmt w:val="decimal"/>
+      <w:lvlText w:val="%1."/>
+      <w:lvlJc w:val="left"/>
+      <w:pPr>
+        <w:ind w:left="480" w:hanging="480"/>
+      </w:pPr>
+    </w:lvl>
+    <w:lvl w:ilvl="1" w:tplc="04090019" w:tentative="1">
+      <w:start w:val="1"/>
+      <w:numFmt w:val="ideographTraditional"/>
+      <w:lvlText w:val="%2、"/>
+      <w:lvlJc w:val="left"/>
+      <w:pPr>
+        <w:ind w:left="960" w:hanging="480"/>
+      </w:pPr>
+    </w:lvl>
+    <w:lvl w:ilvl="2" w:tplc="0409001B" w:tentative="1">
+      <w:start w:val="1"/>
+      <w:numFmt w:val="lowerRoman"/>
+      <w:lvlText w:val="%3."/>
+      <w:lvlJc w:val="right"/>
+      <w:pPr>
+        <w:ind w:left="1440" w:hanging="480"/>
+      </w:pPr>
+    </w:lvl>
+    <w:lvl w:ilvl="3" w:tplc="0409000F" w:tentative="1">
+      <w:start w:val="1"/>
+      <w:numFmt w:val="decimal"/>
+      <w:lvlText w:val="%4."/>
+      <w:lvlJc w:val="left"/>
+      <w:pPr>
+        <w:ind w:left="1920" w:hanging="480"/>
+      </w:pPr>
+    </w:lvl>
+    <w:lvl w:ilvl="4" w:tplc="04090019" w:tentative="1">
+      <w:start w:val="1"/>
+      <w:numFmt w:val="ideographTraditional"/>
+      <w:lvlText w:val="%5、"/>
+      <w:lvlJc w:val="left"/>
+      <w:pPr>
+        <w:ind w:left="2400" w:hanging="480"/>
+      </w:pPr>
+    </w:lvl>
+    <w:lvl w:ilvl="5" w:tplc="0409001B" w:tentative="1">
+      <w:start w:val="1"/>
+      <w:numFmt w:val="lowerRoman"/>
+      <w:lvlText w:val="%6."/>
+      <w:lvlJc w:val="right"/>
+      <w:pPr>
+        <w:ind w:left="2880" w:hanging="480"/>
+      </w:pPr>
+    </w:lvl>
+    <w:lvl w:ilvl="6" w:tplc="0409000F" w:tentative="1">
+      <w:start w:val="1"/>
+      <w:numFmt w:val="decimal"/>
+      <w:lvlText w:val="%7."/>
+      <w:lvlJc w:val="left"/>
+      <w:pPr>
+        <w:ind w:left="3360" w:hanging="480"/>
+      </w:pPr>
+    </w:lvl>
+    <w:lvl w:ilvl="7" w:tplc="04090019" w:tentative="1">
+      <w:start w:val="1"/>
+      <w:numFmt w:val="ideographTraditional"/>
+      <w:lvlText w:val="%8、"/>
+      <w:lvlJc w:val="left"/>
+      <w:pPr>
+        <w:ind w:left="3840" w:hanging="480"/>
+      </w:pPr>
+    </w:lvl>
+    <w:lvl w:ilvl="8" w:tplc="0409001B" w:tentative="1">
+      <w:start w:val="1"/>
+      <w:numFmt w:val="lowerRoman"/>
+      <w:lvlText w:val="%9."/>
+      <w:lvlJc w:val="right"/>
+      <w:pPr>
+        <w:ind w:left="4320" w:hanging="480"/>
+      </w:pPr>
+    </w:lvl>
+  </w:abstractNum>
+  <w:abstractNum w:abstractNumId="8">
+    <w:nsid w:val="615A1210"/>
+    <w:multiLevelType w:val="hybridMultilevel"/>
+    <w:tmpl w:val="C6FC35F6"/>
+    <w:lvl w:ilvl="0" w:tplc="A6E8A7FA">
+      <w:start w:val="1"/>
+      <w:numFmt w:val="decimal"/>
+      <w:lvlText w:val="%1."/>
+      <w:lvlJc w:val="left"/>
+      <w:pPr>
+        <w:ind w:left="360" w:hanging="360"/>
+      </w:pPr>
+      <w:rPr>
+        <w:rFonts w:hint="default"/>
+      </w:rPr>
+    </w:lvl>
+    <w:lvl w:ilvl="1" w:tplc="0409000F">
+      <w:start w:val="1"/>
+      <w:numFmt w:val="decimal"/>
+      <w:lvlText w:val="%2."/>
+      <w:lvlJc w:val="left"/>
+      <w:pPr>
+        <w:ind w:left="240" w:hanging="480"/>
+      </w:pPr>
+    </w:lvl>
+    <w:lvl w:ilvl="2" w:tplc="0409001B" w:tentative="1">
+      <w:start w:val="1"/>
+      <w:numFmt w:val="lowerRoman"/>
+      <w:lvlText w:val="%3."/>
+      <w:lvlJc w:val="right"/>
+      <w:pPr>
+        <w:ind w:left="720" w:hanging="480"/>
+      </w:pPr>
+    </w:lvl>
+    <w:lvl w:ilvl="3" w:tplc="0409000F" w:tentative="1">
+      <w:start w:val="1"/>
+      <w:numFmt w:val="decimal"/>
+      <w:lvlText w:val="%4."/>
+      <w:lvlJc w:val="left"/>
+      <w:pPr>
+        <w:ind w:left="1200" w:hanging="480"/>
+      </w:pPr>
+    </w:lvl>
+    <w:lvl w:ilvl="4" w:tplc="04090019" w:tentative="1">
+      <w:start w:val="1"/>
+      <w:numFmt w:val="ideographTraditional"/>
+      <w:lvlText w:val="%5、"/>
+      <w:lvlJc w:val="left"/>
+      <w:pPr>
+        <w:ind w:left="1680" w:hanging="480"/>
+      </w:pPr>
+    </w:lvl>
+    <w:lvl w:ilvl="5" w:tplc="0409001B" w:tentative="1">
+      <w:start w:val="1"/>
+      <w:numFmt w:val="lowerRoman"/>
+      <w:lvlText w:val="%6."/>
+      <w:lvlJc w:val="right"/>
+      <w:pPr>
+        <w:ind w:left="2160" w:hanging="480"/>
+      </w:pPr>
+    </w:lvl>
+    <w:lvl w:ilvl="6" w:tplc="0409000F" w:tentative="1">
+      <w:start w:val="1"/>
+      <w:numFmt w:val="decimal"/>
+      <w:lvlText w:val="%7."/>
+      <w:lvlJc w:val="left"/>
+      <w:pPr>
+        <w:ind w:left="2640" w:hanging="480"/>
+      </w:pPr>
+    </w:lvl>
+    <w:lvl w:ilvl="7" w:tplc="04090019" w:tentative="1">
+      <w:start w:val="1"/>
+      <w:numFmt w:val="ideographTraditional"/>
+      <w:lvlText w:val="%8、"/>
+      <w:lvlJc w:val="left"/>
+      <w:pPr>
+        <w:ind w:left="3120" w:hanging="480"/>
+      </w:pPr>
+    </w:lvl>
+    <w:lvl w:ilvl="8" w:tplc="0409001B" w:tentative="1">
+      <w:start w:val="1"/>
+      <w:numFmt w:val="lowerRoman"/>
+      <w:lvlText w:val="%9."/>
+      <w:lvlJc w:val="right"/>
+      <w:pPr>
+        <w:ind w:left="3600" w:hanging="480"/>
+      </w:pPr>
+    </w:lvl>
+  </w:abstractNum>
   <w:num w:numId="1">
+    <w:abstractNumId w:val="5"/>
+  </w:num>
+  <w:num w:numId="2">
+    <w:abstractNumId w:val="2"/>
+  </w:num>
+  <w:num w:numId="3">
+    <w:abstractNumId w:val="6"/>
+  </w:num>
+  <w:num w:numId="4">
+    <w:abstractNumId w:val="8"/>
+  </w:num>
+  <w:num w:numId="5">
+    <w:abstractNumId w:val="1"/>
+  </w:num>
+  <w:num w:numId="6">
+    <w:abstractNumId w:val="4"/>
+  </w:num>
+  <w:num w:numId="7">
+    <w:abstractNumId w:val="3"/>
+  </w:num>
+  <w:num w:numId="8">
+    <w:abstractNumId w:val="7"/>
+  </w:num>
+  <w:num w:numId="9">
     <w:abstractNumId w:val="0"/>
   </w:num>
 </w:numbering>
@@ -2153,16 +3766,16 @@
     <w:lsdException w:name="Bibliography" w:uiPriority="37"/>
     <w:lsdException w:name="TOC Heading" w:uiPriority="39" w:qFormat="1"/>
   </w:latentStyles>
-  <w:style w:type="paragraph" w:default="1" w:styleId="Normal">
+  <w:style w:type="paragraph" w:default="1" w:styleId="a">
     <w:name w:val="Normal"/>
     <w:qFormat/>
     <w:rsid w:val="008A4893"/>
   </w:style>
-  <w:style w:type="paragraph" w:styleId="Heading1">
+  <w:style w:type="paragraph" w:styleId="1">
     <w:name w:val="heading 1"/>
-    <w:basedOn w:val="Normal"/>
-    <w:next w:val="Normal"/>
-    <w:link w:val="Heading1Char"/>
+    <w:basedOn w:val="a"/>
+    <w:next w:val="a"/>
+    <w:link w:val="10"/>
     <w:uiPriority w:val="9"/>
     <w:qFormat/>
     <w:rsid w:val="00775745"/>
@@ -2181,11 +3794,11 @@
       <w:szCs w:val="28"/>
     </w:rPr>
   </w:style>
-  <w:style w:type="paragraph" w:styleId="Heading2">
+  <w:style w:type="paragraph" w:styleId="2">
     <w:name w:val="heading 2"/>
-    <w:basedOn w:val="Normal"/>
-    <w:next w:val="Normal"/>
-    <w:link w:val="Heading2Char"/>
+    <w:basedOn w:val="a"/>
+    <w:next w:val="a"/>
+    <w:link w:val="20"/>
     <w:uiPriority w:val="9"/>
     <w:unhideWhenUsed/>
     <w:qFormat/>
@@ -2205,11 +3818,11 @@
       <w:szCs w:val="26"/>
     </w:rPr>
   </w:style>
-  <w:style w:type="paragraph" w:styleId="Heading3">
+  <w:style w:type="paragraph" w:styleId="3">
     <w:name w:val="heading 3"/>
-    <w:basedOn w:val="Normal"/>
-    <w:next w:val="Normal"/>
-    <w:link w:val="Heading3Char"/>
+    <w:basedOn w:val="a"/>
+    <w:next w:val="a"/>
+    <w:link w:val="30"/>
     <w:uiPriority w:val="9"/>
     <w:unhideWhenUsed/>
     <w:qFormat/>
@@ -2227,13 +3840,13 @@
       <w:color w:val="0F6FC6" w:themeColor="accent1"/>
     </w:rPr>
   </w:style>
-  <w:style w:type="character" w:default="1" w:styleId="DefaultParagraphFont">
+  <w:style w:type="character" w:default="1" w:styleId="a0">
     <w:name w:val="Default Paragraph Font"/>
     <w:uiPriority w:val="1"/>
     <w:semiHidden/>
     <w:unhideWhenUsed/>
   </w:style>
-  <w:style w:type="table" w:default="1" w:styleId="TableNormal">
+  <w:style w:type="table" w:default="1" w:styleId="a1">
     <w:name w:val="Normal Table"/>
     <w:uiPriority w:val="99"/>
     <w:semiHidden/>
@@ -2249,17 +3862,17 @@
       </w:tblCellMar>
     </w:tblPr>
   </w:style>
-  <w:style w:type="numbering" w:default="1" w:styleId="NoList">
+  <w:style w:type="numbering" w:default="1" w:styleId="a2">
     <w:name w:val="No List"/>
     <w:uiPriority w:val="99"/>
     <w:semiHidden/>
     <w:unhideWhenUsed/>
   </w:style>
-  <w:style w:type="paragraph" w:styleId="Title">
+  <w:style w:type="paragraph" w:styleId="a3">
     <w:name w:val="Title"/>
-    <w:basedOn w:val="Normal"/>
-    <w:next w:val="Normal"/>
-    <w:link w:val="TitleChar"/>
+    <w:basedOn w:val="a"/>
+    <w:next w:val="a"/>
+    <w:link w:val="a4"/>
     <w:uiPriority w:val="10"/>
     <w:qFormat/>
     <w:rsid w:val="00775745"/>
@@ -2279,10 +3892,10 @@
       <w:szCs w:val="52"/>
     </w:rPr>
   </w:style>
-  <w:style w:type="character" w:customStyle="1" w:styleId="TitleChar">
-    <w:name w:val="Title Char"/>
-    <w:basedOn w:val="DefaultParagraphFont"/>
-    <w:link w:val="Title"/>
+  <w:style w:type="character" w:customStyle="1" w:styleId="a4">
+    <w:name w:val="標題 字元"/>
+    <w:basedOn w:val="a0"/>
+    <w:link w:val="a3"/>
     <w:uiPriority w:val="10"/>
     <w:rsid w:val="00775745"/>
     <w:rPr>
@@ -2294,11 +3907,11 @@
       <w:szCs w:val="52"/>
     </w:rPr>
   </w:style>
-  <w:style w:type="paragraph" w:styleId="Subtitle">
+  <w:style w:type="paragraph" w:styleId="a5">
     <w:name w:val="Subtitle"/>
-    <w:basedOn w:val="Normal"/>
-    <w:next w:val="Normal"/>
-    <w:link w:val="SubtitleChar"/>
+    <w:basedOn w:val="a"/>
+    <w:next w:val="a"/>
+    <w:link w:val="a6"/>
     <w:uiPriority w:val="11"/>
     <w:qFormat/>
     <w:rsid w:val="00775745"/>
@@ -2317,10 +3930,10 @@
       <w:szCs w:val="24"/>
     </w:rPr>
   </w:style>
-  <w:style w:type="character" w:customStyle="1" w:styleId="SubtitleChar">
-    <w:name w:val="Subtitle Char"/>
-    <w:basedOn w:val="DefaultParagraphFont"/>
-    <w:link w:val="Subtitle"/>
+  <w:style w:type="character" w:customStyle="1" w:styleId="a6">
+    <w:name w:val="副標題 字元"/>
+    <w:basedOn w:val="a0"/>
+    <w:link w:val="a5"/>
     <w:uiPriority w:val="11"/>
     <w:rsid w:val="00775745"/>
     <w:rPr>
@@ -2333,10 +3946,10 @@
       <w:szCs w:val="24"/>
     </w:rPr>
   </w:style>
-  <w:style w:type="character" w:customStyle="1" w:styleId="Heading1Char">
-    <w:name w:val="Heading 1 Char"/>
-    <w:basedOn w:val="DefaultParagraphFont"/>
-    <w:link w:val="Heading1"/>
+  <w:style w:type="character" w:customStyle="1" w:styleId="10">
+    <w:name w:val="標題 1 字元"/>
+    <w:basedOn w:val="a0"/>
+    <w:link w:val="1"/>
     <w:uiPriority w:val="9"/>
     <w:rsid w:val="00775745"/>
     <w:rPr>
@@ -2348,10 +3961,10 @@
       <w:szCs w:val="28"/>
     </w:rPr>
   </w:style>
-  <w:style w:type="character" w:customStyle="1" w:styleId="Heading2Char">
-    <w:name w:val="Heading 2 Char"/>
-    <w:basedOn w:val="DefaultParagraphFont"/>
-    <w:link w:val="Heading2"/>
+  <w:style w:type="character" w:customStyle="1" w:styleId="20">
+    <w:name w:val="標題 2 字元"/>
+    <w:basedOn w:val="a0"/>
+    <w:link w:val="2"/>
     <w:uiPriority w:val="9"/>
     <w:rsid w:val="00B736E1"/>
     <w:rPr>
@@ -2363,10 +3976,10 @@
       <w:szCs w:val="26"/>
     </w:rPr>
   </w:style>
-  <w:style w:type="character" w:customStyle="1" w:styleId="Heading3Char">
-    <w:name w:val="Heading 3 Char"/>
-    <w:basedOn w:val="DefaultParagraphFont"/>
-    <w:link w:val="Heading3"/>
+  <w:style w:type="character" w:customStyle="1" w:styleId="30">
+    <w:name w:val="標題 3 字元"/>
+    <w:basedOn w:val="a0"/>
+    <w:link w:val="3"/>
     <w:uiPriority w:val="9"/>
     <w:rsid w:val="00B736E1"/>
     <w:rPr>
@@ -2376,10 +3989,10 @@
       <w:color w:val="0F6FC6" w:themeColor="accent1"/>
     </w:rPr>
   </w:style>
-  <w:style w:type="paragraph" w:styleId="TOCHeading">
+  <w:style w:type="paragraph" w:styleId="a7">
     <w:name w:val="TOC Heading"/>
-    <w:basedOn w:val="Heading1"/>
-    <w:next w:val="Normal"/>
+    <w:basedOn w:val="1"/>
+    <w:next w:val="a"/>
     <w:uiPriority w:val="39"/>
     <w:semiHidden/>
     <w:unhideWhenUsed/>
@@ -2392,10 +4005,10 @@
       <w:lang w:val="en-US" w:eastAsia="en-US"/>
     </w:rPr>
   </w:style>
-  <w:style w:type="paragraph" w:styleId="TOC1">
+  <w:style w:type="paragraph" w:styleId="11">
     <w:name w:val="toc 1"/>
-    <w:basedOn w:val="Normal"/>
-    <w:next w:val="Normal"/>
+    <w:basedOn w:val="a"/>
+    <w:next w:val="a"/>
     <w:autoRedefine/>
     <w:uiPriority w:val="39"/>
     <w:unhideWhenUsed/>
@@ -2404,10 +4017,10 @@
       <w:spacing w:after="100"/>
     </w:pPr>
   </w:style>
-  <w:style w:type="paragraph" w:styleId="TOC2">
+  <w:style w:type="paragraph" w:styleId="21">
     <w:name w:val="toc 2"/>
-    <w:basedOn w:val="Normal"/>
-    <w:next w:val="Normal"/>
+    <w:basedOn w:val="a"/>
+    <w:next w:val="a"/>
     <w:autoRedefine/>
     <w:uiPriority w:val="39"/>
     <w:unhideWhenUsed/>
@@ -2417,10 +4030,10 @@
       <w:ind w:left="220"/>
     </w:pPr>
   </w:style>
-  <w:style w:type="paragraph" w:styleId="TOC3">
+  <w:style w:type="paragraph" w:styleId="31">
     <w:name w:val="toc 3"/>
-    <w:basedOn w:val="Normal"/>
-    <w:next w:val="Normal"/>
+    <w:basedOn w:val="a"/>
+    <w:next w:val="a"/>
     <w:autoRedefine/>
     <w:uiPriority w:val="39"/>
     <w:unhideWhenUsed/>
@@ -2430,9 +4043,9 @@
       <w:ind w:left="440"/>
     </w:pPr>
   </w:style>
-  <w:style w:type="character" w:styleId="Hyperlink">
+  <w:style w:type="character" w:styleId="a8">
     <w:name w:val="Hyperlink"/>
-    <w:basedOn w:val="DefaultParagraphFont"/>
+    <w:basedOn w:val="a0"/>
     <w:uiPriority w:val="99"/>
     <w:unhideWhenUsed/>
     <w:rsid w:val="00B736E1"/>
@@ -2441,10 +4054,10 @@
       <w:u w:val="single"/>
     </w:rPr>
   </w:style>
-  <w:style w:type="paragraph" w:styleId="BalloonText">
+  <w:style w:type="paragraph" w:styleId="a9">
     <w:name w:val="Balloon Text"/>
-    <w:basedOn w:val="Normal"/>
-    <w:link w:val="BalloonTextChar"/>
+    <w:basedOn w:val="a"/>
+    <w:link w:val="aa"/>
     <w:uiPriority w:val="99"/>
     <w:semiHidden/>
     <w:unhideWhenUsed/>
@@ -2458,10 +4071,10 @@
       <w:szCs w:val="16"/>
     </w:rPr>
   </w:style>
-  <w:style w:type="character" w:customStyle="1" w:styleId="BalloonTextChar">
-    <w:name w:val="Balloon Text Char"/>
-    <w:basedOn w:val="DefaultParagraphFont"/>
-    <w:link w:val="BalloonText"/>
+  <w:style w:type="character" w:customStyle="1" w:styleId="aa">
+    <w:name w:val="註解方塊文字 字元"/>
+    <w:basedOn w:val="a0"/>
+    <w:link w:val="a9"/>
     <w:uiPriority w:val="99"/>
     <w:semiHidden/>
     <w:rsid w:val="00B736E1"/>
@@ -2470,6 +4083,80 @@
       <w:sz w:val="16"/>
       <w:szCs w:val="16"/>
     </w:rPr>
+  </w:style>
+  <w:style w:type="paragraph" w:styleId="ab">
+    <w:name w:val="header"/>
+    <w:basedOn w:val="a"/>
+    <w:link w:val="ac"/>
+    <w:uiPriority w:val="99"/>
+    <w:semiHidden/>
+    <w:unhideWhenUsed/>
+    <w:rsid w:val="00AF6317"/>
+    <w:pPr>
+      <w:tabs>
+        <w:tab w:val="center" w:pos="4153"/>
+        <w:tab w:val="right" w:pos="8306"/>
+      </w:tabs>
+      <w:snapToGrid w:val="0"/>
+    </w:pPr>
+    <w:rPr>
+      <w:sz w:val="20"/>
+      <w:szCs w:val="20"/>
+    </w:rPr>
+  </w:style>
+  <w:style w:type="character" w:customStyle="1" w:styleId="ac">
+    <w:name w:val="頁首 字元"/>
+    <w:basedOn w:val="a0"/>
+    <w:link w:val="ab"/>
+    <w:uiPriority w:val="99"/>
+    <w:semiHidden/>
+    <w:rsid w:val="00AF6317"/>
+    <w:rPr>
+      <w:sz w:val="20"/>
+      <w:szCs w:val="20"/>
+    </w:rPr>
+  </w:style>
+  <w:style w:type="paragraph" w:styleId="ad">
+    <w:name w:val="footer"/>
+    <w:basedOn w:val="a"/>
+    <w:link w:val="ae"/>
+    <w:uiPriority w:val="99"/>
+    <w:semiHidden/>
+    <w:unhideWhenUsed/>
+    <w:rsid w:val="00AF6317"/>
+    <w:pPr>
+      <w:tabs>
+        <w:tab w:val="center" w:pos="4153"/>
+        <w:tab w:val="right" w:pos="8306"/>
+      </w:tabs>
+      <w:snapToGrid w:val="0"/>
+    </w:pPr>
+    <w:rPr>
+      <w:sz w:val="20"/>
+      <w:szCs w:val="20"/>
+    </w:rPr>
+  </w:style>
+  <w:style w:type="character" w:customStyle="1" w:styleId="ae">
+    <w:name w:val="頁尾 字元"/>
+    <w:basedOn w:val="a0"/>
+    <w:link w:val="ad"/>
+    <w:uiPriority w:val="99"/>
+    <w:semiHidden/>
+    <w:rsid w:val="00AF6317"/>
+    <w:rPr>
+      <w:sz w:val="20"/>
+      <w:szCs w:val="20"/>
+    </w:rPr>
+  </w:style>
+  <w:style w:type="paragraph" w:styleId="af">
+    <w:name w:val="List Paragraph"/>
+    <w:basedOn w:val="a"/>
+    <w:uiPriority w:val="34"/>
+    <w:qFormat/>
+    <w:rsid w:val="00AF6317"/>
+    <w:pPr>
+      <w:ind w:leftChars="200" w:left="480"/>
+    </w:pPr>
   </w:style>
 </w:styles>
 </file>

</xml_diff>

<commit_message>
modified check-in, check-out, and account user guide
</commit_message>
<xml_diff>
--- a/doc/user guide.docx
+++ b/doc/user guide.docx
@@ -4,7 +4,7 @@
   <w:body>
     <w:p>
       <w:pPr>
-        <w:pStyle w:val="Title"/>
+        <w:pStyle w:val="a3"/>
       </w:pPr>
       <w:r>
         <w:t>X-Reserve User Guide</w:t>
@@ -12,7 +12,7 @@
     </w:p>
     <w:p>
       <w:pPr>
-        <w:pStyle w:val="Subtitle"/>
+        <w:pStyle w:val="a5"/>
       </w:pPr>
       <w:r>
         <w:t>By Pod 1</w:t>
@@ -38,7 +38,7 @@
       <w:sdtContent>
         <w:p>
           <w:pPr>
-            <w:pStyle w:val="TOCHeading"/>
+            <w:pStyle w:val="a7"/>
           </w:pPr>
           <w:r>
             <w:t xml:space="preserve">Table of </w:t>
@@ -49,7 +49,7 @@
         </w:p>
         <w:p>
           <w:pPr>
-            <w:pStyle w:val="TOC1"/>
+            <w:pStyle w:val="11"/>
             <w:tabs>
               <w:tab w:val="right" w:leader="dot" w:pos="9350"/>
             </w:tabs>
@@ -69,7 +69,7 @@
           <w:hyperlink w:anchor="_Toc246257990" w:history="1">
             <w:r>
               <w:rPr>
-                <w:rStyle w:val="Hyperlink"/>
+                <w:rStyle w:val="a8"/>
                 <w:noProof/>
               </w:rPr>
               <w:t>Introduction</w:t>
@@ -126,7 +126,7 @@
         </w:p>
         <w:p>
           <w:pPr>
-            <w:pStyle w:val="TOC2"/>
+            <w:pStyle w:val="21"/>
             <w:tabs>
               <w:tab w:val="right" w:leader="dot" w:pos="9350"/>
             </w:tabs>
@@ -137,7 +137,7 @@
           <w:hyperlink w:anchor="_Toc246257991" w:history="1">
             <w:r>
               <w:rPr>
-                <w:rStyle w:val="Hyperlink"/>
+                <w:rStyle w:val="a8"/>
                 <w:noProof/>
               </w:rPr>
               <w:t>Purpose</w:t>
@@ -194,7 +194,7 @@
         </w:p>
         <w:p>
           <w:pPr>
-            <w:pStyle w:val="TOC2"/>
+            <w:pStyle w:val="21"/>
             <w:tabs>
               <w:tab w:val="right" w:leader="dot" w:pos="9350"/>
             </w:tabs>
@@ -205,7 +205,7 @@
           <w:hyperlink w:anchor="_Toc246257992" w:history="1">
             <w:r>
               <w:rPr>
-                <w:rStyle w:val="Hyperlink"/>
+                <w:rStyle w:val="a8"/>
                 <w:noProof/>
               </w:rPr>
               <w:t>Scope</w:t>
@@ -262,7 +262,7 @@
         </w:p>
         <w:p>
           <w:pPr>
-            <w:pStyle w:val="TOC1"/>
+            <w:pStyle w:val="11"/>
             <w:tabs>
               <w:tab w:val="right" w:leader="dot" w:pos="9350"/>
             </w:tabs>
@@ -273,7 +273,7 @@
           <w:hyperlink w:anchor="_Toc246257993" w:history="1">
             <w:r>
               <w:rPr>
-                <w:rStyle w:val="Hyperlink"/>
+                <w:rStyle w:val="a8"/>
                 <w:noProof/>
               </w:rPr>
               <w:t>System Description</w:t>
@@ -330,7 +330,7 @@
         </w:p>
         <w:p>
           <w:pPr>
-            <w:pStyle w:val="TOC2"/>
+            <w:pStyle w:val="21"/>
             <w:tabs>
               <w:tab w:val="right" w:leader="dot" w:pos="9350"/>
             </w:tabs>
@@ -341,7 +341,7 @@
           <w:hyperlink w:anchor="_Toc246257994" w:history="1">
             <w:r>
               <w:rPr>
-                <w:rStyle w:val="Hyperlink"/>
+                <w:rStyle w:val="a8"/>
                 <w:noProof/>
               </w:rPr>
               <w:t>Key Features</w:t>
@@ -398,7 +398,7 @@
         </w:p>
         <w:p>
           <w:pPr>
-            <w:pStyle w:val="TOC2"/>
+            <w:pStyle w:val="21"/>
             <w:tabs>
               <w:tab w:val="right" w:leader="dot" w:pos="9350"/>
             </w:tabs>
@@ -409,7 +409,7 @@
           <w:hyperlink w:anchor="_Toc246257995" w:history="1">
             <w:r>
               <w:rPr>
-                <w:rStyle w:val="Hyperlink"/>
+                <w:rStyle w:val="a8"/>
                 <w:noProof/>
               </w:rPr>
               <w:t>Environment</w:t>
@@ -466,7 +466,7 @@
         </w:p>
         <w:p>
           <w:pPr>
-            <w:pStyle w:val="TOC2"/>
+            <w:pStyle w:val="21"/>
             <w:tabs>
               <w:tab w:val="right" w:leader="dot" w:pos="9350"/>
             </w:tabs>
@@ -477,7 +477,7 @@
           <w:hyperlink w:anchor="_Toc246257996" w:history="1">
             <w:r>
               <w:rPr>
-                <w:rStyle w:val="Hyperlink"/>
+                <w:rStyle w:val="a8"/>
                 <w:noProof/>
               </w:rPr>
               <w:t>System Operations</w:t>
@@ -534,7 +534,7 @@
         </w:p>
         <w:p>
           <w:pPr>
-            <w:pStyle w:val="TOC1"/>
+            <w:pStyle w:val="11"/>
             <w:tabs>
               <w:tab w:val="right" w:leader="dot" w:pos="9350"/>
             </w:tabs>
@@ -545,7 +545,7 @@
           <w:hyperlink w:anchor="_Toc246257997" w:history="1">
             <w:r>
               <w:rPr>
-                <w:rStyle w:val="Hyperlink"/>
+                <w:rStyle w:val="a8"/>
                 <w:noProof/>
               </w:rPr>
               <w:t>Step by Step Instructions</w:t>
@@ -602,7 +602,7 @@
         </w:p>
         <w:p>
           <w:pPr>
-            <w:pStyle w:val="TOC2"/>
+            <w:pStyle w:val="21"/>
             <w:tabs>
               <w:tab w:val="right" w:leader="dot" w:pos="9350"/>
             </w:tabs>
@@ -613,7 +613,7 @@
           <w:hyperlink w:anchor="_Toc246257998" w:history="1">
             <w:r>
               <w:rPr>
-                <w:rStyle w:val="Hyperlink"/>
+                <w:rStyle w:val="a8"/>
                 <w:noProof/>
               </w:rPr>
               <w:t>Customers</w:t>
@@ -670,7 +670,7 @@
         </w:p>
         <w:p>
           <w:pPr>
-            <w:pStyle w:val="TOC3"/>
+            <w:pStyle w:val="31"/>
             <w:tabs>
               <w:tab w:val="right" w:leader="dot" w:pos="9350"/>
             </w:tabs>
@@ -681,7 +681,7 @@
           <w:hyperlink w:anchor="_Toc246257999" w:history="1">
             <w:r>
               <w:rPr>
-                <w:rStyle w:val="Hyperlink"/>
+                <w:rStyle w:val="a8"/>
                 <w:noProof/>
               </w:rPr>
               <w:t>Register new account</w:t>
@@ -738,7 +738,7 @@
         </w:p>
         <w:p>
           <w:pPr>
-            <w:pStyle w:val="TOC3"/>
+            <w:pStyle w:val="31"/>
             <w:tabs>
               <w:tab w:val="right" w:leader="dot" w:pos="9350"/>
             </w:tabs>
@@ -749,7 +749,7 @@
           <w:hyperlink w:anchor="_Toc246258000" w:history="1">
             <w:r>
               <w:rPr>
-                <w:rStyle w:val="Hyperlink"/>
+                <w:rStyle w:val="a8"/>
                 <w:noProof/>
               </w:rPr>
               <w:t>Edit profile</w:t>
@@ -806,7 +806,7 @@
         </w:p>
         <w:p>
           <w:pPr>
-            <w:pStyle w:val="TOC3"/>
+            <w:pStyle w:val="31"/>
             <w:tabs>
               <w:tab w:val="right" w:leader="dot" w:pos="9350"/>
             </w:tabs>
@@ -817,7 +817,7 @@
           <w:hyperlink w:anchor="_Toc246258001" w:history="1">
             <w:r>
               <w:rPr>
-                <w:rStyle w:val="Hyperlink"/>
+                <w:rStyle w:val="a8"/>
                 <w:noProof/>
               </w:rPr>
               <w:t>Search available rooms</w:t>
@@ -874,7 +874,7 @@
         </w:p>
         <w:p>
           <w:pPr>
-            <w:pStyle w:val="TOC3"/>
+            <w:pStyle w:val="31"/>
             <w:tabs>
               <w:tab w:val="right" w:leader="dot" w:pos="9350"/>
             </w:tabs>
@@ -885,7 +885,7 @@
           <w:hyperlink w:anchor="_Toc246258002" w:history="1">
             <w:r>
               <w:rPr>
-                <w:rStyle w:val="Hyperlink"/>
+                <w:rStyle w:val="a8"/>
                 <w:noProof/>
               </w:rPr>
               <w:t>Make reservation</w:t>
@@ -942,7 +942,7 @@
         </w:p>
         <w:p>
           <w:pPr>
-            <w:pStyle w:val="TOC2"/>
+            <w:pStyle w:val="21"/>
             <w:tabs>
               <w:tab w:val="right" w:leader="dot" w:pos="9350"/>
             </w:tabs>
@@ -953,7 +953,7 @@
           <w:hyperlink w:anchor="_Toc246258003" w:history="1">
             <w:r>
               <w:rPr>
-                <w:rStyle w:val="Hyperlink"/>
+                <w:rStyle w:val="a8"/>
                 <w:noProof/>
               </w:rPr>
               <w:t>Staff</w:t>
@@ -1010,7 +1010,7 @@
         </w:p>
         <w:p>
           <w:pPr>
-            <w:pStyle w:val="TOC3"/>
+            <w:pStyle w:val="31"/>
             <w:tabs>
               <w:tab w:val="right" w:leader="dot" w:pos="9350"/>
             </w:tabs>
@@ -1021,7 +1021,7 @@
           <w:hyperlink w:anchor="_Toc246258004" w:history="1">
             <w:r>
               <w:rPr>
-                <w:rStyle w:val="Hyperlink"/>
+                <w:rStyle w:val="a8"/>
                 <w:noProof/>
               </w:rPr>
               <w:t>Check in</w:t>
@@ -1078,7 +1078,7 @@
         </w:p>
         <w:p>
           <w:pPr>
-            <w:pStyle w:val="TOC3"/>
+            <w:pStyle w:val="31"/>
             <w:tabs>
               <w:tab w:val="right" w:leader="dot" w:pos="9350"/>
             </w:tabs>
@@ -1089,7 +1089,7 @@
           <w:hyperlink w:anchor="_Toc246258005" w:history="1">
             <w:r>
               <w:rPr>
-                <w:rStyle w:val="Hyperlink"/>
+                <w:rStyle w:val="a8"/>
                 <w:noProof/>
               </w:rPr>
               <w:t>Check out</w:t>
@@ -1146,7 +1146,7 @@
         </w:p>
         <w:p>
           <w:pPr>
-            <w:pStyle w:val="TOC2"/>
+            <w:pStyle w:val="21"/>
             <w:tabs>
               <w:tab w:val="right" w:leader="dot" w:pos="9350"/>
             </w:tabs>
@@ -1157,7 +1157,7 @@
           <w:hyperlink w:anchor="_Toc246258006" w:history="1">
             <w:r>
               <w:rPr>
-                <w:rStyle w:val="Hyperlink"/>
+                <w:rStyle w:val="a8"/>
                 <w:noProof/>
               </w:rPr>
               <w:t>Admin</w:t>
@@ -1214,7 +1214,7 @@
         </w:p>
         <w:p>
           <w:pPr>
-            <w:pStyle w:val="TOC3"/>
+            <w:pStyle w:val="31"/>
             <w:tabs>
               <w:tab w:val="right" w:leader="dot" w:pos="9350"/>
             </w:tabs>
@@ -1225,7 +1225,7 @@
           <w:hyperlink w:anchor="_Toc246258007" w:history="1">
             <w:r>
               <w:rPr>
-                <w:rStyle w:val="Hyperlink"/>
+                <w:rStyle w:val="a8"/>
                 <w:noProof/>
               </w:rPr>
               <w:t>Manage room type</w:t>
@@ -1282,7 +1282,7 @@
         </w:p>
         <w:p>
           <w:pPr>
-            <w:pStyle w:val="TOC3"/>
+            <w:pStyle w:val="31"/>
             <w:tabs>
               <w:tab w:val="right" w:leader="dot" w:pos="9350"/>
             </w:tabs>
@@ -1293,7 +1293,7 @@
           <w:hyperlink w:anchor="_Toc246258008" w:history="1">
             <w:r>
               <w:rPr>
-                <w:rStyle w:val="Hyperlink"/>
+                <w:rStyle w:val="a8"/>
                 <w:noProof/>
               </w:rPr>
               <w:t>Manage room</w:t>
@@ -1350,7 +1350,7 @@
         </w:p>
         <w:p>
           <w:pPr>
-            <w:pStyle w:val="TOC3"/>
+            <w:pStyle w:val="31"/>
             <w:tabs>
               <w:tab w:val="right" w:leader="dot" w:pos="9350"/>
             </w:tabs>
@@ -1361,7 +1361,7 @@
           <w:hyperlink w:anchor="_Toc246258009" w:history="1">
             <w:r>
               <w:rPr>
-                <w:rStyle w:val="Hyperlink"/>
+                <w:rStyle w:val="a8"/>
                 <w:noProof/>
               </w:rPr>
               <w:t>Manage user</w:t>
@@ -1418,7 +1418,7 @@
         </w:p>
         <w:p>
           <w:pPr>
-            <w:pStyle w:val="TOC3"/>
+            <w:pStyle w:val="31"/>
             <w:tabs>
               <w:tab w:val="right" w:leader="dot" w:pos="9350"/>
             </w:tabs>
@@ -1429,7 +1429,7 @@
           <w:hyperlink w:anchor="_Toc246258010" w:history="1">
             <w:r>
               <w:rPr>
-                <w:rStyle w:val="Hyperlink"/>
+                <w:rStyle w:val="a8"/>
                 <w:noProof/>
               </w:rPr>
               <w:t>Manage chargeable items</w:t>
@@ -1486,7 +1486,7 @@
         </w:p>
         <w:p>
           <w:pPr>
-            <w:pStyle w:val="TOC3"/>
+            <w:pStyle w:val="31"/>
             <w:tabs>
               <w:tab w:val="right" w:leader="dot" w:pos="9350"/>
             </w:tabs>
@@ -1497,7 +1497,7 @@
           <w:hyperlink w:anchor="_Toc246258011" w:history="1">
             <w:r>
               <w:rPr>
-                <w:rStyle w:val="Hyperlink"/>
+                <w:rStyle w:val="a8"/>
                 <w:noProof/>
               </w:rPr>
               <w:t>View reports</w:t>
@@ -1564,7 +1564,7 @@
     </w:p>
     <w:p>
       <w:pPr>
-        <w:pStyle w:val="Heading1"/>
+        <w:pStyle w:val="1"/>
         <w:numPr>
           <w:ilvl w:val="0"/>
           <w:numId w:val="1"/>
@@ -1582,7 +1582,7 @@
     </w:p>
     <w:p>
       <w:pPr>
-        <w:pStyle w:val="Heading2"/>
+        <w:pStyle w:val="2"/>
       </w:pPr>
       <w:bookmarkStart w:id="1" w:name="_Toc246257991"/>
       <w:r>
@@ -1592,7 +1592,7 @@
     </w:p>
     <w:p>
       <w:pPr>
-        <w:pStyle w:val="Heading2"/>
+        <w:pStyle w:val="2"/>
       </w:pPr>
       <w:bookmarkStart w:id="2" w:name="_Toc246257992"/>
       <w:r>
@@ -1603,7 +1603,7 @@
     <w:p/>
     <w:p>
       <w:pPr>
-        <w:pStyle w:val="Heading1"/>
+        <w:pStyle w:val="1"/>
         <w:numPr>
           <w:ilvl w:val="0"/>
           <w:numId w:val="1"/>
@@ -1623,7 +1623,7 @@
     </w:p>
     <w:p>
       <w:pPr>
-        <w:pStyle w:val="Heading2"/>
+        <w:pStyle w:val="2"/>
       </w:pPr>
       <w:bookmarkStart w:id="4" w:name="_Toc246257994"/>
       <w:r>
@@ -1639,7 +1639,7 @@
     </w:p>
     <w:p>
       <w:pPr>
-        <w:pStyle w:val="Heading2"/>
+        <w:pStyle w:val="2"/>
       </w:pPr>
       <w:bookmarkStart w:id="5" w:name="_Toc246257995"/>
       <w:r>
@@ -1658,7 +1658,7 @@
     </w:p>
     <w:p>
       <w:pPr>
-        <w:pStyle w:val="Heading2"/>
+        <w:pStyle w:val="2"/>
       </w:pPr>
       <w:bookmarkStart w:id="6" w:name="_Toc246257996"/>
       <w:r>
@@ -1677,7 +1677,7 @@
     </w:p>
     <w:p>
       <w:pPr>
-        <w:pStyle w:val="Heading1"/>
+        <w:pStyle w:val="1"/>
         <w:numPr>
           <w:ilvl w:val="0"/>
           <w:numId w:val="1"/>
@@ -1695,7 +1695,7 @@
     </w:p>
     <w:p>
       <w:pPr>
-        <w:pStyle w:val="Heading2"/>
+        <w:pStyle w:val="2"/>
       </w:pPr>
       <w:bookmarkStart w:id="8" w:name="_Toc246257998"/>
       <w:r>
@@ -1708,7 +1708,7 @@
     </w:p>
     <w:p>
       <w:pPr>
-        <w:pStyle w:val="Heading3"/>
+        <w:pStyle w:val="3"/>
         <w:rPr>
           <w:lang w:eastAsia="zh-TW"/>
         </w:rPr>
@@ -1721,22 +1721,30 @@
     </w:p>
     <w:p>
       <w:pPr>
-        <w:pStyle w:val="ListParagraph"/>
+        <w:pStyle w:val="af"/>
         <w:numPr>
           <w:ilvl w:val="0"/>
           <w:numId w:val="4"/>
         </w:numPr>
         <w:ind w:leftChars="0"/>
         <w:rPr>
-          <w:lang w:eastAsia="zh-TW"/>
-        </w:rPr>
-      </w:pPr>
-      <w:r>
-        <w:rPr>
           <w:rFonts w:hint="eastAsia"/>
           <w:lang w:eastAsia="zh-TW"/>
         </w:rPr>
-        <w:t xml:space="preserve">Selects </w:t>
+      </w:pPr>
+      <w:r>
+        <w:rPr>
+          <w:rFonts w:eastAsia="新細明體" w:hint="eastAsia"/>
+          <w:lang w:eastAsia="zh-TW"/>
+        </w:rPr>
+        <w:t>Left clicks</w:t>
+      </w:r>
+      <w:r>
+        <w:rPr>
+          <w:rFonts w:hint="eastAsia"/>
+          <w:lang w:eastAsia="zh-TW"/>
+        </w:rPr>
+        <w:t xml:space="preserve"> </w:t>
       </w:r>
       <w:r>
         <w:rPr>
@@ -1757,48 +1765,178 @@
         </w:rPr>
         <w:t>”</w:t>
       </w:r>
-    </w:p>
-    <w:p>
-      <w:pPr>
-        <w:pStyle w:val="ListParagraph"/>
+      <w:r>
+        <w:rPr>
+          <w:rFonts w:eastAsia="新細明體" w:hint="eastAsia"/>
+          <w:lang w:eastAsia="zh-TW"/>
+        </w:rPr>
+        <w:t xml:space="preserve"> </w:t>
+      </w:r>
+      <w:r>
+        <w:t xml:space="preserve">on the </w:t>
+      </w:r>
+      <w:r>
+        <w:t>top</w:t>
+      </w:r>
+      <w:r>
+        <w:rPr>
+          <w:rFonts w:eastAsia="新細明體" w:hint="eastAsia"/>
+          <w:lang w:eastAsia="zh-TW"/>
+        </w:rPr>
+        <w:t xml:space="preserve"> right </w:t>
+      </w:r>
+      <w:r>
+        <w:t xml:space="preserve">menu bar to start </w:t>
+      </w:r>
+      <w:r>
+        <w:rPr>
+          <w:rFonts w:eastAsia="新細明體" w:hint="eastAsia"/>
+          <w:lang w:eastAsia="zh-TW"/>
+        </w:rPr>
+        <w:t>registering an account</w:t>
+      </w:r>
+      <w:bookmarkStart w:id="10" w:name="_Toc246258000"/>
+      <w:r>
+        <w:rPr>
+          <w:rFonts w:eastAsia="新細明體" w:hint="eastAsia"/>
+          <w:lang w:eastAsia="zh-TW"/>
+        </w:rPr>
+        <w:t>.</w:t>
+      </w:r>
+    </w:p>
+    <w:p>
+      <w:pPr>
+        <w:pStyle w:val="af"/>
         <w:numPr>
           <w:ilvl w:val="0"/>
           <w:numId w:val="4"/>
         </w:numPr>
         <w:ind w:leftChars="0"/>
         <w:rPr>
-          <w:lang w:eastAsia="zh-TW"/>
-        </w:rPr>
-      </w:pPr>
-      <w:r>
-        <w:rPr>
           <w:rFonts w:hint="eastAsia"/>
           <w:lang w:eastAsia="zh-TW"/>
         </w:rPr>
-        <w:t>Enters user</w:t>
-      </w:r>
-      <w:r>
-        <w:rPr>
-          <w:lang w:eastAsia="zh-TW"/>
-        </w:rPr>
-        <w:t>’</w:t>
-      </w:r>
-      <w:r>
-        <w:rPr>
-          <w:rFonts w:hint="eastAsia"/>
-          <w:lang w:eastAsia="zh-TW"/>
-        </w:rPr>
-        <w:t>s information.  Username and password must be prompted to register</w:t>
-      </w:r>
-    </w:p>
-    <w:p>
-      <w:pPr>
-        <w:pStyle w:val="Heading3"/>
-        <w:rPr>
-          <w:lang w:eastAsia="zh-TW"/>
-        </w:rPr>
-      </w:pPr>
-      <w:bookmarkStart w:id="10" w:name="_Toc246258000"/>
+      </w:pPr>
+      <w:r>
+        <w:t>In the “</w:t>
+      </w:r>
+      <w:r>
+        <w:rPr>
+          <w:rFonts w:eastAsia="新細明體" w:hint="eastAsia"/>
+          <w:lang w:eastAsia="zh-TW"/>
+        </w:rPr>
+        <w:t>User</w:t>
+      </w:r>
+      <w:r>
+        <w:t xml:space="preserve"> Detail” panel, type the </w:t>
+      </w:r>
+      <w:r>
+        <w:rPr>
+          <w:rFonts w:eastAsia="新細明體" w:hint="eastAsia"/>
+          <w:lang w:eastAsia="zh-TW"/>
+        </w:rPr>
+        <w:t>user</w:t>
+      </w:r>
+      <w:r>
+        <w:t xml:space="preserve">name, </w:t>
+      </w:r>
+      <w:r>
+        <w:rPr>
+          <w:rFonts w:eastAsia="新細明體" w:hint="eastAsia"/>
+          <w:lang w:eastAsia="zh-TW"/>
+        </w:rPr>
+        <w:t>password</w:t>
+      </w:r>
+      <w:r>
+        <w:t xml:space="preserve">, </w:t>
+      </w:r>
+      <w:r>
+        <w:rPr>
+          <w:rFonts w:eastAsia="新細明體" w:hint="eastAsia"/>
+          <w:lang w:eastAsia="zh-TW"/>
+        </w:rPr>
+        <w:t>e-mail</w:t>
+      </w:r>
+      <w:r>
+        <w:t xml:space="preserve">, </w:t>
+      </w:r>
+      <w:r>
+        <w:rPr>
+          <w:rFonts w:eastAsia="新細明體" w:hint="eastAsia"/>
+          <w:lang w:eastAsia="zh-TW"/>
+        </w:rPr>
+        <w:t>and address</w:t>
+      </w:r>
+      <w:r>
+        <w:rPr>
+          <w:rFonts w:eastAsia="新細明體" w:hint="eastAsia"/>
+          <w:lang w:eastAsia="zh-TW"/>
+        </w:rPr>
+        <w:t>.</w:t>
+      </w:r>
+    </w:p>
+    <w:p>
+      <w:pPr>
+        <w:pStyle w:val="af"/>
+        <w:numPr>
+          <w:ilvl w:val="0"/>
+          <w:numId w:val="4"/>
+        </w:numPr>
+        <w:ind w:leftChars="0"/>
+        <w:rPr>
+          <w:lang w:eastAsia="zh-TW"/>
+        </w:rPr>
+      </w:pPr>
+      <w:r>
+        <w:rPr>
+          <w:rFonts w:eastAsia="新細明體" w:hint="eastAsia"/>
+          <w:lang w:eastAsia="zh-TW"/>
+        </w:rPr>
+        <w:t xml:space="preserve">Left clicks </w:t>
+      </w:r>
+      <w:r>
+        <w:rPr>
+          <w:rFonts w:eastAsia="新細明體"/>
+          <w:lang w:eastAsia="zh-TW"/>
+        </w:rPr>
+        <w:t>“</w:t>
+      </w:r>
+      <w:r>
+        <w:rPr>
+          <w:rFonts w:eastAsia="新細明體" w:hint="eastAsia"/>
+          <w:lang w:eastAsia="zh-TW"/>
+        </w:rPr>
+        <w:t>Save</w:t>
+      </w:r>
+      <w:r>
+        <w:rPr>
+          <w:rFonts w:eastAsia="新細明體"/>
+          <w:lang w:eastAsia="zh-TW"/>
+        </w:rPr>
+        <w:t>”</w:t>
+      </w:r>
+      <w:r>
+        <w:rPr>
+          <w:rFonts w:eastAsia="新細明體" w:hint="eastAsia"/>
+          <w:lang w:eastAsia="zh-TW"/>
+        </w:rPr>
+        <w:t xml:space="preserve"> to create this account</w:t>
+      </w:r>
+      <w:r>
+        <w:rPr>
+          <w:rFonts w:eastAsia="新細明體" w:hint="eastAsia"/>
+          <w:lang w:eastAsia="zh-TW"/>
+        </w:rPr>
+        <w:t>.</w:t>
+      </w:r>
+    </w:p>
+    <w:p>
+      <w:pPr>
+        <w:pStyle w:val="3"/>
+        <w:rPr>
+          <w:lang w:eastAsia="zh-TW"/>
+        </w:rPr>
+      </w:pPr>
       <w:r>
         <w:t>Edit profile</w:t>
       </w:r>
@@ -1806,81 +1944,219 @@
     </w:p>
     <w:p>
       <w:pPr>
-        <w:pStyle w:val="ListParagraph"/>
+        <w:pStyle w:val="af"/>
         <w:numPr>
           <w:ilvl w:val="0"/>
           <w:numId w:val="5"/>
         </w:numPr>
         <w:ind w:leftChars="0"/>
         <w:rPr>
-          <w:lang w:eastAsia="zh-TW"/>
-        </w:rPr>
-      </w:pPr>
-      <w:r>
-        <w:rPr>
           <w:rFonts w:hint="eastAsia"/>
           <w:lang w:eastAsia="zh-TW"/>
         </w:rPr>
-        <w:t>Logs into your account</w:t>
-      </w:r>
-    </w:p>
-    <w:p>
-      <w:pPr>
-        <w:pStyle w:val="ListParagraph"/>
+      </w:pPr>
+      <w:r>
+        <w:rPr>
+          <w:rFonts w:eastAsia="新細明體" w:hint="eastAsia"/>
+          <w:lang w:eastAsia="zh-TW"/>
+        </w:rPr>
+        <w:t xml:space="preserve">Left clicks </w:t>
+      </w:r>
+      <w:r>
+        <w:rPr>
+          <w:rFonts w:eastAsia="新細明體"/>
+          <w:lang w:eastAsia="zh-TW"/>
+        </w:rPr>
+        <w:t>“</w:t>
+      </w:r>
+      <w:r>
+        <w:rPr>
+          <w:rFonts w:eastAsia="新細明體" w:hint="eastAsia"/>
+          <w:lang w:eastAsia="zh-TW"/>
+        </w:rPr>
+        <w:t>Login</w:t>
+      </w:r>
+      <w:r>
+        <w:rPr>
+          <w:rFonts w:eastAsia="新細明體"/>
+          <w:lang w:eastAsia="zh-TW"/>
+        </w:rPr>
+        <w:t>”</w:t>
+      </w:r>
+      <w:r>
+        <w:rPr>
+          <w:rFonts w:eastAsia="新細明體" w:hint="eastAsia"/>
+          <w:lang w:eastAsia="zh-TW"/>
+        </w:rPr>
+        <w:t xml:space="preserve"> on the top right menu bar to logs into your account</w:t>
+      </w:r>
+      <w:r>
+        <w:rPr>
+          <w:rFonts w:eastAsia="新細明體" w:hint="eastAsia"/>
+          <w:lang w:eastAsia="zh-TW"/>
+        </w:rPr>
+        <w:t>.</w:t>
+      </w:r>
+    </w:p>
+    <w:p>
+      <w:pPr>
+        <w:pStyle w:val="af"/>
         <w:numPr>
           <w:ilvl w:val="0"/>
           <w:numId w:val="5"/>
         </w:numPr>
         <w:ind w:leftChars="0"/>
         <w:rPr>
-          <w:lang w:eastAsia="zh-TW"/>
-        </w:rPr>
-      </w:pPr>
-      <w:r>
-        <w:rPr>
           <w:rFonts w:hint="eastAsia"/>
           <w:lang w:eastAsia="zh-TW"/>
         </w:rPr>
-        <w:t xml:space="preserve">Selects </w:t>
-      </w:r>
-      <w:r>
-        <w:rPr>
+      </w:pPr>
+      <w:r>
+        <w:rPr>
+          <w:rFonts w:eastAsia="新細明體" w:hint="eastAsia"/>
+          <w:lang w:eastAsia="zh-TW"/>
+        </w:rPr>
+        <w:t>In the</w:t>
+      </w:r>
+      <w:r>
+        <w:rPr>
+          <w:rFonts w:eastAsia="新細明體"/>
+          <w:lang w:eastAsia="zh-TW"/>
+        </w:rPr>
+        <w:t xml:space="preserve"> “</w:t>
+      </w:r>
+      <w:r>
+        <w:rPr>
+          <w:rFonts w:eastAsia="新細明體" w:hint="eastAsia"/>
+          <w:lang w:eastAsia="zh-TW"/>
+        </w:rPr>
+        <w:t>Login</w:t>
+      </w:r>
+      <w:r>
+        <w:rPr>
+          <w:rFonts w:eastAsia="新細明體"/>
+          <w:lang w:eastAsia="zh-TW"/>
+        </w:rPr>
+        <w:t>”</w:t>
+      </w:r>
+      <w:r>
+        <w:rPr>
+          <w:rFonts w:eastAsia="新細明體" w:hint="eastAsia"/>
+          <w:lang w:eastAsia="zh-TW"/>
+        </w:rPr>
+        <w:t xml:space="preserve"> panel, enters your username and password</w:t>
+      </w:r>
+      <w:r>
+        <w:rPr>
+          <w:rFonts w:eastAsia="新細明體" w:hint="eastAsia"/>
+          <w:lang w:eastAsia="zh-TW"/>
+        </w:rPr>
+        <w:t>.</w:t>
+      </w:r>
+      <w:r>
+        <w:rPr>
+          <w:rFonts w:eastAsia="新細明體" w:hint="eastAsia"/>
+          <w:lang w:eastAsia="zh-TW"/>
+        </w:rPr>
+        <w:br/>
+      </w:r>
+      <w:r>
+        <w:rPr>
+          <w:rFonts w:eastAsia="新細明體" w:hint="eastAsia"/>
+          <w:lang w:eastAsia="zh-TW"/>
+        </w:rPr>
+        <w:t xml:space="preserve">Hint: If you want to save the </w:t>
+      </w:r>
+      <w:r>
+        <w:rPr>
+          <w:rFonts w:eastAsia="新細明體"/>
+          <w:lang w:eastAsia="zh-TW"/>
+        </w:rPr>
+        <w:t>username</w:t>
+      </w:r>
+      <w:r>
+        <w:rPr>
+          <w:rFonts w:eastAsia="新細明體" w:hint="eastAsia"/>
+          <w:lang w:eastAsia="zh-TW"/>
+        </w:rPr>
+        <w:t xml:space="preserve"> and password on this computer, please selects the </w:t>
+      </w:r>
+      <w:r>
+        <w:rPr>
+          <w:rFonts w:eastAsia="新細明體"/>
           <w:lang w:eastAsia="zh-TW"/>
         </w:rPr>
         <w:t>“</w:t>
       </w:r>
       <w:r>
         <w:rPr>
-          <w:rFonts w:hint="eastAsia"/>
-          <w:lang w:eastAsia="zh-TW"/>
-        </w:rPr>
-        <w:t>Edit Profile</w:t>
-      </w:r>
-      <w:r>
-        <w:rPr>
+          <w:rFonts w:eastAsia="新細明體" w:hint="eastAsia"/>
+          <w:lang w:eastAsia="zh-TW"/>
+        </w:rPr>
+        <w:t>Remember me</w:t>
+      </w:r>
+      <w:r>
+        <w:rPr>
+          <w:rFonts w:eastAsia="新細明體"/>
           <w:lang w:eastAsia="zh-TW"/>
         </w:rPr>
         <w:t>”</w:t>
       </w:r>
-    </w:p>
-    <w:p>
-      <w:pPr>
-        <w:pStyle w:val="ListParagraph"/>
+      <w:r>
+        <w:rPr>
+          <w:rFonts w:eastAsia="新細明體" w:hint="eastAsia"/>
+          <w:lang w:eastAsia="zh-TW"/>
+        </w:rPr>
+        <w:t xml:space="preserve"> check box after you enters your </w:t>
+      </w:r>
+      <w:r>
+        <w:rPr>
+          <w:rFonts w:eastAsia="新細明體"/>
+          <w:lang w:eastAsia="zh-TW"/>
+        </w:rPr>
+        <w:t>username</w:t>
+      </w:r>
+      <w:r>
+        <w:rPr>
+          <w:rFonts w:eastAsia="新細明體" w:hint="eastAsia"/>
+          <w:lang w:eastAsia="zh-TW"/>
+        </w:rPr>
+        <w:t xml:space="preserve"> and password</w:t>
+      </w:r>
+      <w:r>
+        <w:rPr>
+          <w:rFonts w:eastAsia="新細明體" w:hint="eastAsia"/>
+          <w:lang w:eastAsia="zh-TW"/>
+        </w:rPr>
+        <w:t>.</w:t>
+      </w:r>
+    </w:p>
+    <w:p>
+      <w:pPr>
+        <w:pStyle w:val="af"/>
         <w:numPr>
           <w:ilvl w:val="0"/>
           <w:numId w:val="5"/>
         </w:numPr>
         <w:ind w:leftChars="0"/>
         <w:rPr>
-          <w:lang w:eastAsia="zh-TW"/>
-        </w:rPr>
-      </w:pPr>
-      <w:r>
-        <w:rPr>
           <w:rFonts w:hint="eastAsia"/>
           <w:lang w:eastAsia="zh-TW"/>
         </w:rPr>
-        <w:t xml:space="preserve">Edits the profile and then selects </w:t>
+      </w:pPr>
+      <w:r>
+        <w:rPr>
+          <w:rFonts w:eastAsia="新細明體" w:hint="eastAsia"/>
+          <w:lang w:eastAsia="zh-TW"/>
+        </w:rPr>
+        <w:t>Left clicks</w:t>
+      </w:r>
+      <w:r>
+        <w:rPr>
+          <w:rFonts w:hint="eastAsia"/>
+          <w:lang w:eastAsia="zh-TW"/>
+        </w:rPr>
+        <w:t xml:space="preserve"> </w:t>
       </w:r>
       <w:r>
         <w:rPr>
@@ -1890,9 +2166,213 @@
       </w:r>
       <w:r>
         <w:rPr>
+          <w:rFonts w:eastAsia="新細明體" w:hint="eastAsia"/>
+          <w:lang w:eastAsia="zh-TW"/>
+        </w:rPr>
+        <w:t>Login</w:t>
+      </w:r>
+      <w:r>
+        <w:rPr>
+          <w:lang w:eastAsia="zh-TW"/>
+        </w:rPr>
+        <w:t>”</w:t>
+      </w:r>
+      <w:r>
+        <w:rPr>
+          <w:rFonts w:eastAsia="新細明體" w:hint="eastAsia"/>
+          <w:lang w:eastAsia="zh-TW"/>
+        </w:rPr>
+        <w:t xml:space="preserve"> to log into your account</w:t>
+      </w:r>
+      <w:r>
+        <w:rPr>
+          <w:rFonts w:eastAsia="新細明體" w:hint="eastAsia"/>
+          <w:lang w:eastAsia="zh-TW"/>
+        </w:rPr>
+        <w:t>.</w:t>
+      </w:r>
+    </w:p>
+    <w:p>
+      <w:pPr>
+        <w:pStyle w:val="af"/>
+        <w:numPr>
+          <w:ilvl w:val="0"/>
+          <w:numId w:val="5"/>
+        </w:numPr>
+        <w:ind w:leftChars="0"/>
+        <w:rPr>
           <w:rFonts w:hint="eastAsia"/>
           <w:lang w:eastAsia="zh-TW"/>
         </w:rPr>
+      </w:pPr>
+      <w:r>
+        <w:rPr>
+          <w:rFonts w:eastAsia="新細明體" w:hint="eastAsia"/>
+          <w:lang w:eastAsia="zh-TW"/>
+        </w:rPr>
+        <w:t>After logs in, you will be directed to the homepage of this website. On the top right menu bar, you should be able to see your username. This means that you have successfully logs into the system.</w:t>
+      </w:r>
+    </w:p>
+    <w:p>
+      <w:pPr>
+        <w:pStyle w:val="af"/>
+        <w:numPr>
+          <w:ilvl w:val="0"/>
+          <w:numId w:val="5"/>
+        </w:numPr>
+        <w:ind w:leftChars="0"/>
+        <w:rPr>
+          <w:rFonts w:hint="eastAsia"/>
+          <w:lang w:eastAsia="zh-TW"/>
+        </w:rPr>
+      </w:pPr>
+      <w:r>
+        <w:rPr>
+          <w:rFonts w:eastAsia="新細明體" w:hint="eastAsia"/>
+          <w:lang w:eastAsia="zh-TW"/>
+        </w:rPr>
+        <w:t xml:space="preserve">Left clicks </w:t>
+      </w:r>
+      <w:r>
+        <w:rPr>
+          <w:rFonts w:eastAsia="新細明體"/>
+          <w:lang w:eastAsia="zh-TW"/>
+        </w:rPr>
+        <w:t>“</w:t>
+      </w:r>
+      <w:r>
+        <w:rPr>
+          <w:rFonts w:eastAsia="新細明體" w:hint="eastAsia"/>
+          <w:lang w:eastAsia="zh-TW"/>
+        </w:rPr>
+        <w:t>Edit Profile</w:t>
+      </w:r>
+      <w:r>
+        <w:rPr>
+          <w:rFonts w:eastAsia="新細明體"/>
+          <w:lang w:eastAsia="zh-TW"/>
+        </w:rPr>
+        <w:t>”</w:t>
+      </w:r>
+      <w:r>
+        <w:rPr>
+          <w:rFonts w:eastAsia="新細明體" w:hint="eastAsia"/>
+          <w:lang w:eastAsia="zh-TW"/>
+        </w:rPr>
+        <w:t xml:space="preserve"> next to your username on the menu bar to start editing your profile</w:t>
+      </w:r>
+      <w:r>
+        <w:rPr>
+          <w:rFonts w:eastAsia="新細明體" w:hint="eastAsia"/>
+          <w:lang w:eastAsia="zh-TW"/>
+        </w:rPr>
+        <w:t>.</w:t>
+      </w:r>
+    </w:p>
+    <w:p>
+      <w:pPr>
+        <w:pStyle w:val="af"/>
+        <w:numPr>
+          <w:ilvl w:val="0"/>
+          <w:numId w:val="5"/>
+        </w:numPr>
+        <w:ind w:leftChars="0"/>
+        <w:rPr>
+          <w:rFonts w:hint="eastAsia"/>
+        </w:rPr>
+      </w:pPr>
+      <w:r>
+        <w:t>Type any new information into the corresponding fields</w:t>
+      </w:r>
+      <w:r>
+        <w:rPr>
+          <w:rFonts w:eastAsia="新細明體" w:hint="eastAsia"/>
+          <w:lang w:eastAsia="zh-TW"/>
+        </w:rPr>
+        <w:t>.</w:t>
+      </w:r>
+      <w:r>
+        <w:rPr>
+          <w:rFonts w:eastAsia="新細明體"/>
+          <w:lang w:eastAsia="zh-TW"/>
+        </w:rPr>
+        <w:br/>
+      </w:r>
+      <w:r>
+        <w:rPr>
+          <w:rFonts w:eastAsia="新細明體" w:hint="eastAsia"/>
+          <w:lang w:eastAsia="zh-TW"/>
+        </w:rPr>
+        <w:t xml:space="preserve">Hint: Due to </w:t>
+      </w:r>
+      <w:r>
+        <w:rPr>
+          <w:rFonts w:eastAsia="新細明體"/>
+          <w:lang w:eastAsia="zh-TW"/>
+        </w:rPr>
+        <w:t>security</w:t>
+      </w:r>
+      <w:r>
+        <w:rPr>
+          <w:rFonts w:eastAsia="新細明體" w:hint="eastAsia"/>
+          <w:lang w:eastAsia="zh-TW"/>
+        </w:rPr>
+        <w:t xml:space="preserve"> reason, we have hidden your password. If you want to change the password, please just </w:t>
+      </w:r>
+      <w:r>
+        <w:rPr>
+          <w:rFonts w:eastAsia="新細明體"/>
+          <w:lang w:eastAsia="zh-TW"/>
+        </w:rPr>
+        <w:t>enter</w:t>
+      </w:r>
+      <w:r>
+        <w:rPr>
+          <w:rFonts w:eastAsia="新細明體" w:hint="eastAsia"/>
+          <w:lang w:eastAsia="zh-TW"/>
+        </w:rPr>
+        <w:t xml:space="preserve"> the new password in the empty password field. If you do not want to change the password, simply just leave that field empty.</w:t>
+      </w:r>
+    </w:p>
+    <w:p>
+      <w:pPr>
+        <w:pStyle w:val="af"/>
+        <w:numPr>
+          <w:ilvl w:val="0"/>
+          <w:numId w:val="5"/>
+        </w:numPr>
+        <w:ind w:leftChars="0"/>
+        <w:rPr>
+          <w:rFonts w:hint="eastAsia"/>
+          <w:lang w:eastAsia="zh-TW"/>
+        </w:rPr>
+      </w:pPr>
+      <w:bookmarkStart w:id="11" w:name="_Toc246258001"/>
+      <w:r>
+        <w:rPr>
+          <w:rFonts w:eastAsia="新細明體" w:hint="eastAsia"/>
+          <w:lang w:eastAsia="zh-TW"/>
+        </w:rPr>
+        <w:t>Left clicks</w:t>
+      </w:r>
+      <w:r>
+        <w:rPr>
+          <w:rFonts w:hint="eastAsia"/>
+          <w:lang w:eastAsia="zh-TW"/>
+        </w:rPr>
+        <w:t xml:space="preserve"> </w:t>
+      </w:r>
+      <w:r>
+        <w:rPr>
+          <w:lang w:eastAsia="zh-TW"/>
+        </w:rPr>
+        <w:t>“</w:t>
+      </w:r>
+      <w:r>
+        <w:rPr>
+          <w:rFonts w:eastAsia="新細明體" w:hint="eastAsia"/>
+          <w:lang w:eastAsia="zh-TW"/>
+        </w:rPr>
         <w:t>Save</w:t>
       </w:r>
       <w:r>
@@ -1903,33 +2383,26 @@
       </w:r>
       <w:r>
         <w:rPr>
-          <w:rFonts w:hint="eastAsia"/>
-          <w:lang w:eastAsia="zh-TW"/>
-        </w:rPr>
-        <w:t xml:space="preserve"> to update </w:t>
-      </w:r>
-      <w:r>
-        <w:rPr>
-          <w:lang w:eastAsia="zh-TW"/>
-        </w:rPr>
-        <w:t>the</w:t>
-      </w:r>
-      <w:r>
-        <w:rPr>
-          <w:rFonts w:hint="eastAsia"/>
-          <w:lang w:eastAsia="zh-TW"/>
-        </w:rPr>
-        <w:t xml:space="preserve"> modification</w:t>
-      </w:r>
-    </w:p>
-    <w:p>
-      <w:pPr>
-        <w:pStyle w:val="Heading3"/>
-        <w:rPr>
-          <w:lang w:eastAsia="zh-TW"/>
-        </w:rPr>
-      </w:pPr>
-      <w:bookmarkStart w:id="11" w:name="_Toc246258001"/>
+          <w:rFonts w:eastAsia="新細明體" w:hint="eastAsia"/>
+          <w:lang w:eastAsia="zh-TW"/>
+        </w:rPr>
+        <w:t xml:space="preserve"> to confirm the operation</w:t>
+      </w:r>
+      <w:r>
+        <w:rPr>
+          <w:rFonts w:eastAsia="新細明體" w:hint="eastAsia"/>
+          <w:lang w:eastAsia="zh-TW"/>
+        </w:rPr>
+        <w:t>.</w:t>
+      </w:r>
+    </w:p>
+    <w:p>
+      <w:pPr>
+        <w:pStyle w:val="3"/>
+        <w:rPr>
+          <w:lang w:eastAsia="zh-TW"/>
+        </w:rPr>
+      </w:pPr>
       <w:r>
         <w:t>Search available rooms</w:t>
       </w:r>
@@ -1940,7 +2413,7 @@
     </w:p>
     <w:p>
       <w:pPr>
-        <w:pStyle w:val="ListParagraph"/>
+        <w:pStyle w:val="af"/>
         <w:numPr>
           <w:ilvl w:val="0"/>
           <w:numId w:val="6"/>
@@ -1952,15 +2425,42 @@
       </w:pPr>
       <w:r>
         <w:rPr>
+          <w:rFonts w:eastAsia="新細明體" w:hint="eastAsia"/>
+          <w:lang w:eastAsia="zh-TW"/>
+        </w:rPr>
+        <w:t>Drags</w:t>
+      </w:r>
+      <w:r>
+        <w:rPr>
           <w:rFonts w:hint="eastAsia"/>
           <w:lang w:eastAsia="zh-TW"/>
         </w:rPr>
-        <w:t>Pulls the ranch bar to indicates the price range</w:t>
-      </w:r>
-    </w:p>
-    <w:p>
-      <w:pPr>
-        <w:pStyle w:val="ListParagraph"/>
+        <w:t xml:space="preserve"> the ranch bar to </w:t>
+      </w:r>
+      <w:r>
+        <w:rPr>
+          <w:lang w:eastAsia="zh-TW"/>
+        </w:rPr>
+        <w:t>indicate</w:t>
+      </w:r>
+      <w:r>
+        <w:rPr>
+          <w:rFonts w:hint="eastAsia"/>
+          <w:lang w:eastAsia="zh-TW"/>
+        </w:rPr>
+        <w:t xml:space="preserve"> the price range</w:t>
+      </w:r>
+      <w:r>
+        <w:rPr>
+          <w:rFonts w:eastAsia="新細明體" w:hint="eastAsia"/>
+          <w:lang w:eastAsia="zh-TW"/>
+        </w:rPr>
+        <w:t>.</w:t>
+      </w:r>
+    </w:p>
+    <w:p>
+      <w:pPr>
+        <w:pStyle w:val="af"/>
         <w:numPr>
           <w:ilvl w:val="0"/>
           <w:numId w:val="6"/>
@@ -1972,15 +2472,29 @@
       </w:pPr>
       <w:r>
         <w:rPr>
+          <w:rFonts w:eastAsia="新細明體" w:hint="eastAsia"/>
+          <w:lang w:eastAsia="zh-TW"/>
+        </w:rPr>
+        <w:t>Chooses</w:t>
+      </w:r>
+      <w:r>
+        <w:rPr>
           <w:rFonts w:hint="eastAsia"/>
           <w:lang w:eastAsia="zh-TW"/>
         </w:rPr>
-        <w:t>Selects check-in and check-out date</w:t>
-      </w:r>
-    </w:p>
-    <w:p>
-      <w:pPr>
-        <w:pStyle w:val="ListParagraph"/>
+        <w:t xml:space="preserve"> check-in and check-out date</w:t>
+      </w:r>
+      <w:r>
+        <w:rPr>
+          <w:rFonts w:eastAsia="新細明體" w:hint="eastAsia"/>
+          <w:lang w:eastAsia="zh-TW"/>
+        </w:rPr>
+        <w:t>.</w:t>
+      </w:r>
+    </w:p>
+    <w:p>
+      <w:pPr>
+        <w:pStyle w:val="af"/>
         <w:numPr>
           <w:ilvl w:val="0"/>
           <w:numId w:val="6"/>
@@ -1992,15 +2506,49 @@
       </w:pPr>
       <w:r>
         <w:rPr>
+          <w:rFonts w:eastAsia="新細明體" w:hint="eastAsia"/>
+          <w:lang w:eastAsia="zh-TW"/>
+        </w:rPr>
+        <w:t>Left clicks on the drop down bar to s</w:t>
+      </w:r>
+      <w:r>
+        <w:rPr>
           <w:rFonts w:hint="eastAsia"/>
           <w:lang w:eastAsia="zh-TW"/>
         </w:rPr>
-        <w:t>Selects number of guests are accompanied</w:t>
-      </w:r>
-    </w:p>
-    <w:p>
-      <w:pPr>
-        <w:pStyle w:val="ListParagraph"/>
+        <w:t>elect the</w:t>
+      </w:r>
+      <w:r>
+        <w:rPr>
+          <w:rFonts w:hint="eastAsia"/>
+          <w:lang w:eastAsia="zh-TW"/>
+        </w:rPr>
+        <w:t xml:space="preserve"> </w:t>
+      </w:r>
+      <w:r>
+        <w:rPr>
+          <w:lang w:eastAsia="zh-TW"/>
+        </w:rPr>
+        <w:t>number of guests is</w:t>
+      </w:r>
+      <w:r>
+        <w:rPr>
+          <w:rFonts w:hint="eastAsia"/>
+          <w:lang w:eastAsia="zh-TW"/>
+        </w:rPr>
+        <w:t xml:space="preserve"> accompanied</w:t>
+      </w:r>
+      <w:r>
+        <w:rPr>
+          <w:rFonts w:eastAsia="新細明體" w:hint="eastAsia"/>
+          <w:lang w:eastAsia="zh-TW"/>
+        </w:rPr>
+        <w:t>.</w:t>
+      </w:r>
+    </w:p>
+    <w:p>
+      <w:pPr>
+        <w:pStyle w:val="af"/>
         <w:numPr>
           <w:ilvl w:val="0"/>
           <w:numId w:val="6"/>
@@ -2017,25 +2565,40 @@
         </w:rPr>
         <w:t>Enters attributes and uses comma to separate each attributes</w:t>
       </w:r>
-    </w:p>
-    <w:p>
-      <w:pPr>
-        <w:pStyle w:val="ListParagraph"/>
+      <w:r>
+        <w:rPr>
+          <w:rFonts w:eastAsia="新細明體" w:hint="eastAsia"/>
+          <w:lang w:eastAsia="zh-TW"/>
+        </w:rPr>
+        <w:t>.</w:t>
+      </w:r>
+    </w:p>
+    <w:p>
+      <w:pPr>
+        <w:pStyle w:val="af"/>
         <w:numPr>
           <w:ilvl w:val="0"/>
           <w:numId w:val="6"/>
         </w:numPr>
         <w:ind w:leftChars="0"/>
         <w:rPr>
-          <w:lang w:eastAsia="zh-TW"/>
-        </w:rPr>
-      </w:pPr>
-      <w:r>
-        <w:rPr>
           <w:rFonts w:hint="eastAsia"/>
           <w:lang w:eastAsia="zh-TW"/>
         </w:rPr>
-        <w:t xml:space="preserve">Selects </w:t>
+      </w:pPr>
+      <w:r>
+        <w:rPr>
+          <w:rFonts w:eastAsia="新細明體" w:hint="eastAsia"/>
+          <w:lang w:eastAsia="zh-TW"/>
+        </w:rPr>
+        <w:t>Left clicks</w:t>
+      </w:r>
+      <w:r>
+        <w:rPr>
+          <w:rFonts w:hint="eastAsia"/>
+          <w:lang w:eastAsia="zh-TW"/>
+        </w:rPr>
+        <w:t xml:space="preserve"> </w:t>
       </w:r>
       <w:r>
         <w:rPr>
@@ -2061,91 +2624,256 @@
           <w:rFonts w:hint="eastAsia"/>
           <w:lang w:eastAsia="zh-TW"/>
         </w:rPr>
-        <w:t xml:space="preserve"> to operate the search function</w:t>
-      </w:r>
-    </w:p>
-    <w:p>
-      <w:pPr>
-        <w:pStyle w:val="Heading3"/>
+        <w:t xml:space="preserve"> to</w:t>
+      </w:r>
+      <w:r>
+        <w:rPr>
+          <w:rFonts w:eastAsia="新細明體" w:hint="eastAsia"/>
+          <w:lang w:eastAsia="zh-TW"/>
+        </w:rPr>
+        <w:t xml:space="preserve"> start</w:t>
+      </w:r>
+      <w:r>
+        <w:rPr>
+          <w:rFonts w:hint="eastAsia"/>
+          <w:lang w:eastAsia="zh-TW"/>
+        </w:rPr>
+        <w:t xml:space="preserve"> the search </w:t>
+      </w:r>
+      <w:r>
+        <w:rPr>
+          <w:rFonts w:eastAsia="新細明體" w:hint="eastAsia"/>
+          <w:lang w:eastAsia="zh-TW"/>
+        </w:rPr>
+        <w:t>operation</w:t>
+      </w:r>
+      <w:r>
+        <w:rPr>
+          <w:rFonts w:eastAsia="新細明體" w:hint="eastAsia"/>
+          <w:lang w:eastAsia="zh-TW"/>
+        </w:rPr>
+        <w:t>.</w:t>
+      </w:r>
+    </w:p>
+    <w:p>
+      <w:pPr>
+        <w:pStyle w:val="af"/>
+        <w:numPr>
+          <w:ilvl w:val="0"/>
+          <w:numId w:val="6"/>
+        </w:numPr>
+        <w:ind w:leftChars="0"/>
+        <w:rPr>
+          <w:lang w:eastAsia="zh-TW"/>
+        </w:rPr>
+      </w:pPr>
+      <w:r>
+        <w:rPr>
+          <w:rFonts w:eastAsia="新細明體" w:hint="eastAsia"/>
+          <w:lang w:eastAsia="zh-TW"/>
+        </w:rPr>
+        <w:t>After searching, the system will display the result of all the available rooms that you have requested</w:t>
+      </w:r>
+      <w:r>
+        <w:rPr>
+          <w:rFonts w:eastAsia="新細明體" w:hint="eastAsia"/>
+          <w:lang w:eastAsia="zh-TW"/>
+        </w:rPr>
+        <w:t>.</w:t>
+      </w:r>
+    </w:p>
+    <w:p>
+      <w:pPr>
+        <w:pStyle w:val="3"/>
         <w:rPr>
           <w:lang w:eastAsia="zh-TW"/>
         </w:rPr>
       </w:pPr>
       <w:bookmarkStart w:id="12" w:name="_Toc246258002"/>
       <w:r>
+        <w:lastRenderedPageBreak/>
         <w:t>Make reservation</w:t>
       </w:r>
       <w:bookmarkEnd w:id="12"/>
     </w:p>
     <w:p>
       <w:pPr>
-        <w:pStyle w:val="ListParagraph"/>
+        <w:pStyle w:val="af"/>
         <w:numPr>
           <w:ilvl w:val="0"/>
           <w:numId w:val="7"/>
         </w:numPr>
         <w:ind w:leftChars="0"/>
         <w:rPr>
-          <w:lang w:eastAsia="zh-TW"/>
-        </w:rPr>
-      </w:pPr>
-      <w:r>
-        <w:rPr>
           <w:rFonts w:hint="eastAsia"/>
           <w:lang w:eastAsia="zh-TW"/>
         </w:rPr>
-        <w:t>Search available rooms by following the previous steps.</w:t>
-      </w:r>
-    </w:p>
-    <w:p>
-      <w:pPr>
-        <w:pStyle w:val="ListParagraph"/>
+      </w:pPr>
+      <w:r>
+        <w:rPr>
+          <w:rFonts w:eastAsia="新細明體" w:hint="eastAsia"/>
+          <w:lang w:eastAsia="zh-TW"/>
+        </w:rPr>
+        <w:t xml:space="preserve">After searching the available rooms using the </w:t>
+      </w:r>
+      <w:r>
+        <w:rPr>
+          <w:rFonts w:eastAsia="新細明體"/>
+          <w:lang w:eastAsia="zh-TW"/>
+        </w:rPr>
+        <w:t>“</w:t>
+      </w:r>
+      <w:r>
+        <w:rPr>
+          <w:rFonts w:eastAsia="新細明體" w:hint="eastAsia"/>
+          <w:lang w:eastAsia="zh-TW"/>
+        </w:rPr>
+        <w:t>search available rooms</w:t>
+      </w:r>
+      <w:r>
+        <w:rPr>
+          <w:rFonts w:eastAsia="新細明體"/>
+          <w:lang w:eastAsia="zh-TW"/>
+        </w:rPr>
+        <w:t>”</w:t>
+      </w:r>
+      <w:r>
+        <w:rPr>
+          <w:rFonts w:eastAsia="新細明體" w:hint="eastAsia"/>
+          <w:lang w:eastAsia="zh-TW"/>
+        </w:rPr>
+        <w:t xml:space="preserve"> operation, the system will display the result of all the available rooms that you have requested</w:t>
+      </w:r>
+      <w:r>
+        <w:rPr>
+          <w:rFonts w:eastAsia="新細明體" w:hint="eastAsia"/>
+          <w:lang w:eastAsia="zh-TW"/>
+        </w:rPr>
+        <w:t>.</w:t>
+      </w:r>
+    </w:p>
+    <w:p>
+      <w:pPr>
+        <w:pStyle w:val="af"/>
         <w:numPr>
           <w:ilvl w:val="0"/>
           <w:numId w:val="7"/>
         </w:numPr>
         <w:ind w:leftChars="0"/>
         <w:rPr>
-          <w:lang w:eastAsia="zh-TW"/>
-        </w:rPr>
-      </w:pPr>
-      <w:r>
-        <w:rPr>
           <w:rFonts w:hint="eastAsia"/>
           <w:lang w:eastAsia="zh-TW"/>
         </w:rPr>
-        <w:t xml:space="preserve">Selects </w:t>
-      </w:r>
-      <w:r>
-        <w:rPr>
+      </w:pPr>
+      <w:r>
+        <w:rPr>
+          <w:rFonts w:eastAsia="新細明體" w:hint="eastAsia"/>
+          <w:lang w:eastAsia="zh-TW"/>
+        </w:rPr>
+        <w:t xml:space="preserve">Finds the </w:t>
+      </w:r>
+      <w:r>
+        <w:rPr>
+          <w:rFonts w:eastAsia="新細明體"/>
+          <w:lang w:eastAsia="zh-TW"/>
+        </w:rPr>
+        <w:t>available</w:t>
+      </w:r>
+      <w:r>
+        <w:rPr>
+          <w:rFonts w:eastAsia="新細明體" w:hint="eastAsia"/>
+          <w:lang w:eastAsia="zh-TW"/>
+        </w:rPr>
+        <w:t xml:space="preserve"> room that you would want to reserve and moves your cursor to the right bottom corner of the available room, </w:t>
+      </w:r>
+      <w:r>
+        <w:rPr>
+          <w:rFonts w:eastAsia="新細明體"/>
+          <w:lang w:eastAsia="zh-TW"/>
+        </w:rPr>
+        <w:t>and then</w:t>
+      </w:r>
+      <w:r>
+        <w:rPr>
+          <w:rFonts w:eastAsia="新細明體" w:hint="eastAsia"/>
+          <w:lang w:eastAsia="zh-TW"/>
+        </w:rPr>
+        <w:t xml:space="preserve"> a </w:t>
+      </w:r>
+      <w:r>
+        <w:rPr>
+          <w:rFonts w:eastAsia="新細明體"/>
           <w:lang w:eastAsia="zh-TW"/>
         </w:rPr>
         <w:t>“</w:t>
       </w:r>
       <w:r>
         <w:rPr>
-          <w:rFonts w:hint="eastAsia"/>
+          <w:rFonts w:eastAsia="新細明體" w:hint="eastAsia"/>
+          <w:lang w:eastAsia="zh-TW"/>
+        </w:rPr>
+        <w:t>R</w:t>
+      </w:r>
+      <w:r>
+        <w:rPr>
+          <w:rFonts w:eastAsia="新細明體" w:hint="eastAsia"/>
+          <w:lang w:eastAsia="zh-TW"/>
+        </w:rPr>
+        <w:t>eserve</w:t>
+      </w:r>
+      <w:r>
+        <w:rPr>
+          <w:rFonts w:eastAsia="新細明體"/>
+          <w:lang w:eastAsia="zh-TW"/>
+        </w:rPr>
+        <w:t>”</w:t>
+      </w:r>
+      <w:r>
+        <w:rPr>
+          <w:rFonts w:eastAsia="新細明體" w:hint="eastAsia"/>
+          <w:lang w:eastAsia="zh-TW"/>
+        </w:rPr>
+        <w:t xml:space="preserve"> link will pop out. Left clicks </w:t>
+      </w:r>
+      <w:r>
+        <w:rPr>
+          <w:rFonts w:eastAsia="新細明體"/>
+          <w:lang w:eastAsia="zh-TW"/>
+        </w:rPr>
+        <w:t>“</w:t>
+      </w:r>
+      <w:r>
+        <w:rPr>
+          <w:rFonts w:eastAsia="新細明體" w:hint="eastAsia"/>
           <w:lang w:eastAsia="zh-TW"/>
         </w:rPr>
         <w:t>reserve</w:t>
       </w:r>
       <w:r>
         <w:rPr>
+          <w:rFonts w:eastAsia="新細明體"/>
           <w:lang w:eastAsia="zh-TW"/>
         </w:rPr>
         <w:t>”</w:t>
       </w:r>
       <w:r>
         <w:rPr>
-          <w:rFonts w:hint="eastAsia"/>
-          <w:lang w:eastAsia="zh-TW"/>
-        </w:rPr>
-        <w:t xml:space="preserve"> to reserve the available room</w:t>
-      </w:r>
-    </w:p>
-    <w:p>
-      <w:pPr>
-        <w:pStyle w:val="ListParagraph"/>
+          <w:rFonts w:eastAsia="新細明體" w:hint="eastAsia"/>
+          <w:lang w:eastAsia="zh-TW"/>
+        </w:rPr>
+        <w:t xml:space="preserve"> to reserve the room</w:t>
+      </w:r>
+      <w:r>
+        <w:rPr>
+          <w:rFonts w:eastAsia="新細明體" w:hint="eastAsia"/>
+          <w:lang w:eastAsia="zh-TW"/>
+        </w:rPr>
+        <w:t>.</w:t>
+      </w:r>
+    </w:p>
+    <w:p>
+      <w:pPr>
+        <w:pStyle w:val="af"/>
         <w:numPr>
           <w:ilvl w:val="0"/>
           <w:numId w:val="7"/>
@@ -2157,88 +2885,326 @@
       </w:pPr>
       <w:r>
         <w:rPr>
+          <w:rFonts w:eastAsia="新細明體" w:hint="eastAsia"/>
+          <w:lang w:eastAsia="zh-TW"/>
+        </w:rPr>
+        <w:t>Left clicks</w:t>
+      </w:r>
+      <w:r>
+        <w:rPr>
           <w:rFonts w:hint="eastAsia"/>
           <w:lang w:eastAsia="zh-TW"/>
         </w:rPr>
-        <w:t>Logs into the account</w:t>
-      </w:r>
-    </w:p>
-    <w:p>
-      <w:pPr>
-        <w:pStyle w:val="ListParagraph"/>
+        <w:t xml:space="preserve"> </w:t>
+      </w:r>
+      <w:r>
+        <w:rPr>
+          <w:lang w:eastAsia="zh-TW"/>
+        </w:rPr>
+        <w:t>“</w:t>
+      </w:r>
+      <w:r>
+        <w:rPr>
+          <w:rFonts w:eastAsia="新細明體" w:hint="eastAsia"/>
+          <w:lang w:eastAsia="zh-TW"/>
+        </w:rPr>
+        <w:t>R</w:t>
+      </w:r>
+      <w:r>
+        <w:rPr>
+          <w:rFonts w:hint="eastAsia"/>
+          <w:lang w:eastAsia="zh-TW"/>
+        </w:rPr>
+        <w:t>eserve</w:t>
+      </w:r>
+      <w:r>
+        <w:rPr>
+          <w:lang w:eastAsia="zh-TW"/>
+        </w:rPr>
+        <w:t>”</w:t>
+      </w:r>
+      <w:r>
+        <w:rPr>
+          <w:rFonts w:hint="eastAsia"/>
+          <w:lang w:eastAsia="zh-TW"/>
+        </w:rPr>
+        <w:t xml:space="preserve"> to reserve the available room</w:t>
+      </w:r>
+      <w:r>
+        <w:rPr>
+          <w:rFonts w:eastAsia="新細明體" w:hint="eastAsia"/>
+          <w:lang w:eastAsia="zh-TW"/>
+        </w:rPr>
+        <w:t>.</w:t>
+      </w:r>
+    </w:p>
+    <w:p>
+      <w:pPr>
+        <w:pStyle w:val="af"/>
         <w:numPr>
           <w:ilvl w:val="0"/>
           <w:numId w:val="7"/>
         </w:numPr>
         <w:ind w:leftChars="0"/>
         <w:rPr>
-          <w:lang w:eastAsia="zh-TW"/>
-        </w:rPr>
-      </w:pPr>
-      <w:r>
-        <w:rPr>
           <w:rFonts w:hint="eastAsia"/>
           <w:lang w:eastAsia="zh-TW"/>
         </w:rPr>
-        <w:t xml:space="preserve">Enters the payment information and then </w:t>
-      </w:r>
-      <w:r>
-        <w:rPr>
-          <w:lang w:eastAsia="zh-TW"/>
-        </w:rPr>
-        <w:t>selects “</w:t>
-      </w:r>
-      <w:r>
-        <w:rPr>
-          <w:rFonts w:hint="eastAsia"/>
-          <w:lang w:eastAsia="zh-TW"/>
-        </w:rPr>
-        <w:t>reserve</w:t>
-      </w:r>
-      <w:r>
-        <w:rPr>
-          <w:lang w:eastAsia="zh-TW"/>
-        </w:rPr>
-        <w:t>”</w:t>
-      </w:r>
-      <w:r>
-        <w:rPr>
-          <w:rFonts w:hint="eastAsia"/>
-          <w:lang w:eastAsia="zh-TW"/>
-        </w:rPr>
-        <w:t xml:space="preserve"> to reserve</w:t>
-      </w:r>
-    </w:p>
-    <w:p>
-      <w:pPr>
-        <w:pStyle w:val="ListParagraph"/>
+      </w:pPr>
+      <w:r>
+        <w:rPr>
+          <w:rFonts w:eastAsia="新細明體" w:hint="eastAsia"/>
+          <w:lang w:eastAsia="zh-TW"/>
+        </w:rPr>
+        <w:t xml:space="preserve">The system will direct you to the login page requesting you to log into your account </w:t>
+      </w:r>
+      <w:r>
+        <w:rPr>
+          <w:rFonts w:eastAsia="新細明體"/>
+          <w:lang w:eastAsia="zh-TW"/>
+        </w:rPr>
+        <w:t>in order to perform the reservation process.</w:t>
+      </w:r>
+      <w:r>
+        <w:rPr>
+          <w:rFonts w:eastAsia="新細明體" w:hint="eastAsia"/>
+          <w:lang w:eastAsia="zh-TW"/>
+        </w:rPr>
+        <w:t xml:space="preserve"> </w:t>
+      </w:r>
+    </w:p>
+    <w:p>
+      <w:pPr>
+        <w:pStyle w:val="af"/>
         <w:numPr>
           <w:ilvl w:val="0"/>
           <w:numId w:val="7"/>
         </w:numPr>
         <w:ind w:leftChars="0"/>
         <w:rPr>
-          <w:lang w:eastAsia="zh-TW"/>
-        </w:rPr>
-      </w:pPr>
-      <w:r>
-        <w:rPr>
           <w:rFonts w:hint="eastAsia"/>
           <w:lang w:eastAsia="zh-TW"/>
         </w:rPr>
-        <w:t xml:space="preserve">Confirms the reservation and then selects </w:t>
-      </w:r>
-      <w:r>
-        <w:rPr>
+      </w:pPr>
+      <w:r>
+        <w:rPr>
+          <w:rFonts w:eastAsia="新細明體" w:hint="eastAsia"/>
+          <w:lang w:eastAsia="zh-TW"/>
+        </w:rPr>
+        <w:t xml:space="preserve">Entering your username and password then left clicks </w:t>
+      </w:r>
+      <w:r>
+        <w:rPr>
+          <w:rFonts w:eastAsia="新細明體"/>
           <w:lang w:eastAsia="zh-TW"/>
         </w:rPr>
         <w:t>“</w:t>
       </w:r>
       <w:r>
         <w:rPr>
+          <w:rFonts w:eastAsia="新細明體" w:hint="eastAsia"/>
+          <w:lang w:eastAsia="zh-TW"/>
+        </w:rPr>
+        <w:t>Login</w:t>
+      </w:r>
+      <w:r>
+        <w:rPr>
+          <w:rFonts w:eastAsia="新細明體"/>
+          <w:lang w:eastAsia="zh-TW"/>
+        </w:rPr>
+        <w:t>”</w:t>
+      </w:r>
+      <w:r>
+        <w:rPr>
+          <w:rFonts w:eastAsia="新細明體" w:hint="eastAsia"/>
+          <w:lang w:eastAsia="zh-TW"/>
+        </w:rPr>
+        <w:t xml:space="preserve"> to start reservation process.</w:t>
+      </w:r>
+      <w:r>
+        <w:rPr>
+          <w:rFonts w:eastAsia="新細明體" w:hint="eastAsia"/>
+          <w:lang w:eastAsia="zh-TW"/>
+        </w:rPr>
+        <w:br/>
+        <w:t>Hint</w:t>
+      </w:r>
+      <w:r>
+        <w:rPr>
+          <w:rFonts w:eastAsia="新細明體"/>
+          <w:lang w:eastAsia="zh-TW"/>
+        </w:rPr>
+        <w:t xml:space="preserve">: If you do not have an account, please register </w:t>
+      </w:r>
+      <w:r>
+        <w:rPr>
+          <w:rFonts w:eastAsia="新細明體" w:hint="eastAsia"/>
+          <w:lang w:eastAsia="zh-TW"/>
+        </w:rPr>
+        <w:t xml:space="preserve">an account by following the procedure from </w:t>
+      </w:r>
+      <w:r>
+        <w:rPr>
+          <w:rFonts w:eastAsia="新細明體"/>
+          <w:lang w:eastAsia="zh-TW"/>
+        </w:rPr>
+        <w:t>the manual (</w:t>
+      </w:r>
+      <w:r>
+        <w:rPr>
+          <w:rFonts w:eastAsia="新細明體" w:hint="eastAsia"/>
+          <w:lang w:eastAsia="zh-TW"/>
+        </w:rPr>
+        <w:t>Register new account).</w:t>
+      </w:r>
+    </w:p>
+    <w:p>
+      <w:pPr>
+        <w:pStyle w:val="af"/>
+        <w:numPr>
+          <w:ilvl w:val="0"/>
+          <w:numId w:val="7"/>
+        </w:numPr>
+        <w:ind w:leftChars="0"/>
+        <w:rPr>
           <w:rFonts w:hint="eastAsia"/>
           <w:lang w:eastAsia="zh-TW"/>
         </w:rPr>
+      </w:pPr>
+      <w:r>
+        <w:rPr>
+          <w:rFonts w:hint="eastAsia"/>
+          <w:lang w:eastAsia="zh-TW"/>
+        </w:rPr>
+        <w:t>Enters the payment information</w:t>
+      </w:r>
+    </w:p>
+    <w:p>
+      <w:pPr>
+        <w:pStyle w:val="af"/>
+        <w:numPr>
+          <w:ilvl w:val="0"/>
+          <w:numId w:val="7"/>
+        </w:numPr>
+        <w:ind w:leftChars="0"/>
+        <w:rPr>
+          <w:rFonts w:hint="eastAsia"/>
+          <w:lang w:eastAsia="zh-TW"/>
+        </w:rPr>
+      </w:pPr>
+      <w:r>
+        <w:rPr>
+          <w:rFonts w:eastAsia="新細明體" w:hint="eastAsia"/>
+          <w:lang w:eastAsia="zh-TW"/>
+        </w:rPr>
+        <w:t xml:space="preserve">Left clicks </w:t>
+      </w:r>
+      <w:r>
+        <w:rPr>
+          <w:lang w:eastAsia="zh-TW"/>
+        </w:rPr>
+        <w:t>“</w:t>
+      </w:r>
+      <w:r>
+        <w:rPr>
+          <w:rFonts w:hint="eastAsia"/>
+          <w:lang w:eastAsia="zh-TW"/>
+        </w:rPr>
+        <w:t>R</w:t>
+      </w:r>
+      <w:r>
+        <w:rPr>
+          <w:rFonts w:hint="eastAsia"/>
+          <w:lang w:eastAsia="zh-TW"/>
+        </w:rPr>
+        <w:t>eserve</w:t>
+      </w:r>
+      <w:r>
+        <w:rPr>
+          <w:lang w:eastAsia="zh-TW"/>
+        </w:rPr>
+        <w:t>”</w:t>
+      </w:r>
+      <w:r>
+        <w:rPr>
+          <w:rFonts w:hint="eastAsia"/>
+          <w:lang w:eastAsia="zh-TW"/>
+        </w:rPr>
+        <w:t xml:space="preserve"> to</w:t>
+      </w:r>
+      <w:r>
+        <w:rPr>
+          <w:rFonts w:eastAsia="新細明體" w:hint="eastAsia"/>
+          <w:lang w:eastAsia="zh-TW"/>
+        </w:rPr>
+        <w:t xml:space="preserve"> confirm the operation</w:t>
+      </w:r>
+    </w:p>
+    <w:p>
+      <w:pPr>
+        <w:pStyle w:val="af"/>
+        <w:numPr>
+          <w:ilvl w:val="0"/>
+          <w:numId w:val="7"/>
+        </w:numPr>
+        <w:ind w:leftChars="0"/>
+        <w:rPr>
+          <w:lang w:eastAsia="zh-TW"/>
+        </w:rPr>
+      </w:pPr>
+      <w:r>
+        <w:rPr>
+          <w:rFonts w:eastAsia="新細明體" w:hint="eastAsia"/>
+          <w:lang w:eastAsia="zh-TW"/>
+        </w:rPr>
+        <w:t>They system will print out t</w:t>
+      </w:r>
+      <w:r>
+        <w:rPr>
+          <w:rFonts w:eastAsia="新細明體" w:hint="eastAsia"/>
+          <w:lang w:eastAsia="zh-TW"/>
+        </w:rPr>
+        <w:t xml:space="preserve">he reservation </w:t>
+      </w:r>
+      <w:r>
+        <w:rPr>
+          <w:rFonts w:eastAsia="新細明體"/>
+          <w:lang w:eastAsia="zh-TW"/>
+        </w:rPr>
+        <w:t>information</w:t>
+      </w:r>
+      <w:r>
+        <w:rPr>
+          <w:rFonts w:eastAsia="新細明體" w:hint="eastAsia"/>
+          <w:lang w:eastAsia="zh-TW"/>
+        </w:rPr>
+        <w:t xml:space="preserve">. </w:t>
+      </w:r>
+      <w:r>
+        <w:rPr>
+          <w:rFonts w:eastAsia="新細明體" w:hint="eastAsia"/>
+          <w:lang w:eastAsia="zh-TW"/>
+        </w:rPr>
+        <w:t>Left clicks</w:t>
+      </w:r>
+      <w:r>
+        <w:rPr>
+          <w:rFonts w:hint="eastAsia"/>
+          <w:lang w:eastAsia="zh-TW"/>
+        </w:rPr>
+        <w:t xml:space="preserve"> </w:t>
+      </w:r>
+      <w:r>
+        <w:rPr>
+          <w:lang w:eastAsia="zh-TW"/>
+        </w:rPr>
+        <w:t>“</w:t>
+      </w:r>
+      <w:r>
+        <w:rPr>
+          <w:rFonts w:hint="eastAsia"/>
+          <w:lang w:eastAsia="zh-TW"/>
+        </w:rPr>
         <w:t>Reserve Room</w:t>
       </w:r>
       <w:r>
@@ -2247,10 +3213,17 @@
         </w:rPr>
         <w:t>”</w:t>
       </w:r>
-    </w:p>
-    <w:p>
-      <w:pPr>
-        <w:pStyle w:val="Heading2"/>
+      <w:r>
+        <w:rPr>
+          <w:rFonts w:eastAsia="新細明體" w:hint="eastAsia"/>
+          <w:lang w:eastAsia="zh-TW"/>
+        </w:rPr>
+        <w:t xml:space="preserve"> to reconfirm the operation is correct.</w:t>
+      </w:r>
+    </w:p>
+    <w:p>
+      <w:pPr>
+        <w:pStyle w:val="2"/>
       </w:pPr>
       <w:bookmarkStart w:id="13" w:name="_Toc246258003"/>
       <w:r>
@@ -2269,7 +3242,7 @@
     </w:p>
     <w:p>
       <w:pPr>
-        <w:pStyle w:val="Heading3"/>
+        <w:pStyle w:val="3"/>
         <w:rPr>
           <w:lang w:eastAsia="zh-TW"/>
         </w:rPr>
@@ -2285,88 +3258,205 @@
     </w:p>
     <w:p>
       <w:pPr>
-        <w:pStyle w:val="ListParagraph"/>
+        <w:pStyle w:val="af"/>
         <w:numPr>
           <w:ilvl w:val="0"/>
           <w:numId w:val="8"/>
         </w:numPr>
         <w:ind w:leftChars="0"/>
         <w:rPr>
-          <w:lang w:eastAsia="zh-TW"/>
-        </w:rPr>
-      </w:pPr>
-      <w:r>
-        <w:rPr>
           <w:rFonts w:hint="eastAsia"/>
           <w:lang w:eastAsia="zh-TW"/>
         </w:rPr>
-        <w:t>Logs in as a staff</w:t>
-      </w:r>
-    </w:p>
-    <w:p>
-      <w:pPr>
-        <w:pStyle w:val="ListParagraph"/>
+      </w:pPr>
+      <w:r>
+        <w:rPr>
+          <w:rFonts w:eastAsia="新細明體" w:hint="eastAsia"/>
+          <w:lang w:eastAsia="zh-TW"/>
+        </w:rPr>
+        <w:t xml:space="preserve">Left clicks </w:t>
+      </w:r>
+      <w:r>
+        <w:rPr>
+          <w:rFonts w:eastAsia="新細明體"/>
+          <w:lang w:eastAsia="zh-TW"/>
+        </w:rPr>
+        <w:t>“</w:t>
+      </w:r>
+      <w:r>
+        <w:rPr>
+          <w:rFonts w:eastAsia="新細明體" w:hint="eastAsia"/>
+          <w:lang w:eastAsia="zh-TW"/>
+        </w:rPr>
+        <w:t>Login</w:t>
+      </w:r>
+      <w:r>
+        <w:rPr>
+          <w:rFonts w:eastAsia="新細明體"/>
+          <w:lang w:eastAsia="zh-TW"/>
+        </w:rPr>
+        <w:t>”</w:t>
+      </w:r>
+      <w:r>
+        <w:rPr>
+          <w:rFonts w:eastAsia="新細明體" w:hint="eastAsia"/>
+          <w:lang w:eastAsia="zh-TW"/>
+        </w:rPr>
+        <w:t xml:space="preserve"> on the top right menu bar to logs into your account.</w:t>
+      </w:r>
+    </w:p>
+    <w:p>
+      <w:pPr>
+        <w:pStyle w:val="af"/>
         <w:numPr>
           <w:ilvl w:val="0"/>
           <w:numId w:val="8"/>
         </w:numPr>
         <w:ind w:leftChars="0"/>
         <w:rPr>
-          <w:lang w:eastAsia="zh-TW"/>
-        </w:rPr>
-      </w:pPr>
-      <w:r>
-        <w:rPr>
           <w:rFonts w:hint="eastAsia"/>
           <w:lang w:eastAsia="zh-TW"/>
         </w:rPr>
-        <w:t xml:space="preserve">Selects </w:t>
-      </w:r>
-      <w:r>
-        <w:rPr>
+      </w:pPr>
+      <w:r>
+        <w:rPr>
+          <w:rFonts w:eastAsia="新細明體" w:hint="eastAsia"/>
+          <w:lang w:eastAsia="zh-TW"/>
+        </w:rPr>
+        <w:t>In the</w:t>
+      </w:r>
+      <w:r>
+        <w:rPr>
+          <w:rFonts w:eastAsia="新細明體"/>
+          <w:lang w:eastAsia="zh-TW"/>
+        </w:rPr>
+        <w:t xml:space="preserve"> “</w:t>
+      </w:r>
+      <w:r>
+        <w:rPr>
+          <w:rFonts w:eastAsia="新細明體" w:hint="eastAsia"/>
+          <w:lang w:eastAsia="zh-TW"/>
+        </w:rPr>
+        <w:t>Login</w:t>
+      </w:r>
+      <w:r>
+        <w:rPr>
+          <w:rFonts w:eastAsia="新細明體"/>
+          <w:lang w:eastAsia="zh-TW"/>
+        </w:rPr>
+        <w:t>”</w:t>
+      </w:r>
+      <w:r>
+        <w:rPr>
+          <w:rFonts w:eastAsia="新細明體" w:hint="eastAsia"/>
+          <w:lang w:eastAsia="zh-TW"/>
+        </w:rPr>
+        <w:t xml:space="preserve"> panel, enters your username and password.</w:t>
+      </w:r>
+      <w:r>
+        <w:rPr>
+          <w:rFonts w:eastAsia="新細明體" w:hint="eastAsia"/>
+          <w:lang w:eastAsia="zh-TW"/>
+        </w:rPr>
+        <w:br/>
+      </w:r>
+      <w:r>
+        <w:rPr>
+          <w:rFonts w:eastAsia="新細明體" w:hint="eastAsia"/>
+          <w:lang w:eastAsia="zh-TW"/>
+        </w:rPr>
+        <w:t xml:space="preserve">Hint: If you want to save the </w:t>
+      </w:r>
+      <w:r>
+        <w:rPr>
+          <w:rFonts w:eastAsia="新細明體"/>
+          <w:lang w:eastAsia="zh-TW"/>
+        </w:rPr>
+        <w:t>username</w:t>
+      </w:r>
+      <w:r>
+        <w:rPr>
+          <w:rFonts w:eastAsia="新細明體" w:hint="eastAsia"/>
+          <w:lang w:eastAsia="zh-TW"/>
+        </w:rPr>
+        <w:t xml:space="preserve"> and password on this computer, please selects the </w:t>
+      </w:r>
+      <w:r>
+        <w:rPr>
+          <w:rFonts w:eastAsia="新細明體"/>
           <w:lang w:eastAsia="zh-TW"/>
         </w:rPr>
         <w:t>“</w:t>
       </w:r>
       <w:r>
         <w:rPr>
-          <w:rFonts w:hint="eastAsia"/>
-          <w:lang w:eastAsia="zh-TW"/>
-        </w:rPr>
-        <w:t>Reservations</w:t>
-      </w:r>
-      <w:r>
-        <w:rPr>
+          <w:rFonts w:eastAsia="新細明體" w:hint="eastAsia"/>
+          <w:lang w:eastAsia="zh-TW"/>
+        </w:rPr>
+        <w:t>Remember me</w:t>
+      </w:r>
+      <w:r>
+        <w:rPr>
+          <w:rFonts w:eastAsia="新細明體"/>
           <w:lang w:eastAsia="zh-TW"/>
         </w:rPr>
         <w:t>”</w:t>
       </w:r>
       <w:r>
         <w:rPr>
-          <w:rFonts w:hint="eastAsia"/>
-          <w:lang w:eastAsia="zh-TW"/>
-        </w:rPr>
-        <w:t xml:space="preserve"> to browse all the reservation information</w:t>
-      </w:r>
-    </w:p>
-    <w:p>
-      <w:pPr>
-        <w:pStyle w:val="ListParagraph"/>
+          <w:rFonts w:eastAsia="新細明體" w:hint="eastAsia"/>
+          <w:lang w:eastAsia="zh-TW"/>
+        </w:rPr>
+        <w:t xml:space="preserve"> check box after you enters your </w:t>
+      </w:r>
+      <w:r>
+        <w:rPr>
+          <w:rFonts w:eastAsia="新細明體"/>
+          <w:lang w:eastAsia="zh-TW"/>
+        </w:rPr>
+        <w:t>username</w:t>
+      </w:r>
+      <w:r>
+        <w:rPr>
+          <w:rFonts w:eastAsia="新細明體" w:hint="eastAsia"/>
+          <w:lang w:eastAsia="zh-TW"/>
+        </w:rPr>
+        <w:t xml:space="preserve"> and password</w:t>
+      </w:r>
+      <w:r>
+        <w:rPr>
+          <w:rFonts w:eastAsia="新細明體" w:hint="eastAsia"/>
+          <w:lang w:eastAsia="zh-TW"/>
+        </w:rPr>
+        <w:t>.</w:t>
+      </w:r>
+    </w:p>
+    <w:p>
+      <w:pPr>
+        <w:pStyle w:val="af"/>
         <w:numPr>
           <w:ilvl w:val="0"/>
           <w:numId w:val="8"/>
         </w:numPr>
         <w:ind w:leftChars="0"/>
         <w:rPr>
-          <w:lang w:eastAsia="zh-TW"/>
-        </w:rPr>
-      </w:pPr>
-      <w:r>
-        <w:rPr>
           <w:rFonts w:hint="eastAsia"/>
           <w:lang w:eastAsia="zh-TW"/>
         </w:rPr>
-        <w:t xml:space="preserve">Selects </w:t>
+      </w:pPr>
+      <w:r>
+        <w:rPr>
+          <w:rFonts w:eastAsia="新細明體" w:hint="eastAsia"/>
+          <w:lang w:eastAsia="zh-TW"/>
+        </w:rPr>
+        <w:t>Left clicks</w:t>
+      </w:r>
+      <w:r>
+        <w:rPr>
+          <w:rFonts w:hint="eastAsia"/>
+          <w:lang w:eastAsia="zh-TW"/>
+        </w:rPr>
+        <w:t xml:space="preserve"> </w:t>
       </w:r>
       <w:r>
         <w:rPr>
@@ -2376,10 +3466,10 @@
       </w:r>
       <w:r>
         <w:rPr>
-          <w:rFonts w:hint="eastAsia"/>
-          <w:lang w:eastAsia="zh-TW"/>
-        </w:rPr>
-        <w:t>Check In</w:t>
+          <w:rFonts w:eastAsia="新細明體" w:hint="eastAsia"/>
+          <w:lang w:eastAsia="zh-TW"/>
+        </w:rPr>
+        <w:t>Login</w:t>
       </w:r>
       <w:r>
         <w:rPr>
@@ -2389,262 +3479,882 @@
       </w:r>
       <w:r>
         <w:rPr>
-          <w:rFonts w:hint="eastAsia"/>
-          <w:lang w:eastAsia="zh-TW"/>
-        </w:rPr>
-        <w:t xml:space="preserve">, and then enters the username and selects </w:t>
-      </w:r>
-      <w:r>
-        <w:rPr>
-          <w:lang w:eastAsia="zh-TW"/>
-        </w:rPr>
-        <w:t>“</w:t>
-      </w:r>
-      <w:r>
-        <w:rPr>
-          <w:rFonts w:hint="eastAsia"/>
-          <w:lang w:eastAsia="zh-TW"/>
-        </w:rPr>
-        <w:t>Next</w:t>
-      </w:r>
-      <w:r>
-        <w:rPr>
-          <w:lang w:eastAsia="zh-TW"/>
-        </w:rPr>
-        <w:t>”</w:t>
-      </w:r>
-      <w:r>
-        <w:rPr>
-          <w:rFonts w:hint="eastAsia"/>
-          <w:lang w:eastAsia="zh-TW"/>
-        </w:rPr>
-        <w:t xml:space="preserve"> to check-in</w:t>
-      </w:r>
-    </w:p>
-    <w:p>
-      <w:pPr>
-        <w:pStyle w:val="ListParagraph"/>
+          <w:rFonts w:eastAsia="新細明體" w:hint="eastAsia"/>
+          <w:lang w:eastAsia="zh-TW"/>
+        </w:rPr>
+        <w:t xml:space="preserve"> to log into your account.</w:t>
+      </w:r>
+    </w:p>
+    <w:p>
+      <w:pPr>
+        <w:pStyle w:val="af"/>
         <w:numPr>
           <w:ilvl w:val="0"/>
           <w:numId w:val="8"/>
         </w:numPr>
         <w:ind w:leftChars="0"/>
         <w:rPr>
-          <w:lang w:eastAsia="zh-TW"/>
-        </w:rPr>
-      </w:pPr>
-      <w:r>
-        <w:rPr>
           <w:rFonts w:hint="eastAsia"/>
           <w:lang w:eastAsia="zh-TW"/>
         </w:rPr>
-        <w:t xml:space="preserve">Selects the date </w:t>
-      </w:r>
-      <w:r>
-        <w:rPr>
-          <w:lang w:eastAsia="zh-TW"/>
-        </w:rPr>
-        <w:t>relevant</w:t>
-      </w:r>
-      <w:r>
-        <w:rPr>
-          <w:rFonts w:hint="eastAsia"/>
-          <w:lang w:eastAsia="zh-TW"/>
-        </w:rPr>
-        <w:t xml:space="preserve"> to the reservation to check in</w:t>
-      </w:r>
-    </w:p>
-    <w:p>
-      <w:pPr>
-        <w:pStyle w:val="Heading3"/>
-        <w:rPr>
-          <w:lang w:eastAsia="zh-TW"/>
-        </w:rPr>
-      </w:pPr>
-      <w:bookmarkStart w:id="15" w:name="_Toc246258005"/>
-      <w:r>
-        <w:lastRenderedPageBreak/>
-        <w:t>Check out</w:t>
-      </w:r>
-      <w:bookmarkEnd w:id="15"/>
-    </w:p>
-    <w:p>
-      <w:pPr>
-        <w:pStyle w:val="ListParagraph"/>
+      </w:pPr>
+      <w:r>
+        <w:rPr>
+          <w:rFonts w:eastAsia="新細明體" w:hint="eastAsia"/>
+          <w:lang w:eastAsia="zh-TW"/>
+        </w:rPr>
+        <w:t xml:space="preserve">After logs in, you will be directed to the homepage of this website. On the top left menu bar, you should see </w:t>
+      </w:r>
+      <w:r>
+        <w:rPr>
+          <w:rFonts w:eastAsia="新細明體"/>
+          <w:lang w:eastAsia="zh-TW"/>
+        </w:rPr>
+        <w:t>a link to “</w:t>
+      </w:r>
+      <w:r>
+        <w:rPr>
+          <w:rFonts w:eastAsia="新細明體" w:hint="eastAsia"/>
+          <w:lang w:eastAsia="zh-TW"/>
+        </w:rPr>
+        <w:t>Bookings</w:t>
+      </w:r>
+      <w:r>
+        <w:rPr>
+          <w:rFonts w:eastAsia="新細明體"/>
+          <w:lang w:eastAsia="zh-TW"/>
+        </w:rPr>
+        <w:t>”</w:t>
+      </w:r>
+      <w:r>
+        <w:rPr>
+          <w:rFonts w:eastAsia="新細明體" w:hint="eastAsia"/>
+          <w:lang w:eastAsia="zh-TW"/>
+        </w:rPr>
+        <w:t xml:space="preserve">. Left clicks </w:t>
+      </w:r>
+      <w:r>
+        <w:rPr>
+          <w:rFonts w:eastAsia="新細明體"/>
+          <w:lang w:eastAsia="zh-TW"/>
+        </w:rPr>
+        <w:t>“</w:t>
+      </w:r>
+      <w:r>
+        <w:rPr>
+          <w:rFonts w:eastAsia="新細明體" w:hint="eastAsia"/>
+          <w:lang w:eastAsia="zh-TW"/>
+        </w:rPr>
+        <w:t>Bookings</w:t>
+      </w:r>
+      <w:r>
+        <w:rPr>
+          <w:rFonts w:eastAsia="新細明體"/>
+          <w:lang w:eastAsia="zh-TW"/>
+        </w:rPr>
+        <w:t>”</w:t>
+      </w:r>
+      <w:r>
+        <w:rPr>
+          <w:rFonts w:eastAsia="新細明體" w:hint="eastAsia"/>
+          <w:lang w:eastAsia="zh-TW"/>
+        </w:rPr>
+        <w:t xml:space="preserve"> to view your reservation or to </w:t>
+      </w:r>
+      <w:r>
+        <w:rPr>
+          <w:rFonts w:eastAsia="新細明體"/>
+          <w:lang w:eastAsia="zh-TW"/>
+        </w:rPr>
+        <w:t xml:space="preserve">check-in / check-out the room. </w:t>
+      </w:r>
+    </w:p>
+    <w:p>
+      <w:pPr>
+        <w:pStyle w:val="af"/>
         <w:numPr>
           <w:ilvl w:val="0"/>
-          <w:numId w:val="9"/>
+          <w:numId w:val="8"/>
         </w:numPr>
         <w:ind w:leftChars="0"/>
         <w:rPr>
-          <w:lang w:eastAsia="zh-TW"/>
-        </w:rPr>
-      </w:pPr>
-      <w:r>
-        <w:rPr>
           <w:rFonts w:hint="eastAsia"/>
           <w:lang w:eastAsia="zh-TW"/>
         </w:rPr>
-        <w:t>Logs in as a staff</w:t>
-      </w:r>
-    </w:p>
-    <w:p>
-      <w:pPr>
-        <w:pStyle w:val="ListParagraph"/>
+      </w:pPr>
+      <w:r>
+        <w:rPr>
+          <w:rFonts w:eastAsia="新細明體" w:hint="eastAsia"/>
+          <w:lang w:eastAsia="zh-TW"/>
+        </w:rPr>
+        <w:t xml:space="preserve">The system directs you to a new page. On the left panel, there are three links:  View Reservations, Check In, and Check Out. </w:t>
+      </w:r>
+      <w:r>
+        <w:rPr>
+          <w:rFonts w:eastAsia="新細明體"/>
+          <w:lang w:eastAsia="zh-TW"/>
+        </w:rPr>
+        <w:br/>
+      </w:r>
+      <w:r>
+        <w:rPr>
+          <w:rFonts w:eastAsia="新細明體" w:hint="eastAsia"/>
+          <w:lang w:eastAsia="zh-TW"/>
+        </w:rPr>
+        <w:t xml:space="preserve">Hint: </w:t>
+      </w:r>
+      <w:r>
+        <w:rPr>
+          <w:rFonts w:eastAsia="新細明體"/>
+          <w:lang w:eastAsia="zh-TW"/>
+        </w:rPr>
+        <w:t>if you would like to view multiple reservations, you can le</w:t>
+      </w:r>
+      <w:r>
+        <w:rPr>
+          <w:rFonts w:eastAsia="新細明體" w:hint="eastAsia"/>
+          <w:lang w:eastAsia="zh-TW"/>
+        </w:rPr>
+        <w:t xml:space="preserve">ft click </w:t>
+      </w:r>
+      <w:r>
+        <w:rPr>
+          <w:rFonts w:eastAsia="新細明體"/>
+          <w:lang w:eastAsia="zh-TW"/>
+        </w:rPr>
+        <w:t>“View Reservations” link.</w:t>
+      </w:r>
+    </w:p>
+    <w:p>
+      <w:pPr>
+        <w:pStyle w:val="af"/>
         <w:numPr>
           <w:ilvl w:val="0"/>
-          <w:numId w:val="9"/>
+          <w:numId w:val="8"/>
         </w:numPr>
         <w:ind w:leftChars="0"/>
         <w:rPr>
-          <w:lang w:eastAsia="zh-TW"/>
-        </w:rPr>
-      </w:pPr>
-      <w:r>
-        <w:rPr>
           <w:rFonts w:hint="eastAsia"/>
           <w:lang w:eastAsia="zh-TW"/>
         </w:rPr>
-        <w:t xml:space="preserve">Selects </w:t>
-      </w:r>
-      <w:r>
-        <w:rPr>
+      </w:pPr>
+      <w:r>
+        <w:rPr>
+          <w:rFonts w:eastAsia="新細明體" w:hint="eastAsia"/>
+          <w:lang w:eastAsia="zh-TW"/>
+        </w:rPr>
+        <w:t xml:space="preserve">Left clicks </w:t>
+      </w:r>
+      <w:r>
+        <w:rPr>
+          <w:rFonts w:eastAsia="新細明體"/>
           <w:lang w:eastAsia="zh-TW"/>
         </w:rPr>
         <w:t>“</w:t>
       </w:r>
       <w:r>
         <w:rPr>
-          <w:rFonts w:hint="eastAsia"/>
-          <w:lang w:eastAsia="zh-TW"/>
-        </w:rPr>
-        <w:t>Reservations</w:t>
-      </w:r>
-      <w:r>
-        <w:rPr>
+          <w:rFonts w:eastAsia="新細明體" w:hint="eastAsia"/>
+          <w:lang w:eastAsia="zh-TW"/>
+        </w:rPr>
+        <w:t>Check In</w:t>
+      </w:r>
+      <w:r>
+        <w:rPr>
+          <w:rFonts w:eastAsia="新細明體"/>
           <w:lang w:eastAsia="zh-TW"/>
         </w:rPr>
         <w:t>”</w:t>
       </w:r>
       <w:r>
         <w:rPr>
-          <w:rFonts w:hint="eastAsia"/>
-          <w:lang w:eastAsia="zh-TW"/>
-        </w:rPr>
-        <w:t xml:space="preserve"> to browse all the reservation information</w:t>
-      </w:r>
-    </w:p>
-    <w:p>
-      <w:pPr>
-        <w:pStyle w:val="ListParagraph"/>
+          <w:rFonts w:eastAsia="新細明體" w:hint="eastAsia"/>
+          <w:lang w:eastAsia="zh-TW"/>
+        </w:rPr>
+        <w:t xml:space="preserve"> to start the check-in process. </w:t>
+      </w:r>
+    </w:p>
+    <w:p>
+      <w:pPr>
+        <w:pStyle w:val="af"/>
         <w:numPr>
           <w:ilvl w:val="0"/>
-          <w:numId w:val="9"/>
+          <w:numId w:val="8"/>
         </w:numPr>
         <w:ind w:leftChars="0"/>
         <w:rPr>
-          <w:lang w:eastAsia="zh-TW"/>
-        </w:rPr>
-      </w:pPr>
-      <w:r>
-        <w:rPr>
           <w:rFonts w:hint="eastAsia"/>
           <w:lang w:eastAsia="zh-TW"/>
         </w:rPr>
-        <w:t xml:space="preserve">Selects </w:t>
-      </w:r>
-      <w:r>
-        <w:rPr>
-          <w:lang w:eastAsia="zh-TW"/>
-        </w:rPr>
-        <w:t>“</w:t>
-      </w:r>
-      <w:r>
-        <w:rPr>
-          <w:rFonts w:hint="eastAsia"/>
-          <w:lang w:eastAsia="zh-TW"/>
-        </w:rPr>
-        <w:t>Check Out</w:t>
-      </w:r>
-      <w:r>
-        <w:rPr>
-          <w:lang w:eastAsia="zh-TW"/>
-        </w:rPr>
-        <w:t>”</w:t>
-      </w:r>
-      <w:r>
-        <w:rPr>
-          <w:rFonts w:hint="eastAsia"/>
-          <w:lang w:eastAsia="zh-TW"/>
-        </w:rPr>
-        <w:t xml:space="preserve">, and then enters the username and selects </w:t>
-      </w:r>
-      <w:r>
-        <w:rPr>
-          <w:lang w:eastAsia="zh-TW"/>
-        </w:rPr>
-        <w:t>“</w:t>
-      </w:r>
-      <w:r>
-        <w:rPr>
-          <w:rFonts w:hint="eastAsia"/>
-          <w:lang w:eastAsia="zh-TW"/>
-        </w:rPr>
-        <w:t>Next</w:t>
-      </w:r>
-      <w:r>
-        <w:rPr>
-          <w:lang w:eastAsia="zh-TW"/>
-        </w:rPr>
-        <w:t>”</w:t>
-      </w:r>
-      <w:r>
-        <w:rPr>
-          <w:rFonts w:hint="eastAsia"/>
-          <w:lang w:eastAsia="zh-TW"/>
-        </w:rPr>
-        <w:t xml:space="preserve"> to check-out</w:t>
-      </w:r>
-    </w:p>
-    <w:p>
-      <w:pPr>
-        <w:pStyle w:val="ListParagraph"/>
+      </w:pPr>
+      <w:r>
+        <w:rPr>
+          <w:rFonts w:eastAsia="新細明體" w:hint="eastAsia"/>
+          <w:lang w:eastAsia="zh-TW"/>
+        </w:rPr>
+        <w:t xml:space="preserve">In the Check-In panel, please </w:t>
+      </w:r>
+      <w:r>
+        <w:rPr>
+          <w:rFonts w:eastAsia="新細明體"/>
+          <w:lang w:eastAsia="zh-TW"/>
+        </w:rPr>
+        <w:t>enter</w:t>
+      </w:r>
+      <w:r>
+        <w:rPr>
+          <w:rFonts w:eastAsia="新細明體" w:hint="eastAsia"/>
+          <w:lang w:eastAsia="zh-TW"/>
+        </w:rPr>
+        <w:t xml:space="preserve"> your username to continue the check-in process.</w:t>
+      </w:r>
+    </w:p>
+    <w:p>
+      <w:pPr>
+        <w:pStyle w:val="af"/>
         <w:numPr>
           <w:ilvl w:val="0"/>
-          <w:numId w:val="9"/>
+          <w:numId w:val="8"/>
         </w:numPr>
         <w:ind w:leftChars="0"/>
         <w:rPr>
-          <w:lang w:eastAsia="zh-TW"/>
-        </w:rPr>
-      </w:pPr>
-      <w:r>
-        <w:rPr>
           <w:rFonts w:hint="eastAsia"/>
           <w:lang w:eastAsia="zh-TW"/>
         </w:rPr>
-        <w:t xml:space="preserve">Selects the date </w:t>
-      </w:r>
-      <w:r>
-        <w:rPr>
-          <w:lang w:eastAsia="zh-TW"/>
-        </w:rPr>
-        <w:t>relevant</w:t>
-      </w:r>
-      <w:r>
+      </w:pPr>
+      <w:r>
+        <w:rPr>
+          <w:rFonts w:eastAsia="新細明體" w:hint="eastAsia"/>
+          <w:lang w:eastAsia="zh-TW"/>
+        </w:rPr>
+        <w:lastRenderedPageBreak/>
+        <w:t>Selects the corresponding date of the reservation</w:t>
+      </w:r>
+      <w:r>
+        <w:rPr>
+          <w:rFonts w:eastAsia="新細明體" w:hint="eastAsia"/>
+          <w:lang w:eastAsia="zh-TW"/>
+        </w:rPr>
+        <w:t xml:space="preserve">, </w:t>
+      </w:r>
+      <w:r>
+        <w:rPr>
+          <w:rFonts w:eastAsia="新細明體"/>
+          <w:lang w:eastAsia="zh-TW"/>
+        </w:rPr>
+        <w:t>and then</w:t>
+      </w:r>
+      <w:r>
+        <w:rPr>
+          <w:rFonts w:eastAsia="新細明體" w:hint="eastAsia"/>
+          <w:lang w:eastAsia="zh-TW"/>
+        </w:rPr>
+        <w:t xml:space="preserve"> left clicks </w:t>
+      </w:r>
+      <w:r>
+        <w:rPr>
+          <w:rFonts w:eastAsia="新細明體"/>
+          <w:lang w:eastAsia="zh-TW"/>
+        </w:rPr>
+        <w:t>“</w:t>
+      </w:r>
+      <w:r>
+        <w:rPr>
+          <w:rFonts w:eastAsia="新細明體" w:hint="eastAsia"/>
+          <w:lang w:eastAsia="zh-TW"/>
+        </w:rPr>
+        <w:t>Next</w:t>
+      </w:r>
+      <w:r>
+        <w:rPr>
+          <w:rFonts w:eastAsia="新細明體"/>
+          <w:lang w:eastAsia="zh-TW"/>
+        </w:rPr>
+        <w:t>”</w:t>
+      </w:r>
+      <w:r>
+        <w:rPr>
+          <w:rFonts w:eastAsia="新細明體" w:hint="eastAsia"/>
+          <w:lang w:eastAsia="zh-TW"/>
+        </w:rPr>
+        <w:t xml:space="preserve"> to check-in.</w:t>
+      </w:r>
+    </w:p>
+    <w:p>
+      <w:pPr>
+        <w:pStyle w:val="af"/>
+        <w:numPr>
+          <w:ilvl w:val="0"/>
+          <w:numId w:val="8"/>
+        </w:numPr>
+        <w:ind w:leftChars="0"/>
+        <w:rPr>
+          <w:lang w:eastAsia="zh-TW"/>
+        </w:rPr>
+      </w:pPr>
+      <w:r>
+        <w:rPr>
+          <w:rFonts w:eastAsia="新細明體" w:hint="eastAsia"/>
+          <w:lang w:eastAsia="zh-TW"/>
+        </w:rPr>
+        <w:t>Now you are currently check-in.</w:t>
+      </w:r>
+    </w:p>
+    <w:p>
+      <w:pPr>
+        <w:pStyle w:val="3"/>
+        <w:rPr>
+          <w:lang w:eastAsia="zh-TW"/>
+        </w:rPr>
+      </w:pPr>
+      <w:bookmarkStart w:id="15" w:name="_Toc246258005"/>
+      <w:r>
+        <w:t>Check out</w:t>
+      </w:r>
+      <w:bookmarkEnd w:id="15"/>
+    </w:p>
+    <w:p>
+      <w:pPr>
+        <w:pStyle w:val="af"/>
+        <w:numPr>
+          <w:ilvl w:val="0"/>
+          <w:numId w:val="8"/>
+        </w:numPr>
+        <w:ind w:leftChars="0"/>
         <w:rPr>
           <w:rFonts w:hint="eastAsia"/>
           <w:lang w:eastAsia="zh-TW"/>
         </w:rPr>
-        <w:t xml:space="preserve"> to the reservation to check out</w:t>
-      </w:r>
-    </w:p>
-    <w:p>
-      <w:pPr>
-        <w:pStyle w:val="Heading2"/>
       </w:pPr>
       <w:bookmarkStart w:id="16" w:name="_Toc246258006"/>
       <w:r>
+        <w:rPr>
+          <w:rFonts w:eastAsia="新細明體" w:hint="eastAsia"/>
+          <w:lang w:eastAsia="zh-TW"/>
+        </w:rPr>
+        <w:t xml:space="preserve">Left clicks </w:t>
+      </w:r>
+      <w:r>
+        <w:rPr>
+          <w:rFonts w:eastAsia="新細明體"/>
+          <w:lang w:eastAsia="zh-TW"/>
+        </w:rPr>
+        <w:t>“</w:t>
+      </w:r>
+      <w:r>
+        <w:rPr>
+          <w:rFonts w:eastAsia="新細明體" w:hint="eastAsia"/>
+          <w:lang w:eastAsia="zh-TW"/>
+        </w:rPr>
+        <w:t>Login</w:t>
+      </w:r>
+      <w:r>
+        <w:rPr>
+          <w:rFonts w:eastAsia="新細明體"/>
+          <w:lang w:eastAsia="zh-TW"/>
+        </w:rPr>
+        <w:t>”</w:t>
+      </w:r>
+      <w:r>
+        <w:rPr>
+          <w:rFonts w:eastAsia="新細明體" w:hint="eastAsia"/>
+          <w:lang w:eastAsia="zh-TW"/>
+        </w:rPr>
+        <w:t xml:space="preserve"> on the top right menu bar to logs into your account.</w:t>
+      </w:r>
+    </w:p>
+    <w:p>
+      <w:pPr>
+        <w:pStyle w:val="af"/>
+        <w:numPr>
+          <w:ilvl w:val="0"/>
+          <w:numId w:val="8"/>
+        </w:numPr>
+        <w:ind w:leftChars="0"/>
+        <w:rPr>
+          <w:rFonts w:hint="eastAsia"/>
+          <w:lang w:eastAsia="zh-TW"/>
+        </w:rPr>
+      </w:pPr>
+      <w:r>
+        <w:rPr>
+          <w:rFonts w:eastAsia="新細明體" w:hint="eastAsia"/>
+          <w:lang w:eastAsia="zh-TW"/>
+        </w:rPr>
+        <w:t>In the</w:t>
+      </w:r>
+      <w:r>
+        <w:rPr>
+          <w:rFonts w:eastAsia="新細明體"/>
+          <w:lang w:eastAsia="zh-TW"/>
+        </w:rPr>
+        <w:t xml:space="preserve"> “</w:t>
+      </w:r>
+      <w:r>
+        <w:rPr>
+          <w:rFonts w:eastAsia="新細明體" w:hint="eastAsia"/>
+          <w:lang w:eastAsia="zh-TW"/>
+        </w:rPr>
+        <w:t>Login</w:t>
+      </w:r>
+      <w:r>
+        <w:rPr>
+          <w:rFonts w:eastAsia="新細明體"/>
+          <w:lang w:eastAsia="zh-TW"/>
+        </w:rPr>
+        <w:t>”</w:t>
+      </w:r>
+      <w:r>
+        <w:rPr>
+          <w:rFonts w:eastAsia="新細明體" w:hint="eastAsia"/>
+          <w:lang w:eastAsia="zh-TW"/>
+        </w:rPr>
+        <w:t xml:space="preserve"> panel, enters your username and password.</w:t>
+      </w:r>
+      <w:r>
+        <w:rPr>
+          <w:rFonts w:eastAsia="新細明體" w:hint="eastAsia"/>
+          <w:lang w:eastAsia="zh-TW"/>
+        </w:rPr>
+        <w:br/>
+      </w:r>
+      <w:r>
+        <w:rPr>
+          <w:rFonts w:eastAsia="新細明體" w:hint="eastAsia"/>
+          <w:lang w:eastAsia="zh-TW"/>
+        </w:rPr>
+        <w:t xml:space="preserve">Hint: If you want to save the </w:t>
+      </w:r>
+      <w:r>
+        <w:rPr>
+          <w:rFonts w:eastAsia="新細明體"/>
+          <w:lang w:eastAsia="zh-TW"/>
+        </w:rPr>
+        <w:t>username</w:t>
+      </w:r>
+      <w:r>
+        <w:rPr>
+          <w:rFonts w:eastAsia="新細明體" w:hint="eastAsia"/>
+          <w:lang w:eastAsia="zh-TW"/>
+        </w:rPr>
+        <w:t xml:space="preserve"> and password on this computer, please selects the </w:t>
+      </w:r>
+      <w:r>
+        <w:rPr>
+          <w:rFonts w:eastAsia="新細明體"/>
+          <w:lang w:eastAsia="zh-TW"/>
+        </w:rPr>
+        <w:t>“</w:t>
+      </w:r>
+      <w:r>
+        <w:rPr>
+          <w:rFonts w:eastAsia="新細明體" w:hint="eastAsia"/>
+          <w:lang w:eastAsia="zh-TW"/>
+        </w:rPr>
+        <w:t>Remember me</w:t>
+      </w:r>
+      <w:r>
+        <w:rPr>
+          <w:rFonts w:eastAsia="新細明體"/>
+          <w:lang w:eastAsia="zh-TW"/>
+        </w:rPr>
+        <w:t>”</w:t>
+      </w:r>
+      <w:r>
+        <w:rPr>
+          <w:rFonts w:eastAsia="新細明體" w:hint="eastAsia"/>
+          <w:lang w:eastAsia="zh-TW"/>
+        </w:rPr>
+        <w:t xml:space="preserve"> check box after you enters your </w:t>
+      </w:r>
+      <w:r>
+        <w:rPr>
+          <w:rFonts w:eastAsia="新細明體"/>
+          <w:lang w:eastAsia="zh-TW"/>
+        </w:rPr>
+        <w:t>username</w:t>
+      </w:r>
+      <w:r>
+        <w:rPr>
+          <w:rFonts w:eastAsia="新細明體" w:hint="eastAsia"/>
+          <w:lang w:eastAsia="zh-TW"/>
+        </w:rPr>
+        <w:t xml:space="preserve"> and password</w:t>
+      </w:r>
+      <w:r>
+        <w:rPr>
+          <w:rFonts w:eastAsia="新細明體" w:hint="eastAsia"/>
+          <w:lang w:eastAsia="zh-TW"/>
+        </w:rPr>
+        <w:t>.</w:t>
+      </w:r>
+    </w:p>
+    <w:p>
+      <w:pPr>
+        <w:pStyle w:val="af"/>
+        <w:numPr>
+          <w:ilvl w:val="0"/>
+          <w:numId w:val="8"/>
+        </w:numPr>
+        <w:ind w:leftChars="0"/>
+        <w:rPr>
+          <w:rFonts w:hint="eastAsia"/>
+          <w:lang w:eastAsia="zh-TW"/>
+        </w:rPr>
+      </w:pPr>
+      <w:r>
+        <w:rPr>
+          <w:rFonts w:eastAsia="新細明體" w:hint="eastAsia"/>
+          <w:lang w:eastAsia="zh-TW"/>
+        </w:rPr>
+        <w:t>Left clicks</w:t>
+      </w:r>
+      <w:r>
+        <w:rPr>
+          <w:rFonts w:hint="eastAsia"/>
+          <w:lang w:eastAsia="zh-TW"/>
+        </w:rPr>
+        <w:t xml:space="preserve"> </w:t>
+      </w:r>
+      <w:r>
+        <w:rPr>
+          <w:lang w:eastAsia="zh-TW"/>
+        </w:rPr>
+        <w:t>“</w:t>
+      </w:r>
+      <w:r>
+        <w:rPr>
+          <w:rFonts w:eastAsia="新細明體" w:hint="eastAsia"/>
+          <w:lang w:eastAsia="zh-TW"/>
+        </w:rPr>
+        <w:t>Login</w:t>
+      </w:r>
+      <w:r>
+        <w:rPr>
+          <w:lang w:eastAsia="zh-TW"/>
+        </w:rPr>
+        <w:t>”</w:t>
+      </w:r>
+      <w:r>
+        <w:rPr>
+          <w:rFonts w:eastAsia="新細明體" w:hint="eastAsia"/>
+          <w:lang w:eastAsia="zh-TW"/>
+        </w:rPr>
+        <w:t xml:space="preserve"> to log into your account.</w:t>
+      </w:r>
+    </w:p>
+    <w:p>
+      <w:pPr>
+        <w:pStyle w:val="af"/>
+        <w:numPr>
+          <w:ilvl w:val="0"/>
+          <w:numId w:val="8"/>
+        </w:numPr>
+        <w:ind w:leftChars="0"/>
+        <w:rPr>
+          <w:rFonts w:hint="eastAsia"/>
+          <w:lang w:eastAsia="zh-TW"/>
+        </w:rPr>
+      </w:pPr>
+      <w:r>
+        <w:rPr>
+          <w:rFonts w:eastAsia="新細明體" w:hint="eastAsia"/>
+          <w:lang w:eastAsia="zh-TW"/>
+        </w:rPr>
+        <w:t xml:space="preserve">After logs in, you will be directed to the homepage of this website. On the top left menu bar, you should see </w:t>
+      </w:r>
+      <w:r>
+        <w:rPr>
+          <w:rFonts w:eastAsia="新細明體"/>
+          <w:lang w:eastAsia="zh-TW"/>
+        </w:rPr>
+        <w:t>a link to “</w:t>
+      </w:r>
+      <w:r>
+        <w:rPr>
+          <w:rFonts w:eastAsia="新細明體" w:hint="eastAsia"/>
+          <w:lang w:eastAsia="zh-TW"/>
+        </w:rPr>
+        <w:t>Bookings</w:t>
+      </w:r>
+      <w:r>
+        <w:rPr>
+          <w:rFonts w:eastAsia="新細明體"/>
+          <w:lang w:eastAsia="zh-TW"/>
+        </w:rPr>
+        <w:t>”</w:t>
+      </w:r>
+      <w:r>
+        <w:rPr>
+          <w:rFonts w:eastAsia="新細明體" w:hint="eastAsia"/>
+          <w:lang w:eastAsia="zh-TW"/>
+        </w:rPr>
+        <w:t xml:space="preserve">. Left clicks </w:t>
+      </w:r>
+      <w:r>
+        <w:rPr>
+          <w:rFonts w:eastAsia="新細明體"/>
+          <w:lang w:eastAsia="zh-TW"/>
+        </w:rPr>
+        <w:t>“</w:t>
+      </w:r>
+      <w:r>
+        <w:rPr>
+          <w:rFonts w:eastAsia="新細明體" w:hint="eastAsia"/>
+          <w:lang w:eastAsia="zh-TW"/>
+        </w:rPr>
+        <w:t>Bookings</w:t>
+      </w:r>
+      <w:r>
+        <w:rPr>
+          <w:rFonts w:eastAsia="新細明體"/>
+          <w:lang w:eastAsia="zh-TW"/>
+        </w:rPr>
+        <w:t>”</w:t>
+      </w:r>
+      <w:r>
+        <w:rPr>
+          <w:rFonts w:eastAsia="新細明體" w:hint="eastAsia"/>
+          <w:lang w:eastAsia="zh-TW"/>
+        </w:rPr>
+        <w:t xml:space="preserve"> to view your reservation or to </w:t>
+      </w:r>
+      <w:r>
+        <w:rPr>
+          <w:rFonts w:eastAsia="新細明體"/>
+          <w:lang w:eastAsia="zh-TW"/>
+        </w:rPr>
+        <w:t xml:space="preserve">check-in / check-out the room. </w:t>
+      </w:r>
+    </w:p>
+    <w:p>
+      <w:pPr>
+        <w:pStyle w:val="af"/>
+        <w:numPr>
+          <w:ilvl w:val="0"/>
+          <w:numId w:val="8"/>
+        </w:numPr>
+        <w:ind w:leftChars="0"/>
+        <w:rPr>
+          <w:rFonts w:hint="eastAsia"/>
+          <w:lang w:eastAsia="zh-TW"/>
+        </w:rPr>
+      </w:pPr>
+      <w:r>
+        <w:rPr>
+          <w:rFonts w:eastAsia="新細明體" w:hint="eastAsia"/>
+          <w:lang w:eastAsia="zh-TW"/>
+        </w:rPr>
+        <w:t xml:space="preserve">The system directs you to a new page. On the left panel, there are three links:  View Reservations, Check In, and Check Out. </w:t>
+      </w:r>
+      <w:r>
+        <w:rPr>
+          <w:rFonts w:eastAsia="新細明體"/>
+          <w:lang w:eastAsia="zh-TW"/>
+        </w:rPr>
+        <w:br/>
+      </w:r>
+      <w:r>
+        <w:rPr>
+          <w:rFonts w:eastAsia="新細明體" w:hint="eastAsia"/>
+          <w:lang w:eastAsia="zh-TW"/>
+        </w:rPr>
+        <w:t xml:space="preserve">Hint: </w:t>
+      </w:r>
+      <w:r>
+        <w:rPr>
+          <w:rFonts w:eastAsia="新細明體"/>
+          <w:lang w:eastAsia="zh-TW"/>
+        </w:rPr>
+        <w:t>if you would like to view multiple reservations, you can le</w:t>
+      </w:r>
+      <w:r>
+        <w:rPr>
+          <w:rFonts w:eastAsia="新細明體" w:hint="eastAsia"/>
+          <w:lang w:eastAsia="zh-TW"/>
+        </w:rPr>
+        <w:t xml:space="preserve">ft click </w:t>
+      </w:r>
+      <w:r>
+        <w:rPr>
+          <w:rFonts w:eastAsia="新細明體"/>
+          <w:lang w:eastAsia="zh-TW"/>
+        </w:rPr>
+        <w:t>“View Reservations” link.</w:t>
+      </w:r>
+    </w:p>
+    <w:p>
+      <w:pPr>
+        <w:pStyle w:val="af"/>
+        <w:numPr>
+          <w:ilvl w:val="0"/>
+          <w:numId w:val="8"/>
+        </w:numPr>
+        <w:ind w:leftChars="0"/>
+        <w:rPr>
+          <w:rFonts w:hint="eastAsia"/>
+          <w:lang w:eastAsia="zh-TW"/>
+        </w:rPr>
+      </w:pPr>
+      <w:r>
+        <w:rPr>
+          <w:rFonts w:eastAsia="新細明體" w:hint="eastAsia"/>
+          <w:lang w:eastAsia="zh-TW"/>
+        </w:rPr>
+        <w:t xml:space="preserve">Left clicks </w:t>
+      </w:r>
+      <w:r>
+        <w:rPr>
+          <w:rFonts w:eastAsia="新細明體"/>
+          <w:lang w:eastAsia="zh-TW"/>
+        </w:rPr>
+        <w:t>“</w:t>
+      </w:r>
+      <w:r>
+        <w:rPr>
+          <w:rFonts w:eastAsia="新細明體" w:hint="eastAsia"/>
+          <w:lang w:eastAsia="zh-TW"/>
+        </w:rPr>
+        <w:t>Check In</w:t>
+      </w:r>
+      <w:r>
+        <w:rPr>
+          <w:rFonts w:eastAsia="新細明體"/>
+          <w:lang w:eastAsia="zh-TW"/>
+        </w:rPr>
+        <w:t>”</w:t>
+      </w:r>
+      <w:r>
+        <w:rPr>
+          <w:rFonts w:eastAsia="新細明體" w:hint="eastAsia"/>
+          <w:lang w:eastAsia="zh-TW"/>
+        </w:rPr>
+        <w:t xml:space="preserve"> to start the check-out process. </w:t>
+      </w:r>
+    </w:p>
+    <w:p>
+      <w:pPr>
+        <w:pStyle w:val="af"/>
+        <w:numPr>
+          <w:ilvl w:val="0"/>
+          <w:numId w:val="8"/>
+        </w:numPr>
+        <w:ind w:leftChars="0"/>
+        <w:rPr>
+          <w:rFonts w:hint="eastAsia"/>
+          <w:lang w:eastAsia="zh-TW"/>
+        </w:rPr>
+      </w:pPr>
+      <w:r>
+        <w:rPr>
+          <w:rFonts w:eastAsia="新細明體" w:hint="eastAsia"/>
+          <w:lang w:eastAsia="zh-TW"/>
+        </w:rPr>
+        <w:t xml:space="preserve">In the Check-Out panel, please </w:t>
+      </w:r>
+      <w:r>
+        <w:rPr>
+          <w:rFonts w:eastAsia="新細明體"/>
+          <w:lang w:eastAsia="zh-TW"/>
+        </w:rPr>
+        <w:t>enter</w:t>
+      </w:r>
+      <w:r>
+        <w:rPr>
+          <w:rFonts w:eastAsia="新細明體" w:hint="eastAsia"/>
+          <w:lang w:eastAsia="zh-TW"/>
+        </w:rPr>
+        <w:t xml:space="preserve"> your username to continue the check-out process.</w:t>
+      </w:r>
+    </w:p>
+    <w:p>
+      <w:pPr>
+        <w:pStyle w:val="af"/>
+        <w:numPr>
+          <w:ilvl w:val="0"/>
+          <w:numId w:val="8"/>
+        </w:numPr>
+        <w:ind w:leftChars="0"/>
+        <w:rPr>
+          <w:rFonts w:hint="eastAsia"/>
+          <w:lang w:eastAsia="zh-TW"/>
+        </w:rPr>
+      </w:pPr>
+      <w:r>
+        <w:rPr>
+          <w:rFonts w:eastAsia="新細明體" w:hint="eastAsia"/>
+          <w:lang w:eastAsia="zh-TW"/>
+        </w:rPr>
+        <w:t xml:space="preserve">Selects the corresponding date of the reservation, </w:t>
+      </w:r>
+      <w:r>
+        <w:rPr>
+          <w:rFonts w:eastAsia="新細明體"/>
+          <w:lang w:eastAsia="zh-TW"/>
+        </w:rPr>
+        <w:t>and then</w:t>
+      </w:r>
+      <w:r>
+        <w:rPr>
+          <w:rFonts w:eastAsia="新細明體" w:hint="eastAsia"/>
+          <w:lang w:eastAsia="zh-TW"/>
+        </w:rPr>
+        <w:t xml:space="preserve"> left clicks </w:t>
+      </w:r>
+      <w:r>
+        <w:rPr>
+          <w:rFonts w:eastAsia="新細明體"/>
+          <w:lang w:eastAsia="zh-TW"/>
+        </w:rPr>
+        <w:t>“</w:t>
+      </w:r>
+      <w:r>
+        <w:rPr>
+          <w:rFonts w:eastAsia="新細明體" w:hint="eastAsia"/>
+          <w:lang w:eastAsia="zh-TW"/>
+        </w:rPr>
+        <w:t>Next</w:t>
+      </w:r>
+      <w:r>
+        <w:rPr>
+          <w:rFonts w:eastAsia="新細明體"/>
+          <w:lang w:eastAsia="zh-TW"/>
+        </w:rPr>
+        <w:t>”</w:t>
+      </w:r>
+      <w:r>
+        <w:rPr>
+          <w:rFonts w:eastAsia="新細明體" w:hint="eastAsia"/>
+          <w:lang w:eastAsia="zh-TW"/>
+        </w:rPr>
+        <w:t xml:space="preserve"> to check-out.</w:t>
+      </w:r>
+    </w:p>
+    <w:p>
+      <w:pPr>
+        <w:pStyle w:val="af"/>
+        <w:numPr>
+          <w:ilvl w:val="0"/>
+          <w:numId w:val="8"/>
+        </w:numPr>
+        <w:ind w:leftChars="0"/>
+        <w:rPr>
+          <w:lang w:eastAsia="zh-TW"/>
+        </w:rPr>
+      </w:pPr>
+      <w:r>
+        <w:rPr>
+          <w:rFonts w:eastAsia="新細明體" w:hint="eastAsia"/>
+          <w:lang w:eastAsia="zh-TW"/>
+        </w:rPr>
+        <w:t>Now you are currently check-out.</w:t>
+      </w:r>
+    </w:p>
+    <w:p>
+      <w:pPr>
+        <w:pStyle w:val="2"/>
+      </w:pPr>
+      <w:r>
         <w:t>Admin</w:t>
       </w:r>
       <w:bookmarkEnd w:id="16"/>
@@ -2660,7 +4370,7 @@
     </w:p>
     <w:p>
       <w:pPr>
-        <w:pStyle w:val="Heading3"/>
+        <w:pStyle w:val="3"/>
       </w:pPr>
       <w:bookmarkStart w:id="17" w:name="_Toc246258007"/>
       <w:r>
@@ -2671,7 +4381,7 @@
     <w:p/>
     <w:p>
       <w:pPr>
-        <w:pStyle w:val="ListParagraph"/>
+        <w:pStyle w:val="af"/>
         <w:numPr>
           <w:ilvl w:val="1"/>
           <w:numId w:val="4"/>
@@ -2690,7 +4400,7 @@
     </w:p>
     <w:p>
       <w:pPr>
-        <w:pStyle w:val="ListParagraph"/>
+        <w:pStyle w:val="af"/>
         <w:ind w:leftChars="0"/>
       </w:pPr>
       <w:r>
@@ -2726,7 +4436,7 @@
     </w:p>
     <w:p>
       <w:pPr>
-        <w:pStyle w:val="ListParagraph"/>
+        <w:pStyle w:val="af"/>
         <w:numPr>
           <w:ilvl w:val="1"/>
           <w:numId w:val="4"/>
@@ -2751,7 +4461,7 @@
     </w:p>
     <w:p>
       <w:pPr>
-        <w:pStyle w:val="ListParagraph"/>
+        <w:pStyle w:val="af"/>
         <w:numPr>
           <w:ilvl w:val="1"/>
           <w:numId w:val="4"/>
@@ -2759,6 +4469,7 @@
         <w:ind w:leftChars="0"/>
       </w:pPr>
       <w:r>
+        <w:lastRenderedPageBreak/>
         <w:t>In the “Edit Room Type Detail” panel, type the room type name, description, daily rate, maximum occupancy and search attributes</w:t>
       </w:r>
       <w:r>
@@ -2767,7 +4478,7 @@
     </w:p>
     <w:p>
       <w:pPr>
-        <w:pStyle w:val="ListParagraph"/>
+        <w:pStyle w:val="af"/>
         <w:numPr>
           <w:ilvl w:val="1"/>
           <w:numId w:val="4"/>
@@ -2783,7 +4494,7 @@
     </w:p>
     <w:p>
       <w:pPr>
-        <w:pStyle w:val="ListParagraph"/>
+        <w:pStyle w:val="af"/>
         <w:ind w:leftChars="0"/>
       </w:pPr>
       <w:r>
@@ -2792,7 +4503,7 @@
     </w:p>
     <w:p>
       <w:pPr>
-        <w:pStyle w:val="ListParagraph"/>
+        <w:pStyle w:val="af"/>
         <w:numPr>
           <w:ilvl w:val="1"/>
           <w:numId w:val="4"/>
@@ -2805,7 +4516,7 @@
     </w:p>
     <w:p>
       <w:pPr>
-        <w:pStyle w:val="ListParagraph"/>
+        <w:pStyle w:val="af"/>
         <w:numPr>
           <w:ilvl w:val="1"/>
           <w:numId w:val="4"/>
@@ -2818,7 +4529,7 @@
     </w:p>
     <w:p>
       <w:pPr>
-        <w:pStyle w:val="Heading3"/>
+        <w:pStyle w:val="3"/>
       </w:pPr>
       <w:bookmarkStart w:id="18" w:name="_Toc246258008"/>
       <w:r>
@@ -2829,7 +4540,7 @@
     <w:p/>
     <w:p>
       <w:pPr>
-        <w:pStyle w:val="ListParagraph"/>
+        <w:pStyle w:val="af"/>
         <w:numPr>
           <w:ilvl w:val="0"/>
           <w:numId w:val="11"/>
@@ -2842,23 +4553,19 @@
     </w:p>
     <w:p>
       <w:pPr>
-        <w:pStyle w:val="ListParagraph"/>
+        <w:pStyle w:val="af"/>
         <w:ind w:leftChars="0"/>
       </w:pPr>
       <w:r>
         <w:t>Hint: If you want to view all the existing rooms instead of creating a new room, left click “View Rooms” on the left menu to view all the existing rooms. (All the room information will be displayed in the main panel).</w:t>
       </w:r>
       <w:r>
-        <w:t xml:space="preserve"> If you want to modify an existing room, you can move your </w:t>
-      </w:r>
-      <w:r>
-        <w:lastRenderedPageBreak/>
-        <w:t xml:space="preserve">mouse to the room and a “Delete” and an “Edit” options will be appeared. Choosing “Delete” will delete the room and selecting “Edit” will allow you to modify the room. </w:t>
-      </w:r>
-    </w:p>
-    <w:p>
-      <w:pPr>
-        <w:pStyle w:val="ListParagraph"/>
+        <w:t xml:space="preserve"> If you want to modify an existing room, you can move your mouse to the room and a “Delete” and an “Edit” options will be appeared. Choosing “Delete” will delete the room and selecting “Edit” will allow you to modify the room. </w:t>
+      </w:r>
+    </w:p>
+    <w:p>
+      <w:pPr>
+        <w:pStyle w:val="af"/>
         <w:numPr>
           <w:ilvl w:val="0"/>
           <w:numId w:val="11"/>
@@ -2874,7 +4581,7 @@
     </w:p>
     <w:p>
       <w:pPr>
-        <w:pStyle w:val="ListParagraph"/>
+        <w:pStyle w:val="af"/>
         <w:numPr>
           <w:ilvl w:val="0"/>
           <w:numId w:val="11"/>
@@ -2887,7 +4594,7 @@
     </w:p>
     <w:p>
       <w:pPr>
-        <w:pStyle w:val="ListParagraph"/>
+        <w:pStyle w:val="af"/>
         <w:numPr>
           <w:ilvl w:val="0"/>
           <w:numId w:val="11"/>
@@ -2900,7 +4607,7 @@
     </w:p>
     <w:p>
       <w:pPr>
-        <w:pStyle w:val="Heading3"/>
+        <w:pStyle w:val="3"/>
       </w:pPr>
       <w:bookmarkStart w:id="19" w:name="_Toc246258009"/>
       <w:r>
@@ -2914,7 +4621,7 @@
     <w:p/>
     <w:p>
       <w:pPr>
-        <w:pStyle w:val="ListParagraph"/>
+        <w:pStyle w:val="af"/>
         <w:numPr>
           <w:ilvl w:val="0"/>
           <w:numId w:val="12"/>
@@ -2927,7 +4634,7 @@
     </w:p>
     <w:p>
       <w:pPr>
-        <w:pStyle w:val="ListParagraph"/>
+        <w:pStyle w:val="af"/>
         <w:numPr>
           <w:ilvl w:val="0"/>
           <w:numId w:val="12"/>
@@ -2940,7 +4647,7 @@
     </w:p>
     <w:p>
       <w:pPr>
-        <w:pStyle w:val="ListParagraph"/>
+        <w:pStyle w:val="af"/>
         <w:numPr>
           <w:ilvl w:val="0"/>
           <w:numId w:val="12"/>
@@ -2953,7 +4660,7 @@
     </w:p>
     <w:p>
       <w:pPr>
-        <w:pStyle w:val="ListParagraph"/>
+        <w:pStyle w:val="af"/>
         <w:numPr>
           <w:ilvl w:val="0"/>
           <w:numId w:val="12"/>
@@ -2966,7 +4673,7 @@
     </w:p>
     <w:p>
       <w:pPr>
-        <w:pStyle w:val="Heading3"/>
+        <w:pStyle w:val="3"/>
       </w:pPr>
       <w:bookmarkStart w:id="20" w:name="_Toc246258010"/>
       <w:r>
@@ -2982,7 +4689,7 @@
     <w:p/>
     <w:p>
       <w:pPr>
-        <w:pStyle w:val="ListParagraph"/>
+        <w:pStyle w:val="af"/>
         <w:numPr>
           <w:ilvl w:val="2"/>
           <w:numId w:val="4"/>
@@ -2995,10 +4702,11 @@
     </w:p>
     <w:p>
       <w:pPr>
-        <w:pStyle w:val="ListParagraph"/>
+        <w:pStyle w:val="af"/>
         <w:ind w:leftChars="0" w:left="360"/>
       </w:pPr>
       <w:r>
+        <w:lastRenderedPageBreak/>
         <w:t xml:space="preserve">Hint: </w:t>
       </w:r>
       <w:r>
@@ -3064,7 +4772,7 @@
     </w:p>
     <w:p>
       <w:pPr>
-        <w:pStyle w:val="ListParagraph"/>
+        <w:pStyle w:val="af"/>
         <w:numPr>
           <w:ilvl w:val="2"/>
           <w:numId w:val="4"/>
@@ -3077,7 +4785,7 @@
     </w:p>
     <w:p>
       <w:pPr>
-        <w:pStyle w:val="ListParagraph"/>
+        <w:pStyle w:val="af"/>
         <w:numPr>
           <w:ilvl w:val="2"/>
           <w:numId w:val="4"/>
@@ -3090,7 +4798,7 @@
     </w:p>
     <w:p>
       <w:pPr>
-        <w:pStyle w:val="ListParagraph"/>
+        <w:pStyle w:val="af"/>
         <w:numPr>
           <w:ilvl w:val="2"/>
           <w:numId w:val="4"/>
@@ -3104,7 +4812,7 @@
     <w:p/>
     <w:p>
       <w:pPr>
-        <w:pStyle w:val="Heading3"/>
+        <w:pStyle w:val="3"/>
       </w:pPr>
       <w:r>
         <w:t>Manage chargeable items</w:t>
@@ -3114,7 +4822,7 @@
     <w:p/>
     <w:p>
       <w:pPr>
-        <w:pStyle w:val="ListParagraph"/>
+        <w:pStyle w:val="af"/>
         <w:numPr>
           <w:ilvl w:val="3"/>
           <w:numId w:val="4"/>
@@ -3128,7 +4836,7 @@
     </w:p>
     <w:p>
       <w:pPr>
-        <w:pStyle w:val="ListParagraph"/>
+        <w:pStyle w:val="af"/>
         <w:ind w:leftChars="0"/>
       </w:pPr>
       <w:r>
@@ -3153,7 +4861,6 @@
         <w:t xml:space="preserve">” on the left menu to view all the existing </w:t>
       </w:r>
       <w:r>
-        <w:lastRenderedPageBreak/>
         <w:t>chargeable items</w:t>
       </w:r>
       <w:r>
@@ -3192,7 +4899,7 @@
     </w:p>
     <w:p>
       <w:pPr>
-        <w:pStyle w:val="ListParagraph"/>
+        <w:pStyle w:val="af"/>
         <w:numPr>
           <w:ilvl w:val="0"/>
           <w:numId w:val="4"/>
@@ -3214,7 +4921,7 @@
     </w:p>
     <w:p>
       <w:pPr>
-        <w:pStyle w:val="ListParagraph"/>
+        <w:pStyle w:val="af"/>
         <w:numPr>
           <w:ilvl w:val="0"/>
           <w:numId w:val="4"/>
@@ -3227,7 +4934,7 @@
     </w:p>
     <w:p>
       <w:pPr>
-        <w:pStyle w:val="ListParagraph"/>
+        <w:pStyle w:val="af"/>
         <w:numPr>
           <w:ilvl w:val="0"/>
           <w:numId w:val="4"/>
@@ -3240,7 +4947,7 @@
     </w:p>
     <w:p>
       <w:pPr>
-        <w:pStyle w:val="Heading3"/>
+        <w:pStyle w:val="3"/>
       </w:pPr>
       <w:r>
         <w:t>View reports</w:t>
@@ -3262,7 +4969,7 @@
 
 <file path=word/endnotes.xml><?xml version="1.0" encoding="utf-8"?>
 <w:endnotes xmlns:ve="http://schemas.openxmlformats.org/markup-compatibility/2006" xmlns:o="urn:schemas-microsoft-com:office:office" xmlns:r="http://schemas.openxmlformats.org/officeDocument/2006/relationships" xmlns:m="http://schemas.openxmlformats.org/officeDocument/2006/math" xmlns:v="urn:schemas-microsoft-com:vml" xmlns:wp="http://schemas.openxmlformats.org/drawingml/2006/wordprocessingDrawing" xmlns:w10="urn:schemas-microsoft-com:office:word" xmlns:w="http://schemas.openxmlformats.org/wordprocessingml/2006/main" xmlns:wne="http://schemas.microsoft.com/office/word/2006/wordml">
-  <w:endnote w:type="separator" w:id="-1">
+  <w:endnote w:type="separator" w:id="0">
     <w:p>
       <w:pPr>
         <w:spacing w:after="0" w:line="240" w:lineRule="auto"/>
@@ -3272,7 +4979,7 @@
       </w:r>
     </w:p>
   </w:endnote>
-  <w:endnote w:type="continuationSeparator" w:id="0">
+  <w:endnote w:type="continuationSeparator" w:id="1">
     <w:p>
       <w:pPr>
         <w:spacing w:after="0" w:line="240" w:lineRule="auto"/>
@@ -3287,7 +4994,7 @@
 
 <file path=word/footnotes.xml><?xml version="1.0" encoding="utf-8"?>
 <w:footnotes xmlns:ve="http://schemas.openxmlformats.org/markup-compatibility/2006" xmlns:o="urn:schemas-microsoft-com:office:office" xmlns:r="http://schemas.openxmlformats.org/officeDocument/2006/relationships" xmlns:m="http://schemas.openxmlformats.org/officeDocument/2006/math" xmlns:v="urn:schemas-microsoft-com:vml" xmlns:wp="http://schemas.openxmlformats.org/drawingml/2006/wordprocessingDrawing" xmlns:w10="urn:schemas-microsoft-com:office:word" xmlns:w="http://schemas.openxmlformats.org/wordprocessingml/2006/main" xmlns:wne="http://schemas.microsoft.com/office/word/2006/wordml">
-  <w:footnote w:type="separator" w:id="-1">
+  <w:footnote w:type="separator" w:id="0">
     <w:p>
       <w:pPr>
         <w:spacing w:after="0" w:line="240" w:lineRule="auto"/>
@@ -3297,7 +5004,7 @@
       </w:r>
     </w:p>
   </w:footnote>
-  <w:footnote w:type="continuationSeparator" w:id="0">
+  <w:footnote w:type="continuationSeparator" w:id="1">
     <w:p>
       <w:pPr>
         <w:spacing w:after="0" w:line="240" w:lineRule="auto"/>
@@ -4655,16 +6362,16 @@
     <w:lsdException w:name="Bibliography" w:uiPriority="37"/>
     <w:lsdException w:name="TOC Heading" w:uiPriority="39" w:qFormat="1"/>
   </w:latentStyles>
-  <w:style w:type="paragraph" w:default="1" w:styleId="Normal">
+  <w:style w:type="paragraph" w:default="1" w:styleId="a">
     <w:name w:val="Normal"/>
     <w:qFormat/>
     <w:rsid w:val="008A4893"/>
   </w:style>
-  <w:style w:type="paragraph" w:styleId="Heading1">
+  <w:style w:type="paragraph" w:styleId="1">
     <w:name w:val="heading 1"/>
-    <w:basedOn w:val="Normal"/>
-    <w:next w:val="Normal"/>
-    <w:link w:val="Heading1Char"/>
+    <w:basedOn w:val="a"/>
+    <w:next w:val="a"/>
+    <w:link w:val="10"/>
     <w:uiPriority w:val="9"/>
     <w:qFormat/>
     <w:rsid w:val="00775745"/>
@@ -4683,11 +6390,11 @@
       <w:szCs w:val="28"/>
     </w:rPr>
   </w:style>
-  <w:style w:type="paragraph" w:styleId="Heading2">
+  <w:style w:type="paragraph" w:styleId="2">
     <w:name w:val="heading 2"/>
-    <w:basedOn w:val="Normal"/>
-    <w:next w:val="Normal"/>
-    <w:link w:val="Heading2Char"/>
+    <w:basedOn w:val="a"/>
+    <w:next w:val="a"/>
+    <w:link w:val="20"/>
     <w:uiPriority w:val="9"/>
     <w:unhideWhenUsed/>
     <w:qFormat/>
@@ -4707,11 +6414,11 @@
       <w:szCs w:val="26"/>
     </w:rPr>
   </w:style>
-  <w:style w:type="paragraph" w:styleId="Heading3">
+  <w:style w:type="paragraph" w:styleId="3">
     <w:name w:val="heading 3"/>
-    <w:basedOn w:val="Normal"/>
-    <w:next w:val="Normal"/>
-    <w:link w:val="Heading3Char"/>
+    <w:basedOn w:val="a"/>
+    <w:next w:val="a"/>
+    <w:link w:val="30"/>
     <w:uiPriority w:val="9"/>
     <w:unhideWhenUsed/>
     <w:qFormat/>
@@ -4729,13 +6436,13 @@
       <w:color w:val="0F6FC6" w:themeColor="accent1"/>
     </w:rPr>
   </w:style>
-  <w:style w:type="character" w:default="1" w:styleId="DefaultParagraphFont">
+  <w:style w:type="character" w:default="1" w:styleId="a0">
     <w:name w:val="Default Paragraph Font"/>
     <w:uiPriority w:val="1"/>
     <w:semiHidden/>
     <w:unhideWhenUsed/>
   </w:style>
-  <w:style w:type="table" w:default="1" w:styleId="TableNormal">
+  <w:style w:type="table" w:default="1" w:styleId="a1">
     <w:name w:val="Normal Table"/>
     <w:uiPriority w:val="99"/>
     <w:semiHidden/>
@@ -4751,17 +6458,17 @@
       </w:tblCellMar>
     </w:tblPr>
   </w:style>
-  <w:style w:type="numbering" w:default="1" w:styleId="NoList">
+  <w:style w:type="numbering" w:default="1" w:styleId="a2">
     <w:name w:val="No List"/>
     <w:uiPriority w:val="99"/>
     <w:semiHidden/>
     <w:unhideWhenUsed/>
   </w:style>
-  <w:style w:type="paragraph" w:styleId="Title">
+  <w:style w:type="paragraph" w:styleId="a3">
     <w:name w:val="Title"/>
-    <w:basedOn w:val="Normal"/>
-    <w:next w:val="Normal"/>
-    <w:link w:val="TitleChar"/>
+    <w:basedOn w:val="a"/>
+    <w:next w:val="a"/>
+    <w:link w:val="a4"/>
     <w:uiPriority w:val="10"/>
     <w:qFormat/>
     <w:rsid w:val="00775745"/>
@@ -4781,10 +6488,10 @@
       <w:szCs w:val="52"/>
     </w:rPr>
   </w:style>
-  <w:style w:type="character" w:customStyle="1" w:styleId="TitleChar">
-    <w:name w:val="Title Char"/>
-    <w:basedOn w:val="DefaultParagraphFont"/>
-    <w:link w:val="Title"/>
+  <w:style w:type="character" w:customStyle="1" w:styleId="a4">
+    <w:name w:val="標題 字元"/>
+    <w:basedOn w:val="a0"/>
+    <w:link w:val="a3"/>
     <w:uiPriority w:val="10"/>
     <w:rsid w:val="00775745"/>
     <w:rPr>
@@ -4796,11 +6503,11 @@
       <w:szCs w:val="52"/>
     </w:rPr>
   </w:style>
-  <w:style w:type="paragraph" w:styleId="Subtitle">
+  <w:style w:type="paragraph" w:styleId="a5">
     <w:name w:val="Subtitle"/>
-    <w:basedOn w:val="Normal"/>
-    <w:next w:val="Normal"/>
-    <w:link w:val="SubtitleChar"/>
+    <w:basedOn w:val="a"/>
+    <w:next w:val="a"/>
+    <w:link w:val="a6"/>
     <w:uiPriority w:val="11"/>
     <w:qFormat/>
     <w:rsid w:val="00775745"/>
@@ -4819,10 +6526,10 @@
       <w:szCs w:val="24"/>
     </w:rPr>
   </w:style>
-  <w:style w:type="character" w:customStyle="1" w:styleId="SubtitleChar">
-    <w:name w:val="Subtitle Char"/>
-    <w:basedOn w:val="DefaultParagraphFont"/>
-    <w:link w:val="Subtitle"/>
+  <w:style w:type="character" w:customStyle="1" w:styleId="a6">
+    <w:name w:val="副標題 字元"/>
+    <w:basedOn w:val="a0"/>
+    <w:link w:val="a5"/>
     <w:uiPriority w:val="11"/>
     <w:rsid w:val="00775745"/>
     <w:rPr>
@@ -4835,10 +6542,10 @@
       <w:szCs w:val="24"/>
     </w:rPr>
   </w:style>
-  <w:style w:type="character" w:customStyle="1" w:styleId="Heading1Char">
-    <w:name w:val="Heading 1 Char"/>
-    <w:basedOn w:val="DefaultParagraphFont"/>
-    <w:link w:val="Heading1"/>
+  <w:style w:type="character" w:customStyle="1" w:styleId="10">
+    <w:name w:val="標題 1 字元"/>
+    <w:basedOn w:val="a0"/>
+    <w:link w:val="1"/>
     <w:uiPriority w:val="9"/>
     <w:rsid w:val="00775745"/>
     <w:rPr>
@@ -4850,10 +6557,10 @@
       <w:szCs w:val="28"/>
     </w:rPr>
   </w:style>
-  <w:style w:type="character" w:customStyle="1" w:styleId="Heading2Char">
-    <w:name w:val="Heading 2 Char"/>
-    <w:basedOn w:val="DefaultParagraphFont"/>
-    <w:link w:val="Heading2"/>
+  <w:style w:type="character" w:customStyle="1" w:styleId="20">
+    <w:name w:val="標題 2 字元"/>
+    <w:basedOn w:val="a0"/>
+    <w:link w:val="2"/>
     <w:uiPriority w:val="9"/>
     <w:rsid w:val="00B736E1"/>
     <w:rPr>
@@ -4865,10 +6572,10 @@
       <w:szCs w:val="26"/>
     </w:rPr>
   </w:style>
-  <w:style w:type="character" w:customStyle="1" w:styleId="Heading3Char">
-    <w:name w:val="Heading 3 Char"/>
-    <w:basedOn w:val="DefaultParagraphFont"/>
-    <w:link w:val="Heading3"/>
+  <w:style w:type="character" w:customStyle="1" w:styleId="30">
+    <w:name w:val="標題 3 字元"/>
+    <w:basedOn w:val="a0"/>
+    <w:link w:val="3"/>
     <w:uiPriority w:val="9"/>
     <w:rsid w:val="00B736E1"/>
     <w:rPr>
@@ -4878,10 +6585,10 @@
       <w:color w:val="0F6FC6" w:themeColor="accent1"/>
     </w:rPr>
   </w:style>
-  <w:style w:type="paragraph" w:styleId="TOCHeading">
+  <w:style w:type="paragraph" w:styleId="a7">
     <w:name w:val="TOC Heading"/>
-    <w:basedOn w:val="Heading1"/>
-    <w:next w:val="Normal"/>
+    <w:basedOn w:val="1"/>
+    <w:next w:val="a"/>
     <w:uiPriority w:val="39"/>
     <w:semiHidden/>
     <w:unhideWhenUsed/>
@@ -4894,10 +6601,10 @@
       <w:lang w:val="en-US" w:eastAsia="en-US"/>
     </w:rPr>
   </w:style>
-  <w:style w:type="paragraph" w:styleId="TOC1">
+  <w:style w:type="paragraph" w:styleId="11">
     <w:name w:val="toc 1"/>
-    <w:basedOn w:val="Normal"/>
-    <w:next w:val="Normal"/>
+    <w:basedOn w:val="a"/>
+    <w:next w:val="a"/>
     <w:autoRedefine/>
     <w:uiPriority w:val="39"/>
     <w:unhideWhenUsed/>
@@ -4906,10 +6613,10 @@
       <w:spacing w:after="100"/>
     </w:pPr>
   </w:style>
-  <w:style w:type="paragraph" w:styleId="TOC2">
+  <w:style w:type="paragraph" w:styleId="21">
     <w:name w:val="toc 2"/>
-    <w:basedOn w:val="Normal"/>
-    <w:next w:val="Normal"/>
+    <w:basedOn w:val="a"/>
+    <w:next w:val="a"/>
     <w:autoRedefine/>
     <w:uiPriority w:val="39"/>
     <w:unhideWhenUsed/>
@@ -4919,10 +6626,10 @@
       <w:ind w:left="220"/>
     </w:pPr>
   </w:style>
-  <w:style w:type="paragraph" w:styleId="TOC3">
+  <w:style w:type="paragraph" w:styleId="31">
     <w:name w:val="toc 3"/>
-    <w:basedOn w:val="Normal"/>
-    <w:next w:val="Normal"/>
+    <w:basedOn w:val="a"/>
+    <w:next w:val="a"/>
     <w:autoRedefine/>
     <w:uiPriority w:val="39"/>
     <w:unhideWhenUsed/>
@@ -4932,9 +6639,9 @@
       <w:ind w:left="440"/>
     </w:pPr>
   </w:style>
-  <w:style w:type="character" w:styleId="Hyperlink">
+  <w:style w:type="character" w:styleId="a8">
     <w:name w:val="Hyperlink"/>
-    <w:basedOn w:val="DefaultParagraphFont"/>
+    <w:basedOn w:val="a0"/>
     <w:uiPriority w:val="99"/>
     <w:unhideWhenUsed/>
     <w:rsid w:val="00B736E1"/>
@@ -4943,10 +6650,10 @@
       <w:u w:val="single"/>
     </w:rPr>
   </w:style>
-  <w:style w:type="paragraph" w:styleId="BalloonText">
+  <w:style w:type="paragraph" w:styleId="a9">
     <w:name w:val="Balloon Text"/>
-    <w:basedOn w:val="Normal"/>
-    <w:link w:val="BalloonTextChar"/>
+    <w:basedOn w:val="a"/>
+    <w:link w:val="aa"/>
     <w:uiPriority w:val="99"/>
     <w:semiHidden/>
     <w:unhideWhenUsed/>
@@ -4960,10 +6667,10 @@
       <w:szCs w:val="16"/>
     </w:rPr>
   </w:style>
-  <w:style w:type="character" w:customStyle="1" w:styleId="BalloonTextChar">
-    <w:name w:val="Balloon Text Char"/>
-    <w:basedOn w:val="DefaultParagraphFont"/>
-    <w:link w:val="BalloonText"/>
+  <w:style w:type="character" w:customStyle="1" w:styleId="aa">
+    <w:name w:val="註解方塊文字 字元"/>
+    <w:basedOn w:val="a0"/>
+    <w:link w:val="a9"/>
     <w:uiPriority w:val="99"/>
     <w:semiHidden/>
     <w:rsid w:val="00B736E1"/>
@@ -4973,10 +6680,10 @@
       <w:szCs w:val="16"/>
     </w:rPr>
   </w:style>
-  <w:style w:type="paragraph" w:styleId="Header">
+  <w:style w:type="paragraph" w:styleId="ab">
     <w:name w:val="header"/>
-    <w:basedOn w:val="Normal"/>
-    <w:link w:val="HeaderChar"/>
+    <w:basedOn w:val="a"/>
+    <w:link w:val="ac"/>
     <w:uiPriority w:val="99"/>
     <w:semiHidden/>
     <w:unhideWhenUsed/>
@@ -4993,10 +6700,10 @@
       <w:szCs w:val="20"/>
     </w:rPr>
   </w:style>
-  <w:style w:type="character" w:customStyle="1" w:styleId="HeaderChar">
-    <w:name w:val="Header Char"/>
-    <w:basedOn w:val="DefaultParagraphFont"/>
-    <w:link w:val="Header"/>
+  <w:style w:type="character" w:customStyle="1" w:styleId="ac">
+    <w:name w:val="頁首 字元"/>
+    <w:basedOn w:val="a0"/>
+    <w:link w:val="ab"/>
     <w:uiPriority w:val="99"/>
     <w:semiHidden/>
     <w:rsid w:val="00AF6317"/>
@@ -5005,10 +6712,10 @@
       <w:szCs w:val="20"/>
     </w:rPr>
   </w:style>
-  <w:style w:type="paragraph" w:styleId="Footer">
+  <w:style w:type="paragraph" w:styleId="ad">
     <w:name w:val="footer"/>
-    <w:basedOn w:val="Normal"/>
-    <w:link w:val="FooterChar"/>
+    <w:basedOn w:val="a"/>
+    <w:link w:val="ae"/>
     <w:uiPriority w:val="99"/>
     <w:semiHidden/>
     <w:unhideWhenUsed/>
@@ -5025,10 +6732,10 @@
       <w:szCs w:val="20"/>
     </w:rPr>
   </w:style>
-  <w:style w:type="character" w:customStyle="1" w:styleId="FooterChar">
-    <w:name w:val="Footer Char"/>
-    <w:basedOn w:val="DefaultParagraphFont"/>
-    <w:link w:val="Footer"/>
+  <w:style w:type="character" w:customStyle="1" w:styleId="ae">
+    <w:name w:val="頁尾 字元"/>
+    <w:basedOn w:val="a0"/>
+    <w:link w:val="ad"/>
     <w:uiPriority w:val="99"/>
     <w:semiHidden/>
     <w:rsid w:val="00AF6317"/>
@@ -5037,9 +6744,9 @@
       <w:szCs w:val="20"/>
     </w:rPr>
   </w:style>
-  <w:style w:type="paragraph" w:styleId="ListParagraph">
+  <w:style w:type="paragraph" w:styleId="af">
     <w:name w:val="List Paragraph"/>
-    <w:basedOn w:val="Normal"/>
+    <w:basedOn w:val="a"/>
     <w:uiPriority w:val="34"/>
     <w:qFormat/>
     <w:rsid w:val="00AF6317"/>
@@ -5350,7 +7057,7 @@
 </file>
 
 <file path=customXml/itemProps1.xml><?xml version="1.0" encoding="utf-8"?>
-<ds:datastoreItem xmlns:ds="http://schemas.openxmlformats.org/officeDocument/2006/customXml" ds:itemID="{73441CFC-C7C6-45F9-9C7E-8A52A0C2BA8C}">
+<ds:datastoreItem xmlns:ds="http://schemas.openxmlformats.org/officeDocument/2006/customXml" ds:itemID="{3FA2B48E-94CD-4DEC-9A15-02C782789297}">
   <ds:schemaRefs>
     <ds:schemaRef ds:uri="http://schemas.openxmlformats.org/officeDocument/2006/bibliography"/>
   </ds:schemaRefs>

</xml_diff>

<commit_message>
modified some format of the doc
</commit_message>
<xml_diff>
--- a/doc/user guide.docx
+++ b/doc/user guide.docx
@@ -4,7 +4,7 @@
   <w:body>
     <w:p>
       <w:pPr>
-        <w:pStyle w:val="Title"/>
+        <w:pStyle w:val="a3"/>
       </w:pPr>
       <w:r>
         <w:t>X-Reserve User Guide</w:t>
@@ -12,7 +12,7 @@
     </w:p>
     <w:p>
       <w:pPr>
-        <w:pStyle w:val="Subtitle"/>
+        <w:pStyle w:val="a5"/>
       </w:pPr>
       <w:r>
         <w:t>By Pod 1</w:t>
@@ -38,7 +38,7 @@
       <w:sdtContent>
         <w:p>
           <w:pPr>
-            <w:pStyle w:val="TOCHeading"/>
+            <w:pStyle w:val="a7"/>
           </w:pPr>
           <w:r>
             <w:t xml:space="preserve">Table of </w:t>
@@ -49,7 +49,7 @@
         </w:p>
         <w:p>
           <w:pPr>
-            <w:pStyle w:val="TOC1"/>
+            <w:pStyle w:val="11"/>
             <w:tabs>
               <w:tab w:val="right" w:leader="dot" w:pos="9350"/>
             </w:tabs>
@@ -69,7 +69,7 @@
           <w:hyperlink w:anchor="_Toc246257990" w:history="1">
             <w:r>
               <w:rPr>
-                <w:rStyle w:val="Hyperlink"/>
+                <w:rStyle w:val="a8"/>
                 <w:noProof/>
               </w:rPr>
               <w:t>Introduction</w:t>
@@ -126,7 +126,7 @@
         </w:p>
         <w:p>
           <w:pPr>
-            <w:pStyle w:val="TOC2"/>
+            <w:pStyle w:val="21"/>
             <w:tabs>
               <w:tab w:val="right" w:leader="dot" w:pos="9350"/>
             </w:tabs>
@@ -137,7 +137,7 @@
           <w:hyperlink w:anchor="_Toc246257991" w:history="1">
             <w:r>
               <w:rPr>
-                <w:rStyle w:val="Hyperlink"/>
+                <w:rStyle w:val="a8"/>
                 <w:noProof/>
               </w:rPr>
               <w:t>Purpose</w:t>
@@ -194,7 +194,7 @@
         </w:p>
         <w:p>
           <w:pPr>
-            <w:pStyle w:val="TOC2"/>
+            <w:pStyle w:val="21"/>
             <w:tabs>
               <w:tab w:val="right" w:leader="dot" w:pos="9350"/>
             </w:tabs>
@@ -205,7 +205,7 @@
           <w:hyperlink w:anchor="_Toc246257992" w:history="1">
             <w:r>
               <w:rPr>
-                <w:rStyle w:val="Hyperlink"/>
+                <w:rStyle w:val="a8"/>
                 <w:noProof/>
               </w:rPr>
               <w:t>Scope</w:t>
@@ -262,7 +262,7 @@
         </w:p>
         <w:p>
           <w:pPr>
-            <w:pStyle w:val="TOC1"/>
+            <w:pStyle w:val="11"/>
             <w:tabs>
               <w:tab w:val="right" w:leader="dot" w:pos="9350"/>
             </w:tabs>
@@ -273,7 +273,7 @@
           <w:hyperlink w:anchor="_Toc246257993" w:history="1">
             <w:r>
               <w:rPr>
-                <w:rStyle w:val="Hyperlink"/>
+                <w:rStyle w:val="a8"/>
                 <w:noProof/>
               </w:rPr>
               <w:t>System Description</w:t>
@@ -330,7 +330,7 @@
         </w:p>
         <w:p>
           <w:pPr>
-            <w:pStyle w:val="TOC2"/>
+            <w:pStyle w:val="21"/>
             <w:tabs>
               <w:tab w:val="right" w:leader="dot" w:pos="9350"/>
             </w:tabs>
@@ -341,7 +341,7 @@
           <w:hyperlink w:anchor="_Toc246257994" w:history="1">
             <w:r>
               <w:rPr>
-                <w:rStyle w:val="Hyperlink"/>
+                <w:rStyle w:val="a8"/>
                 <w:noProof/>
               </w:rPr>
               <w:t>Key Features</w:t>
@@ -398,7 +398,7 @@
         </w:p>
         <w:p>
           <w:pPr>
-            <w:pStyle w:val="TOC2"/>
+            <w:pStyle w:val="21"/>
             <w:tabs>
               <w:tab w:val="right" w:leader="dot" w:pos="9350"/>
             </w:tabs>
@@ -409,7 +409,7 @@
           <w:hyperlink w:anchor="_Toc246257995" w:history="1">
             <w:r>
               <w:rPr>
-                <w:rStyle w:val="Hyperlink"/>
+                <w:rStyle w:val="a8"/>
                 <w:noProof/>
               </w:rPr>
               <w:t>Environment</w:t>
@@ -466,7 +466,7 @@
         </w:p>
         <w:p>
           <w:pPr>
-            <w:pStyle w:val="TOC2"/>
+            <w:pStyle w:val="21"/>
             <w:tabs>
               <w:tab w:val="right" w:leader="dot" w:pos="9350"/>
             </w:tabs>
@@ -477,7 +477,7 @@
           <w:hyperlink w:anchor="_Toc246257996" w:history="1">
             <w:r>
               <w:rPr>
-                <w:rStyle w:val="Hyperlink"/>
+                <w:rStyle w:val="a8"/>
                 <w:noProof/>
               </w:rPr>
               <w:t>System Operations</w:t>
@@ -534,7 +534,7 @@
         </w:p>
         <w:p>
           <w:pPr>
-            <w:pStyle w:val="TOC1"/>
+            <w:pStyle w:val="11"/>
             <w:tabs>
               <w:tab w:val="right" w:leader="dot" w:pos="9350"/>
             </w:tabs>
@@ -545,7 +545,7 @@
           <w:hyperlink w:anchor="_Toc246257997" w:history="1">
             <w:r>
               <w:rPr>
-                <w:rStyle w:val="Hyperlink"/>
+                <w:rStyle w:val="a8"/>
                 <w:noProof/>
               </w:rPr>
               <w:t>Step by Step Instructions</w:t>
@@ -602,7 +602,7 @@
         </w:p>
         <w:p>
           <w:pPr>
-            <w:pStyle w:val="TOC2"/>
+            <w:pStyle w:val="21"/>
             <w:tabs>
               <w:tab w:val="right" w:leader="dot" w:pos="9350"/>
             </w:tabs>
@@ -613,7 +613,7 @@
           <w:hyperlink w:anchor="_Toc246257998" w:history="1">
             <w:r>
               <w:rPr>
-                <w:rStyle w:val="Hyperlink"/>
+                <w:rStyle w:val="a8"/>
                 <w:noProof/>
               </w:rPr>
               <w:t>Customers</w:t>
@@ -670,7 +670,7 @@
         </w:p>
         <w:p>
           <w:pPr>
-            <w:pStyle w:val="TOC3"/>
+            <w:pStyle w:val="31"/>
             <w:tabs>
               <w:tab w:val="right" w:leader="dot" w:pos="9350"/>
             </w:tabs>
@@ -681,7 +681,7 @@
           <w:hyperlink w:anchor="_Toc246257999" w:history="1">
             <w:r>
               <w:rPr>
-                <w:rStyle w:val="Hyperlink"/>
+                <w:rStyle w:val="a8"/>
                 <w:noProof/>
               </w:rPr>
               <w:t>Register new account</w:t>
@@ -738,7 +738,7 @@
         </w:p>
         <w:p>
           <w:pPr>
-            <w:pStyle w:val="TOC3"/>
+            <w:pStyle w:val="31"/>
             <w:tabs>
               <w:tab w:val="right" w:leader="dot" w:pos="9350"/>
             </w:tabs>
@@ -749,7 +749,7 @@
           <w:hyperlink w:anchor="_Toc246258000" w:history="1">
             <w:r>
               <w:rPr>
-                <w:rStyle w:val="Hyperlink"/>
+                <w:rStyle w:val="a8"/>
                 <w:noProof/>
               </w:rPr>
               <w:t>Edit profile</w:t>
@@ -806,7 +806,7 @@
         </w:p>
         <w:p>
           <w:pPr>
-            <w:pStyle w:val="TOC3"/>
+            <w:pStyle w:val="31"/>
             <w:tabs>
               <w:tab w:val="right" w:leader="dot" w:pos="9350"/>
             </w:tabs>
@@ -817,7 +817,7 @@
           <w:hyperlink w:anchor="_Toc246258001" w:history="1">
             <w:r>
               <w:rPr>
-                <w:rStyle w:val="Hyperlink"/>
+                <w:rStyle w:val="a8"/>
                 <w:noProof/>
               </w:rPr>
               <w:t>Search available rooms</w:t>
@@ -874,7 +874,7 @@
         </w:p>
         <w:p>
           <w:pPr>
-            <w:pStyle w:val="TOC3"/>
+            <w:pStyle w:val="31"/>
             <w:tabs>
               <w:tab w:val="right" w:leader="dot" w:pos="9350"/>
             </w:tabs>
@@ -885,7 +885,7 @@
           <w:hyperlink w:anchor="_Toc246258002" w:history="1">
             <w:r>
               <w:rPr>
-                <w:rStyle w:val="Hyperlink"/>
+                <w:rStyle w:val="a8"/>
                 <w:noProof/>
               </w:rPr>
               <w:t>Make reservation</w:t>
@@ -942,7 +942,7 @@
         </w:p>
         <w:p>
           <w:pPr>
-            <w:pStyle w:val="TOC2"/>
+            <w:pStyle w:val="21"/>
             <w:tabs>
               <w:tab w:val="right" w:leader="dot" w:pos="9350"/>
             </w:tabs>
@@ -953,7 +953,7 @@
           <w:hyperlink w:anchor="_Toc246258003" w:history="1">
             <w:r>
               <w:rPr>
-                <w:rStyle w:val="Hyperlink"/>
+                <w:rStyle w:val="a8"/>
                 <w:noProof/>
               </w:rPr>
               <w:t>Staff</w:t>
@@ -1010,7 +1010,7 @@
         </w:p>
         <w:p>
           <w:pPr>
-            <w:pStyle w:val="TOC3"/>
+            <w:pStyle w:val="31"/>
             <w:tabs>
               <w:tab w:val="right" w:leader="dot" w:pos="9350"/>
             </w:tabs>
@@ -1021,7 +1021,7 @@
           <w:hyperlink w:anchor="_Toc246258004" w:history="1">
             <w:r>
               <w:rPr>
-                <w:rStyle w:val="Hyperlink"/>
+                <w:rStyle w:val="a8"/>
                 <w:noProof/>
               </w:rPr>
               <w:t>Check in</w:t>
@@ -1078,7 +1078,7 @@
         </w:p>
         <w:p>
           <w:pPr>
-            <w:pStyle w:val="TOC3"/>
+            <w:pStyle w:val="31"/>
             <w:tabs>
               <w:tab w:val="right" w:leader="dot" w:pos="9350"/>
             </w:tabs>
@@ -1089,7 +1089,7 @@
           <w:hyperlink w:anchor="_Toc246258005" w:history="1">
             <w:r>
               <w:rPr>
-                <w:rStyle w:val="Hyperlink"/>
+                <w:rStyle w:val="a8"/>
                 <w:noProof/>
               </w:rPr>
               <w:t>Check out</w:t>
@@ -1146,7 +1146,7 @@
         </w:p>
         <w:p>
           <w:pPr>
-            <w:pStyle w:val="TOC2"/>
+            <w:pStyle w:val="21"/>
             <w:tabs>
               <w:tab w:val="right" w:leader="dot" w:pos="9350"/>
             </w:tabs>
@@ -1157,7 +1157,7 @@
           <w:hyperlink w:anchor="_Toc246258006" w:history="1">
             <w:r>
               <w:rPr>
-                <w:rStyle w:val="Hyperlink"/>
+                <w:rStyle w:val="a8"/>
                 <w:noProof/>
               </w:rPr>
               <w:t>Admin</w:t>
@@ -1214,7 +1214,7 @@
         </w:p>
         <w:p>
           <w:pPr>
-            <w:pStyle w:val="TOC3"/>
+            <w:pStyle w:val="31"/>
             <w:tabs>
               <w:tab w:val="right" w:leader="dot" w:pos="9350"/>
             </w:tabs>
@@ -1225,7 +1225,7 @@
           <w:hyperlink w:anchor="_Toc246258007" w:history="1">
             <w:r>
               <w:rPr>
-                <w:rStyle w:val="Hyperlink"/>
+                <w:rStyle w:val="a8"/>
                 <w:noProof/>
               </w:rPr>
               <w:t>Manage room type</w:t>
@@ -1282,7 +1282,7 @@
         </w:p>
         <w:p>
           <w:pPr>
-            <w:pStyle w:val="TOC3"/>
+            <w:pStyle w:val="31"/>
             <w:tabs>
               <w:tab w:val="right" w:leader="dot" w:pos="9350"/>
             </w:tabs>
@@ -1293,7 +1293,7 @@
           <w:hyperlink w:anchor="_Toc246258008" w:history="1">
             <w:r>
               <w:rPr>
-                <w:rStyle w:val="Hyperlink"/>
+                <w:rStyle w:val="a8"/>
                 <w:noProof/>
               </w:rPr>
               <w:t>Manage room</w:t>
@@ -1350,7 +1350,7 @@
         </w:p>
         <w:p>
           <w:pPr>
-            <w:pStyle w:val="TOC3"/>
+            <w:pStyle w:val="31"/>
             <w:tabs>
               <w:tab w:val="right" w:leader="dot" w:pos="9350"/>
             </w:tabs>
@@ -1361,7 +1361,7 @@
           <w:hyperlink w:anchor="_Toc246258009" w:history="1">
             <w:r>
               <w:rPr>
-                <w:rStyle w:val="Hyperlink"/>
+                <w:rStyle w:val="a8"/>
                 <w:noProof/>
               </w:rPr>
               <w:t>Manage user</w:t>
@@ -1418,7 +1418,7 @@
         </w:p>
         <w:p>
           <w:pPr>
-            <w:pStyle w:val="TOC3"/>
+            <w:pStyle w:val="31"/>
             <w:tabs>
               <w:tab w:val="right" w:leader="dot" w:pos="9350"/>
             </w:tabs>
@@ -1429,7 +1429,7 @@
           <w:hyperlink w:anchor="_Toc246258010" w:history="1">
             <w:r>
               <w:rPr>
-                <w:rStyle w:val="Hyperlink"/>
+                <w:rStyle w:val="a8"/>
                 <w:noProof/>
               </w:rPr>
               <w:t>Manage chargeable items</w:t>
@@ -1486,7 +1486,7 @@
         </w:p>
         <w:p>
           <w:pPr>
-            <w:pStyle w:val="TOC3"/>
+            <w:pStyle w:val="31"/>
             <w:tabs>
               <w:tab w:val="right" w:leader="dot" w:pos="9350"/>
             </w:tabs>
@@ -1497,7 +1497,7 @@
           <w:hyperlink w:anchor="_Toc246258011" w:history="1">
             <w:r>
               <w:rPr>
-                <w:rStyle w:val="Hyperlink"/>
+                <w:rStyle w:val="a8"/>
                 <w:noProof/>
               </w:rPr>
               <w:t>View reports</w:t>
@@ -1564,7 +1564,7 @@
     </w:p>
     <w:p>
       <w:pPr>
-        <w:pStyle w:val="Heading1"/>
+        <w:pStyle w:val="1"/>
         <w:numPr>
           <w:ilvl w:val="0"/>
           <w:numId w:val="1"/>
@@ -1572,6 +1572,7 @@
       </w:pPr>
       <w:bookmarkStart w:id="0" w:name="_Toc246257990"/>
       <w:r>
+        <w:lastRenderedPageBreak/>
         <w:t>Introduction</w:t>
       </w:r>
       <w:bookmarkEnd w:id="0"/>
@@ -1581,7 +1582,7 @@
     </w:p>
     <w:p>
       <w:pPr>
-        <w:pStyle w:val="Heading2"/>
+        <w:pStyle w:val="2"/>
       </w:pPr>
       <w:bookmarkStart w:id="1" w:name="_Toc246257991"/>
       <w:r>
@@ -1591,7 +1592,7 @@
     </w:p>
     <w:p>
       <w:pPr>
-        <w:pStyle w:val="Heading2"/>
+        <w:pStyle w:val="2"/>
       </w:pPr>
       <w:bookmarkStart w:id="2" w:name="_Toc246257992"/>
       <w:r>
@@ -1602,7 +1603,7 @@
     <w:p/>
     <w:p>
       <w:pPr>
-        <w:pStyle w:val="Heading1"/>
+        <w:pStyle w:val="1"/>
         <w:numPr>
           <w:ilvl w:val="0"/>
           <w:numId w:val="1"/>
@@ -1622,7 +1623,7 @@
     </w:p>
     <w:p>
       <w:pPr>
-        <w:pStyle w:val="Heading2"/>
+        <w:pStyle w:val="2"/>
       </w:pPr>
       <w:bookmarkStart w:id="4" w:name="_Toc246257994"/>
       <w:r>
@@ -1638,7 +1639,7 @@
     </w:p>
     <w:p>
       <w:pPr>
-        <w:pStyle w:val="Heading2"/>
+        <w:pStyle w:val="2"/>
       </w:pPr>
       <w:bookmarkStart w:id="5" w:name="_Toc246257995"/>
       <w:r>
@@ -1657,7 +1658,7 @@
     </w:p>
     <w:p>
       <w:pPr>
-        <w:pStyle w:val="Heading2"/>
+        <w:pStyle w:val="2"/>
       </w:pPr>
       <w:bookmarkStart w:id="6" w:name="_Toc246257996"/>
       <w:r>
@@ -1676,7 +1677,7 @@
     </w:p>
     <w:p>
       <w:pPr>
-        <w:pStyle w:val="Heading1"/>
+        <w:pStyle w:val="1"/>
         <w:numPr>
           <w:ilvl w:val="0"/>
           <w:numId w:val="1"/>
@@ -1684,6 +1685,7 @@
       </w:pPr>
       <w:bookmarkStart w:id="7" w:name="_Toc246257997"/>
       <w:r>
+        <w:lastRenderedPageBreak/>
         <w:t>Step by Step Instructions</w:t>
       </w:r>
       <w:bookmarkEnd w:id="7"/>
@@ -1693,7 +1695,7 @@
     </w:p>
     <w:p>
       <w:pPr>
-        <w:pStyle w:val="Heading2"/>
+        <w:pStyle w:val="2"/>
       </w:pPr>
       <w:bookmarkStart w:id="8" w:name="_Toc246257998"/>
       <w:r>
@@ -1706,7 +1708,7 @@
     </w:p>
     <w:p>
       <w:pPr>
-        <w:pStyle w:val="Heading3"/>
+        <w:pStyle w:val="3"/>
         <w:rPr>
           <w:lang w:eastAsia="zh-TW"/>
         </w:rPr>
@@ -1719,7 +1721,7 @@
     </w:p>
     <w:p>
       <w:pPr>
-        <w:pStyle w:val="ListParagraph"/>
+        <w:pStyle w:val="af"/>
         <w:numPr>
           <w:ilvl w:val="0"/>
           <w:numId w:val="4"/>
@@ -1803,7 +1805,7 @@
     </w:p>
     <w:p>
       <w:pPr>
-        <w:pStyle w:val="ListParagraph"/>
+        <w:pStyle w:val="af"/>
         <w:numPr>
           <w:ilvl w:val="0"/>
           <w:numId w:val="4"/>
@@ -1873,7 +1875,7 @@
     </w:p>
     <w:p>
       <w:pPr>
-        <w:pStyle w:val="ListParagraph"/>
+        <w:pStyle w:val="af"/>
         <w:numPr>
           <w:ilvl w:val="0"/>
           <w:numId w:val="4"/>
@@ -1928,7 +1930,7 @@
     </w:p>
     <w:p>
       <w:pPr>
-        <w:pStyle w:val="Heading3"/>
+        <w:pStyle w:val="3"/>
         <w:rPr>
           <w:lang w:eastAsia="zh-TW"/>
         </w:rPr>
@@ -1940,7 +1942,7 @@
     </w:p>
     <w:p>
       <w:pPr>
-        <w:pStyle w:val="ListParagraph"/>
+        <w:pStyle w:val="af"/>
         <w:numPr>
           <w:ilvl w:val="0"/>
           <w:numId w:val="5"/>
@@ -1995,7 +1997,7 @@
     </w:p>
     <w:p>
       <w:pPr>
-        <w:pStyle w:val="ListParagraph"/>
+        <w:pStyle w:val="af"/>
         <w:numPr>
           <w:ilvl w:val="0"/>
           <w:numId w:val="5"/>
@@ -2127,7 +2129,7 @@
     </w:p>
     <w:p>
       <w:pPr>
-        <w:pStyle w:val="ListParagraph"/>
+        <w:pStyle w:val="af"/>
         <w:numPr>
           <w:ilvl w:val="0"/>
           <w:numId w:val="5"/>
@@ -2187,7 +2189,7 @@
     </w:p>
     <w:p>
       <w:pPr>
-        <w:pStyle w:val="ListParagraph"/>
+        <w:pStyle w:val="af"/>
         <w:numPr>
           <w:ilvl w:val="0"/>
           <w:numId w:val="5"/>
@@ -2207,7 +2209,7 @@
     </w:p>
     <w:p>
       <w:pPr>
-        <w:pStyle w:val="ListParagraph"/>
+        <w:pStyle w:val="af"/>
         <w:numPr>
           <w:ilvl w:val="0"/>
           <w:numId w:val="5"/>
@@ -2262,7 +2264,7 @@
     </w:p>
     <w:p>
       <w:pPr>
-        <w:pStyle w:val="ListParagraph"/>
+        <w:pStyle w:val="af"/>
         <w:numPr>
           <w:ilvl w:val="0"/>
           <w:numId w:val="5"/>
@@ -2324,7 +2326,7 @@
     </w:p>
     <w:p>
       <w:pPr>
-        <w:pStyle w:val="ListParagraph"/>
+        <w:pStyle w:val="af"/>
         <w:numPr>
           <w:ilvl w:val="0"/>
           <w:numId w:val="5"/>
@@ -2385,7 +2387,7 @@
     </w:p>
     <w:p>
       <w:pPr>
-        <w:pStyle w:val="Heading3"/>
+        <w:pStyle w:val="3"/>
         <w:rPr>
           <w:lang w:eastAsia="zh-TW"/>
         </w:rPr>
@@ -2400,7 +2402,7 @@
     </w:p>
     <w:p>
       <w:pPr>
-        <w:pStyle w:val="ListParagraph"/>
+        <w:pStyle w:val="af"/>
         <w:numPr>
           <w:ilvl w:val="0"/>
           <w:numId w:val="6"/>
@@ -2447,7 +2449,7 @@
     </w:p>
     <w:p>
       <w:pPr>
-        <w:pStyle w:val="ListParagraph"/>
+        <w:pStyle w:val="af"/>
         <w:numPr>
           <w:ilvl w:val="0"/>
           <w:numId w:val="6"/>
@@ -2481,7 +2483,7 @@
     </w:p>
     <w:p>
       <w:pPr>
-        <w:pStyle w:val="ListParagraph"/>
+        <w:pStyle w:val="af"/>
         <w:numPr>
           <w:ilvl w:val="0"/>
           <w:numId w:val="6"/>
@@ -2535,7 +2537,7 @@
     </w:p>
     <w:p>
       <w:pPr>
-        <w:pStyle w:val="ListParagraph"/>
+        <w:pStyle w:val="af"/>
         <w:numPr>
           <w:ilvl w:val="0"/>
           <w:numId w:val="6"/>
@@ -2562,7 +2564,7 @@
     </w:p>
     <w:p>
       <w:pPr>
-        <w:pStyle w:val="ListParagraph"/>
+        <w:pStyle w:val="af"/>
         <w:numPr>
           <w:ilvl w:val="0"/>
           <w:numId w:val="6"/>
@@ -2643,7 +2645,7 @@
     </w:p>
     <w:p>
       <w:pPr>
-        <w:pStyle w:val="ListParagraph"/>
+        <w:pStyle w:val="af"/>
         <w:numPr>
           <w:ilvl w:val="0"/>
           <w:numId w:val="6"/>
@@ -2670,20 +2672,21 @@
     </w:p>
     <w:p>
       <w:pPr>
-        <w:pStyle w:val="Heading3"/>
+        <w:pStyle w:val="3"/>
         <w:rPr>
           <w:lang w:eastAsia="zh-TW"/>
         </w:rPr>
       </w:pPr>
       <w:bookmarkStart w:id="12" w:name="_Toc246258002"/>
       <w:r>
+        <w:lastRenderedPageBreak/>
         <w:t>Make reservation</w:t>
       </w:r>
       <w:bookmarkEnd w:id="12"/>
     </w:p>
     <w:p>
       <w:pPr>
-        <w:pStyle w:val="ListParagraph"/>
+        <w:pStyle w:val="af"/>
         <w:numPr>
           <w:ilvl w:val="0"/>
           <w:numId w:val="7"/>
@@ -2738,7 +2741,7 @@
     </w:p>
     <w:p>
       <w:pPr>
-        <w:pStyle w:val="ListParagraph"/>
+        <w:pStyle w:val="af"/>
         <w:numPr>
           <w:ilvl w:val="0"/>
           <w:numId w:val="7"/>
@@ -2856,7 +2859,7 @@
     </w:p>
     <w:p>
       <w:pPr>
-        <w:pStyle w:val="ListParagraph"/>
+        <w:pStyle w:val="af"/>
         <w:numPr>
           <w:ilvl w:val="0"/>
           <w:numId w:val="7"/>
@@ -2923,7 +2926,7 @@
     </w:p>
     <w:p>
       <w:pPr>
-        <w:pStyle w:val="ListParagraph"/>
+        <w:pStyle w:val="af"/>
         <w:numPr>
           <w:ilvl w:val="0"/>
           <w:numId w:val="7"/>
@@ -2957,7 +2960,7 @@
     </w:p>
     <w:p>
       <w:pPr>
-        <w:pStyle w:val="ListParagraph"/>
+        <w:pStyle w:val="af"/>
         <w:numPr>
           <w:ilvl w:val="0"/>
           <w:numId w:val="7"/>
@@ -3041,7 +3044,7 @@
     </w:p>
     <w:p>
       <w:pPr>
-        <w:pStyle w:val="ListParagraph"/>
+        <w:pStyle w:val="af"/>
         <w:numPr>
           <w:ilvl w:val="0"/>
           <w:numId w:val="7"/>
@@ -3061,7 +3064,7 @@
     </w:p>
     <w:p>
       <w:pPr>
-        <w:pStyle w:val="ListParagraph"/>
+        <w:pStyle w:val="af"/>
         <w:numPr>
           <w:ilvl w:val="0"/>
           <w:numId w:val="7"/>
@@ -3121,7 +3124,7 @@
     </w:p>
     <w:p>
       <w:pPr>
-        <w:pStyle w:val="ListParagraph"/>
+        <w:pStyle w:val="af"/>
         <w:numPr>
           <w:ilvl w:val="0"/>
           <w:numId w:val="7"/>
@@ -3202,7 +3205,7 @@
     </w:p>
     <w:p>
       <w:pPr>
-        <w:pStyle w:val="Heading2"/>
+        <w:pStyle w:val="2"/>
       </w:pPr>
       <w:bookmarkStart w:id="13" w:name="_Toc246258003"/>
       <w:r>
@@ -3221,7 +3224,7 @@
     </w:p>
     <w:p>
       <w:pPr>
-        <w:pStyle w:val="Heading3"/>
+        <w:pStyle w:val="3"/>
         <w:rPr>
           <w:lang w:eastAsia="zh-TW"/>
         </w:rPr>
@@ -3237,7 +3240,7 @@
     </w:p>
     <w:p>
       <w:pPr>
-        <w:pStyle w:val="ListParagraph"/>
+        <w:pStyle w:val="af"/>
         <w:numPr>
           <w:ilvl w:val="0"/>
           <w:numId w:val="8"/>
@@ -3285,7 +3288,7 @@
     </w:p>
     <w:p>
       <w:pPr>
-        <w:pStyle w:val="ListParagraph"/>
+        <w:pStyle w:val="af"/>
         <w:numPr>
           <w:ilvl w:val="0"/>
           <w:numId w:val="8"/>
@@ -3410,7 +3413,7 @@
     </w:p>
     <w:p>
       <w:pPr>
-        <w:pStyle w:val="ListParagraph"/>
+        <w:pStyle w:val="af"/>
         <w:numPr>
           <w:ilvl w:val="0"/>
           <w:numId w:val="8"/>
@@ -3463,7 +3466,7 @@
     </w:p>
     <w:p>
       <w:pPr>
-        <w:pStyle w:val="ListParagraph"/>
+        <w:pStyle w:val="af"/>
         <w:numPr>
           <w:ilvl w:val="0"/>
           <w:numId w:val="8"/>
@@ -3546,7 +3549,7 @@
     </w:p>
     <w:p>
       <w:pPr>
-        <w:pStyle w:val="ListParagraph"/>
+        <w:pStyle w:val="af"/>
         <w:numPr>
           <w:ilvl w:val="0"/>
           <w:numId w:val="8"/>
@@ -3601,7 +3604,7 @@
     </w:p>
     <w:p>
       <w:pPr>
-        <w:pStyle w:val="ListParagraph"/>
+        <w:pStyle w:val="af"/>
         <w:numPr>
           <w:ilvl w:val="0"/>
           <w:numId w:val="8"/>
@@ -3649,7 +3652,7 @@
     </w:p>
     <w:p>
       <w:pPr>
-        <w:pStyle w:val="ListParagraph"/>
+        <w:pStyle w:val="af"/>
         <w:numPr>
           <w:ilvl w:val="0"/>
           <w:numId w:val="8"/>
@@ -3683,7 +3686,7 @@
     </w:p>
     <w:p>
       <w:pPr>
-        <w:pStyle w:val="ListParagraph"/>
+        <w:pStyle w:val="af"/>
         <w:numPr>
           <w:ilvl w:val="0"/>
           <w:numId w:val="8"/>
@@ -3698,6 +3701,7 @@
           <w:rFonts w:eastAsia="PMingLiU" w:hint="eastAsia"/>
           <w:lang w:eastAsia="zh-TW"/>
         </w:rPr>
+        <w:lastRenderedPageBreak/>
         <w:t>Selects the corresponding date of the reservation</w:t>
       </w:r>
       <w:r>
@@ -3752,7 +3756,7 @@
     </w:p>
     <w:p>
       <w:pPr>
-        <w:pStyle w:val="ListParagraph"/>
+        <w:pStyle w:val="af"/>
         <w:numPr>
           <w:ilvl w:val="0"/>
           <w:numId w:val="8"/>
@@ -3772,7 +3776,7 @@
     </w:p>
     <w:p>
       <w:pPr>
-        <w:pStyle w:val="Heading3"/>
+        <w:pStyle w:val="3"/>
         <w:rPr>
           <w:lang w:eastAsia="zh-TW"/>
         </w:rPr>
@@ -3785,10 +3789,10 @@
     </w:p>
     <w:p>
       <w:pPr>
-        <w:pStyle w:val="ListParagraph"/>
+        <w:pStyle w:val="af"/>
         <w:numPr>
           <w:ilvl w:val="0"/>
-          <w:numId w:val="8"/>
+          <w:numId w:val="14"/>
         </w:numPr>
         <w:ind w:leftChars="0"/>
         <w:rPr>
@@ -3834,10 +3838,10 @@
     </w:p>
     <w:p>
       <w:pPr>
-        <w:pStyle w:val="ListParagraph"/>
+        <w:pStyle w:val="af"/>
         <w:numPr>
           <w:ilvl w:val="0"/>
-          <w:numId w:val="8"/>
+          <w:numId w:val="14"/>
         </w:numPr>
         <w:ind w:leftChars="0"/>
         <w:rPr>
@@ -3959,10 +3963,10 @@
     </w:p>
     <w:p>
       <w:pPr>
-        <w:pStyle w:val="ListParagraph"/>
+        <w:pStyle w:val="af"/>
         <w:numPr>
           <w:ilvl w:val="0"/>
-          <w:numId w:val="8"/>
+          <w:numId w:val="14"/>
         </w:numPr>
         <w:ind w:leftChars="0"/>
         <w:rPr>
@@ -4012,10 +4016,10 @@
     </w:p>
     <w:p>
       <w:pPr>
-        <w:pStyle w:val="ListParagraph"/>
+        <w:pStyle w:val="af"/>
         <w:numPr>
           <w:ilvl w:val="0"/>
-          <w:numId w:val="8"/>
+          <w:numId w:val="14"/>
         </w:numPr>
         <w:ind w:leftChars="0"/>
         <w:rPr>
@@ -4095,10 +4099,10 @@
     </w:p>
     <w:p>
       <w:pPr>
-        <w:pStyle w:val="ListParagraph"/>
+        <w:pStyle w:val="af"/>
         <w:numPr>
           <w:ilvl w:val="0"/>
-          <w:numId w:val="8"/>
+          <w:numId w:val="14"/>
         </w:numPr>
         <w:ind w:leftChars="0"/>
         <w:rPr>
@@ -4150,10 +4154,10 @@
     </w:p>
     <w:p>
       <w:pPr>
-        <w:pStyle w:val="ListParagraph"/>
+        <w:pStyle w:val="af"/>
         <w:numPr>
           <w:ilvl w:val="0"/>
-          <w:numId w:val="8"/>
+          <w:numId w:val="14"/>
         </w:numPr>
         <w:ind w:leftChars="0"/>
         <w:rPr>
@@ -4198,10 +4202,10 @@
     </w:p>
     <w:p>
       <w:pPr>
-        <w:pStyle w:val="ListParagraph"/>
+        <w:pStyle w:val="af"/>
         <w:numPr>
           <w:ilvl w:val="0"/>
-          <w:numId w:val="8"/>
+          <w:numId w:val="14"/>
         </w:numPr>
         <w:ind w:leftChars="0"/>
         <w:rPr>
@@ -4232,10 +4236,10 @@
     </w:p>
     <w:p>
       <w:pPr>
-        <w:pStyle w:val="ListParagraph"/>
+        <w:pStyle w:val="af"/>
         <w:numPr>
           <w:ilvl w:val="0"/>
-          <w:numId w:val="8"/>
+          <w:numId w:val="14"/>
         </w:numPr>
         <w:ind w:leftChars="0"/>
         <w:rPr>
@@ -4294,10 +4298,10 @@
     </w:p>
     <w:p>
       <w:pPr>
-        <w:pStyle w:val="ListParagraph"/>
+        <w:pStyle w:val="af"/>
         <w:numPr>
           <w:ilvl w:val="0"/>
-          <w:numId w:val="8"/>
+          <w:numId w:val="14"/>
         </w:numPr>
         <w:ind w:leftChars="0"/>
         <w:rPr>
@@ -4314,7 +4318,7 @@
     </w:p>
     <w:p>
       <w:pPr>
-        <w:pStyle w:val="Heading2"/>
+        <w:pStyle w:val="2"/>
       </w:pPr>
       <w:r>
         <w:t>Admin</w:t>
@@ -4332,7 +4336,11 @@
     </w:p>
     <w:p>
       <w:pPr>
-        <w:pStyle w:val="Heading3"/>
+        <w:pStyle w:val="3"/>
+        <w:rPr>
+          <w:rFonts w:hint="eastAsia"/>
+          <w:lang w:eastAsia="zh-TW"/>
+        </w:rPr>
       </w:pPr>
       <w:bookmarkStart w:id="17" w:name="_Toc246258007"/>
       <w:r>
@@ -4340,10 +4348,9 @@
       </w:r>
       <w:bookmarkEnd w:id="17"/>
     </w:p>
-    <w:p/>
-    <w:p>
-      <w:pPr>
-        <w:pStyle w:val="ListParagraph"/>
+    <w:p>
+      <w:pPr>
+        <w:pStyle w:val="af"/>
         <w:numPr>
           <w:ilvl w:val="1"/>
           <w:numId w:val="4"/>
@@ -4362,7 +4369,7 @@
     </w:p>
     <w:p>
       <w:pPr>
-        <w:pStyle w:val="ListParagraph"/>
+        <w:pStyle w:val="af"/>
         <w:ind w:leftChars="0"/>
       </w:pPr>
       <w:r>
@@ -4398,7 +4405,7 @@
     </w:p>
     <w:p>
       <w:pPr>
-        <w:pStyle w:val="ListParagraph"/>
+        <w:pStyle w:val="af"/>
         <w:numPr>
           <w:ilvl w:val="1"/>
           <w:numId w:val="4"/>
@@ -4423,7 +4430,7 @@
     </w:p>
     <w:p>
       <w:pPr>
-        <w:pStyle w:val="ListParagraph"/>
+        <w:pStyle w:val="af"/>
         <w:numPr>
           <w:ilvl w:val="1"/>
           <w:numId w:val="4"/>
@@ -4439,7 +4446,7 @@
     </w:p>
     <w:p>
       <w:pPr>
-        <w:pStyle w:val="ListParagraph"/>
+        <w:pStyle w:val="af"/>
         <w:numPr>
           <w:ilvl w:val="1"/>
           <w:numId w:val="4"/>
@@ -4447,6 +4454,7 @@
         <w:ind w:leftChars="0"/>
       </w:pPr>
       <w:r>
+        <w:lastRenderedPageBreak/>
         <w:t>If you want to add an image to the room type, left click the “Add Image” link</w:t>
       </w:r>
       <w:r>
@@ -4455,7 +4463,7 @@
     </w:p>
     <w:p>
       <w:pPr>
-        <w:pStyle w:val="ListParagraph"/>
+        <w:pStyle w:val="af"/>
         <w:ind w:leftChars="0"/>
       </w:pPr>
       <w:r>
@@ -4464,7 +4472,7 @@
     </w:p>
     <w:p>
       <w:pPr>
-        <w:pStyle w:val="ListParagraph"/>
+        <w:pStyle w:val="af"/>
         <w:numPr>
           <w:ilvl w:val="1"/>
           <w:numId w:val="4"/>
@@ -4477,7 +4485,7 @@
     </w:p>
     <w:p>
       <w:pPr>
-        <w:pStyle w:val="ListParagraph"/>
+        <w:pStyle w:val="af"/>
         <w:numPr>
           <w:ilvl w:val="1"/>
           <w:numId w:val="4"/>
@@ -4490,7 +4498,11 @@
     </w:p>
     <w:p>
       <w:pPr>
-        <w:pStyle w:val="Heading3"/>
+        <w:pStyle w:val="3"/>
+        <w:rPr>
+          <w:rFonts w:hint="eastAsia"/>
+          <w:lang w:eastAsia="zh-TW"/>
+        </w:rPr>
       </w:pPr>
       <w:bookmarkStart w:id="18" w:name="_Toc246258008"/>
       <w:r>
@@ -4498,10 +4510,9 @@
       </w:r>
       <w:bookmarkEnd w:id="18"/>
     </w:p>
-    <w:p/>
-    <w:p>
-      <w:pPr>
-        <w:pStyle w:val="ListParagraph"/>
+    <w:p>
+      <w:pPr>
+        <w:pStyle w:val="af"/>
         <w:numPr>
           <w:ilvl w:val="0"/>
           <w:numId w:val="11"/>
@@ -4514,7 +4525,7 @@
     </w:p>
     <w:p>
       <w:pPr>
-        <w:pStyle w:val="ListParagraph"/>
+        <w:pStyle w:val="af"/>
         <w:ind w:leftChars="0"/>
       </w:pPr>
       <w:r>
@@ -4526,7 +4537,7 @@
     </w:p>
     <w:p>
       <w:pPr>
-        <w:pStyle w:val="ListParagraph"/>
+        <w:pStyle w:val="af"/>
         <w:numPr>
           <w:ilvl w:val="0"/>
           <w:numId w:val="11"/>
@@ -4542,7 +4553,7 @@
     </w:p>
     <w:p>
       <w:pPr>
-        <w:pStyle w:val="ListParagraph"/>
+        <w:pStyle w:val="af"/>
         <w:numPr>
           <w:ilvl w:val="0"/>
           <w:numId w:val="11"/>
@@ -4555,7 +4566,7 @@
     </w:p>
     <w:p>
       <w:pPr>
-        <w:pStyle w:val="ListParagraph"/>
+        <w:pStyle w:val="af"/>
         <w:numPr>
           <w:ilvl w:val="0"/>
           <w:numId w:val="11"/>
@@ -4568,7 +4579,11 @@
     </w:p>
     <w:p>
       <w:pPr>
-        <w:pStyle w:val="Heading3"/>
+        <w:pStyle w:val="3"/>
+        <w:rPr>
+          <w:rFonts w:hint="eastAsia"/>
+          <w:lang w:eastAsia="zh-TW"/>
+        </w:rPr>
       </w:pPr>
       <w:bookmarkStart w:id="19" w:name="_Toc246258009"/>
       <w:r>
@@ -4579,10 +4594,9 @@
         <w:t xml:space="preserve"> (Edit profile)</w:t>
       </w:r>
     </w:p>
-    <w:p/>
-    <w:p>
-      <w:pPr>
-        <w:pStyle w:val="ListParagraph"/>
+    <w:p>
+      <w:pPr>
+        <w:pStyle w:val="af"/>
         <w:numPr>
           <w:ilvl w:val="0"/>
           <w:numId w:val="12"/>
@@ -4595,7 +4609,7 @@
     </w:p>
     <w:p>
       <w:pPr>
-        <w:pStyle w:val="ListParagraph"/>
+        <w:pStyle w:val="af"/>
         <w:numPr>
           <w:ilvl w:val="0"/>
           <w:numId w:val="12"/>
@@ -4608,7 +4622,7 @@
     </w:p>
     <w:p>
       <w:pPr>
-        <w:pStyle w:val="ListParagraph"/>
+        <w:pStyle w:val="af"/>
         <w:numPr>
           <w:ilvl w:val="0"/>
           <w:numId w:val="12"/>
@@ -4621,7 +4635,7 @@
     </w:p>
     <w:p>
       <w:pPr>
-        <w:pStyle w:val="ListParagraph"/>
+        <w:pStyle w:val="af"/>
         <w:numPr>
           <w:ilvl w:val="0"/>
           <w:numId w:val="12"/>
@@ -4634,7 +4648,11 @@
     </w:p>
     <w:p>
       <w:pPr>
-        <w:pStyle w:val="Heading3"/>
+        <w:pStyle w:val="3"/>
+        <w:rPr>
+          <w:rFonts w:hint="eastAsia"/>
+          <w:lang w:eastAsia="zh-TW"/>
+        </w:rPr>
       </w:pPr>
       <w:bookmarkStart w:id="20" w:name="_Toc246258010"/>
       <w:r>
@@ -4647,10 +4665,9 @@
         <w:t>)</w:t>
       </w:r>
     </w:p>
-    <w:p/>
-    <w:p>
-      <w:pPr>
-        <w:pStyle w:val="ListParagraph"/>
+    <w:p>
+      <w:pPr>
+        <w:pStyle w:val="af"/>
         <w:numPr>
           <w:ilvl w:val="2"/>
           <w:numId w:val="4"/>
@@ -4663,7 +4680,7 @@
     </w:p>
     <w:p>
       <w:pPr>
-        <w:pStyle w:val="ListParagraph"/>
+        <w:pStyle w:val="af"/>
         <w:ind w:leftChars="0" w:left="360"/>
       </w:pPr>
       <w:r>
@@ -4732,7 +4749,7 @@
     </w:p>
     <w:p>
       <w:pPr>
-        <w:pStyle w:val="ListParagraph"/>
+        <w:pStyle w:val="af"/>
         <w:numPr>
           <w:ilvl w:val="2"/>
           <w:numId w:val="4"/>
@@ -4745,7 +4762,7 @@
     </w:p>
     <w:p>
       <w:pPr>
-        <w:pStyle w:val="ListParagraph"/>
+        <w:pStyle w:val="af"/>
         <w:numPr>
           <w:ilvl w:val="2"/>
           <w:numId w:val="4"/>
@@ -4753,36 +4770,42 @@
         <w:ind w:leftChars="0"/>
       </w:pPr>
       <w:r>
+        <w:lastRenderedPageBreak/>
         <w:t xml:space="preserve">In the “Create User” panel, type the customer username, password, email, address and select a role for the user. </w:t>
       </w:r>
     </w:p>
     <w:p>
       <w:pPr>
-        <w:pStyle w:val="ListParagraph"/>
+        <w:pStyle w:val="af"/>
         <w:numPr>
           <w:ilvl w:val="2"/>
           <w:numId w:val="4"/>
         </w:numPr>
         <w:ind w:leftChars="0"/>
+        <w:rPr>
+          <w:rFonts w:hint="eastAsia"/>
+        </w:rPr>
       </w:pPr>
       <w:r>
         <w:t>Left click the “Save” button to create this new user</w:t>
       </w:r>
     </w:p>
-    <w:p/>
-    <w:p>
-      <w:pPr>
-        <w:pStyle w:val="Heading3"/>
+    <w:p>
+      <w:pPr>
+        <w:pStyle w:val="3"/>
+        <w:rPr>
+          <w:rFonts w:hint="eastAsia"/>
+          <w:lang w:eastAsia="zh-TW"/>
+        </w:rPr>
       </w:pPr>
       <w:r>
         <w:t>Manage chargeable items</w:t>
       </w:r>
       <w:bookmarkEnd w:id="20"/>
     </w:p>
-    <w:p/>
-    <w:p>
-      <w:pPr>
-        <w:pStyle w:val="ListParagraph"/>
+    <w:p>
+      <w:pPr>
+        <w:pStyle w:val="af"/>
         <w:numPr>
           <w:ilvl w:val="3"/>
           <w:numId w:val="4"/>
@@ -4796,7 +4819,7 @@
     </w:p>
     <w:p>
       <w:pPr>
-        <w:pStyle w:val="ListParagraph"/>
+        <w:pStyle w:val="af"/>
         <w:ind w:leftChars="0"/>
       </w:pPr>
       <w:r>
@@ -4859,7 +4882,7 @@
     </w:p>
     <w:p>
       <w:pPr>
-        <w:pStyle w:val="ListParagraph"/>
+        <w:pStyle w:val="af"/>
         <w:numPr>
           <w:ilvl w:val="0"/>
           <w:numId w:val="4"/>
@@ -4881,7 +4904,7 @@
     </w:p>
     <w:p>
       <w:pPr>
-        <w:pStyle w:val="ListParagraph"/>
+        <w:pStyle w:val="af"/>
         <w:numPr>
           <w:ilvl w:val="0"/>
           <w:numId w:val="4"/>
@@ -4894,7 +4917,7 @@
     </w:p>
     <w:p>
       <w:pPr>
-        <w:pStyle w:val="ListParagraph"/>
+        <w:pStyle w:val="af"/>
         <w:numPr>
           <w:ilvl w:val="0"/>
           <w:numId w:val="4"/>
@@ -4907,7 +4930,11 @@
     </w:p>
     <w:p>
       <w:pPr>
-        <w:pStyle w:val="Heading3"/>
+        <w:pStyle w:val="3"/>
+        <w:rPr>
+          <w:rFonts w:hint="eastAsia"/>
+          <w:lang w:eastAsia="zh-TW"/>
+        </w:rPr>
       </w:pPr>
       <w:r>
         <w:t>View reports</w:t>
@@ -4917,26 +4944,85 @@
         <w:t xml:space="preserve"> (Arash)</w:t>
       </w:r>
     </w:p>
-    <w:p/>
-    <w:p>
-      <w:r>
-        <w:t xml:space="preserve">1. Login to X-Reserve as an admin. </w:t>
-      </w:r>
-    </w:p>
-    <w:p>
-      <w:r>
-        <w:t>2. On top of the page, click on the “Report</w:t>
+    <w:p>
+      <w:r>
+        <w:t xml:space="preserve">1. </w:t>
+      </w:r>
+      <w:r>
+        <w:rPr>
+          <w:rFonts w:hint="eastAsia"/>
+          <w:lang w:eastAsia="zh-TW"/>
+        </w:rPr>
+        <w:t xml:space="preserve"> </w:t>
+      </w:r>
+      <w:r>
+        <w:t xml:space="preserve">Login to X-Reserve as an admin. </w:t>
+      </w:r>
+    </w:p>
+    <w:p>
+      <w:r>
+        <w:t xml:space="preserve">2. On top of the page, </w:t>
+      </w:r>
+      <w:r>
+        <w:rPr>
+          <w:rFonts w:hint="eastAsia"/>
+          <w:lang w:eastAsia="zh-TW"/>
+        </w:rPr>
+        <w:t xml:space="preserve">left </w:t>
+      </w:r>
+      <w:r>
+        <w:t>click</w:t>
+      </w:r>
+      <w:r>
+        <w:rPr>
+          <w:rFonts w:hint="eastAsia"/>
+          <w:lang w:eastAsia="zh-TW"/>
+        </w:rPr>
+        <w:t xml:space="preserve">s </w:t>
+      </w:r>
+      <w:r>
+        <w:t>“Report</w:t>
       </w:r>
       <w:r>
         <w:t>s</w:t>
       </w:r>
       <w:r>
-        <w:t>” link.</w:t>
-      </w:r>
-    </w:p>
-    <w:p>
-      <w:r>
-        <w:t>3. On the left side of the page, select the year you would like a report to be generated for.</w:t>
+        <w:t>” link</w:t>
+      </w:r>
+      <w:r>
+        <w:rPr>
+          <w:rFonts w:hint="eastAsia"/>
+          <w:lang w:eastAsia="zh-TW"/>
+        </w:rPr>
+        <w:t xml:space="preserve"> to view report</w:t>
+      </w:r>
+      <w:r>
+        <w:t>.</w:t>
+      </w:r>
+    </w:p>
+    <w:p>
+      <w:r>
+        <w:t>3. On the left side of the page, select</w:t>
+      </w:r>
+      <w:r>
+        <w:rPr>
+          <w:rFonts w:hint="eastAsia"/>
+          <w:lang w:eastAsia="zh-TW"/>
+        </w:rPr>
+        <w:t>s</w:t>
+      </w:r>
+      <w:r>
+        <w:t xml:space="preserve"> the year you would like </w:t>
+      </w:r>
+      <w:r>
+        <w:rPr>
+          <w:rFonts w:hint="eastAsia"/>
+          <w:lang w:eastAsia="zh-TW"/>
+        </w:rPr>
+        <w:t>the</w:t>
+      </w:r>
+      <w:r>
+        <w:t xml:space="preserve"> report to be generated for.</w:t>
       </w:r>
     </w:p>
     <w:sectPr>
@@ -4951,7 +5037,7 @@
 
 <file path=word/endnotes.xml><?xml version="1.0" encoding="utf-8"?>
 <w:endnotes xmlns:ve="http://schemas.openxmlformats.org/markup-compatibility/2006" xmlns:o="urn:schemas-microsoft-com:office:office" xmlns:r="http://schemas.openxmlformats.org/officeDocument/2006/relationships" xmlns:m="http://schemas.openxmlformats.org/officeDocument/2006/math" xmlns:v="urn:schemas-microsoft-com:vml" xmlns:wp="http://schemas.openxmlformats.org/drawingml/2006/wordprocessingDrawing" xmlns:w10="urn:schemas-microsoft-com:office:word" xmlns:w="http://schemas.openxmlformats.org/wordprocessingml/2006/main" xmlns:wne="http://schemas.microsoft.com/office/word/2006/wordml">
-  <w:endnote w:type="separator" w:id="-1">
+  <w:endnote w:type="separator" w:id="0">
     <w:p>
       <w:pPr>
         <w:spacing w:after="0" w:line="240" w:lineRule="auto"/>
@@ -4961,7 +5047,7 @@
       </w:r>
     </w:p>
   </w:endnote>
-  <w:endnote w:type="continuationSeparator" w:id="0">
+  <w:endnote w:type="continuationSeparator" w:id="1">
     <w:p>
       <w:pPr>
         <w:spacing w:after="0" w:line="240" w:lineRule="auto"/>
@@ -4976,7 +5062,7 @@
 
 <file path=word/footnotes.xml><?xml version="1.0" encoding="utf-8"?>
 <w:footnotes xmlns:ve="http://schemas.openxmlformats.org/markup-compatibility/2006" xmlns:o="urn:schemas-microsoft-com:office:office" xmlns:r="http://schemas.openxmlformats.org/officeDocument/2006/relationships" xmlns:m="http://schemas.openxmlformats.org/officeDocument/2006/math" xmlns:v="urn:schemas-microsoft-com:vml" xmlns:wp="http://schemas.openxmlformats.org/drawingml/2006/wordprocessingDrawing" xmlns:w10="urn:schemas-microsoft-com:office:word" xmlns:w="http://schemas.openxmlformats.org/wordprocessingml/2006/main" xmlns:wne="http://schemas.microsoft.com/office/word/2006/wordml">
-  <w:footnote w:type="separator" w:id="-1">
+  <w:footnote w:type="separator" w:id="0">
     <w:p>
       <w:pPr>
         <w:spacing w:after="0" w:line="240" w:lineRule="auto"/>
@@ -4986,7 +5072,7 @@
       </w:r>
     </w:p>
   </w:footnote>
-  <w:footnote w:type="continuationSeparator" w:id="0">
+  <w:footnote w:type="continuationSeparator" w:id="1">
     <w:p>
       <w:pPr>
         <w:spacing w:after="0" w:line="240" w:lineRule="auto"/>
@@ -5002,6 +5088,92 @@
 <file path=word/numbering.xml><?xml version="1.0" encoding="utf-8"?>
 <w:numbering xmlns:ve="http://schemas.openxmlformats.org/markup-compatibility/2006" xmlns:o="urn:schemas-microsoft-com:office:office" xmlns:r="http://schemas.openxmlformats.org/officeDocument/2006/relationships" xmlns:m="http://schemas.openxmlformats.org/officeDocument/2006/math" xmlns:v="urn:schemas-microsoft-com:vml" xmlns:wp="http://schemas.openxmlformats.org/drawingml/2006/wordprocessingDrawing" xmlns:w10="urn:schemas-microsoft-com:office:word" xmlns:w="http://schemas.openxmlformats.org/wordprocessingml/2006/main" xmlns:wne="http://schemas.microsoft.com/office/word/2006/wordml">
   <w:abstractNum w:abstractNumId="0">
+    <w:nsid w:val="02AE03D4"/>
+    <w:multiLevelType w:val="hybridMultilevel"/>
+    <w:tmpl w:val="83748B2C"/>
+    <w:lvl w:ilvl="0" w:tplc="0409000F">
+      <w:start w:val="1"/>
+      <w:numFmt w:val="decimal"/>
+      <w:lvlText w:val="%1."/>
+      <w:lvlJc w:val="left"/>
+      <w:pPr>
+        <w:ind w:left="480" w:hanging="480"/>
+      </w:pPr>
+    </w:lvl>
+    <w:lvl w:ilvl="1" w:tplc="04090019" w:tentative="1">
+      <w:start w:val="1"/>
+      <w:numFmt w:val="ideographTraditional"/>
+      <w:lvlText w:val="%2、"/>
+      <w:lvlJc w:val="left"/>
+      <w:pPr>
+        <w:ind w:left="960" w:hanging="480"/>
+      </w:pPr>
+    </w:lvl>
+    <w:lvl w:ilvl="2" w:tplc="0409001B" w:tentative="1">
+      <w:start w:val="1"/>
+      <w:numFmt w:val="lowerRoman"/>
+      <w:lvlText w:val="%3."/>
+      <w:lvlJc w:val="right"/>
+      <w:pPr>
+        <w:ind w:left="1440" w:hanging="480"/>
+      </w:pPr>
+    </w:lvl>
+    <w:lvl w:ilvl="3" w:tplc="0409000F" w:tentative="1">
+      <w:start w:val="1"/>
+      <w:numFmt w:val="decimal"/>
+      <w:lvlText w:val="%4."/>
+      <w:lvlJc w:val="left"/>
+      <w:pPr>
+        <w:ind w:left="1920" w:hanging="480"/>
+      </w:pPr>
+    </w:lvl>
+    <w:lvl w:ilvl="4" w:tplc="04090019" w:tentative="1">
+      <w:start w:val="1"/>
+      <w:numFmt w:val="ideographTraditional"/>
+      <w:lvlText w:val="%5、"/>
+      <w:lvlJc w:val="left"/>
+      <w:pPr>
+        <w:ind w:left="2400" w:hanging="480"/>
+      </w:pPr>
+    </w:lvl>
+    <w:lvl w:ilvl="5" w:tplc="0409001B" w:tentative="1">
+      <w:start w:val="1"/>
+      <w:numFmt w:val="lowerRoman"/>
+      <w:lvlText w:val="%6."/>
+      <w:lvlJc w:val="right"/>
+      <w:pPr>
+        <w:ind w:left="2880" w:hanging="480"/>
+      </w:pPr>
+    </w:lvl>
+    <w:lvl w:ilvl="6" w:tplc="0409000F" w:tentative="1">
+      <w:start w:val="1"/>
+      <w:numFmt w:val="decimal"/>
+      <w:lvlText w:val="%7."/>
+      <w:lvlJc w:val="left"/>
+      <w:pPr>
+        <w:ind w:left="3360" w:hanging="480"/>
+      </w:pPr>
+    </w:lvl>
+    <w:lvl w:ilvl="7" w:tplc="04090019" w:tentative="1">
+      <w:start w:val="1"/>
+      <w:numFmt w:val="ideographTraditional"/>
+      <w:lvlText w:val="%8、"/>
+      <w:lvlJc w:val="left"/>
+      <w:pPr>
+        <w:ind w:left="3840" w:hanging="480"/>
+      </w:pPr>
+    </w:lvl>
+    <w:lvl w:ilvl="8" w:tplc="0409001B" w:tentative="1">
+      <w:start w:val="1"/>
+      <w:numFmt w:val="lowerRoman"/>
+      <w:lvlText w:val="%9."/>
+      <w:lvlJc w:val="right"/>
+      <w:pPr>
+        <w:ind w:left="4320" w:hanging="480"/>
+      </w:pPr>
+    </w:lvl>
+  </w:abstractNum>
+  <w:abstractNum w:abstractNumId="1">
     <w:nsid w:val="03771866"/>
     <w:multiLevelType w:val="hybridMultilevel"/>
     <w:tmpl w:val="8774E7CC"/>
@@ -5087,7 +5259,7 @@
       </w:pPr>
     </w:lvl>
   </w:abstractNum>
-  <w:abstractNum w:abstractNumId="1">
+  <w:abstractNum w:abstractNumId="2">
     <w:nsid w:val="1DED376F"/>
     <w:multiLevelType w:val="hybridMultilevel"/>
     <w:tmpl w:val="A35C749A"/>
@@ -5176,7 +5348,7 @@
       </w:pPr>
     </w:lvl>
   </w:abstractNum>
-  <w:abstractNum w:abstractNumId="2">
+  <w:abstractNum w:abstractNumId="3">
     <w:nsid w:val="235363FE"/>
     <w:multiLevelType w:val="hybridMultilevel"/>
     <w:tmpl w:val="B9E65E9A"/>
@@ -5262,7 +5434,7 @@
       </w:pPr>
     </w:lvl>
   </w:abstractNum>
-  <w:abstractNum w:abstractNumId="3">
+  <w:abstractNum w:abstractNumId="4">
     <w:nsid w:val="25B70A58"/>
     <w:multiLevelType w:val="hybridMultilevel"/>
     <w:tmpl w:val="B052D71C"/>
@@ -5351,7 +5523,7 @@
       </w:pPr>
     </w:lvl>
   </w:abstractNum>
-  <w:abstractNum w:abstractNumId="4">
+  <w:abstractNum w:abstractNumId="5">
     <w:nsid w:val="26BA6DF4"/>
     <w:multiLevelType w:val="hybridMultilevel"/>
     <w:tmpl w:val="EE98BE4A"/>
@@ -5440,7 +5612,7 @@
       </w:pPr>
     </w:lvl>
   </w:abstractNum>
-  <w:abstractNum w:abstractNumId="5">
+  <w:abstractNum w:abstractNumId="6">
     <w:nsid w:val="272501F4"/>
     <w:multiLevelType w:val="hybridMultilevel"/>
     <w:tmpl w:val="1A048C06"/>
@@ -5526,7 +5698,7 @@
       </w:pPr>
     </w:lvl>
   </w:abstractNum>
-  <w:abstractNum w:abstractNumId="6">
+  <w:abstractNum w:abstractNumId="7">
     <w:nsid w:val="28353AAB"/>
     <w:multiLevelType w:val="hybridMultilevel"/>
     <w:tmpl w:val="CEE6DE38"/>
@@ -5612,7 +5784,7 @@
       </w:pPr>
     </w:lvl>
   </w:abstractNum>
-  <w:abstractNum w:abstractNumId="7">
+  <w:abstractNum w:abstractNumId="8">
     <w:nsid w:val="2C851626"/>
     <w:multiLevelType w:val="multilevel"/>
     <w:tmpl w:val="1009001F"/>
@@ -5698,7 +5870,7 @@
       </w:pPr>
     </w:lvl>
   </w:abstractNum>
-  <w:abstractNum w:abstractNumId="8">
+  <w:abstractNum w:abstractNumId="9">
     <w:nsid w:val="386B0DDC"/>
     <w:multiLevelType w:val="hybridMultilevel"/>
     <w:tmpl w:val="E11EEA88"/>
@@ -5787,7 +5959,7 @@
       </w:pPr>
     </w:lvl>
   </w:abstractNum>
-  <w:abstractNum w:abstractNumId="9">
+  <w:abstractNum w:abstractNumId="10">
     <w:nsid w:val="476F39BA"/>
     <w:multiLevelType w:val="hybridMultilevel"/>
     <w:tmpl w:val="83748B2C"/>
@@ -5873,7 +6045,7 @@
       </w:pPr>
     </w:lvl>
   </w:abstractNum>
-  <w:abstractNum w:abstractNumId="10">
+  <w:abstractNum w:abstractNumId="11">
     <w:nsid w:val="4CE77153"/>
     <w:multiLevelType w:val="hybridMultilevel"/>
     <w:tmpl w:val="3C8AD520"/>
@@ -5962,7 +6134,7 @@
       </w:pPr>
     </w:lvl>
   </w:abstractNum>
-  <w:abstractNum w:abstractNumId="11">
+  <w:abstractNum w:abstractNumId="12">
     <w:nsid w:val="615A1210"/>
     <w:multiLevelType w:val="hybridMultilevel"/>
     <w:tmpl w:val="00507F18"/>
@@ -6057,7 +6229,7 @@
       </w:pPr>
     </w:lvl>
   </w:abstractNum>
-  <w:abstractNum w:abstractNumId="12">
+  <w:abstractNum w:abstractNumId="13">
     <w:nsid w:val="6B2D6C36"/>
     <w:multiLevelType w:val="hybridMultilevel"/>
     <w:tmpl w:val="57CCA63A"/>
@@ -6147,43 +6319,46 @@
     </w:lvl>
   </w:abstractNum>
   <w:num w:numId="1">
+    <w:abstractNumId w:val="8"/>
+  </w:num>
+  <w:num w:numId="2">
+    <w:abstractNumId w:val="4"/>
+  </w:num>
+  <w:num w:numId="3">
+    <w:abstractNumId w:val="9"/>
+  </w:num>
+  <w:num w:numId="4">
+    <w:abstractNumId w:val="12"/>
+  </w:num>
+  <w:num w:numId="5">
+    <w:abstractNumId w:val="3"/>
+  </w:num>
+  <w:num w:numId="6">
     <w:abstractNumId w:val="7"/>
   </w:num>
-  <w:num w:numId="2">
-    <w:abstractNumId w:val="3"/>
+  <w:num w:numId="7">
+    <w:abstractNumId w:val="6"/>
   </w:num>
-  <w:num w:numId="3">
-    <w:abstractNumId w:val="8"/>
+  <w:num w:numId="8">
+    <w:abstractNumId w:val="10"/>
   </w:num>
-  <w:num w:numId="4">
+  <w:num w:numId="9">
+    <w:abstractNumId w:val="1"/>
+  </w:num>
+  <w:num w:numId="10">
+    <w:abstractNumId w:val="5"/>
+  </w:num>
+  <w:num w:numId="11">
+    <w:abstractNumId w:val="13"/>
+  </w:num>
+  <w:num w:numId="12">
+    <w:abstractNumId w:val="2"/>
+  </w:num>
+  <w:num w:numId="13">
     <w:abstractNumId w:val="11"/>
   </w:num>
-  <w:num w:numId="5">
-    <w:abstractNumId w:val="2"/>
-  </w:num>
-  <w:num w:numId="6">
-    <w:abstractNumId w:val="6"/>
-  </w:num>
-  <w:num w:numId="7">
-    <w:abstractNumId w:val="5"/>
-  </w:num>
-  <w:num w:numId="8">
-    <w:abstractNumId w:val="9"/>
-  </w:num>
-  <w:num w:numId="9">
+  <w:num w:numId="14">
     <w:abstractNumId w:val="0"/>
-  </w:num>
-  <w:num w:numId="10">
-    <w:abstractNumId w:val="4"/>
-  </w:num>
-  <w:num w:numId="11">
-    <w:abstractNumId w:val="12"/>
-  </w:num>
-  <w:num w:numId="12">
-    <w:abstractNumId w:val="1"/>
-  </w:num>
-  <w:num w:numId="13">
-    <w:abstractNumId w:val="10"/>
   </w:num>
 </w:numbering>
 </file>
@@ -6344,16 +6519,16 @@
     <w:lsdException w:name="Bibliography" w:uiPriority="37"/>
     <w:lsdException w:name="TOC Heading" w:uiPriority="39" w:qFormat="1"/>
   </w:latentStyles>
-  <w:style w:type="paragraph" w:default="1" w:styleId="Normal">
+  <w:style w:type="paragraph" w:default="1" w:styleId="a">
     <w:name w:val="Normal"/>
     <w:qFormat/>
     <w:rsid w:val="008A4893"/>
   </w:style>
-  <w:style w:type="paragraph" w:styleId="Heading1">
+  <w:style w:type="paragraph" w:styleId="1">
     <w:name w:val="heading 1"/>
-    <w:basedOn w:val="Normal"/>
-    <w:next w:val="Normal"/>
-    <w:link w:val="Heading1Char"/>
+    <w:basedOn w:val="a"/>
+    <w:next w:val="a"/>
+    <w:link w:val="10"/>
     <w:uiPriority w:val="9"/>
     <w:qFormat/>
     <w:rsid w:val="00775745"/>
@@ -6372,11 +6547,11 @@
       <w:szCs w:val="28"/>
     </w:rPr>
   </w:style>
-  <w:style w:type="paragraph" w:styleId="Heading2">
+  <w:style w:type="paragraph" w:styleId="2">
     <w:name w:val="heading 2"/>
-    <w:basedOn w:val="Normal"/>
-    <w:next w:val="Normal"/>
-    <w:link w:val="Heading2Char"/>
+    <w:basedOn w:val="a"/>
+    <w:next w:val="a"/>
+    <w:link w:val="20"/>
     <w:uiPriority w:val="9"/>
     <w:unhideWhenUsed/>
     <w:qFormat/>
@@ -6396,11 +6571,11 @@
       <w:szCs w:val="26"/>
     </w:rPr>
   </w:style>
-  <w:style w:type="paragraph" w:styleId="Heading3">
+  <w:style w:type="paragraph" w:styleId="3">
     <w:name w:val="heading 3"/>
-    <w:basedOn w:val="Normal"/>
-    <w:next w:val="Normal"/>
-    <w:link w:val="Heading3Char"/>
+    <w:basedOn w:val="a"/>
+    <w:next w:val="a"/>
+    <w:link w:val="30"/>
     <w:uiPriority w:val="9"/>
     <w:unhideWhenUsed/>
     <w:qFormat/>
@@ -6418,13 +6593,13 @@
       <w:color w:val="0F6FC6" w:themeColor="accent1"/>
     </w:rPr>
   </w:style>
-  <w:style w:type="character" w:default="1" w:styleId="DefaultParagraphFont">
+  <w:style w:type="character" w:default="1" w:styleId="a0">
     <w:name w:val="Default Paragraph Font"/>
     <w:uiPriority w:val="1"/>
     <w:semiHidden/>
     <w:unhideWhenUsed/>
   </w:style>
-  <w:style w:type="table" w:default="1" w:styleId="TableNormal">
+  <w:style w:type="table" w:default="1" w:styleId="a1">
     <w:name w:val="Normal Table"/>
     <w:uiPriority w:val="99"/>
     <w:semiHidden/>
@@ -6440,17 +6615,17 @@
       </w:tblCellMar>
     </w:tblPr>
   </w:style>
-  <w:style w:type="numbering" w:default="1" w:styleId="NoList">
+  <w:style w:type="numbering" w:default="1" w:styleId="a2">
     <w:name w:val="No List"/>
     <w:uiPriority w:val="99"/>
     <w:semiHidden/>
     <w:unhideWhenUsed/>
   </w:style>
-  <w:style w:type="paragraph" w:styleId="Title">
+  <w:style w:type="paragraph" w:styleId="a3">
     <w:name w:val="Title"/>
-    <w:basedOn w:val="Normal"/>
-    <w:next w:val="Normal"/>
-    <w:link w:val="TitleChar"/>
+    <w:basedOn w:val="a"/>
+    <w:next w:val="a"/>
+    <w:link w:val="a4"/>
     <w:uiPriority w:val="10"/>
     <w:qFormat/>
     <w:rsid w:val="00775745"/>
@@ -6470,10 +6645,10 @@
       <w:szCs w:val="52"/>
     </w:rPr>
   </w:style>
-  <w:style w:type="character" w:customStyle="1" w:styleId="TitleChar">
-    <w:name w:val="Title Char"/>
-    <w:basedOn w:val="DefaultParagraphFont"/>
-    <w:link w:val="Title"/>
+  <w:style w:type="character" w:customStyle="1" w:styleId="a4">
+    <w:name w:val="標題 字元"/>
+    <w:basedOn w:val="a0"/>
+    <w:link w:val="a3"/>
     <w:uiPriority w:val="10"/>
     <w:rsid w:val="00775745"/>
     <w:rPr>
@@ -6485,11 +6660,11 @@
       <w:szCs w:val="52"/>
     </w:rPr>
   </w:style>
-  <w:style w:type="paragraph" w:styleId="Subtitle">
+  <w:style w:type="paragraph" w:styleId="a5">
     <w:name w:val="Subtitle"/>
-    <w:basedOn w:val="Normal"/>
-    <w:next w:val="Normal"/>
-    <w:link w:val="SubtitleChar"/>
+    <w:basedOn w:val="a"/>
+    <w:next w:val="a"/>
+    <w:link w:val="a6"/>
     <w:uiPriority w:val="11"/>
     <w:qFormat/>
     <w:rsid w:val="00775745"/>
@@ -6508,10 +6683,10 @@
       <w:szCs w:val="24"/>
     </w:rPr>
   </w:style>
-  <w:style w:type="character" w:customStyle="1" w:styleId="SubtitleChar">
-    <w:name w:val="Subtitle Char"/>
-    <w:basedOn w:val="DefaultParagraphFont"/>
-    <w:link w:val="Subtitle"/>
+  <w:style w:type="character" w:customStyle="1" w:styleId="a6">
+    <w:name w:val="副標題 字元"/>
+    <w:basedOn w:val="a0"/>
+    <w:link w:val="a5"/>
     <w:uiPriority w:val="11"/>
     <w:rsid w:val="00775745"/>
     <w:rPr>
@@ -6524,10 +6699,10 @@
       <w:szCs w:val="24"/>
     </w:rPr>
   </w:style>
-  <w:style w:type="character" w:customStyle="1" w:styleId="Heading1Char">
-    <w:name w:val="Heading 1 Char"/>
-    <w:basedOn w:val="DefaultParagraphFont"/>
-    <w:link w:val="Heading1"/>
+  <w:style w:type="character" w:customStyle="1" w:styleId="10">
+    <w:name w:val="標題 1 字元"/>
+    <w:basedOn w:val="a0"/>
+    <w:link w:val="1"/>
     <w:uiPriority w:val="9"/>
     <w:rsid w:val="00775745"/>
     <w:rPr>
@@ -6539,10 +6714,10 @@
       <w:szCs w:val="28"/>
     </w:rPr>
   </w:style>
-  <w:style w:type="character" w:customStyle="1" w:styleId="Heading2Char">
-    <w:name w:val="Heading 2 Char"/>
-    <w:basedOn w:val="DefaultParagraphFont"/>
-    <w:link w:val="Heading2"/>
+  <w:style w:type="character" w:customStyle="1" w:styleId="20">
+    <w:name w:val="標題 2 字元"/>
+    <w:basedOn w:val="a0"/>
+    <w:link w:val="2"/>
     <w:uiPriority w:val="9"/>
     <w:rsid w:val="00B736E1"/>
     <w:rPr>
@@ -6554,10 +6729,10 @@
       <w:szCs w:val="26"/>
     </w:rPr>
   </w:style>
-  <w:style w:type="character" w:customStyle="1" w:styleId="Heading3Char">
-    <w:name w:val="Heading 3 Char"/>
-    <w:basedOn w:val="DefaultParagraphFont"/>
-    <w:link w:val="Heading3"/>
+  <w:style w:type="character" w:customStyle="1" w:styleId="30">
+    <w:name w:val="標題 3 字元"/>
+    <w:basedOn w:val="a0"/>
+    <w:link w:val="3"/>
     <w:uiPriority w:val="9"/>
     <w:rsid w:val="00B736E1"/>
     <w:rPr>
@@ -6567,10 +6742,10 @@
       <w:color w:val="0F6FC6" w:themeColor="accent1"/>
     </w:rPr>
   </w:style>
-  <w:style w:type="paragraph" w:styleId="TOCHeading">
+  <w:style w:type="paragraph" w:styleId="a7">
     <w:name w:val="TOC Heading"/>
-    <w:basedOn w:val="Heading1"/>
-    <w:next w:val="Normal"/>
+    <w:basedOn w:val="1"/>
+    <w:next w:val="a"/>
     <w:uiPriority w:val="39"/>
     <w:semiHidden/>
     <w:unhideWhenUsed/>
@@ -6583,10 +6758,10 @@
       <w:lang w:val="en-US" w:eastAsia="en-US"/>
     </w:rPr>
   </w:style>
-  <w:style w:type="paragraph" w:styleId="TOC1">
+  <w:style w:type="paragraph" w:styleId="11">
     <w:name w:val="toc 1"/>
-    <w:basedOn w:val="Normal"/>
-    <w:next w:val="Normal"/>
+    <w:basedOn w:val="a"/>
+    <w:next w:val="a"/>
     <w:autoRedefine/>
     <w:uiPriority w:val="39"/>
     <w:unhideWhenUsed/>
@@ -6595,10 +6770,10 @@
       <w:spacing w:after="100"/>
     </w:pPr>
   </w:style>
-  <w:style w:type="paragraph" w:styleId="TOC2">
+  <w:style w:type="paragraph" w:styleId="21">
     <w:name w:val="toc 2"/>
-    <w:basedOn w:val="Normal"/>
-    <w:next w:val="Normal"/>
+    <w:basedOn w:val="a"/>
+    <w:next w:val="a"/>
     <w:autoRedefine/>
     <w:uiPriority w:val="39"/>
     <w:unhideWhenUsed/>
@@ -6608,10 +6783,10 @@
       <w:ind w:left="220"/>
     </w:pPr>
   </w:style>
-  <w:style w:type="paragraph" w:styleId="TOC3">
+  <w:style w:type="paragraph" w:styleId="31">
     <w:name w:val="toc 3"/>
-    <w:basedOn w:val="Normal"/>
-    <w:next w:val="Normal"/>
+    <w:basedOn w:val="a"/>
+    <w:next w:val="a"/>
     <w:autoRedefine/>
     <w:uiPriority w:val="39"/>
     <w:unhideWhenUsed/>
@@ -6621,9 +6796,9 @@
       <w:ind w:left="440"/>
     </w:pPr>
   </w:style>
-  <w:style w:type="character" w:styleId="Hyperlink">
+  <w:style w:type="character" w:styleId="a8">
     <w:name w:val="Hyperlink"/>
-    <w:basedOn w:val="DefaultParagraphFont"/>
+    <w:basedOn w:val="a0"/>
     <w:uiPriority w:val="99"/>
     <w:unhideWhenUsed/>
     <w:rsid w:val="00B736E1"/>
@@ -6632,10 +6807,10 @@
       <w:u w:val="single"/>
     </w:rPr>
   </w:style>
-  <w:style w:type="paragraph" w:styleId="BalloonText">
+  <w:style w:type="paragraph" w:styleId="a9">
     <w:name w:val="Balloon Text"/>
-    <w:basedOn w:val="Normal"/>
-    <w:link w:val="BalloonTextChar"/>
+    <w:basedOn w:val="a"/>
+    <w:link w:val="aa"/>
     <w:uiPriority w:val="99"/>
     <w:semiHidden/>
     <w:unhideWhenUsed/>
@@ -6649,10 +6824,10 @@
       <w:szCs w:val="16"/>
     </w:rPr>
   </w:style>
-  <w:style w:type="character" w:customStyle="1" w:styleId="BalloonTextChar">
-    <w:name w:val="Balloon Text Char"/>
-    <w:basedOn w:val="DefaultParagraphFont"/>
-    <w:link w:val="BalloonText"/>
+  <w:style w:type="character" w:customStyle="1" w:styleId="aa">
+    <w:name w:val="註解方塊文字 字元"/>
+    <w:basedOn w:val="a0"/>
+    <w:link w:val="a9"/>
     <w:uiPriority w:val="99"/>
     <w:semiHidden/>
     <w:rsid w:val="00B736E1"/>
@@ -6662,10 +6837,10 @@
       <w:szCs w:val="16"/>
     </w:rPr>
   </w:style>
-  <w:style w:type="paragraph" w:styleId="Header">
+  <w:style w:type="paragraph" w:styleId="ab">
     <w:name w:val="header"/>
-    <w:basedOn w:val="Normal"/>
-    <w:link w:val="HeaderChar"/>
+    <w:basedOn w:val="a"/>
+    <w:link w:val="ac"/>
     <w:uiPriority w:val="99"/>
     <w:semiHidden/>
     <w:unhideWhenUsed/>
@@ -6682,10 +6857,10 @@
       <w:szCs w:val="20"/>
     </w:rPr>
   </w:style>
-  <w:style w:type="character" w:customStyle="1" w:styleId="HeaderChar">
-    <w:name w:val="Header Char"/>
-    <w:basedOn w:val="DefaultParagraphFont"/>
-    <w:link w:val="Header"/>
+  <w:style w:type="character" w:customStyle="1" w:styleId="ac">
+    <w:name w:val="頁首 字元"/>
+    <w:basedOn w:val="a0"/>
+    <w:link w:val="ab"/>
     <w:uiPriority w:val="99"/>
     <w:semiHidden/>
     <w:rsid w:val="00AF6317"/>
@@ -6694,10 +6869,10 @@
       <w:szCs w:val="20"/>
     </w:rPr>
   </w:style>
-  <w:style w:type="paragraph" w:styleId="Footer">
+  <w:style w:type="paragraph" w:styleId="ad">
     <w:name w:val="footer"/>
-    <w:basedOn w:val="Normal"/>
-    <w:link w:val="FooterChar"/>
+    <w:basedOn w:val="a"/>
+    <w:link w:val="ae"/>
     <w:uiPriority w:val="99"/>
     <w:semiHidden/>
     <w:unhideWhenUsed/>
@@ -6714,10 +6889,10 @@
       <w:szCs w:val="20"/>
     </w:rPr>
   </w:style>
-  <w:style w:type="character" w:customStyle="1" w:styleId="FooterChar">
-    <w:name w:val="Footer Char"/>
-    <w:basedOn w:val="DefaultParagraphFont"/>
-    <w:link w:val="Footer"/>
+  <w:style w:type="character" w:customStyle="1" w:styleId="ae">
+    <w:name w:val="頁尾 字元"/>
+    <w:basedOn w:val="a0"/>
+    <w:link w:val="ad"/>
     <w:uiPriority w:val="99"/>
     <w:semiHidden/>
     <w:rsid w:val="00AF6317"/>
@@ -6726,9 +6901,9 @@
       <w:szCs w:val="20"/>
     </w:rPr>
   </w:style>
-  <w:style w:type="paragraph" w:styleId="ListParagraph">
+  <w:style w:type="paragraph" w:styleId="af">
     <w:name w:val="List Paragraph"/>
-    <w:basedOn w:val="Normal"/>
+    <w:basedOn w:val="a"/>
     <w:uiPriority w:val="34"/>
     <w:qFormat/>
     <w:rsid w:val="00AF6317"/>

</xml_diff>

<commit_message>
added screenies in user guide
</commit_message>
<xml_diff>
--- a/doc/user guide.docx
+++ b/doc/user guide.docx
@@ -2283,72 +2283,72 @@
     <w:p>
       <w:pPr>
         <w:pStyle w:val="ListParagraph"/>
-        <w:numPr>
-          <w:ilvl w:val="0"/>
-          <w:numId w:val="4"/>
-        </w:numPr>
-        <w:ind w:leftChars="0"/>
-        <w:rPr>
-          <w:lang w:eastAsia="zh-TW"/>
-        </w:rPr>
-      </w:pPr>
-      <w:r>
-        <w:t>In the “</w:t>
-      </w:r>
-      <w:r>
-        <w:rPr>
-          <w:rFonts w:eastAsia="PMingLiU" w:hint="eastAsia"/>
-          <w:lang w:eastAsia="zh-TW"/>
-        </w:rPr>
-        <w:t>User</w:t>
-      </w:r>
-      <w:r>
-        <w:t xml:space="preserve"> Detail” panel, type the </w:t>
-      </w:r>
-      <w:r>
-        <w:rPr>
-          <w:rFonts w:eastAsia="PMingLiU" w:hint="eastAsia"/>
-          <w:lang w:eastAsia="zh-TW"/>
-        </w:rPr>
-        <w:t>user</w:t>
-      </w:r>
-      <w:r>
-        <w:t xml:space="preserve">name, </w:t>
-      </w:r>
-      <w:r>
-        <w:rPr>
-          <w:rFonts w:eastAsia="PMingLiU" w:hint="eastAsia"/>
-          <w:lang w:eastAsia="zh-TW"/>
-        </w:rPr>
-        <w:t>password</w:t>
-      </w:r>
-      <w:r>
-        <w:t xml:space="preserve">, </w:t>
-      </w:r>
-      <w:r>
-        <w:rPr>
-          <w:rFonts w:eastAsia="PMingLiU" w:hint="eastAsia"/>
-          <w:lang w:eastAsia="zh-TW"/>
-        </w:rPr>
-        <w:t>e-mail</w:t>
-      </w:r>
-      <w:r>
-        <w:t xml:space="preserve">, </w:t>
-      </w:r>
-      <w:r>
-        <w:rPr>
-          <w:rFonts w:eastAsia="PMingLiU" w:hint="eastAsia"/>
-          <w:lang w:eastAsia="zh-TW"/>
-        </w:rPr>
-        <w:t>and address</w:t>
-      </w:r>
-      <w:r>
-        <w:rPr>
-          <w:rFonts w:eastAsia="PMingLiU" w:hint="eastAsia"/>
-          <w:lang w:eastAsia="zh-TW"/>
-        </w:rPr>
-        <w:t>.</w:t>
-      </w:r>
+        <w:ind w:leftChars="0" w:left="360"/>
+        <w:rPr>
+          <w:lang w:eastAsia="zh-TW"/>
+        </w:rPr>
+      </w:pPr>
+      <w:r>
+        <w:rPr>
+          <w:noProof/>
+          <w:lang w:eastAsia="en-CA"/>
+        </w:rPr>
+        <w:lastRenderedPageBreak/>
+        <w:drawing>
+          <wp:inline distT="0" distB="0" distL="0" distR="0">
+            <wp:extent cx="5934710" cy="4865370"/>
+            <wp:effectExtent l="19050" t="0" r="8890" b="0"/>
+            <wp:docPr id="1" name="Picture 1"/>
+            <wp:cNvGraphicFramePr>
+              <a:graphicFrameLocks xmlns:a="http://schemas.openxmlformats.org/drawingml/2006/main" noChangeAspect="1"/>
+            </wp:cNvGraphicFramePr>
+            <a:graphic xmlns:a="http://schemas.openxmlformats.org/drawingml/2006/main">
+              <a:graphicData uri="http://schemas.openxmlformats.org/drawingml/2006/picture">
+                <pic:pic xmlns:pic="http://schemas.openxmlformats.org/drawingml/2006/picture">
+                  <pic:nvPicPr>
+                    <pic:cNvPr id="0" name="Picture 1"/>
+                    <pic:cNvPicPr>
+                      <a:picLocks noChangeAspect="1" noChangeArrowheads="1"/>
+                    </pic:cNvPicPr>
+                  </pic:nvPicPr>
+                  <pic:blipFill>
+                    <a:blip r:embed="rId9" cstate="print"/>
+                    <a:srcRect/>
+                    <a:stretch>
+                      <a:fillRect/>
+                    </a:stretch>
+                  </pic:blipFill>
+                  <pic:spPr bwMode="auto">
+                    <a:xfrm>
+                      <a:off x="0" y="0"/>
+                      <a:ext cx="5934710" cy="4865370"/>
+                    </a:xfrm>
+                    <a:prstGeom prst="rect">
+                      <a:avLst/>
+                    </a:prstGeom>
+                    <a:noFill/>
+                    <a:ln w="9525">
+                      <a:noFill/>
+                      <a:miter lim="800000"/>
+                      <a:headEnd/>
+                      <a:tailEnd/>
+                    </a:ln>
+                  </pic:spPr>
+                </pic:pic>
+              </a:graphicData>
+            </a:graphic>
+          </wp:inline>
+        </w:drawing>
+      </w:r>
+    </w:p>
+    <w:p>
+      <w:pPr>
+        <w:pStyle w:val="ListParagraph"/>
+        <w:ind w:leftChars="0" w:left="360"/>
+        <w:rPr>
+          <w:lang w:eastAsia="zh-TW"/>
+        </w:rPr>
+      </w:pPr>
     </w:p>
     <w:p>
       <w:pPr>
@@ -2363,10 +2363,169 @@
         </w:rPr>
       </w:pPr>
       <w:r>
-        <w:rPr>
-          <w:rFonts w:eastAsia="PMingLiU" w:hint="eastAsia"/>
-          <w:lang w:eastAsia="zh-TW"/>
-        </w:rPr>
+        <w:t>In the “</w:t>
+      </w:r>
+      <w:r>
+        <w:rPr>
+          <w:rFonts w:eastAsia="PMingLiU" w:hint="eastAsia"/>
+          <w:lang w:eastAsia="zh-TW"/>
+        </w:rPr>
+        <w:t>User</w:t>
+      </w:r>
+      <w:r>
+        <w:t xml:space="preserve"> Detail” panel, type the </w:t>
+      </w:r>
+      <w:r>
+        <w:rPr>
+          <w:rFonts w:eastAsia="PMingLiU" w:hint="eastAsia"/>
+          <w:lang w:eastAsia="zh-TW"/>
+        </w:rPr>
+        <w:t>user</w:t>
+      </w:r>
+      <w:r>
+        <w:t xml:space="preserve">name, </w:t>
+      </w:r>
+      <w:r>
+        <w:rPr>
+          <w:rFonts w:eastAsia="PMingLiU" w:hint="eastAsia"/>
+          <w:lang w:eastAsia="zh-TW"/>
+        </w:rPr>
+        <w:t>password</w:t>
+      </w:r>
+      <w:r>
+        <w:t xml:space="preserve">, </w:t>
+      </w:r>
+      <w:r>
+        <w:rPr>
+          <w:rFonts w:eastAsia="PMingLiU" w:hint="eastAsia"/>
+          <w:lang w:eastAsia="zh-TW"/>
+        </w:rPr>
+        <w:t>e-mail</w:t>
+      </w:r>
+      <w:r>
+        <w:t xml:space="preserve">, </w:t>
+      </w:r>
+      <w:r>
+        <w:rPr>
+          <w:rFonts w:eastAsia="PMingLiU" w:hint="eastAsia"/>
+          <w:lang w:eastAsia="zh-TW"/>
+        </w:rPr>
+        <w:t>and address</w:t>
+      </w:r>
+      <w:r>
+        <w:rPr>
+          <w:rFonts w:eastAsia="PMingLiU" w:hint="eastAsia"/>
+          <w:lang w:eastAsia="zh-TW"/>
+        </w:rPr>
+        <w:t>.</w:t>
+      </w:r>
+    </w:p>
+    <w:p>
+      <w:pPr>
+        <w:pStyle w:val="ListParagraph"/>
+        <w:ind w:leftChars="0" w:left="360"/>
+        <w:jc w:val="center"/>
+        <w:rPr>
+          <w:lang w:eastAsia="zh-TW"/>
+        </w:rPr>
+      </w:pPr>
+      <w:r>
+        <w:rPr>
+          <w:noProof/>
+          <w:lang w:eastAsia="en-CA"/>
+        </w:rPr>
+        <w:drawing>
+          <wp:inline distT="0" distB="0" distL="0" distR="0">
+            <wp:extent cx="2034036" cy="1280690"/>
+            <wp:effectExtent l="19050" t="0" r="4314" b="0"/>
+            <wp:docPr id="3" name="Picture 3"/>
+            <wp:cNvGraphicFramePr>
+              <a:graphicFrameLocks xmlns:a="http://schemas.openxmlformats.org/drawingml/2006/main" noChangeAspect="1"/>
+            </wp:cNvGraphicFramePr>
+            <a:graphic xmlns:a="http://schemas.openxmlformats.org/drawingml/2006/main">
+              <a:graphicData uri="http://schemas.openxmlformats.org/drawingml/2006/picture">
+                <pic:pic xmlns:pic="http://schemas.openxmlformats.org/drawingml/2006/picture">
+                  <pic:nvPicPr>
+                    <pic:cNvPr id="0" name="Picture 3"/>
+                    <pic:cNvPicPr>
+                      <a:picLocks noChangeAspect="1" noChangeArrowheads="1"/>
+                    </pic:cNvPicPr>
+                  </pic:nvPicPr>
+                  <pic:blipFill>
+                    <a:blip r:embed="rId10" cstate="print"/>
+                    <a:srcRect/>
+                    <a:stretch>
+                      <a:fillRect/>
+                    </a:stretch>
+                  </pic:blipFill>
+                  <pic:spPr bwMode="auto">
+                    <a:xfrm>
+                      <a:off x="0" y="0"/>
+                      <a:ext cx="2035458" cy="1281586"/>
+                    </a:xfrm>
+                    <a:prstGeom prst="rect">
+                      <a:avLst/>
+                    </a:prstGeom>
+                    <a:noFill/>
+                    <a:ln w="9525">
+                      <a:noFill/>
+                      <a:miter lim="800000"/>
+                      <a:headEnd/>
+                      <a:tailEnd/>
+                    </a:ln>
+                  </pic:spPr>
+                </pic:pic>
+              </a:graphicData>
+            </a:graphic>
+          </wp:inline>
+        </w:drawing>
+      </w:r>
+    </w:p>
+    <w:p>
+      <w:pPr>
+        <w:pStyle w:val="ListParagraph"/>
+        <w:ind w:leftChars="0" w:left="360"/>
+        <w:rPr>
+          <w:lang w:eastAsia="zh-TW"/>
+        </w:rPr>
+      </w:pPr>
+    </w:p>
+    <w:p>
+      <w:pPr>
+        <w:pStyle w:val="ListParagraph"/>
+        <w:ind w:leftChars="0" w:left="360"/>
+        <w:rPr>
+          <w:lang w:eastAsia="zh-TW"/>
+        </w:rPr>
+      </w:pPr>
+    </w:p>
+    <w:p>
+      <w:pPr>
+        <w:pStyle w:val="ListParagraph"/>
+        <w:ind w:leftChars="0" w:left="360"/>
+        <w:rPr>
+          <w:lang w:eastAsia="zh-TW"/>
+        </w:rPr>
+      </w:pPr>
+    </w:p>
+    <w:p>
+      <w:pPr>
+        <w:pStyle w:val="ListParagraph"/>
+        <w:numPr>
+          <w:ilvl w:val="0"/>
+          <w:numId w:val="4"/>
+        </w:numPr>
+        <w:ind w:leftChars="0"/>
+        <w:rPr>
+          <w:lang w:eastAsia="zh-TW"/>
+        </w:rPr>
+      </w:pPr>
+      <w:r>
+        <w:rPr>
+          <w:rFonts w:eastAsia="PMingLiU" w:hint="eastAsia"/>
+          <w:lang w:eastAsia="zh-TW"/>
+        </w:rPr>
+        <w:lastRenderedPageBreak/>
         <w:t xml:space="preserve">Left clicks </w:t>
       </w:r>
       <w:r>
@@ -2378,16 +2537,16 @@
       </w:r>
       <w:r>
         <w:rPr>
-          <w:rFonts w:eastAsia="PMingLiU" w:hint="eastAsia"/>
-          <w:lang w:eastAsia="zh-TW"/>
-        </w:rPr>
-        <w:t>Save</w:t>
-      </w:r>
-      <w:r>
-        <w:rPr>
           <w:rFonts w:eastAsia="PMingLiU"/>
           <w:lang w:eastAsia="zh-TW"/>
         </w:rPr>
+        <w:t>Register</w:t>
+      </w:r>
+      <w:r>
+        <w:rPr>
+          <w:rFonts w:eastAsia="PMingLiU"/>
+          <w:lang w:eastAsia="zh-TW"/>
+        </w:rPr>
         <w:t>”</w:t>
       </w:r>
       <w:r>
@@ -2407,14 +2566,91 @@
     </w:p>
     <w:p>
       <w:pPr>
+        <w:pStyle w:val="ListParagraph"/>
+        <w:ind w:leftChars="0" w:left="360"/>
+        <w:jc w:val="center"/>
+        <w:rPr>
+          <w:lang w:eastAsia="zh-TW"/>
+        </w:rPr>
+      </w:pPr>
+      <w:r>
+        <w:rPr>
+          <w:noProof/>
+          <w:lang w:eastAsia="en-CA"/>
+        </w:rPr>
+        <w:drawing>
+          <wp:inline distT="0" distB="0" distL="0" distR="0">
+            <wp:extent cx="1834180" cy="1164566"/>
+            <wp:effectExtent l="19050" t="0" r="0" b="0"/>
+            <wp:docPr id="5" name="Picture 5"/>
+            <wp:cNvGraphicFramePr>
+              <a:graphicFrameLocks xmlns:a="http://schemas.openxmlformats.org/drawingml/2006/main" noChangeAspect="1"/>
+            </wp:cNvGraphicFramePr>
+            <a:graphic xmlns:a="http://schemas.openxmlformats.org/drawingml/2006/main">
+              <a:graphicData uri="http://schemas.openxmlformats.org/drawingml/2006/picture">
+                <pic:pic xmlns:pic="http://schemas.openxmlformats.org/drawingml/2006/picture">
+                  <pic:nvPicPr>
+                    <pic:cNvPr id="0" name="Picture 5"/>
+                    <pic:cNvPicPr>
+                      <a:picLocks noChangeAspect="1" noChangeArrowheads="1"/>
+                    </pic:cNvPicPr>
+                  </pic:nvPicPr>
+                  <pic:blipFill>
+                    <a:blip r:embed="rId11" cstate="print"/>
+                    <a:srcRect/>
+                    <a:stretch>
+                      <a:fillRect/>
+                    </a:stretch>
+                  </pic:blipFill>
+                  <pic:spPr bwMode="auto">
+                    <a:xfrm>
+                      <a:off x="0" y="0"/>
+                      <a:ext cx="1835210" cy="1165220"/>
+                    </a:xfrm>
+                    <a:prstGeom prst="rect">
+                      <a:avLst/>
+                    </a:prstGeom>
+                    <a:noFill/>
+                    <a:ln w="9525">
+                      <a:noFill/>
+                      <a:miter lim="800000"/>
+                      <a:headEnd/>
+                      <a:tailEnd/>
+                    </a:ln>
+                  </pic:spPr>
+                </pic:pic>
+              </a:graphicData>
+            </a:graphic>
+          </wp:inline>
+        </w:drawing>
+      </w:r>
+    </w:p>
+    <w:p>
+      <w:pPr>
+        <w:pStyle w:val="ListParagraph"/>
+        <w:ind w:leftChars="0" w:left="360"/>
+        <w:jc w:val="center"/>
+        <w:rPr>
+          <w:lang w:eastAsia="zh-TW"/>
+        </w:rPr>
+      </w:pPr>
+    </w:p>
+    <w:p>
+      <w:pPr>
+        <w:pStyle w:val="ListParagraph"/>
+        <w:ind w:leftChars="0" w:left="360"/>
+        <w:jc w:val="center"/>
+        <w:rPr>
+          <w:lang w:eastAsia="zh-TW"/>
+        </w:rPr>
+      </w:pPr>
+    </w:p>
+    <w:p>
+      <w:pPr>
         <w:pStyle w:val="Heading3"/>
-        <w:rPr>
-          <w:lang w:eastAsia="zh-TW"/>
-        </w:rPr>
       </w:pPr>
       <w:bookmarkStart w:id="19" w:name="_Toc247104038"/>
       <w:r>
-        <w:lastRenderedPageBreak/>
         <w:t>Edit profile</w:t>
       </w:r>
       <w:bookmarkEnd w:id="19"/>
@@ -2477,134 +2713,72 @@
     <w:p>
       <w:pPr>
         <w:pStyle w:val="ListParagraph"/>
-        <w:numPr>
-          <w:ilvl w:val="0"/>
-          <w:numId w:val="5"/>
-        </w:numPr>
         <w:ind w:leftChars="0"/>
-        <w:rPr>
-          <w:lang w:eastAsia="zh-TW"/>
-        </w:rPr>
-      </w:pPr>
-      <w:r>
-        <w:rPr>
-          <w:rFonts w:eastAsia="PMingLiU" w:hint="eastAsia"/>
-          <w:lang w:eastAsia="zh-TW"/>
-        </w:rPr>
-        <w:t>In the</w:t>
-      </w:r>
-      <w:r>
-        <w:rPr>
-          <w:rFonts w:eastAsia="PMingLiU"/>
-          <w:lang w:eastAsia="zh-TW"/>
-        </w:rPr>
-        <w:t xml:space="preserve"> “</w:t>
-      </w:r>
-      <w:r>
-        <w:rPr>
-          <w:rFonts w:eastAsia="PMingLiU" w:hint="eastAsia"/>
-          <w:lang w:eastAsia="zh-TW"/>
-        </w:rPr>
-        <w:t>Login</w:t>
-      </w:r>
-      <w:r>
-        <w:rPr>
-          <w:rFonts w:eastAsia="PMingLiU"/>
-          <w:lang w:eastAsia="zh-TW"/>
-        </w:rPr>
-        <w:t>”</w:t>
-      </w:r>
-      <w:r>
-        <w:rPr>
-          <w:rFonts w:eastAsia="PMingLiU" w:hint="eastAsia"/>
-          <w:lang w:eastAsia="zh-TW"/>
-        </w:rPr>
-        <w:t xml:space="preserve"> panel, enters your username and password</w:t>
-      </w:r>
-      <w:r>
-        <w:rPr>
-          <w:rFonts w:eastAsia="PMingLiU" w:hint="eastAsia"/>
-          <w:lang w:eastAsia="zh-TW"/>
-        </w:rPr>
-        <w:t>.</w:t>
-      </w:r>
-      <w:r>
-        <w:rPr>
-          <w:rFonts w:eastAsia="PMingLiU" w:hint="eastAsia"/>
-          <w:lang w:eastAsia="zh-TW"/>
-        </w:rPr>
-        <w:br/>
-      </w:r>
-      <w:r>
-        <w:rPr>
-          <w:rFonts w:eastAsia="PMingLiU" w:hint="eastAsia"/>
-          <w:lang w:eastAsia="zh-TW"/>
-        </w:rPr>
-        <w:t xml:space="preserve">Hint: If you want to save the </w:t>
-      </w:r>
-      <w:r>
-        <w:rPr>
-          <w:rFonts w:eastAsia="PMingLiU"/>
-          <w:lang w:eastAsia="zh-TW"/>
-        </w:rPr>
-        <w:t>username</w:t>
-      </w:r>
-      <w:r>
-        <w:rPr>
-          <w:rFonts w:eastAsia="PMingLiU" w:hint="eastAsia"/>
-          <w:lang w:eastAsia="zh-TW"/>
-        </w:rPr>
-        <w:t xml:space="preserve"> and password on this computer, please selects the </w:t>
-      </w:r>
-      <w:r>
-        <w:rPr>
-          <w:rFonts w:eastAsia="PMingLiU"/>
-          <w:lang w:eastAsia="zh-TW"/>
-        </w:rPr>
-        <w:t>“</w:t>
-      </w:r>
-      <w:r>
-        <w:rPr>
-          <w:rFonts w:eastAsia="PMingLiU" w:hint="eastAsia"/>
-          <w:lang w:eastAsia="zh-TW"/>
-        </w:rPr>
-        <w:t>Remember me</w:t>
-      </w:r>
-      <w:r>
-        <w:rPr>
-          <w:rFonts w:eastAsia="PMingLiU"/>
-          <w:lang w:eastAsia="zh-TW"/>
-        </w:rPr>
-        <w:t>”</w:t>
-      </w:r>
-      <w:r>
-        <w:rPr>
-          <w:rFonts w:eastAsia="PMingLiU" w:hint="eastAsia"/>
-          <w:lang w:eastAsia="zh-TW"/>
-        </w:rPr>
-        <w:t xml:space="preserve"> check box after you enters your </w:t>
-      </w:r>
-      <w:r>
-        <w:rPr>
-          <w:rFonts w:eastAsia="PMingLiU"/>
-          <w:lang w:eastAsia="zh-TW"/>
-        </w:rPr>
-        <w:t>username</w:t>
-      </w:r>
-      <w:r>
-        <w:rPr>
-          <w:rFonts w:eastAsia="PMingLiU" w:hint="eastAsia"/>
-          <w:lang w:eastAsia="zh-TW"/>
-        </w:rPr>
-        <w:t xml:space="preserve"> and password</w:t>
-      </w:r>
-      <w:r>
-        <w:rPr>
-          <w:rFonts w:eastAsia="PMingLiU" w:hint="eastAsia"/>
-          <w:lang w:eastAsia="zh-TW"/>
-        </w:rPr>
-        <w:t>.</w:t>
-      </w:r>
+        <w:jc w:val="center"/>
+        <w:rPr>
+          <w:lang w:eastAsia="zh-TW"/>
+        </w:rPr>
+      </w:pPr>
+      <w:r>
+        <w:rPr>
+          <w:noProof/>
+          <w:lang w:eastAsia="en-CA"/>
+        </w:rPr>
+        <w:drawing>
+          <wp:inline distT="0" distB="0" distL="0" distR="0">
+            <wp:extent cx="5943600" cy="4867275"/>
+            <wp:effectExtent l="19050" t="0" r="0" b="0"/>
+            <wp:docPr id="6" name="Picture 6"/>
+            <wp:cNvGraphicFramePr>
+              <a:graphicFrameLocks xmlns:a="http://schemas.openxmlformats.org/drawingml/2006/main" noChangeAspect="1"/>
+            </wp:cNvGraphicFramePr>
+            <a:graphic xmlns:a="http://schemas.openxmlformats.org/drawingml/2006/main">
+              <a:graphicData uri="http://schemas.openxmlformats.org/drawingml/2006/picture">
+                <pic:pic xmlns:pic="http://schemas.openxmlformats.org/drawingml/2006/picture">
+                  <pic:nvPicPr>
+                    <pic:cNvPr id="0" name="Picture 6"/>
+                    <pic:cNvPicPr>
+                      <a:picLocks noChangeAspect="1" noChangeArrowheads="1"/>
+                    </pic:cNvPicPr>
+                  </pic:nvPicPr>
+                  <pic:blipFill>
+                    <a:blip r:embed="rId12" cstate="print"/>
+                    <a:srcRect/>
+                    <a:stretch>
+                      <a:fillRect/>
+                    </a:stretch>
+                  </pic:blipFill>
+                  <pic:spPr bwMode="auto">
+                    <a:xfrm>
+                      <a:off x="0" y="0"/>
+                      <a:ext cx="5943600" cy="4867275"/>
+                    </a:xfrm>
+                    <a:prstGeom prst="rect">
+                      <a:avLst/>
+                    </a:prstGeom>
+                    <a:noFill/>
+                    <a:ln w="9525">
+                      <a:noFill/>
+                      <a:miter lim="800000"/>
+                      <a:headEnd/>
+                      <a:tailEnd/>
+                    </a:ln>
+                  </pic:spPr>
+                </pic:pic>
+              </a:graphicData>
+            </a:graphic>
+          </wp:inline>
+        </w:drawing>
+      </w:r>
+    </w:p>
+    <w:p>
+      <w:pPr>
+        <w:pStyle w:val="ListParagraph"/>
+        <w:ind w:leftChars="0"/>
+        <w:rPr>
+          <w:lang w:eastAsia="zh-TW"/>
+        </w:rPr>
+      </w:pPr>
     </w:p>
     <w:p>
       <w:pPr>
@@ -2623,17 +2797,75 @@
           <w:rFonts w:eastAsia="PMingLiU" w:hint="eastAsia"/>
           <w:lang w:eastAsia="zh-TW"/>
         </w:rPr>
-        <w:t>Left clicks</w:t>
-      </w:r>
-      <w:r>
-        <w:rPr>
-          <w:rFonts w:hint="eastAsia"/>
-          <w:lang w:eastAsia="zh-TW"/>
-        </w:rPr>
-        <w:t xml:space="preserve"> </w:t>
-      </w:r>
-      <w:r>
-        <w:rPr>
+        <w:lastRenderedPageBreak/>
+        <w:t>In the</w:t>
+      </w:r>
+      <w:r>
+        <w:rPr>
+          <w:rFonts w:eastAsia="PMingLiU"/>
+          <w:lang w:eastAsia="zh-TW"/>
+        </w:rPr>
+        <w:t xml:space="preserve"> “</w:t>
+      </w:r>
+      <w:r>
+        <w:rPr>
+          <w:rFonts w:eastAsia="PMingLiU" w:hint="eastAsia"/>
+          <w:lang w:eastAsia="zh-TW"/>
+        </w:rPr>
+        <w:t>Login</w:t>
+      </w:r>
+      <w:r>
+        <w:rPr>
+          <w:rFonts w:eastAsia="PMingLiU"/>
+          <w:lang w:eastAsia="zh-TW"/>
+        </w:rPr>
+        <w:t>”</w:t>
+      </w:r>
+      <w:r>
+        <w:rPr>
+          <w:rFonts w:eastAsia="PMingLiU" w:hint="eastAsia"/>
+          <w:lang w:eastAsia="zh-TW"/>
+        </w:rPr>
+        <w:t xml:space="preserve"> panel, enters your username and password</w:t>
+      </w:r>
+      <w:r>
+        <w:rPr>
+          <w:rFonts w:eastAsia="PMingLiU" w:hint="eastAsia"/>
+          <w:lang w:eastAsia="zh-TW"/>
+        </w:rPr>
+        <w:t>.</w:t>
+      </w:r>
+      <w:r>
+        <w:rPr>
+          <w:rFonts w:eastAsia="PMingLiU" w:hint="eastAsia"/>
+          <w:lang w:eastAsia="zh-TW"/>
+        </w:rPr>
+        <w:br/>
+      </w:r>
+      <w:r>
+        <w:rPr>
+          <w:rFonts w:eastAsia="PMingLiU" w:hint="eastAsia"/>
+          <w:lang w:eastAsia="zh-TW"/>
+        </w:rPr>
+        <w:t xml:space="preserve">Hint: If you want to save the </w:t>
+      </w:r>
+      <w:r>
+        <w:rPr>
+          <w:rFonts w:eastAsia="PMingLiU"/>
+          <w:lang w:eastAsia="zh-TW"/>
+        </w:rPr>
+        <w:t>username</w:t>
+      </w:r>
+      <w:r>
+        <w:rPr>
+          <w:rFonts w:eastAsia="PMingLiU" w:hint="eastAsia"/>
+          <w:lang w:eastAsia="zh-TW"/>
+        </w:rPr>
+        <w:t xml:space="preserve"> and password on this computer, please selects the </w:t>
+      </w:r>
+      <w:r>
+        <w:rPr>
+          <w:rFonts w:eastAsia="PMingLiU"/>
           <w:lang w:eastAsia="zh-TW"/>
         </w:rPr>
         <w:t>“</w:t>
@@ -2643,10 +2875,11 @@
           <w:rFonts w:eastAsia="PMingLiU" w:hint="eastAsia"/>
           <w:lang w:eastAsia="zh-TW"/>
         </w:rPr>
-        <w:t>Login</w:t>
-      </w:r>
-      <w:r>
-        <w:rPr>
+        <w:t>Remember me</w:t>
+      </w:r>
+      <w:r>
+        <w:rPr>
+          <w:rFonts w:eastAsia="PMingLiU"/>
           <w:lang w:eastAsia="zh-TW"/>
         </w:rPr>
         <w:t>”</w:t>
@@ -2656,7 +2889,21 @@
           <w:rFonts w:eastAsia="PMingLiU" w:hint="eastAsia"/>
           <w:lang w:eastAsia="zh-TW"/>
         </w:rPr>
-        <w:t xml:space="preserve"> to log into your account</w:t>
+        <w:t xml:space="preserve"> check box after you enters your </w:t>
+      </w:r>
+      <w:r>
+        <w:rPr>
+          <w:rFonts w:eastAsia="PMingLiU"/>
+          <w:lang w:eastAsia="zh-TW"/>
+        </w:rPr>
+        <w:t>username</w:t>
+      </w:r>
+      <w:r>
+        <w:rPr>
+          <w:rFonts w:eastAsia="PMingLiU" w:hint="eastAsia"/>
+          <w:lang w:eastAsia="zh-TW"/>
+        </w:rPr>
+        <w:t xml:space="preserve"> and password</w:t>
       </w:r>
       <w:r>
         <w:rPr>
@@ -2665,6 +2912,77 @@
         </w:rPr>
         <w:t>.</w:t>
       </w:r>
+    </w:p>
+    <w:p>
+      <w:pPr>
+        <w:pStyle w:val="ListParagraph"/>
+        <w:ind w:leftChars="0"/>
+        <w:jc w:val="center"/>
+        <w:rPr>
+          <w:lang w:eastAsia="zh-TW"/>
+        </w:rPr>
+      </w:pPr>
+      <w:r>
+        <w:rPr>
+          <w:noProof/>
+          <w:lang w:eastAsia="en-CA"/>
+        </w:rPr>
+        <w:drawing>
+          <wp:inline distT="0" distB="0" distL="0" distR="0">
+            <wp:extent cx="1949568" cy="974785"/>
+            <wp:effectExtent l="19050" t="0" r="0" b="0"/>
+            <wp:docPr id="9" name="Picture 9"/>
+            <wp:cNvGraphicFramePr>
+              <a:graphicFrameLocks xmlns:a="http://schemas.openxmlformats.org/drawingml/2006/main" noChangeAspect="1"/>
+            </wp:cNvGraphicFramePr>
+            <a:graphic xmlns:a="http://schemas.openxmlformats.org/drawingml/2006/main">
+              <a:graphicData uri="http://schemas.openxmlformats.org/drawingml/2006/picture">
+                <pic:pic xmlns:pic="http://schemas.openxmlformats.org/drawingml/2006/picture">
+                  <pic:nvPicPr>
+                    <pic:cNvPr id="0" name="Picture 9"/>
+                    <pic:cNvPicPr>
+                      <a:picLocks noChangeAspect="1" noChangeArrowheads="1"/>
+                    </pic:cNvPicPr>
+                  </pic:nvPicPr>
+                  <pic:blipFill>
+                    <a:blip r:embed="rId13" cstate="print"/>
+                    <a:srcRect/>
+                    <a:stretch>
+                      <a:fillRect/>
+                    </a:stretch>
+                  </pic:blipFill>
+                  <pic:spPr bwMode="auto">
+                    <a:xfrm>
+                      <a:off x="0" y="0"/>
+                      <a:ext cx="1950203" cy="975102"/>
+                    </a:xfrm>
+                    <a:prstGeom prst="rect">
+                      <a:avLst/>
+                    </a:prstGeom>
+                    <a:noFill/>
+                    <a:ln w="9525">
+                      <a:noFill/>
+                      <a:miter lim="800000"/>
+                      <a:headEnd/>
+                      <a:tailEnd/>
+                    </a:ln>
+                  </pic:spPr>
+                </pic:pic>
+              </a:graphicData>
+            </a:graphic>
+          </wp:inline>
+        </w:drawing>
+      </w:r>
+    </w:p>
+    <w:p>
+      <w:pPr>
+        <w:pStyle w:val="ListParagraph"/>
+        <w:ind w:leftChars="0"/>
+        <w:jc w:val="center"/>
+        <w:rPr>
+          <w:lang w:eastAsia="zh-TW"/>
+        </w:rPr>
+      </w:pPr>
     </w:p>
     <w:p>
       <w:pPr>
@@ -2683,8 +3001,127 @@
           <w:rFonts w:eastAsia="PMingLiU" w:hint="eastAsia"/>
           <w:lang w:eastAsia="zh-TW"/>
         </w:rPr>
-        <w:t>After logs in, you will be directed to the homepage of this website. On the top right menu bar, you should be able to see your username. This means that you have successfully logs into the system.</w:t>
-      </w:r>
+        <w:t>Left clicks</w:t>
+      </w:r>
+      <w:r>
+        <w:rPr>
+          <w:rFonts w:hint="eastAsia"/>
+          <w:lang w:eastAsia="zh-TW"/>
+        </w:rPr>
+        <w:t xml:space="preserve"> </w:t>
+      </w:r>
+      <w:r>
+        <w:rPr>
+          <w:lang w:eastAsia="zh-TW"/>
+        </w:rPr>
+        <w:t>“</w:t>
+      </w:r>
+      <w:r>
+        <w:rPr>
+          <w:rFonts w:eastAsia="PMingLiU" w:hint="eastAsia"/>
+          <w:lang w:eastAsia="zh-TW"/>
+        </w:rPr>
+        <w:t>Login</w:t>
+      </w:r>
+      <w:r>
+        <w:rPr>
+          <w:lang w:eastAsia="zh-TW"/>
+        </w:rPr>
+        <w:t>”</w:t>
+      </w:r>
+      <w:r>
+        <w:rPr>
+          <w:rFonts w:eastAsia="PMingLiU" w:hint="eastAsia"/>
+          <w:lang w:eastAsia="zh-TW"/>
+        </w:rPr>
+        <w:t xml:space="preserve"> to log into your account</w:t>
+      </w:r>
+      <w:r>
+        <w:rPr>
+          <w:rFonts w:eastAsia="PMingLiU" w:hint="eastAsia"/>
+          <w:lang w:eastAsia="zh-TW"/>
+        </w:rPr>
+        <w:t>.</w:t>
+      </w:r>
+    </w:p>
+    <w:p>
+      <w:pPr>
+        <w:pStyle w:val="ListParagraph"/>
+        <w:ind w:leftChars="0"/>
+        <w:jc w:val="center"/>
+        <w:rPr>
+          <w:lang w:eastAsia="zh-TW"/>
+        </w:rPr>
+      </w:pPr>
+      <w:r>
+        <w:rPr>
+          <w:noProof/>
+          <w:lang w:eastAsia="en-CA"/>
+        </w:rPr>
+        <w:drawing>
+          <wp:inline distT="0" distB="0" distL="0" distR="0">
+            <wp:extent cx="1997773" cy="1121434"/>
+            <wp:effectExtent l="19050" t="0" r="2477" b="0"/>
+            <wp:docPr id="8" name="Picture 8"/>
+            <wp:cNvGraphicFramePr>
+              <a:graphicFrameLocks xmlns:a="http://schemas.openxmlformats.org/drawingml/2006/main" noChangeAspect="1"/>
+            </wp:cNvGraphicFramePr>
+            <a:graphic xmlns:a="http://schemas.openxmlformats.org/drawingml/2006/main">
+              <a:graphicData uri="http://schemas.openxmlformats.org/drawingml/2006/picture">
+                <pic:pic xmlns:pic="http://schemas.openxmlformats.org/drawingml/2006/picture">
+                  <pic:nvPicPr>
+                    <pic:cNvPr id="0" name="Picture 8"/>
+                    <pic:cNvPicPr>
+                      <a:picLocks noChangeAspect="1" noChangeArrowheads="1"/>
+                    </pic:cNvPicPr>
+                  </pic:nvPicPr>
+                  <pic:blipFill>
+                    <a:blip r:embed="rId14" cstate="print"/>
+                    <a:srcRect/>
+                    <a:stretch>
+                      <a:fillRect/>
+                    </a:stretch>
+                  </pic:blipFill>
+                  <pic:spPr bwMode="auto">
+                    <a:xfrm>
+                      <a:off x="0" y="0"/>
+                      <a:ext cx="1995236" cy="1120010"/>
+                    </a:xfrm>
+                    <a:prstGeom prst="rect">
+                      <a:avLst/>
+                    </a:prstGeom>
+                    <a:noFill/>
+                    <a:ln w="9525">
+                      <a:noFill/>
+                      <a:miter lim="800000"/>
+                      <a:headEnd/>
+                      <a:tailEnd/>
+                    </a:ln>
+                  </pic:spPr>
+                </pic:pic>
+              </a:graphicData>
+            </a:graphic>
+          </wp:inline>
+        </w:drawing>
+      </w:r>
+    </w:p>
+    <w:p>
+      <w:pPr>
+        <w:pStyle w:val="ListParagraph"/>
+        <w:ind w:leftChars="0"/>
+        <w:rPr>
+          <w:lang w:eastAsia="zh-TW"/>
+        </w:rPr>
+      </w:pPr>
+    </w:p>
+    <w:p>
+      <w:pPr>
+        <w:pStyle w:val="ListParagraph"/>
+        <w:ind w:leftChars="0"/>
+        <w:rPr>
+          <w:lang w:eastAsia="zh-TW"/>
+        </w:rPr>
+      </w:pPr>
     </w:p>
     <w:p>
       <w:pPr>
@@ -2703,43 +3140,78 @@
           <w:rFonts w:eastAsia="PMingLiU" w:hint="eastAsia"/>
           <w:lang w:eastAsia="zh-TW"/>
         </w:rPr>
-        <w:t xml:space="preserve">Left clicks </w:t>
-      </w:r>
-      <w:r>
-        <w:rPr>
-          <w:rFonts w:eastAsia="PMingLiU"/>
-          <w:lang w:eastAsia="zh-TW"/>
-        </w:rPr>
-        <w:t>“</w:t>
-      </w:r>
-      <w:r>
-        <w:rPr>
-          <w:rFonts w:eastAsia="PMingLiU" w:hint="eastAsia"/>
-          <w:lang w:eastAsia="zh-TW"/>
-        </w:rPr>
-        <w:t>Edit Profile</w:t>
-      </w:r>
-      <w:r>
-        <w:rPr>
-          <w:rFonts w:eastAsia="PMingLiU"/>
-          <w:lang w:eastAsia="zh-TW"/>
-        </w:rPr>
-        <w:t>”</w:t>
-      </w:r>
-      <w:r>
-        <w:rPr>
-          <w:rFonts w:eastAsia="PMingLiU" w:hint="eastAsia"/>
-          <w:lang w:eastAsia="zh-TW"/>
-        </w:rPr>
-        <w:t xml:space="preserve"> next to your username on the menu bar to start editing your profile</w:t>
-      </w:r>
-      <w:r>
-        <w:rPr>
-          <w:rFonts w:eastAsia="PMingLiU" w:hint="eastAsia"/>
-          <w:lang w:eastAsia="zh-TW"/>
-        </w:rPr>
-        <w:t>.</w:t>
-      </w:r>
+        <w:t>After logs in, you will be directed to the homepage of this website. On the top right menu bar, you should be able to see your username. This means that you have successfully logs into the system.</w:t>
+      </w:r>
+    </w:p>
+    <w:p>
+      <w:pPr>
+        <w:pStyle w:val="ListParagraph"/>
+        <w:ind w:leftChars="0"/>
+        <w:rPr>
+          <w:lang w:eastAsia="zh-TW"/>
+        </w:rPr>
+      </w:pPr>
+      <w:r>
+        <w:rPr>
+          <w:noProof/>
+          <w:lang w:eastAsia="en-CA"/>
+        </w:rPr>
+        <w:lastRenderedPageBreak/>
+        <w:drawing>
+          <wp:inline distT="0" distB="0" distL="0" distR="0">
+            <wp:extent cx="5943600" cy="4886325"/>
+            <wp:effectExtent l="19050" t="0" r="0" b="0"/>
+            <wp:docPr id="10" name="Picture 10"/>
+            <wp:cNvGraphicFramePr>
+              <a:graphicFrameLocks xmlns:a="http://schemas.openxmlformats.org/drawingml/2006/main" noChangeAspect="1"/>
+            </wp:cNvGraphicFramePr>
+            <a:graphic xmlns:a="http://schemas.openxmlformats.org/drawingml/2006/main">
+              <a:graphicData uri="http://schemas.openxmlformats.org/drawingml/2006/picture">
+                <pic:pic xmlns:pic="http://schemas.openxmlformats.org/drawingml/2006/picture">
+                  <pic:nvPicPr>
+                    <pic:cNvPr id="0" name="Picture 10"/>
+                    <pic:cNvPicPr>
+                      <a:picLocks noChangeAspect="1" noChangeArrowheads="1"/>
+                    </pic:cNvPicPr>
+                  </pic:nvPicPr>
+                  <pic:blipFill>
+                    <a:blip r:embed="rId15" cstate="print"/>
+                    <a:srcRect/>
+                    <a:stretch>
+                      <a:fillRect/>
+                    </a:stretch>
+                  </pic:blipFill>
+                  <pic:spPr bwMode="auto">
+                    <a:xfrm>
+                      <a:off x="0" y="0"/>
+                      <a:ext cx="5943600" cy="4886325"/>
+                    </a:xfrm>
+                    <a:prstGeom prst="rect">
+                      <a:avLst/>
+                    </a:prstGeom>
+                    <a:noFill/>
+                    <a:ln w="9525">
+                      <a:noFill/>
+                      <a:miter lim="800000"/>
+                      <a:headEnd/>
+                      <a:tailEnd/>
+                    </a:ln>
+                  </pic:spPr>
+                </pic:pic>
+              </a:graphicData>
+            </a:graphic>
+          </wp:inline>
+        </w:drawing>
+      </w:r>
+    </w:p>
+    <w:p>
+      <w:pPr>
+        <w:pStyle w:val="ListParagraph"/>
+        <w:ind w:leftChars="0"/>
+        <w:rPr>
+          <w:lang w:eastAsia="zh-TW"/>
+        </w:rPr>
+      </w:pPr>
     </w:p>
     <w:p>
       <w:pPr>
@@ -2749,9 +3221,44 @@
           <w:numId w:val="5"/>
         </w:numPr>
         <w:ind w:leftChars="0"/>
-      </w:pPr>
-      <w:r>
-        <w:t>Type any new information into the corresponding fields</w:t>
+        <w:rPr>
+          <w:lang w:eastAsia="zh-TW"/>
+        </w:rPr>
+      </w:pPr>
+      <w:r>
+        <w:rPr>
+          <w:rFonts w:eastAsia="PMingLiU" w:hint="eastAsia"/>
+          <w:lang w:eastAsia="zh-TW"/>
+        </w:rPr>
+        <w:t xml:space="preserve">Left clicks </w:t>
+      </w:r>
+      <w:r>
+        <w:rPr>
+          <w:rFonts w:eastAsia="PMingLiU"/>
+          <w:lang w:eastAsia="zh-TW"/>
+        </w:rPr>
+        <w:t>“</w:t>
+      </w:r>
+      <w:r>
+        <w:rPr>
+          <w:rFonts w:eastAsia="PMingLiU" w:hint="eastAsia"/>
+          <w:lang w:eastAsia="zh-TW"/>
+        </w:rPr>
+        <w:t>Edit Profile</w:t>
+      </w:r>
+      <w:r>
+        <w:rPr>
+          <w:rFonts w:eastAsia="PMingLiU"/>
+          <w:lang w:eastAsia="zh-TW"/>
+        </w:rPr>
+        <w:t>”</w:t>
+      </w:r>
+      <w:r>
+        <w:rPr>
+          <w:rFonts w:eastAsia="PMingLiU" w:hint="eastAsia"/>
+          <w:lang w:eastAsia="zh-TW"/>
+        </w:rPr>
+        <w:t xml:space="preserve"> next to your username on the menu bar to start editing your profile</w:t>
       </w:r>
       <w:r>
         <w:rPr>
@@ -2760,48 +3267,112 @@
         </w:rPr>
         <w:t>.</w:t>
       </w:r>
-      <w:r>
-        <w:rPr>
-          <w:rFonts w:eastAsia="PMingLiU"/>
-          <w:lang w:eastAsia="zh-TW"/>
-        </w:rPr>
-        <w:br/>
-      </w:r>
-      <w:r>
-        <w:rPr>
-          <w:rFonts w:eastAsia="PMingLiU" w:hint="eastAsia"/>
-          <w:lang w:eastAsia="zh-TW"/>
-        </w:rPr>
-        <w:t xml:space="preserve">Hint: Due to </w:t>
-      </w:r>
-      <w:r>
-        <w:rPr>
-          <w:rFonts w:eastAsia="PMingLiU"/>
-          <w:lang w:eastAsia="zh-TW"/>
-        </w:rPr>
-        <w:t>security</w:t>
-      </w:r>
-      <w:r>
-        <w:rPr>
-          <w:rFonts w:eastAsia="PMingLiU" w:hint="eastAsia"/>
-          <w:lang w:eastAsia="zh-TW"/>
-        </w:rPr>
-        <w:t xml:space="preserve"> reason, we have hidden your password. If you want to change the password, please just </w:t>
-      </w:r>
-      <w:r>
-        <w:rPr>
-          <w:rFonts w:eastAsia="PMingLiU"/>
-          <w:lang w:eastAsia="zh-TW"/>
-        </w:rPr>
-        <w:t>enter</w:t>
-      </w:r>
-      <w:r>
-        <w:rPr>
-          <w:rFonts w:eastAsia="PMingLiU" w:hint="eastAsia"/>
-          <w:lang w:eastAsia="zh-TW"/>
-        </w:rPr>
-        <w:t xml:space="preserve"> the new password in the empty password field. If you do not want to change the password, simply just leave that field empty.</w:t>
-      </w:r>
+    </w:p>
+    <w:p>
+      <w:pPr>
+        <w:pStyle w:val="ListParagraph"/>
+        <w:ind w:leftChars="0"/>
+        <w:jc w:val="center"/>
+        <w:rPr>
+          <w:lang w:eastAsia="zh-TW"/>
+        </w:rPr>
+      </w:pPr>
+      <w:r>
+        <w:rPr>
+          <w:noProof/>
+          <w:lang w:eastAsia="en-CA"/>
+        </w:rPr>
+        <w:drawing>
+          <wp:inline distT="0" distB="0" distL="0" distR="0">
+            <wp:extent cx="2128292" cy="831273"/>
+            <wp:effectExtent l="19050" t="0" r="5308" b="0"/>
+            <wp:docPr id="11" name="Picture 11"/>
+            <wp:cNvGraphicFramePr>
+              <a:graphicFrameLocks xmlns:a="http://schemas.openxmlformats.org/drawingml/2006/main" noChangeAspect="1"/>
+            </wp:cNvGraphicFramePr>
+            <a:graphic xmlns:a="http://schemas.openxmlformats.org/drawingml/2006/main">
+              <a:graphicData uri="http://schemas.openxmlformats.org/drawingml/2006/picture">
+                <pic:pic xmlns:pic="http://schemas.openxmlformats.org/drawingml/2006/picture">
+                  <pic:nvPicPr>
+                    <pic:cNvPr id="0" name="Picture 11"/>
+                    <pic:cNvPicPr>
+                      <a:picLocks noChangeAspect="1" noChangeArrowheads="1"/>
+                    </pic:cNvPicPr>
+                  </pic:nvPicPr>
+                  <pic:blipFill>
+                    <a:blip r:embed="rId16" cstate="print"/>
+                    <a:srcRect/>
+                    <a:stretch>
+                      <a:fillRect/>
+                    </a:stretch>
+                  </pic:blipFill>
+                  <pic:spPr bwMode="auto">
+                    <a:xfrm>
+                      <a:off x="0" y="0"/>
+                      <a:ext cx="2130683" cy="832207"/>
+                    </a:xfrm>
+                    <a:prstGeom prst="rect">
+                      <a:avLst/>
+                    </a:prstGeom>
+                    <a:noFill/>
+                    <a:ln w="9525">
+                      <a:noFill/>
+                      <a:miter lim="800000"/>
+                      <a:headEnd/>
+                      <a:tailEnd/>
+                    </a:ln>
+                  </pic:spPr>
+                </pic:pic>
+              </a:graphicData>
+            </a:graphic>
+          </wp:inline>
+        </w:drawing>
+      </w:r>
+    </w:p>
+    <w:p>
+      <w:pPr>
+        <w:pStyle w:val="ListParagraph"/>
+        <w:ind w:leftChars="0"/>
+        <w:rPr>
+          <w:lang w:eastAsia="zh-TW"/>
+        </w:rPr>
+      </w:pPr>
+    </w:p>
+    <w:p>
+      <w:pPr>
+        <w:pStyle w:val="ListParagraph"/>
+        <w:ind w:leftChars="0"/>
+        <w:rPr>
+          <w:lang w:eastAsia="zh-TW"/>
+        </w:rPr>
+      </w:pPr>
+    </w:p>
+    <w:p>
+      <w:pPr>
+        <w:pStyle w:val="ListParagraph"/>
+        <w:ind w:leftChars="0"/>
+        <w:rPr>
+          <w:lang w:eastAsia="zh-TW"/>
+        </w:rPr>
+      </w:pPr>
+    </w:p>
+    <w:p>
+      <w:pPr>
+        <w:pStyle w:val="ListParagraph"/>
+        <w:ind w:leftChars="0"/>
+        <w:rPr>
+          <w:lang w:eastAsia="zh-TW"/>
+        </w:rPr>
+      </w:pPr>
+    </w:p>
+    <w:p>
+      <w:pPr>
+        <w:pStyle w:val="ListParagraph"/>
+        <w:ind w:leftChars="0"/>
+        <w:rPr>
+          <w:lang w:eastAsia="zh-TW"/>
+        </w:rPr>
+      </w:pPr>
     </w:p>
     <w:p>
       <w:pPr>
@@ -2811,6 +3382,126 @@
           <w:numId w:val="5"/>
         </w:numPr>
         <w:ind w:leftChars="0"/>
+      </w:pPr>
+      <w:r>
+        <w:lastRenderedPageBreak/>
+        <w:t>Type any new information into the corresponding fields</w:t>
+      </w:r>
+      <w:r>
+        <w:rPr>
+          <w:rFonts w:eastAsia="PMingLiU" w:hint="eastAsia"/>
+          <w:lang w:eastAsia="zh-TW"/>
+        </w:rPr>
+        <w:t>.</w:t>
+      </w:r>
+      <w:r>
+        <w:rPr>
+          <w:rFonts w:eastAsia="PMingLiU"/>
+          <w:lang w:eastAsia="zh-TW"/>
+        </w:rPr>
+        <w:br/>
+      </w:r>
+      <w:r>
+        <w:rPr>
+          <w:rFonts w:eastAsia="PMingLiU" w:hint="eastAsia"/>
+          <w:lang w:eastAsia="zh-TW"/>
+        </w:rPr>
+        <w:t xml:space="preserve">Hint: Due to </w:t>
+      </w:r>
+      <w:r>
+        <w:rPr>
+          <w:rFonts w:eastAsia="PMingLiU"/>
+          <w:lang w:eastAsia="zh-TW"/>
+        </w:rPr>
+        <w:t>security</w:t>
+      </w:r>
+      <w:r>
+        <w:rPr>
+          <w:rFonts w:eastAsia="PMingLiU" w:hint="eastAsia"/>
+          <w:lang w:eastAsia="zh-TW"/>
+        </w:rPr>
+        <w:t xml:space="preserve"> reason, we have hidden your password. If you want to change the password, please just </w:t>
+      </w:r>
+      <w:r>
+        <w:rPr>
+          <w:rFonts w:eastAsia="PMingLiU"/>
+          <w:lang w:eastAsia="zh-TW"/>
+        </w:rPr>
+        <w:t>enter</w:t>
+      </w:r>
+      <w:r>
+        <w:rPr>
+          <w:rFonts w:eastAsia="PMingLiU" w:hint="eastAsia"/>
+          <w:lang w:eastAsia="zh-TW"/>
+        </w:rPr>
+        <w:t xml:space="preserve"> the new password in the empty password field. If you do not want to change the password, simply just leave that field empty.</w:t>
+      </w:r>
+    </w:p>
+    <w:p>
+      <w:pPr>
+        <w:jc w:val="center"/>
+      </w:pPr>
+      <w:r>
+        <w:rPr>
+          <w:noProof/>
+          <w:lang w:eastAsia="en-CA"/>
+        </w:rPr>
+        <w:drawing>
+          <wp:inline distT="0" distB="0" distL="0" distR="0">
+            <wp:extent cx="2228573" cy="1423358"/>
+            <wp:effectExtent l="19050" t="0" r="277" b="0"/>
+            <wp:docPr id="12" name="Picture 12"/>
+            <wp:cNvGraphicFramePr>
+              <a:graphicFrameLocks xmlns:a="http://schemas.openxmlformats.org/drawingml/2006/main" noChangeAspect="1"/>
+            </wp:cNvGraphicFramePr>
+            <a:graphic xmlns:a="http://schemas.openxmlformats.org/drawingml/2006/main">
+              <a:graphicData uri="http://schemas.openxmlformats.org/drawingml/2006/picture">
+                <pic:pic xmlns:pic="http://schemas.openxmlformats.org/drawingml/2006/picture">
+                  <pic:nvPicPr>
+                    <pic:cNvPr id="0" name="Picture 12"/>
+                    <pic:cNvPicPr>
+                      <a:picLocks noChangeAspect="1" noChangeArrowheads="1"/>
+                    </pic:cNvPicPr>
+                  </pic:nvPicPr>
+                  <pic:blipFill>
+                    <a:blip r:embed="rId17" cstate="print"/>
+                    <a:srcRect/>
+                    <a:stretch>
+                      <a:fillRect/>
+                    </a:stretch>
+                  </pic:blipFill>
+                  <pic:spPr bwMode="auto">
+                    <a:xfrm>
+                      <a:off x="0" y="0"/>
+                      <a:ext cx="2232831" cy="1426078"/>
+                    </a:xfrm>
+                    <a:prstGeom prst="rect">
+                      <a:avLst/>
+                    </a:prstGeom>
+                    <a:noFill/>
+                    <a:ln w="9525">
+                      <a:noFill/>
+                      <a:miter lim="800000"/>
+                      <a:headEnd/>
+                      <a:tailEnd/>
+                    </a:ln>
+                  </pic:spPr>
+                </pic:pic>
+              </a:graphicData>
+            </a:graphic>
+          </wp:inline>
+        </w:drawing>
+      </w:r>
+    </w:p>
+    <w:p/>
+    <w:p>
+      <w:pPr>
+        <w:pStyle w:val="ListParagraph"/>
+        <w:numPr>
+          <w:ilvl w:val="0"/>
+          <w:numId w:val="5"/>
+        </w:numPr>
+        <w:ind w:leftChars="0"/>
         <w:rPr>
           <w:lang w:eastAsia="zh-TW"/>
         </w:rPr>
@@ -2865,12 +3556,155 @@
     </w:p>
     <w:p>
       <w:pPr>
+        <w:jc w:val="center"/>
+        <w:rPr>
+          <w:lang w:eastAsia="zh-TW"/>
+        </w:rPr>
+      </w:pPr>
+      <w:r>
+        <w:rPr>
+          <w:noProof/>
+          <w:lang w:eastAsia="en-CA"/>
+        </w:rPr>
+        <w:drawing>
+          <wp:inline distT="0" distB="0" distL="0" distR="0">
+            <wp:extent cx="2142271" cy="1354347"/>
+            <wp:effectExtent l="19050" t="0" r="0" b="0"/>
+            <wp:docPr id="13" name="Picture 13"/>
+            <wp:cNvGraphicFramePr>
+              <a:graphicFrameLocks xmlns:a="http://schemas.openxmlformats.org/drawingml/2006/main" noChangeAspect="1"/>
+            </wp:cNvGraphicFramePr>
+            <a:graphic xmlns:a="http://schemas.openxmlformats.org/drawingml/2006/main">
+              <a:graphicData uri="http://schemas.openxmlformats.org/drawingml/2006/picture">
+                <pic:pic xmlns:pic="http://schemas.openxmlformats.org/drawingml/2006/picture">
+                  <pic:nvPicPr>
+                    <pic:cNvPr id="0" name="Picture 13"/>
+                    <pic:cNvPicPr>
+                      <a:picLocks noChangeAspect="1" noChangeArrowheads="1"/>
+                    </pic:cNvPicPr>
+                  </pic:nvPicPr>
+                  <pic:blipFill>
+                    <a:blip r:embed="rId18" cstate="print"/>
+                    <a:srcRect/>
+                    <a:stretch>
+                      <a:fillRect/>
+                    </a:stretch>
+                  </pic:blipFill>
+                  <pic:spPr bwMode="auto">
+                    <a:xfrm>
+                      <a:off x="0" y="0"/>
+                      <a:ext cx="2144506" cy="1355760"/>
+                    </a:xfrm>
+                    <a:prstGeom prst="rect">
+                      <a:avLst/>
+                    </a:prstGeom>
+                    <a:noFill/>
+                    <a:ln w="9525">
+                      <a:noFill/>
+                      <a:miter lim="800000"/>
+                      <a:headEnd/>
+                      <a:tailEnd/>
+                    </a:ln>
+                  </pic:spPr>
+                </pic:pic>
+              </a:graphicData>
+            </a:graphic>
+          </wp:inline>
+        </w:drawing>
+      </w:r>
+    </w:p>
+    <w:p>
+      <w:pPr>
+        <w:jc w:val="center"/>
+        <w:rPr>
+          <w:lang w:eastAsia="zh-TW"/>
+        </w:rPr>
+      </w:pPr>
+    </w:p>
+    <w:p>
+      <w:pPr>
+        <w:jc w:val="center"/>
+        <w:rPr>
+          <w:lang w:eastAsia="zh-TW"/>
+        </w:rPr>
+      </w:pPr>
+    </w:p>
+    <w:p>
+      <w:pPr>
+        <w:jc w:val="center"/>
+        <w:rPr>
+          <w:lang w:eastAsia="zh-TW"/>
+        </w:rPr>
+      </w:pPr>
+    </w:p>
+    <w:p>
+      <w:pPr>
+        <w:jc w:val="center"/>
+        <w:rPr>
+          <w:lang w:eastAsia="zh-TW"/>
+        </w:rPr>
+      </w:pPr>
+    </w:p>
+    <w:p>
+      <w:pPr>
+        <w:jc w:val="center"/>
+        <w:rPr>
+          <w:lang w:eastAsia="zh-TW"/>
+        </w:rPr>
+      </w:pPr>
+    </w:p>
+    <w:p>
+      <w:pPr>
+        <w:jc w:val="center"/>
+        <w:rPr>
+          <w:lang w:eastAsia="zh-TW"/>
+        </w:rPr>
+      </w:pPr>
+    </w:p>
+    <w:p>
+      <w:pPr>
+        <w:jc w:val="center"/>
+        <w:rPr>
+          <w:lang w:eastAsia="zh-TW"/>
+        </w:rPr>
+      </w:pPr>
+    </w:p>
+    <w:p>
+      <w:pPr>
+        <w:jc w:val="center"/>
+        <w:rPr>
+          <w:lang w:eastAsia="zh-TW"/>
+        </w:rPr>
+      </w:pPr>
+    </w:p>
+    <w:p>
+      <w:pPr>
+        <w:jc w:val="center"/>
+        <w:rPr>
+          <w:lang w:eastAsia="zh-TW"/>
+        </w:rPr>
+      </w:pPr>
+    </w:p>
+    <w:p>
+      <w:pPr>
         <w:pStyle w:val="Heading3"/>
         <w:rPr>
+          <w:rFonts w:asciiTheme="minorHAnsi" w:eastAsiaTheme="minorEastAsia" w:hAnsiTheme="minorHAnsi" w:cstheme="minorBidi"/>
+          <w:b w:val="0"/>
+          <w:bCs w:val="0"/>
+          <w:color w:val="auto"/>
           <w:lang w:eastAsia="zh-TW"/>
         </w:rPr>
       </w:pPr>
       <w:bookmarkStart w:id="20" w:name="_Toc247104039"/>
+    </w:p>
+    <w:p>
+      <w:pPr>
+        <w:pStyle w:val="Heading3"/>
+        <w:rPr>
+          <w:lang w:eastAsia="zh-TW"/>
+        </w:rPr>
+      </w:pPr>
       <w:r>
         <w:t>Search available rooms</w:t>
       </w:r>
@@ -2928,6 +3762,64 @@
     </w:p>
     <w:p>
       <w:pPr>
+        <w:rPr>
+          <w:lang w:eastAsia="zh-TW"/>
+        </w:rPr>
+      </w:pPr>
+      <w:r>
+        <w:rPr>
+          <w:noProof/>
+          <w:lang w:eastAsia="en-CA"/>
+        </w:rPr>
+        <w:drawing>
+          <wp:inline distT="0" distB="0" distL="0" distR="0">
+            <wp:extent cx="5312075" cy="4340466"/>
+            <wp:effectExtent l="19050" t="0" r="2875" b="0"/>
+            <wp:docPr id="14" name="Picture 14"/>
+            <wp:cNvGraphicFramePr>
+              <a:graphicFrameLocks xmlns:a="http://schemas.openxmlformats.org/drawingml/2006/main" noChangeAspect="1"/>
+            </wp:cNvGraphicFramePr>
+            <a:graphic xmlns:a="http://schemas.openxmlformats.org/drawingml/2006/main">
+              <a:graphicData uri="http://schemas.openxmlformats.org/drawingml/2006/picture">
+                <pic:pic xmlns:pic="http://schemas.openxmlformats.org/drawingml/2006/picture">
+                  <pic:nvPicPr>
+                    <pic:cNvPr id="0" name="Picture 14"/>
+                    <pic:cNvPicPr>
+                      <a:picLocks noChangeAspect="1" noChangeArrowheads="1"/>
+                    </pic:cNvPicPr>
+                  </pic:nvPicPr>
+                  <pic:blipFill>
+                    <a:blip r:embed="rId19" cstate="print"/>
+                    <a:srcRect/>
+                    <a:stretch>
+                      <a:fillRect/>
+                    </a:stretch>
+                  </pic:blipFill>
+                  <pic:spPr bwMode="auto">
+                    <a:xfrm>
+                      <a:off x="0" y="0"/>
+                      <a:ext cx="5311739" cy="4340191"/>
+                    </a:xfrm>
+                    <a:prstGeom prst="rect">
+                      <a:avLst/>
+                    </a:prstGeom>
+                    <a:noFill/>
+                    <a:ln w="9525">
+                      <a:noFill/>
+                      <a:miter lim="800000"/>
+                      <a:headEnd/>
+                      <a:tailEnd/>
+                    </a:ln>
+                  </pic:spPr>
+                </pic:pic>
+              </a:graphicData>
+            </a:graphic>
+          </wp:inline>
+        </w:drawing>
+      </w:r>
+    </w:p>
+    <w:p>
+      <w:pPr>
         <w:pStyle w:val="ListParagraph"/>
         <w:numPr>
           <w:ilvl w:val="0"/>
@@ -2962,6 +3854,65 @@
     </w:p>
     <w:p>
       <w:pPr>
+        <w:jc w:val="center"/>
+        <w:rPr>
+          <w:lang w:eastAsia="zh-TW"/>
+        </w:rPr>
+      </w:pPr>
+      <w:r>
+        <w:rPr>
+          <w:noProof/>
+          <w:lang w:eastAsia="en-CA"/>
+        </w:rPr>
+        <w:drawing>
+          <wp:inline distT="0" distB="0" distL="0" distR="0">
+            <wp:extent cx="2163433" cy="2510646"/>
+            <wp:effectExtent l="19050" t="0" r="8267" b="0"/>
+            <wp:docPr id="15" name="Picture 15"/>
+            <wp:cNvGraphicFramePr>
+              <a:graphicFrameLocks xmlns:a="http://schemas.openxmlformats.org/drawingml/2006/main" noChangeAspect="1"/>
+            </wp:cNvGraphicFramePr>
+            <a:graphic xmlns:a="http://schemas.openxmlformats.org/drawingml/2006/main">
+              <a:graphicData uri="http://schemas.openxmlformats.org/drawingml/2006/picture">
+                <pic:pic xmlns:pic="http://schemas.openxmlformats.org/drawingml/2006/picture">
+                  <pic:nvPicPr>
+                    <pic:cNvPr id="0" name="Picture 15"/>
+                    <pic:cNvPicPr>
+                      <a:picLocks noChangeAspect="1" noChangeArrowheads="1"/>
+                    </pic:cNvPicPr>
+                  </pic:nvPicPr>
+                  <pic:blipFill>
+                    <a:blip r:embed="rId20" cstate="print"/>
+                    <a:srcRect/>
+                    <a:stretch>
+                      <a:fillRect/>
+                    </a:stretch>
+                  </pic:blipFill>
+                  <pic:spPr bwMode="auto">
+                    <a:xfrm>
+                      <a:off x="0" y="0"/>
+                      <a:ext cx="2163433" cy="2510646"/>
+                    </a:xfrm>
+                    <a:prstGeom prst="rect">
+                      <a:avLst/>
+                    </a:prstGeom>
+                    <a:noFill/>
+                    <a:ln w="9525">
+                      <a:noFill/>
+                      <a:miter lim="800000"/>
+                      <a:headEnd/>
+                      <a:tailEnd/>
+                    </a:ln>
+                  </pic:spPr>
+                </pic:pic>
+              </a:graphicData>
+            </a:graphic>
+          </wp:inline>
+        </w:drawing>
+      </w:r>
+    </w:p>
+    <w:p>
+      <w:pPr>
         <w:pStyle w:val="ListParagraph"/>
         <w:numPr>
           <w:ilvl w:val="0"/>
@@ -2977,6 +3928,7 @@
           <w:rFonts w:eastAsia="PMingLiU" w:hint="eastAsia"/>
           <w:lang w:eastAsia="zh-TW"/>
         </w:rPr>
+        <w:lastRenderedPageBreak/>
         <w:t>Left clicks on the drop down bar to s</w:t>
       </w:r>
       <w:r>
@@ -3012,6 +3964,65 @@
           <w:lang w:eastAsia="zh-TW"/>
         </w:rPr>
         <w:t>.</w:t>
+      </w:r>
+    </w:p>
+    <w:p>
+      <w:pPr>
+        <w:jc w:val="center"/>
+        <w:rPr>
+          <w:lang w:eastAsia="zh-TW"/>
+        </w:rPr>
+      </w:pPr>
+      <w:r>
+        <w:rPr>
+          <w:noProof/>
+          <w:lang w:eastAsia="en-CA"/>
+        </w:rPr>
+        <w:drawing>
+          <wp:inline distT="0" distB="0" distL="0" distR="0">
+            <wp:extent cx="1913267" cy="2533180"/>
+            <wp:effectExtent l="19050" t="0" r="0" b="0"/>
+            <wp:docPr id="16" name="Picture 16"/>
+            <wp:cNvGraphicFramePr>
+              <a:graphicFrameLocks xmlns:a="http://schemas.openxmlformats.org/drawingml/2006/main" noChangeAspect="1"/>
+            </wp:cNvGraphicFramePr>
+            <a:graphic xmlns:a="http://schemas.openxmlformats.org/drawingml/2006/main">
+              <a:graphicData uri="http://schemas.openxmlformats.org/drawingml/2006/picture">
+                <pic:pic xmlns:pic="http://schemas.openxmlformats.org/drawingml/2006/picture">
+                  <pic:nvPicPr>
+                    <pic:cNvPr id="0" name="Picture 16"/>
+                    <pic:cNvPicPr>
+                      <a:picLocks noChangeAspect="1" noChangeArrowheads="1"/>
+                    </pic:cNvPicPr>
+                  </pic:nvPicPr>
+                  <pic:blipFill>
+                    <a:blip r:embed="rId21" cstate="print"/>
+                    <a:srcRect/>
+                    <a:stretch>
+                      <a:fillRect/>
+                    </a:stretch>
+                  </pic:blipFill>
+                  <pic:spPr bwMode="auto">
+                    <a:xfrm>
+                      <a:off x="0" y="0"/>
+                      <a:ext cx="1913169" cy="2533050"/>
+                    </a:xfrm>
+                    <a:prstGeom prst="rect">
+                      <a:avLst/>
+                    </a:prstGeom>
+                    <a:noFill/>
+                    <a:ln w="9525">
+                      <a:noFill/>
+                      <a:miter lim="800000"/>
+                      <a:headEnd/>
+                      <a:tailEnd/>
+                    </a:ln>
+                  </pic:spPr>
+                </pic:pic>
+              </a:graphicData>
+            </a:graphic>
+          </wp:inline>
+        </w:drawing>
       </w:r>
     </w:p>
     <w:p>
@@ -3040,6 +4051,107 @@
         </w:rPr>
         <w:t>.</w:t>
       </w:r>
+      <w:r>
+        <w:rPr>
+          <w:rFonts w:eastAsia="PMingLiU"/>
+          <w:lang w:eastAsia="zh-TW"/>
+        </w:rPr>
+        <w:t xml:space="preserve"> Hint: Direct your mouse cursor on to the “Attributes” to view possible attributes that can be searched. </w:t>
+      </w:r>
+    </w:p>
+    <w:p>
+      <w:pPr>
+        <w:jc w:val="center"/>
+        <w:rPr>
+          <w:lang w:eastAsia="zh-TW"/>
+        </w:rPr>
+      </w:pPr>
+      <w:r>
+        <w:rPr>
+          <w:noProof/>
+          <w:lang w:eastAsia="en-CA"/>
+        </w:rPr>
+        <w:drawing>
+          <wp:inline distT="0" distB="0" distL="0" distR="0">
+            <wp:extent cx="2330059" cy="2844658"/>
+            <wp:effectExtent l="19050" t="0" r="0" b="0"/>
+            <wp:docPr id="17" name="Picture 17"/>
+            <wp:cNvGraphicFramePr>
+              <a:graphicFrameLocks xmlns:a="http://schemas.openxmlformats.org/drawingml/2006/main" noChangeAspect="1"/>
+            </wp:cNvGraphicFramePr>
+            <a:graphic xmlns:a="http://schemas.openxmlformats.org/drawingml/2006/main">
+              <a:graphicData uri="http://schemas.openxmlformats.org/drawingml/2006/picture">
+                <pic:pic xmlns:pic="http://schemas.openxmlformats.org/drawingml/2006/picture">
+                  <pic:nvPicPr>
+                    <pic:cNvPr id="0" name="Picture 17"/>
+                    <pic:cNvPicPr>
+                      <a:picLocks noChangeAspect="1" noChangeArrowheads="1"/>
+                    </pic:cNvPicPr>
+                  </pic:nvPicPr>
+                  <pic:blipFill>
+                    <a:blip r:embed="rId22" cstate="print"/>
+                    <a:srcRect/>
+                    <a:stretch>
+                      <a:fillRect/>
+                    </a:stretch>
+                  </pic:blipFill>
+                  <pic:spPr bwMode="auto">
+                    <a:xfrm>
+                      <a:off x="0" y="0"/>
+                      <a:ext cx="2331095" cy="2845922"/>
+                    </a:xfrm>
+                    <a:prstGeom prst="rect">
+                      <a:avLst/>
+                    </a:prstGeom>
+                    <a:noFill/>
+                    <a:ln w="9525">
+                      <a:noFill/>
+                      <a:miter lim="800000"/>
+                      <a:headEnd/>
+                      <a:tailEnd/>
+                    </a:ln>
+                  </pic:spPr>
+                </pic:pic>
+              </a:graphicData>
+            </a:graphic>
+          </wp:inline>
+        </w:drawing>
+      </w:r>
+    </w:p>
+    <w:p>
+      <w:pPr>
+        <w:rPr>
+          <w:lang w:eastAsia="zh-TW"/>
+        </w:rPr>
+      </w:pPr>
+    </w:p>
+    <w:p>
+      <w:pPr>
+        <w:rPr>
+          <w:lang w:eastAsia="zh-TW"/>
+        </w:rPr>
+      </w:pPr>
+    </w:p>
+    <w:p>
+      <w:pPr>
+        <w:rPr>
+          <w:lang w:eastAsia="zh-TW"/>
+        </w:rPr>
+      </w:pPr>
+    </w:p>
+    <w:p>
+      <w:pPr>
+        <w:rPr>
+          <w:lang w:eastAsia="zh-TW"/>
+        </w:rPr>
+      </w:pPr>
+    </w:p>
+    <w:p>
+      <w:pPr>
+        <w:rPr>
+          <w:lang w:eastAsia="zh-TW"/>
+        </w:rPr>
+      </w:pPr>
     </w:p>
     <w:p>
       <w:pPr>
@@ -3058,6 +4170,7 @@
           <w:rFonts w:eastAsia="PMingLiU" w:hint="eastAsia"/>
           <w:lang w:eastAsia="zh-TW"/>
         </w:rPr>
+        <w:lastRenderedPageBreak/>
         <w:t>Left clicks</w:t>
       </w:r>
       <w:r>
@@ -3120,6 +4233,65 @@
           <w:lang w:eastAsia="zh-TW"/>
         </w:rPr>
         <w:t>.</w:t>
+      </w:r>
+    </w:p>
+    <w:p>
+      <w:pPr>
+        <w:jc w:val="center"/>
+        <w:rPr>
+          <w:lang w:eastAsia="zh-TW"/>
+        </w:rPr>
+      </w:pPr>
+      <w:r>
+        <w:rPr>
+          <w:noProof/>
+          <w:lang w:eastAsia="en-CA"/>
+        </w:rPr>
+        <w:drawing>
+          <wp:inline distT="0" distB="0" distL="0" distR="0">
+            <wp:extent cx="2053087" cy="2462230"/>
+            <wp:effectExtent l="19050" t="0" r="4313" b="0"/>
+            <wp:docPr id="20" name="Picture 20"/>
+            <wp:cNvGraphicFramePr>
+              <a:graphicFrameLocks xmlns:a="http://schemas.openxmlformats.org/drawingml/2006/main" noChangeAspect="1"/>
+            </wp:cNvGraphicFramePr>
+            <a:graphic xmlns:a="http://schemas.openxmlformats.org/drawingml/2006/main">
+              <a:graphicData uri="http://schemas.openxmlformats.org/drawingml/2006/picture">
+                <pic:pic xmlns:pic="http://schemas.openxmlformats.org/drawingml/2006/picture">
+                  <pic:nvPicPr>
+                    <pic:cNvPr id="0" name="Picture 20"/>
+                    <pic:cNvPicPr>
+                      <a:picLocks noChangeAspect="1" noChangeArrowheads="1"/>
+                    </pic:cNvPicPr>
+                  </pic:nvPicPr>
+                  <pic:blipFill>
+                    <a:blip r:embed="rId23" cstate="print"/>
+                    <a:srcRect/>
+                    <a:stretch>
+                      <a:fillRect/>
+                    </a:stretch>
+                  </pic:blipFill>
+                  <pic:spPr bwMode="auto">
+                    <a:xfrm>
+                      <a:off x="0" y="0"/>
+                      <a:ext cx="2053219" cy="2462388"/>
+                    </a:xfrm>
+                    <a:prstGeom prst="rect">
+                      <a:avLst/>
+                    </a:prstGeom>
+                    <a:noFill/>
+                    <a:ln w="9525">
+                      <a:noFill/>
+                      <a:miter lim="800000"/>
+                      <a:headEnd/>
+                      <a:tailEnd/>
+                    </a:ln>
+                  </pic:spPr>
+                </pic:pic>
+              </a:graphicData>
+            </a:graphic>
+          </wp:inline>
+        </w:drawing>
       </w:r>
     </w:p>
     <w:p>
@@ -3151,6 +4323,122 @@
     </w:p>
     <w:p>
       <w:pPr>
+        <w:pStyle w:val="ListParagraph"/>
+        <w:ind w:leftChars="0"/>
+        <w:jc w:val="center"/>
+        <w:rPr>
+          <w:lang w:eastAsia="zh-TW"/>
+        </w:rPr>
+      </w:pPr>
+      <w:r>
+        <w:rPr>
+          <w:noProof/>
+          <w:lang w:eastAsia="en-CA"/>
+        </w:rPr>
+        <w:drawing>
+          <wp:inline distT="0" distB="0" distL="0" distR="0">
+            <wp:extent cx="5485463" cy="2501661"/>
+            <wp:effectExtent l="19050" t="0" r="937" b="0"/>
+            <wp:docPr id="32" name="Picture 28"/>
+            <wp:cNvGraphicFramePr>
+              <a:graphicFrameLocks xmlns:a="http://schemas.openxmlformats.org/drawingml/2006/main" noChangeAspect="1"/>
+            </wp:cNvGraphicFramePr>
+            <a:graphic xmlns:a="http://schemas.openxmlformats.org/drawingml/2006/main">
+              <a:graphicData uri="http://schemas.openxmlformats.org/drawingml/2006/picture">
+                <pic:pic xmlns:pic="http://schemas.openxmlformats.org/drawingml/2006/picture">
+                  <pic:nvPicPr>
+                    <pic:cNvPr id="0" name="Picture 28"/>
+                    <pic:cNvPicPr>
+                      <a:picLocks noChangeAspect="1" noChangeArrowheads="1"/>
+                    </pic:cNvPicPr>
+                  </pic:nvPicPr>
+                  <pic:blipFill>
+                    <a:blip r:embed="rId24" cstate="print"/>
+                    <a:srcRect/>
+                    <a:stretch>
+                      <a:fillRect/>
+                    </a:stretch>
+                  </pic:blipFill>
+                  <pic:spPr bwMode="auto">
+                    <a:xfrm>
+                      <a:off x="0" y="0"/>
+                      <a:ext cx="5495395" cy="2506190"/>
+                    </a:xfrm>
+                    <a:prstGeom prst="rect">
+                      <a:avLst/>
+                    </a:prstGeom>
+                    <a:noFill/>
+                    <a:ln w="9525">
+                      <a:noFill/>
+                      <a:miter lim="800000"/>
+                      <a:headEnd/>
+                      <a:tailEnd/>
+                    </a:ln>
+                  </pic:spPr>
+                </pic:pic>
+              </a:graphicData>
+            </a:graphic>
+          </wp:inline>
+        </w:drawing>
+      </w:r>
+    </w:p>
+    <w:p>
+      <w:pPr>
+        <w:rPr>
+          <w:noProof/>
+          <w:lang w:eastAsia="en-CA"/>
+        </w:rPr>
+      </w:pPr>
+    </w:p>
+    <w:p>
+      <w:pPr>
+        <w:rPr>
+          <w:noProof/>
+          <w:lang w:eastAsia="en-CA"/>
+        </w:rPr>
+      </w:pPr>
+    </w:p>
+    <w:p>
+      <w:pPr>
+        <w:rPr>
+          <w:noProof/>
+          <w:lang w:eastAsia="en-CA"/>
+        </w:rPr>
+      </w:pPr>
+    </w:p>
+    <w:p>
+      <w:pPr>
+        <w:rPr>
+          <w:noProof/>
+          <w:lang w:eastAsia="en-CA"/>
+        </w:rPr>
+      </w:pPr>
+    </w:p>
+    <w:p>
+      <w:pPr>
+        <w:rPr>
+          <w:noProof/>
+          <w:lang w:eastAsia="en-CA"/>
+        </w:rPr>
+      </w:pPr>
+    </w:p>
+    <w:p>
+      <w:pPr>
+        <w:rPr>
+          <w:noProof/>
+          <w:lang w:eastAsia="en-CA"/>
+        </w:rPr>
+      </w:pPr>
+    </w:p>
+    <w:p>
+      <w:pPr>
+        <w:rPr>
+          <w:lang w:eastAsia="zh-TW"/>
+        </w:rPr>
+      </w:pPr>
+    </w:p>
+    <w:p>
+      <w:pPr>
         <w:pStyle w:val="Heading3"/>
         <w:rPr>
           <w:lang w:eastAsia="zh-TW"/>
@@ -3158,6 +4446,7 @@
       </w:pPr>
       <w:bookmarkStart w:id="21" w:name="_Toc247104040"/>
       <w:r>
+        <w:lastRenderedPageBreak/>
         <w:t>Make reservation</w:t>
       </w:r>
       <w:bookmarkEnd w:id="21"/>
@@ -3219,6 +4508,105 @@
     </w:p>
     <w:p>
       <w:pPr>
+        <w:rPr>
+          <w:lang w:eastAsia="zh-TW"/>
+        </w:rPr>
+      </w:pPr>
+      <w:r>
+        <w:rPr>
+          <w:lang w:eastAsia="zh-TW"/>
+        </w:rPr>
+        <w:drawing>
+          <wp:inline distT="0" distB="0" distL="0" distR="0">
+            <wp:extent cx="5943600" cy="4873625"/>
+            <wp:effectExtent l="19050" t="0" r="0" b="0"/>
+            <wp:docPr id="21" name="Picture 19"/>
+            <wp:cNvGraphicFramePr>
+              <a:graphicFrameLocks xmlns:a="http://schemas.openxmlformats.org/drawingml/2006/main" noChangeAspect="1"/>
+            </wp:cNvGraphicFramePr>
+            <a:graphic xmlns:a="http://schemas.openxmlformats.org/drawingml/2006/main">
+              <a:graphicData uri="http://schemas.openxmlformats.org/drawingml/2006/picture">
+                <pic:pic xmlns:pic="http://schemas.openxmlformats.org/drawingml/2006/picture">
+                  <pic:nvPicPr>
+                    <pic:cNvPr id="0" name="Picture 19"/>
+                    <pic:cNvPicPr>
+                      <a:picLocks noChangeAspect="1" noChangeArrowheads="1"/>
+                    </pic:cNvPicPr>
+                  </pic:nvPicPr>
+                  <pic:blipFill>
+                    <a:blip r:embed="rId25" cstate="print"/>
+                    <a:srcRect/>
+                    <a:stretch>
+                      <a:fillRect/>
+                    </a:stretch>
+                  </pic:blipFill>
+                  <pic:spPr bwMode="auto">
+                    <a:xfrm>
+                      <a:off x="0" y="0"/>
+                      <a:ext cx="5943600" cy="4873625"/>
+                    </a:xfrm>
+                    <a:prstGeom prst="rect">
+                      <a:avLst/>
+                    </a:prstGeom>
+                    <a:noFill/>
+                    <a:ln w="9525">
+                      <a:noFill/>
+                      <a:miter lim="800000"/>
+                      <a:headEnd/>
+                      <a:tailEnd/>
+                    </a:ln>
+                  </pic:spPr>
+                </pic:pic>
+              </a:graphicData>
+            </a:graphic>
+          </wp:inline>
+        </w:drawing>
+      </w:r>
+    </w:p>
+    <w:p>
+      <w:pPr>
+        <w:rPr>
+          <w:lang w:eastAsia="zh-TW"/>
+        </w:rPr>
+      </w:pPr>
+    </w:p>
+    <w:p>
+      <w:pPr>
+        <w:rPr>
+          <w:lang w:eastAsia="zh-TW"/>
+        </w:rPr>
+      </w:pPr>
+    </w:p>
+    <w:p>
+      <w:pPr>
+        <w:rPr>
+          <w:lang w:eastAsia="zh-TW"/>
+        </w:rPr>
+      </w:pPr>
+    </w:p>
+    <w:p>
+      <w:pPr>
+        <w:rPr>
+          <w:lang w:eastAsia="zh-TW"/>
+        </w:rPr>
+      </w:pPr>
+    </w:p>
+    <w:p>
+      <w:pPr>
+        <w:rPr>
+          <w:lang w:eastAsia="zh-TW"/>
+        </w:rPr>
+      </w:pPr>
+    </w:p>
+    <w:p>
+      <w:pPr>
+        <w:rPr>
+          <w:lang w:eastAsia="zh-TW"/>
+        </w:rPr>
+      </w:pPr>
+    </w:p>
+    <w:p>
+      <w:pPr>
         <w:pStyle w:val="ListParagraph"/>
         <w:numPr>
           <w:ilvl w:val="0"/>
@@ -3234,6 +4622,7 @@
           <w:rFonts w:eastAsia="PMingLiU" w:hint="eastAsia"/>
           <w:lang w:eastAsia="zh-TW"/>
         </w:rPr>
+        <w:lastRenderedPageBreak/>
         <w:t xml:space="preserve">Finds the </w:t>
       </w:r>
       <w:r>
@@ -3333,6 +4722,65 @@
           <w:lang w:eastAsia="zh-TW"/>
         </w:rPr>
         <w:t>.</w:t>
+      </w:r>
+    </w:p>
+    <w:p>
+      <w:pPr>
+        <w:jc w:val="center"/>
+        <w:rPr>
+          <w:lang w:eastAsia="zh-TW"/>
+        </w:rPr>
+      </w:pPr>
+      <w:r>
+        <w:rPr>
+          <w:noProof/>
+          <w:lang w:eastAsia="en-CA"/>
+        </w:rPr>
+        <w:drawing>
+          <wp:inline distT="0" distB="0" distL="0" distR="0">
+            <wp:extent cx="3811078" cy="1957766"/>
+            <wp:effectExtent l="19050" t="0" r="0" b="0"/>
+            <wp:docPr id="22" name="Picture 21"/>
+            <wp:cNvGraphicFramePr>
+              <a:graphicFrameLocks xmlns:a="http://schemas.openxmlformats.org/drawingml/2006/main" noChangeAspect="1"/>
+            </wp:cNvGraphicFramePr>
+            <a:graphic xmlns:a="http://schemas.openxmlformats.org/drawingml/2006/main">
+              <a:graphicData uri="http://schemas.openxmlformats.org/drawingml/2006/picture">
+                <pic:pic xmlns:pic="http://schemas.openxmlformats.org/drawingml/2006/picture">
+                  <pic:nvPicPr>
+                    <pic:cNvPr id="0" name="Picture 21"/>
+                    <pic:cNvPicPr>
+                      <a:picLocks noChangeAspect="1" noChangeArrowheads="1"/>
+                    </pic:cNvPicPr>
+                  </pic:nvPicPr>
+                  <pic:blipFill>
+                    <a:blip r:embed="rId26" cstate="print"/>
+                    <a:srcRect/>
+                    <a:stretch>
+                      <a:fillRect/>
+                    </a:stretch>
+                  </pic:blipFill>
+                  <pic:spPr bwMode="auto">
+                    <a:xfrm>
+                      <a:off x="0" y="0"/>
+                      <a:ext cx="3812768" cy="1958634"/>
+                    </a:xfrm>
+                    <a:prstGeom prst="rect">
+                      <a:avLst/>
+                    </a:prstGeom>
+                    <a:noFill/>
+                    <a:ln w="9525">
+                      <a:noFill/>
+                      <a:miter lim="800000"/>
+                      <a:headEnd/>
+                      <a:tailEnd/>
+                    </a:ln>
+                  </pic:spPr>
+                </pic:pic>
+              </a:graphicData>
+            </a:graphic>
+          </wp:inline>
+        </w:drawing>
       </w:r>
     </w:p>
     <w:p>
@@ -3404,6 +4852,65 @@
     </w:p>
     <w:p>
       <w:pPr>
+        <w:jc w:val="center"/>
+        <w:rPr>
+          <w:lang w:eastAsia="zh-TW"/>
+        </w:rPr>
+      </w:pPr>
+      <w:r>
+        <w:rPr>
+          <w:noProof/>
+          <w:lang w:eastAsia="en-CA"/>
+        </w:rPr>
+        <w:drawing>
+          <wp:inline distT="0" distB="0" distL="0" distR="0">
+            <wp:extent cx="3737595" cy="1716656"/>
+            <wp:effectExtent l="19050" t="0" r="0" b="0"/>
+            <wp:docPr id="23" name="Picture 22"/>
+            <wp:cNvGraphicFramePr>
+              <a:graphicFrameLocks xmlns:a="http://schemas.openxmlformats.org/drawingml/2006/main" noChangeAspect="1"/>
+            </wp:cNvGraphicFramePr>
+            <a:graphic xmlns:a="http://schemas.openxmlformats.org/drawingml/2006/main">
+              <a:graphicData uri="http://schemas.openxmlformats.org/drawingml/2006/picture">
+                <pic:pic xmlns:pic="http://schemas.openxmlformats.org/drawingml/2006/picture">
+                  <pic:nvPicPr>
+                    <pic:cNvPr id="0" name="Picture 22"/>
+                    <pic:cNvPicPr>
+                      <a:picLocks noChangeAspect="1" noChangeArrowheads="1"/>
+                    </pic:cNvPicPr>
+                  </pic:nvPicPr>
+                  <pic:blipFill>
+                    <a:blip r:embed="rId27" cstate="print"/>
+                    <a:srcRect/>
+                    <a:stretch>
+                      <a:fillRect/>
+                    </a:stretch>
+                  </pic:blipFill>
+                  <pic:spPr bwMode="auto">
+                    <a:xfrm>
+                      <a:off x="0" y="0"/>
+                      <a:ext cx="3746351" cy="1720678"/>
+                    </a:xfrm>
+                    <a:prstGeom prst="rect">
+                      <a:avLst/>
+                    </a:prstGeom>
+                    <a:noFill/>
+                    <a:ln w="9525">
+                      <a:noFill/>
+                      <a:miter lim="800000"/>
+                      <a:headEnd/>
+                      <a:tailEnd/>
+                    </a:ln>
+                  </pic:spPr>
+                </pic:pic>
+              </a:graphicData>
+            </a:graphic>
+          </wp:inline>
+        </w:drawing>
+      </w:r>
+    </w:p>
+    <w:p>
+      <w:pPr>
         <w:pStyle w:val="ListParagraph"/>
         <w:numPr>
           <w:ilvl w:val="0"/>
@@ -3419,7 +4926,6 @@
           <w:rFonts w:eastAsia="PMingLiU" w:hint="eastAsia"/>
           <w:lang w:eastAsia="zh-TW"/>
         </w:rPr>
-        <w:lastRenderedPageBreak/>
         <w:t xml:space="preserve">The system will direct you to the login page requesting you to log into your account </w:t>
       </w:r>
       <w:r>
@@ -3435,6 +4941,65 @@
           <w:lang w:eastAsia="zh-TW"/>
         </w:rPr>
         <w:t xml:space="preserve"> </w:t>
+      </w:r>
+    </w:p>
+    <w:p>
+      <w:pPr>
+        <w:jc w:val="center"/>
+        <w:rPr>
+          <w:lang w:eastAsia="zh-TW"/>
+        </w:rPr>
+      </w:pPr>
+      <w:r>
+        <w:rPr>
+          <w:noProof/>
+          <w:lang w:eastAsia="en-CA"/>
+        </w:rPr>
+        <w:drawing>
+          <wp:inline distT="0" distB="0" distL="0" distR="0">
+            <wp:extent cx="2085795" cy="1218513"/>
+            <wp:effectExtent l="19050" t="0" r="0" b="0"/>
+            <wp:docPr id="24" name="Picture 23"/>
+            <wp:cNvGraphicFramePr>
+              <a:graphicFrameLocks xmlns:a="http://schemas.openxmlformats.org/drawingml/2006/main" noChangeAspect="1"/>
+            </wp:cNvGraphicFramePr>
+            <a:graphic xmlns:a="http://schemas.openxmlformats.org/drawingml/2006/main">
+              <a:graphicData uri="http://schemas.openxmlformats.org/drawingml/2006/picture">
+                <pic:pic xmlns:pic="http://schemas.openxmlformats.org/drawingml/2006/picture">
+                  <pic:nvPicPr>
+                    <pic:cNvPr id="0" name="Picture 23"/>
+                    <pic:cNvPicPr>
+                      <a:picLocks noChangeAspect="1" noChangeArrowheads="1"/>
+                    </pic:cNvPicPr>
+                  </pic:nvPicPr>
+                  <pic:blipFill>
+                    <a:blip r:embed="rId28" cstate="print"/>
+                    <a:srcRect/>
+                    <a:stretch>
+                      <a:fillRect/>
+                    </a:stretch>
+                  </pic:blipFill>
+                  <pic:spPr bwMode="auto">
+                    <a:xfrm>
+                      <a:off x="0" y="0"/>
+                      <a:ext cx="2087000" cy="1219217"/>
+                    </a:xfrm>
+                    <a:prstGeom prst="rect">
+                      <a:avLst/>
+                    </a:prstGeom>
+                    <a:noFill/>
+                    <a:ln w="9525">
+                      <a:noFill/>
+                      <a:miter lim="800000"/>
+                      <a:headEnd/>
+                      <a:tailEnd/>
+                    </a:ln>
+                  </pic:spPr>
+                </pic:pic>
+              </a:graphicData>
+            </a:graphic>
+          </wp:inline>
+        </w:drawing>
       </w:r>
     </w:p>
     <w:p>
@@ -3523,6 +5088,20 @@
     </w:p>
     <w:p>
       <w:pPr>
+        <w:rPr>
+          <w:lang w:eastAsia="zh-TW"/>
+        </w:rPr>
+      </w:pPr>
+    </w:p>
+    <w:p>
+      <w:pPr>
+        <w:rPr>
+          <w:lang w:eastAsia="zh-TW"/>
+        </w:rPr>
+      </w:pPr>
+    </w:p>
+    <w:p>
+      <w:pPr>
         <w:pStyle w:val="ListParagraph"/>
         <w:numPr>
           <w:ilvl w:val="0"/>
@@ -3538,7 +5117,67 @@
           <w:rFonts w:hint="eastAsia"/>
           <w:lang w:eastAsia="zh-TW"/>
         </w:rPr>
+        <w:lastRenderedPageBreak/>
         <w:t>Enters the payment information</w:t>
+      </w:r>
+    </w:p>
+    <w:p>
+      <w:pPr>
+        <w:jc w:val="center"/>
+        <w:rPr>
+          <w:lang w:eastAsia="zh-TW"/>
+        </w:rPr>
+      </w:pPr>
+      <w:r>
+        <w:rPr>
+          <w:noProof/>
+          <w:lang w:eastAsia="en-CA"/>
+        </w:rPr>
+        <w:drawing>
+          <wp:inline distT="0" distB="0" distL="0" distR="0">
+            <wp:extent cx="3650682" cy="1983368"/>
+            <wp:effectExtent l="19050" t="0" r="6918" b="0"/>
+            <wp:docPr id="25" name="Picture 24"/>
+            <wp:cNvGraphicFramePr>
+              <a:graphicFrameLocks xmlns:a="http://schemas.openxmlformats.org/drawingml/2006/main" noChangeAspect="1"/>
+            </wp:cNvGraphicFramePr>
+            <a:graphic xmlns:a="http://schemas.openxmlformats.org/drawingml/2006/main">
+              <a:graphicData uri="http://schemas.openxmlformats.org/drawingml/2006/picture">
+                <pic:pic xmlns:pic="http://schemas.openxmlformats.org/drawingml/2006/picture">
+                  <pic:nvPicPr>
+                    <pic:cNvPr id="0" name="Picture 24"/>
+                    <pic:cNvPicPr>
+                      <a:picLocks noChangeAspect="1" noChangeArrowheads="1"/>
+                    </pic:cNvPicPr>
+                  </pic:nvPicPr>
+                  <pic:blipFill>
+                    <a:blip r:embed="rId29" cstate="print"/>
+                    <a:srcRect/>
+                    <a:stretch>
+                      <a:fillRect/>
+                    </a:stretch>
+                  </pic:blipFill>
+                  <pic:spPr bwMode="auto">
+                    <a:xfrm>
+                      <a:off x="0" y="0"/>
+                      <a:ext cx="3655485" cy="1985977"/>
+                    </a:xfrm>
+                    <a:prstGeom prst="rect">
+                      <a:avLst/>
+                    </a:prstGeom>
+                    <a:noFill/>
+                    <a:ln w="9525">
+                      <a:noFill/>
+                      <a:miter lim="800000"/>
+                      <a:headEnd/>
+                      <a:tailEnd/>
+                    </a:ln>
+                  </pic:spPr>
+                </pic:pic>
+              </a:graphicData>
+            </a:graphic>
+          </wp:inline>
+        </w:drawing>
       </w:r>
     </w:p>
     <w:p>
@@ -3603,6 +5242,65 @@
     </w:p>
     <w:p>
       <w:pPr>
+        <w:jc w:val="center"/>
+        <w:rPr>
+          <w:lang w:eastAsia="zh-TW"/>
+        </w:rPr>
+      </w:pPr>
+      <w:r>
+        <w:rPr>
+          <w:noProof/>
+          <w:lang w:eastAsia="en-CA"/>
+        </w:rPr>
+        <w:drawing>
+          <wp:inline distT="0" distB="0" distL="0" distR="0">
+            <wp:extent cx="3615298" cy="1906438"/>
+            <wp:effectExtent l="19050" t="0" r="4202" b="0"/>
+            <wp:docPr id="26" name="Picture 25"/>
+            <wp:cNvGraphicFramePr>
+              <a:graphicFrameLocks xmlns:a="http://schemas.openxmlformats.org/drawingml/2006/main" noChangeAspect="1"/>
+            </wp:cNvGraphicFramePr>
+            <a:graphic xmlns:a="http://schemas.openxmlformats.org/drawingml/2006/main">
+              <a:graphicData uri="http://schemas.openxmlformats.org/drawingml/2006/picture">
+                <pic:pic xmlns:pic="http://schemas.openxmlformats.org/drawingml/2006/picture">
+                  <pic:nvPicPr>
+                    <pic:cNvPr id="0" name="Picture 25"/>
+                    <pic:cNvPicPr>
+                      <a:picLocks noChangeAspect="1" noChangeArrowheads="1"/>
+                    </pic:cNvPicPr>
+                  </pic:nvPicPr>
+                  <pic:blipFill>
+                    <a:blip r:embed="rId30" cstate="print"/>
+                    <a:srcRect/>
+                    <a:stretch>
+                      <a:fillRect/>
+                    </a:stretch>
+                  </pic:blipFill>
+                  <pic:spPr bwMode="auto">
+                    <a:xfrm>
+                      <a:off x="0" y="0"/>
+                      <a:ext cx="3617723" cy="1907717"/>
+                    </a:xfrm>
+                    <a:prstGeom prst="rect">
+                      <a:avLst/>
+                    </a:prstGeom>
+                    <a:noFill/>
+                    <a:ln w="9525">
+                      <a:noFill/>
+                      <a:miter lim="800000"/>
+                      <a:headEnd/>
+                      <a:tailEnd/>
+                    </a:ln>
+                  </pic:spPr>
+                </pic:pic>
+              </a:graphicData>
+            </a:graphic>
+          </wp:inline>
+        </w:drawing>
+      </w:r>
+    </w:p>
+    <w:p>
+      <w:pPr>
         <w:pStyle w:val="ListParagraph"/>
         <w:numPr>
           <w:ilvl w:val="0"/>
@@ -3681,6 +5379,161 @@
         </w:rPr>
         <w:t xml:space="preserve"> to reconfirm the operation is correct.</w:t>
       </w:r>
+    </w:p>
+    <w:p>
+      <w:pPr>
+        <w:pStyle w:val="ListParagraph"/>
+        <w:ind w:leftChars="0"/>
+        <w:jc w:val="center"/>
+        <w:rPr>
+          <w:lang w:eastAsia="zh-TW"/>
+        </w:rPr>
+      </w:pPr>
+      <w:r>
+        <w:rPr>
+          <w:rFonts w:eastAsia="PMingLiU"/>
+          <w:lang w:eastAsia="zh-TW"/>
+        </w:rPr>
+        <w:drawing>
+          <wp:inline distT="0" distB="0" distL="0" distR="0">
+            <wp:extent cx="3707562" cy="2566776"/>
+            <wp:effectExtent l="19050" t="0" r="7188" b="0"/>
+            <wp:docPr id="30" name="Picture 26"/>
+            <wp:cNvGraphicFramePr>
+              <a:graphicFrameLocks xmlns:a="http://schemas.openxmlformats.org/drawingml/2006/main" noChangeAspect="1"/>
+            </wp:cNvGraphicFramePr>
+            <a:graphic xmlns:a="http://schemas.openxmlformats.org/drawingml/2006/main">
+              <a:graphicData uri="http://schemas.openxmlformats.org/drawingml/2006/picture">
+                <pic:pic xmlns:pic="http://schemas.openxmlformats.org/drawingml/2006/picture">
+                  <pic:nvPicPr>
+                    <pic:cNvPr id="0" name="Picture 26"/>
+                    <pic:cNvPicPr>
+                      <a:picLocks noChangeAspect="1" noChangeArrowheads="1"/>
+                    </pic:cNvPicPr>
+                  </pic:nvPicPr>
+                  <pic:blipFill>
+                    <a:blip r:embed="rId31" cstate="print"/>
+                    <a:srcRect/>
+                    <a:stretch>
+                      <a:fillRect/>
+                    </a:stretch>
+                  </pic:blipFill>
+                  <pic:spPr bwMode="auto">
+                    <a:xfrm>
+                      <a:off x="0" y="0"/>
+                      <a:ext cx="3716847" cy="2573204"/>
+                    </a:xfrm>
+                    <a:prstGeom prst="rect">
+                      <a:avLst/>
+                    </a:prstGeom>
+                    <a:noFill/>
+                    <a:ln w="9525">
+                      <a:noFill/>
+                      <a:miter lim="800000"/>
+                      <a:headEnd/>
+                      <a:tailEnd/>
+                    </a:ln>
+                  </pic:spPr>
+                </pic:pic>
+              </a:graphicData>
+            </a:graphic>
+          </wp:inline>
+        </w:drawing>
+      </w:r>
+    </w:p>
+    <w:p>
+      <w:pPr>
+        <w:pStyle w:val="ListParagraph"/>
+        <w:numPr>
+          <w:ilvl w:val="0"/>
+          <w:numId w:val="7"/>
+        </w:numPr>
+        <w:ind w:leftChars="0"/>
+        <w:rPr>
+          <w:lang w:eastAsia="zh-TW"/>
+        </w:rPr>
+      </w:pPr>
+      <w:r>
+        <w:rPr>
+          <w:lang w:eastAsia="zh-TW"/>
+        </w:rPr>
+        <w:lastRenderedPageBreak/>
+        <w:t>The reservation is complete.</w:t>
+      </w:r>
+    </w:p>
+    <w:p>
+      <w:pPr>
+        <w:jc w:val="center"/>
+        <w:rPr>
+          <w:lang w:eastAsia="zh-TW"/>
+        </w:rPr>
+      </w:pPr>
+      <w:r>
+        <w:rPr>
+          <w:noProof/>
+          <w:lang w:eastAsia="en-CA"/>
+        </w:rPr>
+        <w:drawing>
+          <wp:inline distT="0" distB="0" distL="0" distR="0">
+            <wp:extent cx="4320037" cy="1373089"/>
+            <wp:effectExtent l="19050" t="0" r="4313" b="0"/>
+            <wp:docPr id="31" name="Picture 27"/>
+            <wp:cNvGraphicFramePr>
+              <a:graphicFrameLocks xmlns:a="http://schemas.openxmlformats.org/drawingml/2006/main" noChangeAspect="1"/>
+            </wp:cNvGraphicFramePr>
+            <a:graphic xmlns:a="http://schemas.openxmlformats.org/drawingml/2006/main">
+              <a:graphicData uri="http://schemas.openxmlformats.org/drawingml/2006/picture">
+                <pic:pic xmlns:pic="http://schemas.openxmlformats.org/drawingml/2006/picture">
+                  <pic:nvPicPr>
+                    <pic:cNvPr id="0" name="Picture 27"/>
+                    <pic:cNvPicPr>
+                      <a:picLocks noChangeAspect="1" noChangeArrowheads="1"/>
+                    </pic:cNvPicPr>
+                  </pic:nvPicPr>
+                  <pic:blipFill>
+                    <a:blip r:embed="rId32" cstate="print"/>
+                    <a:srcRect/>
+                    <a:stretch>
+                      <a:fillRect/>
+                    </a:stretch>
+                  </pic:blipFill>
+                  <pic:spPr bwMode="auto">
+                    <a:xfrm>
+                      <a:off x="0" y="0"/>
+                      <a:ext cx="4321344" cy="1373504"/>
+                    </a:xfrm>
+                    <a:prstGeom prst="rect">
+                      <a:avLst/>
+                    </a:prstGeom>
+                    <a:noFill/>
+                    <a:ln w="9525">
+                      <a:noFill/>
+                      <a:miter lim="800000"/>
+                      <a:headEnd/>
+                      <a:tailEnd/>
+                    </a:ln>
+                  </pic:spPr>
+                </pic:pic>
+              </a:graphicData>
+            </a:graphic>
+          </wp:inline>
+        </w:drawing>
+      </w:r>
+    </w:p>
+    <w:p>
+      <w:pPr>
+        <w:jc w:val="center"/>
+        <w:rPr>
+          <w:lang w:eastAsia="zh-TW"/>
+        </w:rPr>
+      </w:pPr>
+    </w:p>
+    <w:p>
+      <w:pPr>
+        <w:rPr>
+          <w:lang w:eastAsia="zh-TW"/>
+        </w:rPr>
+      </w:pPr>
     </w:p>
     <w:p>
       <w:pPr>
@@ -7670,7 +9523,7 @@
 </file>
 
 <file path=customXml/itemProps1.xml><?xml version="1.0" encoding="utf-8"?>
-<ds:datastoreItem xmlns:ds="http://schemas.openxmlformats.org/officeDocument/2006/customXml" ds:itemID="{3E34FF5D-A623-4FBF-AAAB-166ED8F5592C}">
+<ds:datastoreItem xmlns:ds="http://schemas.openxmlformats.org/officeDocument/2006/customXml" ds:itemID="{AAC29672-D4C1-473C-8021-791423F42F5C}">
   <ds:schemaRefs>
     <ds:schemaRef ds:uri="http://schemas.openxmlformats.org/officeDocument/2006/bibliography"/>
   </ds:schemaRefs>

</xml_diff>